<commit_message>
HTML e CSS parte 4 - Aula 02
</commit_message>
<xml_diff>
--- a/Anotações - HTML5 e CSS3 parte 4_Avançado no CSS - Micro-certificações - Tecnologia WEB.docx
+++ b/Anotações - HTML5 e CSS3 parte 4_Avançado no CSS - Micro-certificações - Tecnologia WEB.docx
@@ -100,7 +100,7 @@
     <w:p>
       <w:r>
         <w:pict w14:anchorId="08373722">
-          <v:rect id="_x0000_i1037" style="width:0;height:1.5pt" o:hralign="center" o:hrstd="t" o:hr="t" fillcolor="#a0a0a0" stroked="f"/>
+          <v:rect id="_x0000_i1025" style="width:0;height:1.5pt" o:hralign="center" o:hrstd="t" o:hr="t" fillcolor="#a0a0a0" stroked="f"/>
         </w:pict>
       </w:r>
     </w:p>
@@ -1132,9 +1132,13 @@
           <w:rFonts w:ascii="Times New Roman" w:eastAsia="Times New Roman" w:hAnsi="Times New Roman" w:cs="Times New Roman"/>
           <w:sz w:val="24"/>
           <w:szCs w:val="24"/>
-        </w:rPr>
-      </w:pPr>
-      <w:r>
+          <w:lang w:val="en-US"/>
+        </w:rPr>
+      </w:pPr>
+      <w:r>
+        <w:rPr>
+          <w:lang w:val="en-US"/>
+        </w:rPr>
         <w:br w:type="page"/>
       </w:r>
     </w:p>
@@ -2234,9 +2238,13 @@
           <w:rFonts w:ascii="Times New Roman" w:eastAsia="Times New Roman" w:hAnsi="Times New Roman" w:cs="Times New Roman"/>
           <w:sz w:val="24"/>
           <w:szCs w:val="24"/>
-        </w:rPr>
-      </w:pPr>
-      <w:r>
+          <w:lang w:val="en-US"/>
+        </w:rPr>
+      </w:pPr>
+      <w:r>
+        <w:rPr>
+          <w:lang w:val="en-US"/>
+        </w:rPr>
         <w:br w:type="page"/>
       </w:r>
     </w:p>
@@ -2244,8 +2252,6 @@
       <w:pPr>
         <w:pStyle w:val="NormalWeb"/>
       </w:pPr>
-      <w:bookmarkStart w:id="0" w:name="_GoBack"/>
-      <w:bookmarkEnd w:id="0"/>
       <w:r>
         <w:t xml:space="preserve">10) No arquivo </w:t>
       </w:r>
@@ -2304,29 +2310,40 @@
         <w:pStyle w:val="Pr-formataoHTML"/>
         <w:rPr>
           <w:rStyle w:val="pln"/>
-        </w:rPr>
-      </w:pPr>
-      <w:r>
-        <w:rPr>
-          <w:rStyle w:val="pln"/>
-        </w:rPr>
-        <w:t xml:space="preserve">    width</w:t>
+          <w:lang w:val="en-US"/>
+        </w:rPr>
+      </w:pPr>
+      <w:r>
+        <w:rPr>
+          <w:rStyle w:val="pln"/>
+        </w:rPr>
+        <w:t xml:space="preserve">    </w:t>
+      </w:r>
+      <w:r>
+        <w:rPr>
+          <w:rStyle w:val="pln"/>
+          <w:lang w:val="en-US"/>
+        </w:rPr>
+        <w:t>width</w:t>
       </w:r>
       <w:r>
         <w:rPr>
           <w:rStyle w:val="pun"/>
+          <w:lang w:val="en-US"/>
         </w:rPr>
         <w:t>:</w:t>
       </w:r>
       <w:r>
         <w:rPr>
           <w:rStyle w:val="lit"/>
+          <w:lang w:val="en-US"/>
         </w:rPr>
         <w:t>100</w:t>
       </w:r>
       <w:r>
         <w:rPr>
           <w:rStyle w:val="pun"/>
+          <w:lang w:val="en-US"/>
         </w:rPr>
         <w:t>%;</w:t>
       </w:r>
@@ -2336,11 +2353,13 @@
         <w:pStyle w:val="Pr-formataoHTML"/>
         <w:rPr>
           <w:rStyle w:val="pln"/>
+          <w:lang w:val="en-US"/>
         </w:rPr>
       </w:pPr>
       <w:r>
         <w:rPr>
           <w:rStyle w:val="pun"/>
+          <w:lang w:val="en-US"/>
         </w:rPr>
         <w:t>}</w:t>
       </w:r>
@@ -2350,6 +2369,7 @@
         <w:pStyle w:val="Pr-formataoHTML"/>
         <w:rPr>
           <w:rStyle w:val="pln"/>
+          <w:lang w:val="en-US"/>
         </w:rPr>
       </w:pPr>
     </w:p>
@@ -2358,35 +2378,41 @@
         <w:pStyle w:val="Pr-formataoHTML"/>
         <w:rPr>
           <w:rStyle w:val="pln"/>
+          <w:lang w:val="en-US"/>
         </w:rPr>
       </w:pPr>
       <w:r>
         <w:rPr>
           <w:rStyle w:val="pun"/>
+          <w:lang w:val="en-US"/>
         </w:rPr>
         <w:t>.</w:t>
       </w:r>
       <w:r>
         <w:rPr>
           <w:rStyle w:val="pln"/>
+          <w:lang w:val="en-US"/>
         </w:rPr>
         <w:t>titulo</w:t>
       </w:r>
       <w:r>
         <w:rPr>
           <w:rStyle w:val="pun"/>
+          <w:lang w:val="en-US"/>
         </w:rPr>
         <w:t>-</w:t>
       </w:r>
       <w:r>
         <w:rPr>
           <w:rStyle w:val="pln"/>
+          <w:lang w:val="en-US"/>
         </w:rPr>
         <w:t xml:space="preserve">principal </w:t>
       </w:r>
       <w:r>
         <w:rPr>
           <w:rStyle w:val="pun"/>
+          <w:lang w:val="en-US"/>
         </w:rPr>
         <w:t>{</w:t>
       </w:r>
@@ -2396,41 +2422,48 @@
         <w:pStyle w:val="Pr-formataoHTML"/>
         <w:rPr>
           <w:rStyle w:val="pln"/>
-        </w:rPr>
-      </w:pPr>
-      <w:r>
-        <w:rPr>
-          <w:rStyle w:val="pln"/>
+          <w:lang w:val="en-US"/>
+        </w:rPr>
+      </w:pPr>
+      <w:r>
+        <w:rPr>
+          <w:rStyle w:val="pln"/>
+          <w:lang w:val="en-US"/>
         </w:rPr>
         <w:t xml:space="preserve">    text</w:t>
       </w:r>
       <w:r>
         <w:rPr>
           <w:rStyle w:val="pun"/>
+          <w:lang w:val="en-US"/>
         </w:rPr>
         <w:t>-</w:t>
       </w:r>
       <w:r>
         <w:rPr>
           <w:rStyle w:val="pln"/>
+          <w:lang w:val="en-US"/>
         </w:rPr>
         <w:t>align</w:t>
       </w:r>
       <w:r>
         <w:rPr>
           <w:rStyle w:val="pun"/>
+          <w:lang w:val="en-US"/>
         </w:rPr>
         <w:t>:</w:t>
       </w:r>
       <w:r>
         <w:rPr>
           <w:rStyle w:val="pln"/>
+          <w:lang w:val="en-US"/>
         </w:rPr>
         <w:t xml:space="preserve"> center</w:t>
       </w:r>
       <w:r>
         <w:rPr>
           <w:rStyle w:val="pun"/>
+          <w:lang w:val="en-US"/>
         </w:rPr>
         <w:t>;</w:t>
       </w:r>
@@ -3468,6 +3501,1530 @@
           <w:szCs w:val="24"/>
         </w:rPr>
         <w:t xml:space="preserve"> do CSS</w:t>
+      </w:r>
+    </w:p>
+    <w:p>
+      <w:pPr>
+        <w:rPr>
+          <w:b/>
+        </w:rPr>
+      </w:pPr>
+    </w:p>
+    <w:p>
+      <w:pPr>
+        <w:rPr>
+          <w:b/>
+        </w:rPr>
+      </w:pPr>
+    </w:p>
+    <w:p>
+      <w:pPr>
+        <w:rPr>
+          <w:b/>
+          <w:highlight w:val="cyan"/>
+        </w:rPr>
+      </w:pPr>
+      <w:r>
+        <w:rPr>
+          <w:b/>
+          <w:highlight w:val="cyan"/>
+        </w:rPr>
+        <w:br w:type="page"/>
+      </w:r>
+    </w:p>
+    <w:p>
+      <w:pPr>
+        <w:rPr>
+          <w:b/>
+        </w:rPr>
+      </w:pPr>
+      <w:r>
+        <w:rPr>
+          <w:b/>
+          <w:highlight w:val="cyan"/>
+        </w:rPr>
+        <w:t>Aula 0</w:t>
+      </w:r>
+      <w:r>
+        <w:rPr>
+          <w:b/>
+          <w:highlight w:val="cyan"/>
+        </w:rPr>
+        <w:t>2</w:t>
+      </w:r>
+      <w:r>
+        <w:rPr>
+          <w:b/>
+          <w:highlight w:val="cyan"/>
+        </w:rPr>
+        <w:t xml:space="preserve"> - Consolidando o seu conhecimento</w:t>
+      </w:r>
+      <w:r>
+        <w:rPr>
+          <w:b/>
+        </w:rPr>
+        <w:t xml:space="preserve"> </w:t>
+      </w:r>
+      <w:r>
+        <w:rPr>
+          <w:b/>
+        </w:rPr>
+        <w:br/>
+      </w:r>
+    </w:p>
+    <w:p>
+      <w:pPr>
+        <w:spacing w:before="100" w:beforeAutospacing="1" w:after="100" w:afterAutospacing="1" w:line="240" w:lineRule="auto"/>
+        <w:rPr>
+          <w:rFonts w:ascii="Times New Roman" w:eastAsia="Times New Roman" w:hAnsi="Times New Roman" w:cs="Times New Roman"/>
+          <w:sz w:val="24"/>
+          <w:szCs w:val="24"/>
+        </w:rPr>
+      </w:pPr>
+      <w:r>
+        <w:rPr>
+          <w:rFonts w:ascii="Times New Roman" w:eastAsia="Times New Roman" w:hAnsi="Times New Roman" w:cs="Times New Roman"/>
+          <w:sz w:val="24"/>
+          <w:szCs w:val="24"/>
+        </w:rPr>
+        <w:t>Chegou a hora de você pôr em prática o que foi visto na aula. Para isso, execute os passos listados abaixo.</w:t>
+      </w:r>
+    </w:p>
+    <w:p>
+      <w:pPr>
+        <w:spacing w:line="240" w:lineRule="auto"/>
+        <w:rPr>
+          <w:rFonts w:ascii="Times New Roman" w:eastAsia="Times New Roman" w:hAnsi="Times New Roman" w:cs="Times New Roman"/>
+          <w:sz w:val="24"/>
+          <w:szCs w:val="24"/>
+        </w:rPr>
+      </w:pPr>
+      <w:r>
+        <w:rPr>
+          <w:rFonts w:ascii="Times New Roman" w:eastAsia="Times New Roman" w:hAnsi="Times New Roman" w:cs="Times New Roman"/>
+          <w:sz w:val="24"/>
+          <w:szCs w:val="24"/>
+        </w:rPr>
+        <w:pict w14:anchorId="3ADE517D">
+          <v:rect id="_x0000_i1026" style="width:0;height:1.5pt" o:hralign="center" o:hrstd="t" o:hr="t" fillcolor="#a0a0a0" stroked="f"/>
+        </w:pict>
+      </w:r>
+    </w:p>
+    <w:p>
+      <w:pPr>
+        <w:spacing w:before="100" w:beforeAutospacing="1" w:after="100" w:afterAutospacing="1" w:line="240" w:lineRule="auto"/>
+        <w:rPr>
+          <w:rFonts w:ascii="Times New Roman" w:eastAsia="Times New Roman" w:hAnsi="Times New Roman" w:cs="Times New Roman"/>
+          <w:sz w:val="24"/>
+          <w:szCs w:val="24"/>
+        </w:rPr>
+      </w:pPr>
+      <w:r>
+        <w:rPr>
+          <w:rFonts w:ascii="Times New Roman" w:eastAsia="Times New Roman" w:hAnsi="Times New Roman" w:cs="Times New Roman"/>
+          <w:sz w:val="24"/>
+          <w:szCs w:val="24"/>
+        </w:rPr>
+        <w:t xml:space="preserve">1) Na página </w:t>
+      </w:r>
+      <w:r>
+        <w:rPr>
+          <w:rFonts w:ascii="Times New Roman" w:eastAsia="Times New Roman" w:hAnsi="Times New Roman" w:cs="Times New Roman"/>
+          <w:b/>
+          <w:bCs/>
+          <w:sz w:val="24"/>
+          <w:szCs w:val="24"/>
+        </w:rPr>
+        <w:t>index.html</w:t>
+      </w:r>
+      <w:r>
+        <w:rPr>
+          <w:rFonts w:ascii="Times New Roman" w:eastAsia="Times New Roman" w:hAnsi="Times New Roman" w:cs="Times New Roman"/>
+          <w:sz w:val="24"/>
+          <w:szCs w:val="24"/>
+        </w:rPr>
+        <w:t xml:space="preserve">, como último elemento do </w:t>
+      </w:r>
+      <w:r>
+        <w:rPr>
+          <w:rFonts w:ascii="Courier New" w:eastAsia="Times New Roman" w:hAnsi="Courier New" w:cs="Courier New"/>
+          <w:sz w:val="20"/>
+          <w:szCs w:val="20"/>
+        </w:rPr>
+        <w:t>head</w:t>
+      </w:r>
+      <w:r>
+        <w:rPr>
+          <w:rFonts w:ascii="Times New Roman" w:eastAsia="Times New Roman" w:hAnsi="Times New Roman" w:cs="Times New Roman"/>
+          <w:sz w:val="24"/>
+          <w:szCs w:val="24"/>
+        </w:rPr>
+        <w:t xml:space="preserve">, importe o CSS da fonte </w:t>
+      </w:r>
+      <w:r>
+        <w:rPr>
+          <w:rFonts w:ascii="Times New Roman" w:eastAsia="Times New Roman" w:hAnsi="Times New Roman" w:cs="Times New Roman"/>
+          <w:b/>
+          <w:bCs/>
+          <w:sz w:val="24"/>
+          <w:szCs w:val="24"/>
+        </w:rPr>
+        <w:t>Montserrat</w:t>
+      </w:r>
+      <w:r>
+        <w:rPr>
+          <w:rFonts w:ascii="Times New Roman" w:eastAsia="Times New Roman" w:hAnsi="Times New Roman" w:cs="Times New Roman"/>
+          <w:sz w:val="24"/>
+          <w:szCs w:val="24"/>
+        </w:rPr>
+        <w:t>:</w:t>
+      </w:r>
+    </w:p>
+    <w:p>
+      <w:pPr>
+        <w:tabs>
+          <w:tab w:val="left" w:pos="916"/>
+          <w:tab w:val="left" w:pos="1832"/>
+          <w:tab w:val="left" w:pos="2748"/>
+          <w:tab w:val="left" w:pos="3664"/>
+          <w:tab w:val="left" w:pos="4580"/>
+          <w:tab w:val="left" w:pos="5496"/>
+          <w:tab w:val="left" w:pos="6412"/>
+          <w:tab w:val="left" w:pos="7328"/>
+          <w:tab w:val="left" w:pos="8244"/>
+          <w:tab w:val="left" w:pos="9160"/>
+          <w:tab w:val="left" w:pos="10076"/>
+          <w:tab w:val="left" w:pos="10992"/>
+          <w:tab w:val="left" w:pos="11908"/>
+          <w:tab w:val="left" w:pos="12824"/>
+          <w:tab w:val="left" w:pos="13740"/>
+          <w:tab w:val="left" w:pos="14656"/>
+        </w:tabs>
+        <w:spacing w:line="240" w:lineRule="auto"/>
+        <w:rPr>
+          <w:rFonts w:ascii="Courier New" w:eastAsia="Times New Roman" w:hAnsi="Courier New" w:cs="Courier New"/>
+          <w:sz w:val="20"/>
+          <w:szCs w:val="20"/>
+          <w:lang w:val="en-US"/>
+        </w:rPr>
+      </w:pPr>
+      <w:r>
+        <w:rPr>
+          <w:rFonts w:ascii="Courier New" w:eastAsia="Times New Roman" w:hAnsi="Courier New" w:cs="Courier New"/>
+          <w:sz w:val="20"/>
+          <w:szCs w:val="20"/>
+          <w:lang w:val="en-US"/>
+        </w:rPr>
+        <w:t>&lt;link href="https://fonts.googleapis.com/css?family=Montserrat&amp;display=swap" rel="stylesheet"&gt;</w:t>
+      </w:r>
+    </w:p>
+    <w:p>
+      <w:pPr>
+        <w:spacing w:before="100" w:beforeAutospacing="1" w:after="100" w:afterAutospacing="1" w:line="240" w:lineRule="auto"/>
+        <w:rPr>
+          <w:rFonts w:ascii="Times New Roman" w:eastAsia="Times New Roman" w:hAnsi="Times New Roman" w:cs="Times New Roman"/>
+          <w:sz w:val="24"/>
+          <w:szCs w:val="24"/>
+        </w:rPr>
+      </w:pPr>
+      <w:r>
+        <w:rPr>
+          <w:rFonts w:ascii="Times New Roman" w:eastAsia="Times New Roman" w:hAnsi="Times New Roman" w:cs="Times New Roman"/>
+          <w:sz w:val="24"/>
+          <w:szCs w:val="24"/>
+        </w:rPr>
+        <w:t xml:space="preserve">2) Agora, entre a </w:t>
+      </w:r>
+      <w:r>
+        <w:rPr>
+          <w:rFonts w:ascii="Courier New" w:eastAsia="Times New Roman" w:hAnsi="Courier New" w:cs="Courier New"/>
+          <w:sz w:val="20"/>
+          <w:szCs w:val="20"/>
+        </w:rPr>
+        <w:t>section</w:t>
+      </w:r>
+      <w:r>
+        <w:rPr>
+          <w:rFonts w:ascii="Times New Roman" w:eastAsia="Times New Roman" w:hAnsi="Times New Roman" w:cs="Times New Roman"/>
+          <w:sz w:val="24"/>
+          <w:szCs w:val="24"/>
+        </w:rPr>
+        <w:t xml:space="preserve"> </w:t>
+      </w:r>
+      <w:r>
+        <w:rPr>
+          <w:rFonts w:ascii="Courier New" w:eastAsia="Times New Roman" w:hAnsi="Courier New" w:cs="Courier New"/>
+          <w:sz w:val="20"/>
+          <w:szCs w:val="20"/>
+        </w:rPr>
+        <w:t>principal</w:t>
+      </w:r>
+      <w:r>
+        <w:rPr>
+          <w:rFonts w:ascii="Times New Roman" w:eastAsia="Times New Roman" w:hAnsi="Times New Roman" w:cs="Times New Roman"/>
+          <w:sz w:val="24"/>
+          <w:szCs w:val="24"/>
+        </w:rPr>
+        <w:t xml:space="preserve"> e a </w:t>
+      </w:r>
+      <w:r>
+        <w:rPr>
+          <w:rFonts w:ascii="Courier New" w:eastAsia="Times New Roman" w:hAnsi="Courier New" w:cs="Courier New"/>
+          <w:sz w:val="20"/>
+          <w:szCs w:val="20"/>
+        </w:rPr>
+        <w:t>section</w:t>
+      </w:r>
+      <w:r>
+        <w:rPr>
+          <w:rFonts w:ascii="Times New Roman" w:eastAsia="Times New Roman" w:hAnsi="Times New Roman" w:cs="Times New Roman"/>
+          <w:sz w:val="24"/>
+          <w:szCs w:val="24"/>
+        </w:rPr>
+        <w:t xml:space="preserve"> </w:t>
+      </w:r>
+      <w:r>
+        <w:rPr>
+          <w:rFonts w:ascii="Courier New" w:eastAsia="Times New Roman" w:hAnsi="Courier New" w:cs="Courier New"/>
+          <w:sz w:val="20"/>
+          <w:szCs w:val="20"/>
+        </w:rPr>
+        <w:t>beneficios</w:t>
+      </w:r>
+      <w:r>
+        <w:rPr>
+          <w:rFonts w:ascii="Times New Roman" w:eastAsia="Times New Roman" w:hAnsi="Times New Roman" w:cs="Times New Roman"/>
+          <w:sz w:val="24"/>
+          <w:szCs w:val="24"/>
+        </w:rPr>
+        <w:t xml:space="preserve">, crie a </w:t>
+      </w:r>
+      <w:r>
+        <w:rPr>
+          <w:rFonts w:ascii="Courier New" w:eastAsia="Times New Roman" w:hAnsi="Courier New" w:cs="Courier New"/>
+          <w:sz w:val="20"/>
+          <w:szCs w:val="20"/>
+        </w:rPr>
+        <w:t>section</w:t>
+      </w:r>
+      <w:r>
+        <w:rPr>
+          <w:rFonts w:ascii="Times New Roman" w:eastAsia="Times New Roman" w:hAnsi="Times New Roman" w:cs="Times New Roman"/>
+          <w:sz w:val="24"/>
+          <w:szCs w:val="24"/>
+        </w:rPr>
+        <w:t xml:space="preserve"> </w:t>
+      </w:r>
+      <w:r>
+        <w:rPr>
+          <w:rFonts w:ascii="Courier New" w:eastAsia="Times New Roman" w:hAnsi="Courier New" w:cs="Courier New"/>
+          <w:sz w:val="20"/>
+          <w:szCs w:val="20"/>
+        </w:rPr>
+        <w:t>mapa</w:t>
+      </w:r>
+      <w:r>
+        <w:rPr>
+          <w:rFonts w:ascii="Times New Roman" w:eastAsia="Times New Roman" w:hAnsi="Times New Roman" w:cs="Times New Roman"/>
+          <w:sz w:val="24"/>
+          <w:szCs w:val="24"/>
+        </w:rPr>
+        <w:t xml:space="preserve">, incorporando o mapa com a localização da </w:t>
+      </w:r>
+      <w:r>
+        <w:rPr>
+          <w:rFonts w:ascii="Times New Roman" w:eastAsia="Times New Roman" w:hAnsi="Times New Roman" w:cs="Times New Roman"/>
+          <w:b/>
+          <w:bCs/>
+          <w:sz w:val="24"/>
+          <w:szCs w:val="24"/>
+        </w:rPr>
+        <w:t>Barbearia Alura</w:t>
+      </w:r>
+      <w:r>
+        <w:rPr>
+          <w:rFonts w:ascii="Times New Roman" w:eastAsia="Times New Roman" w:hAnsi="Times New Roman" w:cs="Times New Roman"/>
+          <w:sz w:val="24"/>
+          <w:szCs w:val="24"/>
+        </w:rPr>
+        <w:t>:</w:t>
+      </w:r>
+    </w:p>
+    <w:p>
+      <w:pPr>
+        <w:tabs>
+          <w:tab w:val="left" w:pos="916"/>
+          <w:tab w:val="left" w:pos="1832"/>
+          <w:tab w:val="left" w:pos="2748"/>
+          <w:tab w:val="left" w:pos="3664"/>
+          <w:tab w:val="left" w:pos="4580"/>
+          <w:tab w:val="left" w:pos="5496"/>
+          <w:tab w:val="left" w:pos="6412"/>
+          <w:tab w:val="left" w:pos="7328"/>
+          <w:tab w:val="left" w:pos="8244"/>
+          <w:tab w:val="left" w:pos="9160"/>
+          <w:tab w:val="left" w:pos="10076"/>
+          <w:tab w:val="left" w:pos="10992"/>
+          <w:tab w:val="left" w:pos="11908"/>
+          <w:tab w:val="left" w:pos="12824"/>
+          <w:tab w:val="left" w:pos="13740"/>
+          <w:tab w:val="left" w:pos="14656"/>
+        </w:tabs>
+        <w:spacing w:line="240" w:lineRule="auto"/>
+        <w:rPr>
+          <w:rFonts w:ascii="Courier New" w:eastAsia="Times New Roman" w:hAnsi="Courier New" w:cs="Courier New"/>
+          <w:sz w:val="20"/>
+          <w:szCs w:val="20"/>
+        </w:rPr>
+      </w:pPr>
+      <w:r>
+        <w:rPr>
+          <w:rFonts w:ascii="Courier New" w:eastAsia="Times New Roman" w:hAnsi="Courier New" w:cs="Courier New"/>
+          <w:sz w:val="20"/>
+          <w:szCs w:val="20"/>
+        </w:rPr>
+        <w:t>&lt;section class="mapa"&gt;</w:t>
+      </w:r>
+    </w:p>
+    <w:p>
+      <w:pPr>
+        <w:tabs>
+          <w:tab w:val="left" w:pos="916"/>
+          <w:tab w:val="left" w:pos="1832"/>
+          <w:tab w:val="left" w:pos="2748"/>
+          <w:tab w:val="left" w:pos="3664"/>
+          <w:tab w:val="left" w:pos="4580"/>
+          <w:tab w:val="left" w:pos="5496"/>
+          <w:tab w:val="left" w:pos="6412"/>
+          <w:tab w:val="left" w:pos="7328"/>
+          <w:tab w:val="left" w:pos="8244"/>
+          <w:tab w:val="left" w:pos="9160"/>
+          <w:tab w:val="left" w:pos="10076"/>
+          <w:tab w:val="left" w:pos="10992"/>
+          <w:tab w:val="left" w:pos="11908"/>
+          <w:tab w:val="left" w:pos="12824"/>
+          <w:tab w:val="left" w:pos="13740"/>
+          <w:tab w:val="left" w:pos="14656"/>
+        </w:tabs>
+        <w:spacing w:line="240" w:lineRule="auto"/>
+        <w:rPr>
+          <w:rFonts w:ascii="Courier New" w:eastAsia="Times New Roman" w:hAnsi="Courier New" w:cs="Courier New"/>
+          <w:sz w:val="20"/>
+          <w:szCs w:val="20"/>
+        </w:rPr>
+      </w:pPr>
+      <w:r>
+        <w:rPr>
+          <w:rFonts w:ascii="Courier New" w:eastAsia="Times New Roman" w:hAnsi="Courier New" w:cs="Courier New"/>
+          <w:sz w:val="20"/>
+          <w:szCs w:val="20"/>
+        </w:rPr>
+        <w:t xml:space="preserve">    &lt;h3 class="titulo-principal"&gt;Nosso estabelecimento&lt;/h3&gt;</w:t>
+      </w:r>
+    </w:p>
+    <w:p>
+      <w:pPr>
+        <w:tabs>
+          <w:tab w:val="left" w:pos="916"/>
+          <w:tab w:val="left" w:pos="1832"/>
+          <w:tab w:val="left" w:pos="2748"/>
+          <w:tab w:val="left" w:pos="3664"/>
+          <w:tab w:val="left" w:pos="4580"/>
+          <w:tab w:val="left" w:pos="5496"/>
+          <w:tab w:val="left" w:pos="6412"/>
+          <w:tab w:val="left" w:pos="7328"/>
+          <w:tab w:val="left" w:pos="8244"/>
+          <w:tab w:val="left" w:pos="9160"/>
+          <w:tab w:val="left" w:pos="10076"/>
+          <w:tab w:val="left" w:pos="10992"/>
+          <w:tab w:val="left" w:pos="11908"/>
+          <w:tab w:val="left" w:pos="12824"/>
+          <w:tab w:val="left" w:pos="13740"/>
+          <w:tab w:val="left" w:pos="14656"/>
+        </w:tabs>
+        <w:spacing w:line="240" w:lineRule="auto"/>
+        <w:rPr>
+          <w:rFonts w:ascii="Courier New" w:eastAsia="Times New Roman" w:hAnsi="Courier New" w:cs="Courier New"/>
+          <w:sz w:val="20"/>
+          <w:szCs w:val="20"/>
+        </w:rPr>
+      </w:pPr>
+      <w:r>
+        <w:rPr>
+          <w:rFonts w:ascii="Courier New" w:eastAsia="Times New Roman" w:hAnsi="Courier New" w:cs="Courier New"/>
+          <w:sz w:val="20"/>
+          <w:szCs w:val="20"/>
+        </w:rPr>
+        <w:t xml:space="preserve">    &lt;p&gt;Nosso estabelecimento está localizado no coração da cidade.&lt;/p&gt;</w:t>
+      </w:r>
+    </w:p>
+    <w:p>
+      <w:pPr>
+        <w:tabs>
+          <w:tab w:val="left" w:pos="916"/>
+          <w:tab w:val="left" w:pos="1832"/>
+          <w:tab w:val="left" w:pos="2748"/>
+          <w:tab w:val="left" w:pos="3664"/>
+          <w:tab w:val="left" w:pos="4580"/>
+          <w:tab w:val="left" w:pos="5496"/>
+          <w:tab w:val="left" w:pos="6412"/>
+          <w:tab w:val="left" w:pos="7328"/>
+          <w:tab w:val="left" w:pos="8244"/>
+          <w:tab w:val="left" w:pos="9160"/>
+          <w:tab w:val="left" w:pos="10076"/>
+          <w:tab w:val="left" w:pos="10992"/>
+          <w:tab w:val="left" w:pos="11908"/>
+          <w:tab w:val="left" w:pos="12824"/>
+          <w:tab w:val="left" w:pos="13740"/>
+          <w:tab w:val="left" w:pos="14656"/>
+        </w:tabs>
+        <w:spacing w:line="240" w:lineRule="auto"/>
+        <w:rPr>
+          <w:rFonts w:ascii="Courier New" w:eastAsia="Times New Roman" w:hAnsi="Courier New" w:cs="Courier New"/>
+          <w:sz w:val="20"/>
+          <w:szCs w:val="20"/>
+        </w:rPr>
+      </w:pPr>
+    </w:p>
+    <w:p>
+      <w:pPr>
+        <w:tabs>
+          <w:tab w:val="left" w:pos="916"/>
+          <w:tab w:val="left" w:pos="1832"/>
+          <w:tab w:val="left" w:pos="2748"/>
+          <w:tab w:val="left" w:pos="3664"/>
+          <w:tab w:val="left" w:pos="4580"/>
+          <w:tab w:val="left" w:pos="5496"/>
+          <w:tab w:val="left" w:pos="6412"/>
+          <w:tab w:val="left" w:pos="7328"/>
+          <w:tab w:val="left" w:pos="8244"/>
+          <w:tab w:val="left" w:pos="9160"/>
+          <w:tab w:val="left" w:pos="10076"/>
+          <w:tab w:val="left" w:pos="10992"/>
+          <w:tab w:val="left" w:pos="11908"/>
+          <w:tab w:val="left" w:pos="12824"/>
+          <w:tab w:val="left" w:pos="13740"/>
+          <w:tab w:val="left" w:pos="14656"/>
+        </w:tabs>
+        <w:spacing w:line="240" w:lineRule="auto"/>
+        <w:rPr>
+          <w:rFonts w:ascii="Courier New" w:eastAsia="Times New Roman" w:hAnsi="Courier New" w:cs="Courier New"/>
+          <w:sz w:val="20"/>
+          <w:szCs w:val="20"/>
+          <w:lang w:val="en-US"/>
+        </w:rPr>
+      </w:pPr>
+      <w:r>
+        <w:rPr>
+          <w:rFonts w:ascii="Courier New" w:eastAsia="Times New Roman" w:hAnsi="Courier New" w:cs="Courier New"/>
+          <w:sz w:val="20"/>
+          <w:szCs w:val="20"/>
+        </w:rPr>
+        <w:t xml:space="preserve">    </w:t>
+      </w:r>
+      <w:r>
+        <w:rPr>
+          <w:rFonts w:ascii="Courier New" w:eastAsia="Times New Roman" w:hAnsi="Courier New" w:cs="Courier New"/>
+          <w:sz w:val="20"/>
+          <w:szCs w:val="20"/>
+          <w:lang w:val="en-US"/>
+        </w:rPr>
+        <w:t>&lt;iframe src="https://www.google.com/maps/embed?pb=!1m18!1m12!1m3!1d3656.4483278365396!2d-46.63466568562861!3d-23.588249068469487!2m3!1f0!2f0!3f0!3m2!1i1024!2i768!4f13.1!3m3!1m2!1s0x94ce5a2b2ed7f3a1%3A0xab35da2f5ca62674!2sCaelum!5e0!3m2!1spt-BR!2sbr!4v1568814489656!5m2!1spt-BR!2sbr" width="100%" height="300" frameborder="0" style="border:0;" allowfullscreen=""&gt;&lt;/iframe&gt;</w:t>
+      </w:r>
+    </w:p>
+    <w:p>
+      <w:pPr>
+        <w:tabs>
+          <w:tab w:val="left" w:pos="916"/>
+          <w:tab w:val="left" w:pos="1832"/>
+          <w:tab w:val="left" w:pos="2748"/>
+          <w:tab w:val="left" w:pos="3664"/>
+          <w:tab w:val="left" w:pos="4580"/>
+          <w:tab w:val="left" w:pos="5496"/>
+          <w:tab w:val="left" w:pos="6412"/>
+          <w:tab w:val="left" w:pos="7328"/>
+          <w:tab w:val="left" w:pos="8244"/>
+          <w:tab w:val="left" w:pos="9160"/>
+          <w:tab w:val="left" w:pos="10076"/>
+          <w:tab w:val="left" w:pos="10992"/>
+          <w:tab w:val="left" w:pos="11908"/>
+          <w:tab w:val="left" w:pos="12824"/>
+          <w:tab w:val="left" w:pos="13740"/>
+          <w:tab w:val="left" w:pos="14656"/>
+        </w:tabs>
+        <w:spacing w:line="240" w:lineRule="auto"/>
+        <w:rPr>
+          <w:rFonts w:ascii="Courier New" w:eastAsia="Times New Roman" w:hAnsi="Courier New" w:cs="Courier New"/>
+          <w:sz w:val="20"/>
+          <w:szCs w:val="20"/>
+        </w:rPr>
+      </w:pPr>
+      <w:r>
+        <w:rPr>
+          <w:rFonts w:ascii="Courier New" w:eastAsia="Times New Roman" w:hAnsi="Courier New" w:cs="Courier New"/>
+          <w:sz w:val="20"/>
+          <w:szCs w:val="20"/>
+        </w:rPr>
+        <w:t>&lt;/section&gt;</w:t>
+      </w:r>
+    </w:p>
+    <w:p>
+      <w:pPr>
+        <w:spacing w:before="100" w:beforeAutospacing="1" w:after="100" w:afterAutospacing="1" w:line="240" w:lineRule="auto"/>
+        <w:rPr>
+          <w:rFonts w:ascii="Times New Roman" w:eastAsia="Times New Roman" w:hAnsi="Times New Roman" w:cs="Times New Roman"/>
+          <w:sz w:val="24"/>
+          <w:szCs w:val="24"/>
+        </w:rPr>
+      </w:pPr>
+      <w:r>
+        <w:rPr>
+          <w:rFonts w:ascii="Times New Roman" w:eastAsia="Times New Roman" w:hAnsi="Times New Roman" w:cs="Times New Roman"/>
+          <w:sz w:val="24"/>
+          <w:szCs w:val="24"/>
+        </w:rPr>
+        <w:t xml:space="preserve">3) Dentro da </w:t>
+      </w:r>
+      <w:r>
+        <w:rPr>
+          <w:rFonts w:ascii="Courier New" w:eastAsia="Times New Roman" w:hAnsi="Courier New" w:cs="Courier New"/>
+          <w:sz w:val="20"/>
+          <w:szCs w:val="20"/>
+        </w:rPr>
+        <w:t>section</w:t>
+      </w:r>
+      <w:r>
+        <w:rPr>
+          <w:rFonts w:ascii="Times New Roman" w:eastAsia="Times New Roman" w:hAnsi="Times New Roman" w:cs="Times New Roman"/>
+          <w:sz w:val="24"/>
+          <w:szCs w:val="24"/>
+        </w:rPr>
+        <w:t xml:space="preserve"> </w:t>
+      </w:r>
+      <w:r>
+        <w:rPr>
+          <w:rFonts w:ascii="Courier New" w:eastAsia="Times New Roman" w:hAnsi="Courier New" w:cs="Courier New"/>
+          <w:sz w:val="20"/>
+          <w:szCs w:val="20"/>
+        </w:rPr>
+        <w:t>beneficios</w:t>
+      </w:r>
+      <w:r>
+        <w:rPr>
+          <w:rFonts w:ascii="Times New Roman" w:eastAsia="Times New Roman" w:hAnsi="Times New Roman" w:cs="Times New Roman"/>
+          <w:sz w:val="24"/>
+          <w:szCs w:val="24"/>
+        </w:rPr>
+        <w:t xml:space="preserve">, após a imagem </w:t>
+      </w:r>
+      <w:r>
+        <w:rPr>
+          <w:rFonts w:ascii="Times New Roman" w:eastAsia="Times New Roman" w:hAnsi="Times New Roman" w:cs="Times New Roman"/>
+          <w:b/>
+          <w:bCs/>
+          <w:sz w:val="24"/>
+          <w:szCs w:val="24"/>
+        </w:rPr>
+        <w:t>beneficios.jpg</w:t>
+      </w:r>
+      <w:r>
+        <w:rPr>
+          <w:rFonts w:ascii="Times New Roman" w:eastAsia="Times New Roman" w:hAnsi="Times New Roman" w:cs="Times New Roman"/>
+          <w:sz w:val="24"/>
+          <w:szCs w:val="24"/>
+        </w:rPr>
+        <w:t xml:space="preserve">, incorpore um vídeo de exemplo da </w:t>
+      </w:r>
+      <w:r>
+        <w:rPr>
+          <w:rFonts w:ascii="Times New Roman" w:eastAsia="Times New Roman" w:hAnsi="Times New Roman" w:cs="Times New Roman"/>
+          <w:b/>
+          <w:bCs/>
+          <w:sz w:val="24"/>
+          <w:szCs w:val="24"/>
+        </w:rPr>
+        <w:t>Barbearia Alura</w:t>
+      </w:r>
+      <w:r>
+        <w:rPr>
+          <w:rFonts w:ascii="Times New Roman" w:eastAsia="Times New Roman" w:hAnsi="Times New Roman" w:cs="Times New Roman"/>
+          <w:sz w:val="24"/>
+          <w:szCs w:val="24"/>
+        </w:rPr>
+        <w:t>:</w:t>
+      </w:r>
+    </w:p>
+    <w:p>
+      <w:pPr>
+        <w:tabs>
+          <w:tab w:val="left" w:pos="916"/>
+          <w:tab w:val="left" w:pos="1832"/>
+          <w:tab w:val="left" w:pos="2748"/>
+          <w:tab w:val="left" w:pos="3664"/>
+          <w:tab w:val="left" w:pos="4580"/>
+          <w:tab w:val="left" w:pos="5496"/>
+          <w:tab w:val="left" w:pos="6412"/>
+          <w:tab w:val="left" w:pos="7328"/>
+          <w:tab w:val="left" w:pos="8244"/>
+          <w:tab w:val="left" w:pos="9160"/>
+          <w:tab w:val="left" w:pos="10076"/>
+          <w:tab w:val="left" w:pos="10992"/>
+          <w:tab w:val="left" w:pos="11908"/>
+          <w:tab w:val="left" w:pos="12824"/>
+          <w:tab w:val="left" w:pos="13740"/>
+          <w:tab w:val="left" w:pos="14656"/>
+        </w:tabs>
+        <w:spacing w:line="240" w:lineRule="auto"/>
+        <w:rPr>
+          <w:rFonts w:ascii="Courier New" w:eastAsia="Times New Roman" w:hAnsi="Courier New" w:cs="Courier New"/>
+          <w:sz w:val="20"/>
+          <w:szCs w:val="20"/>
+        </w:rPr>
+      </w:pPr>
+      <w:r>
+        <w:rPr>
+          <w:rFonts w:ascii="Courier New" w:eastAsia="Times New Roman" w:hAnsi="Courier New" w:cs="Courier New"/>
+          <w:sz w:val="20"/>
+          <w:szCs w:val="20"/>
+        </w:rPr>
+        <w:t>&lt;div class="video"&gt;</w:t>
+      </w:r>
+    </w:p>
+    <w:p>
+      <w:pPr>
+        <w:tabs>
+          <w:tab w:val="left" w:pos="916"/>
+          <w:tab w:val="left" w:pos="1832"/>
+          <w:tab w:val="left" w:pos="2748"/>
+          <w:tab w:val="left" w:pos="3664"/>
+          <w:tab w:val="left" w:pos="4580"/>
+          <w:tab w:val="left" w:pos="5496"/>
+          <w:tab w:val="left" w:pos="6412"/>
+          <w:tab w:val="left" w:pos="7328"/>
+          <w:tab w:val="left" w:pos="8244"/>
+          <w:tab w:val="left" w:pos="9160"/>
+          <w:tab w:val="left" w:pos="10076"/>
+          <w:tab w:val="left" w:pos="10992"/>
+          <w:tab w:val="left" w:pos="11908"/>
+          <w:tab w:val="left" w:pos="12824"/>
+          <w:tab w:val="left" w:pos="13740"/>
+          <w:tab w:val="left" w:pos="14656"/>
+        </w:tabs>
+        <w:spacing w:line="240" w:lineRule="auto"/>
+        <w:rPr>
+          <w:rFonts w:ascii="Courier New" w:eastAsia="Times New Roman" w:hAnsi="Courier New" w:cs="Courier New"/>
+          <w:sz w:val="20"/>
+          <w:szCs w:val="20"/>
+          <w:lang w:val="en-US"/>
+        </w:rPr>
+      </w:pPr>
+      <w:r>
+        <w:rPr>
+          <w:rFonts w:ascii="Courier New" w:eastAsia="Times New Roman" w:hAnsi="Courier New" w:cs="Courier New"/>
+          <w:sz w:val="20"/>
+          <w:szCs w:val="20"/>
+          <w:lang w:val="en-US"/>
+        </w:rPr>
+        <w:t xml:space="preserve">    &lt;iframe width="560" height="315" src="https://www.youtube.com/embed/wcVVXUV0YUY" frameborder="0" allow="accelerometer; autoplay; encrypted-media; gyroscope; picture-in-picture" allowfullscreen&gt;&lt;/iframe&gt;</w:t>
+      </w:r>
+    </w:p>
+    <w:p>
+      <w:pPr>
+        <w:tabs>
+          <w:tab w:val="left" w:pos="916"/>
+          <w:tab w:val="left" w:pos="1832"/>
+          <w:tab w:val="left" w:pos="2748"/>
+          <w:tab w:val="left" w:pos="3664"/>
+          <w:tab w:val="left" w:pos="4580"/>
+          <w:tab w:val="left" w:pos="5496"/>
+          <w:tab w:val="left" w:pos="6412"/>
+          <w:tab w:val="left" w:pos="7328"/>
+          <w:tab w:val="left" w:pos="8244"/>
+          <w:tab w:val="left" w:pos="9160"/>
+          <w:tab w:val="left" w:pos="10076"/>
+          <w:tab w:val="left" w:pos="10992"/>
+          <w:tab w:val="left" w:pos="11908"/>
+          <w:tab w:val="left" w:pos="12824"/>
+          <w:tab w:val="left" w:pos="13740"/>
+          <w:tab w:val="left" w:pos="14656"/>
+        </w:tabs>
+        <w:spacing w:line="240" w:lineRule="auto"/>
+        <w:rPr>
+          <w:rFonts w:ascii="Courier New" w:eastAsia="Times New Roman" w:hAnsi="Courier New" w:cs="Courier New"/>
+          <w:sz w:val="20"/>
+          <w:szCs w:val="20"/>
+        </w:rPr>
+      </w:pPr>
+      <w:r>
+        <w:rPr>
+          <w:rFonts w:ascii="Courier New" w:eastAsia="Times New Roman" w:hAnsi="Courier New" w:cs="Courier New"/>
+          <w:sz w:val="20"/>
+          <w:szCs w:val="20"/>
+        </w:rPr>
+        <w:t>&lt;/div&gt;</w:t>
+      </w:r>
+    </w:p>
+    <w:p>
+      <w:pPr>
+        <w:spacing w:before="100" w:beforeAutospacing="1" w:after="100" w:afterAutospacing="1" w:line="240" w:lineRule="auto"/>
+        <w:rPr>
+          <w:rFonts w:ascii="Times New Roman" w:eastAsia="Times New Roman" w:hAnsi="Times New Roman" w:cs="Times New Roman"/>
+          <w:sz w:val="24"/>
+          <w:szCs w:val="24"/>
+        </w:rPr>
+      </w:pPr>
+      <w:r>
+        <w:rPr>
+          <w:rFonts w:ascii="Times New Roman" w:eastAsia="Times New Roman" w:hAnsi="Times New Roman" w:cs="Times New Roman"/>
+          <w:sz w:val="24"/>
+          <w:szCs w:val="24"/>
+        </w:rPr>
+        <w:t xml:space="preserve">4) No arquivo </w:t>
+      </w:r>
+      <w:r>
+        <w:rPr>
+          <w:rFonts w:ascii="Times New Roman" w:eastAsia="Times New Roman" w:hAnsi="Times New Roman" w:cs="Times New Roman"/>
+          <w:b/>
+          <w:bCs/>
+          <w:sz w:val="24"/>
+          <w:szCs w:val="24"/>
+        </w:rPr>
+        <w:t>style.css</w:t>
+      </w:r>
+      <w:r>
+        <w:rPr>
+          <w:rFonts w:ascii="Times New Roman" w:eastAsia="Times New Roman" w:hAnsi="Times New Roman" w:cs="Times New Roman"/>
+          <w:sz w:val="24"/>
+          <w:szCs w:val="24"/>
+        </w:rPr>
+        <w:t xml:space="preserve">, na primeira linha, estilize todo o </w:t>
+      </w:r>
+      <w:r>
+        <w:rPr>
+          <w:rFonts w:ascii="Courier New" w:eastAsia="Times New Roman" w:hAnsi="Courier New" w:cs="Courier New"/>
+          <w:sz w:val="20"/>
+          <w:szCs w:val="20"/>
+        </w:rPr>
+        <w:t>body</w:t>
+      </w:r>
+      <w:r>
+        <w:rPr>
+          <w:rFonts w:ascii="Times New Roman" w:eastAsia="Times New Roman" w:hAnsi="Times New Roman" w:cs="Times New Roman"/>
+          <w:sz w:val="24"/>
+          <w:szCs w:val="24"/>
+        </w:rPr>
+        <w:t xml:space="preserve"> para utilizar a fonte importada no primeiro passo:</w:t>
+      </w:r>
+    </w:p>
+    <w:p>
+      <w:pPr>
+        <w:tabs>
+          <w:tab w:val="left" w:pos="916"/>
+          <w:tab w:val="left" w:pos="1832"/>
+          <w:tab w:val="left" w:pos="2748"/>
+          <w:tab w:val="left" w:pos="3664"/>
+          <w:tab w:val="left" w:pos="4580"/>
+          <w:tab w:val="left" w:pos="5496"/>
+          <w:tab w:val="left" w:pos="6412"/>
+          <w:tab w:val="left" w:pos="7328"/>
+          <w:tab w:val="left" w:pos="8244"/>
+          <w:tab w:val="left" w:pos="9160"/>
+          <w:tab w:val="left" w:pos="10076"/>
+          <w:tab w:val="left" w:pos="10992"/>
+          <w:tab w:val="left" w:pos="11908"/>
+          <w:tab w:val="left" w:pos="12824"/>
+          <w:tab w:val="left" w:pos="13740"/>
+          <w:tab w:val="left" w:pos="14656"/>
+        </w:tabs>
+        <w:spacing w:line="240" w:lineRule="auto"/>
+        <w:rPr>
+          <w:rFonts w:ascii="Courier New" w:eastAsia="Times New Roman" w:hAnsi="Courier New" w:cs="Courier New"/>
+          <w:sz w:val="20"/>
+          <w:szCs w:val="20"/>
+          <w:lang w:val="en-US"/>
+        </w:rPr>
+      </w:pPr>
+      <w:r>
+        <w:rPr>
+          <w:rFonts w:ascii="Courier New" w:eastAsia="Times New Roman" w:hAnsi="Courier New" w:cs="Courier New"/>
+          <w:sz w:val="20"/>
+          <w:szCs w:val="20"/>
+          <w:lang w:val="en-US"/>
+        </w:rPr>
+        <w:t>body {</w:t>
+      </w:r>
+    </w:p>
+    <w:p>
+      <w:pPr>
+        <w:tabs>
+          <w:tab w:val="left" w:pos="916"/>
+          <w:tab w:val="left" w:pos="1832"/>
+          <w:tab w:val="left" w:pos="2748"/>
+          <w:tab w:val="left" w:pos="3664"/>
+          <w:tab w:val="left" w:pos="4580"/>
+          <w:tab w:val="left" w:pos="5496"/>
+          <w:tab w:val="left" w:pos="6412"/>
+          <w:tab w:val="left" w:pos="7328"/>
+          <w:tab w:val="left" w:pos="8244"/>
+          <w:tab w:val="left" w:pos="9160"/>
+          <w:tab w:val="left" w:pos="10076"/>
+          <w:tab w:val="left" w:pos="10992"/>
+          <w:tab w:val="left" w:pos="11908"/>
+          <w:tab w:val="left" w:pos="12824"/>
+          <w:tab w:val="left" w:pos="13740"/>
+          <w:tab w:val="left" w:pos="14656"/>
+        </w:tabs>
+        <w:spacing w:line="240" w:lineRule="auto"/>
+        <w:rPr>
+          <w:rFonts w:ascii="Courier New" w:eastAsia="Times New Roman" w:hAnsi="Courier New" w:cs="Courier New"/>
+          <w:sz w:val="20"/>
+          <w:szCs w:val="20"/>
+          <w:lang w:val="en-US"/>
+        </w:rPr>
+      </w:pPr>
+      <w:r>
+        <w:rPr>
+          <w:rFonts w:ascii="Courier New" w:eastAsia="Times New Roman" w:hAnsi="Courier New" w:cs="Courier New"/>
+          <w:sz w:val="20"/>
+          <w:szCs w:val="20"/>
+          <w:lang w:val="en-US"/>
+        </w:rPr>
+        <w:t xml:space="preserve">    font-family: 'Montserrat', sans-serif;</w:t>
+      </w:r>
+    </w:p>
+    <w:p>
+      <w:pPr>
+        <w:tabs>
+          <w:tab w:val="left" w:pos="916"/>
+          <w:tab w:val="left" w:pos="1832"/>
+          <w:tab w:val="left" w:pos="2748"/>
+          <w:tab w:val="left" w:pos="3664"/>
+          <w:tab w:val="left" w:pos="4580"/>
+          <w:tab w:val="left" w:pos="5496"/>
+          <w:tab w:val="left" w:pos="6412"/>
+          <w:tab w:val="left" w:pos="7328"/>
+          <w:tab w:val="left" w:pos="8244"/>
+          <w:tab w:val="left" w:pos="9160"/>
+          <w:tab w:val="left" w:pos="10076"/>
+          <w:tab w:val="left" w:pos="10992"/>
+          <w:tab w:val="left" w:pos="11908"/>
+          <w:tab w:val="left" w:pos="12824"/>
+          <w:tab w:val="left" w:pos="13740"/>
+          <w:tab w:val="left" w:pos="14656"/>
+        </w:tabs>
+        <w:spacing w:line="240" w:lineRule="auto"/>
+        <w:rPr>
+          <w:rFonts w:ascii="Courier New" w:eastAsia="Times New Roman" w:hAnsi="Courier New" w:cs="Courier New"/>
+          <w:sz w:val="20"/>
+          <w:szCs w:val="20"/>
+        </w:rPr>
+      </w:pPr>
+      <w:r>
+        <w:rPr>
+          <w:rFonts w:ascii="Courier New" w:eastAsia="Times New Roman" w:hAnsi="Courier New" w:cs="Courier New"/>
+          <w:sz w:val="20"/>
+          <w:szCs w:val="20"/>
+        </w:rPr>
+        <w:t>}</w:t>
+      </w:r>
+    </w:p>
+    <w:p>
+      <w:pPr>
+        <w:rPr>
+          <w:rFonts w:ascii="Times New Roman" w:eastAsia="Times New Roman" w:hAnsi="Times New Roman" w:cs="Times New Roman"/>
+          <w:sz w:val="24"/>
+          <w:szCs w:val="24"/>
+        </w:rPr>
+      </w:pPr>
+      <w:r>
+        <w:rPr>
+          <w:rFonts w:ascii="Times New Roman" w:eastAsia="Times New Roman" w:hAnsi="Times New Roman" w:cs="Times New Roman"/>
+          <w:sz w:val="24"/>
+          <w:szCs w:val="24"/>
+        </w:rPr>
+        <w:br w:type="page"/>
+      </w:r>
+    </w:p>
+    <w:p>
+      <w:pPr>
+        <w:spacing w:before="100" w:beforeAutospacing="1" w:after="100" w:afterAutospacing="1" w:line="240" w:lineRule="auto"/>
+        <w:rPr>
+          <w:rFonts w:ascii="Times New Roman" w:eastAsia="Times New Roman" w:hAnsi="Times New Roman" w:cs="Times New Roman"/>
+          <w:sz w:val="24"/>
+          <w:szCs w:val="24"/>
+        </w:rPr>
+      </w:pPr>
+      <w:bookmarkStart w:id="0" w:name="_GoBack"/>
+      <w:bookmarkEnd w:id="0"/>
+      <w:r>
+        <w:rPr>
+          <w:rFonts w:ascii="Times New Roman" w:eastAsia="Times New Roman" w:hAnsi="Times New Roman" w:cs="Times New Roman"/>
+          <w:sz w:val="24"/>
+          <w:szCs w:val="24"/>
+        </w:rPr>
+        <w:t>5) Por fim, ajuste os espaçamentos e os estilos do mapa e do vídeo:</w:t>
+      </w:r>
+    </w:p>
+    <w:p>
+      <w:pPr>
+        <w:tabs>
+          <w:tab w:val="left" w:pos="916"/>
+          <w:tab w:val="left" w:pos="1832"/>
+          <w:tab w:val="left" w:pos="2748"/>
+          <w:tab w:val="left" w:pos="3664"/>
+          <w:tab w:val="left" w:pos="4580"/>
+          <w:tab w:val="left" w:pos="5496"/>
+          <w:tab w:val="left" w:pos="6412"/>
+          <w:tab w:val="left" w:pos="7328"/>
+          <w:tab w:val="left" w:pos="8244"/>
+          <w:tab w:val="left" w:pos="9160"/>
+          <w:tab w:val="left" w:pos="10076"/>
+          <w:tab w:val="left" w:pos="10992"/>
+          <w:tab w:val="left" w:pos="11908"/>
+          <w:tab w:val="left" w:pos="12824"/>
+          <w:tab w:val="left" w:pos="13740"/>
+          <w:tab w:val="left" w:pos="14656"/>
+        </w:tabs>
+        <w:spacing w:line="240" w:lineRule="auto"/>
+        <w:rPr>
+          <w:rFonts w:ascii="Courier New" w:eastAsia="Times New Roman" w:hAnsi="Courier New" w:cs="Courier New"/>
+          <w:sz w:val="20"/>
+          <w:szCs w:val="20"/>
+        </w:rPr>
+      </w:pPr>
+      <w:r>
+        <w:rPr>
+          <w:rFonts w:ascii="Courier New" w:eastAsia="Times New Roman" w:hAnsi="Courier New" w:cs="Courier New"/>
+          <w:sz w:val="20"/>
+          <w:szCs w:val="20"/>
+        </w:rPr>
+        <w:t>.mapa {</w:t>
+      </w:r>
+    </w:p>
+    <w:p>
+      <w:pPr>
+        <w:tabs>
+          <w:tab w:val="left" w:pos="916"/>
+          <w:tab w:val="left" w:pos="1832"/>
+          <w:tab w:val="left" w:pos="2748"/>
+          <w:tab w:val="left" w:pos="3664"/>
+          <w:tab w:val="left" w:pos="4580"/>
+          <w:tab w:val="left" w:pos="5496"/>
+          <w:tab w:val="left" w:pos="6412"/>
+          <w:tab w:val="left" w:pos="7328"/>
+          <w:tab w:val="left" w:pos="8244"/>
+          <w:tab w:val="left" w:pos="9160"/>
+          <w:tab w:val="left" w:pos="10076"/>
+          <w:tab w:val="left" w:pos="10992"/>
+          <w:tab w:val="left" w:pos="11908"/>
+          <w:tab w:val="left" w:pos="12824"/>
+          <w:tab w:val="left" w:pos="13740"/>
+          <w:tab w:val="left" w:pos="14656"/>
+        </w:tabs>
+        <w:spacing w:line="240" w:lineRule="auto"/>
+        <w:rPr>
+          <w:rFonts w:ascii="Courier New" w:eastAsia="Times New Roman" w:hAnsi="Courier New" w:cs="Courier New"/>
+          <w:sz w:val="20"/>
+          <w:szCs w:val="20"/>
+        </w:rPr>
+      </w:pPr>
+      <w:r>
+        <w:rPr>
+          <w:rFonts w:ascii="Courier New" w:eastAsia="Times New Roman" w:hAnsi="Courier New" w:cs="Courier New"/>
+          <w:sz w:val="20"/>
+          <w:szCs w:val="20"/>
+        </w:rPr>
+        <w:t xml:space="preserve">    padding: 3em 0;</w:t>
+      </w:r>
+    </w:p>
+    <w:p>
+      <w:pPr>
+        <w:tabs>
+          <w:tab w:val="left" w:pos="916"/>
+          <w:tab w:val="left" w:pos="1832"/>
+          <w:tab w:val="left" w:pos="2748"/>
+          <w:tab w:val="left" w:pos="3664"/>
+          <w:tab w:val="left" w:pos="4580"/>
+          <w:tab w:val="left" w:pos="5496"/>
+          <w:tab w:val="left" w:pos="6412"/>
+          <w:tab w:val="left" w:pos="7328"/>
+          <w:tab w:val="left" w:pos="8244"/>
+          <w:tab w:val="left" w:pos="9160"/>
+          <w:tab w:val="left" w:pos="10076"/>
+          <w:tab w:val="left" w:pos="10992"/>
+          <w:tab w:val="left" w:pos="11908"/>
+          <w:tab w:val="left" w:pos="12824"/>
+          <w:tab w:val="left" w:pos="13740"/>
+          <w:tab w:val="left" w:pos="14656"/>
+        </w:tabs>
+        <w:spacing w:line="240" w:lineRule="auto"/>
+        <w:rPr>
+          <w:rFonts w:ascii="Courier New" w:eastAsia="Times New Roman" w:hAnsi="Courier New" w:cs="Courier New"/>
+          <w:sz w:val="20"/>
+          <w:szCs w:val="20"/>
+        </w:rPr>
+      </w:pPr>
+      <w:r>
+        <w:rPr>
+          <w:rFonts w:ascii="Courier New" w:eastAsia="Times New Roman" w:hAnsi="Courier New" w:cs="Courier New"/>
+          <w:sz w:val="20"/>
+          <w:szCs w:val="20"/>
+        </w:rPr>
+        <w:t>}</w:t>
+      </w:r>
+    </w:p>
+    <w:p>
+      <w:pPr>
+        <w:tabs>
+          <w:tab w:val="left" w:pos="916"/>
+          <w:tab w:val="left" w:pos="1832"/>
+          <w:tab w:val="left" w:pos="2748"/>
+          <w:tab w:val="left" w:pos="3664"/>
+          <w:tab w:val="left" w:pos="4580"/>
+          <w:tab w:val="left" w:pos="5496"/>
+          <w:tab w:val="left" w:pos="6412"/>
+          <w:tab w:val="left" w:pos="7328"/>
+          <w:tab w:val="left" w:pos="8244"/>
+          <w:tab w:val="left" w:pos="9160"/>
+          <w:tab w:val="left" w:pos="10076"/>
+          <w:tab w:val="left" w:pos="10992"/>
+          <w:tab w:val="left" w:pos="11908"/>
+          <w:tab w:val="left" w:pos="12824"/>
+          <w:tab w:val="left" w:pos="13740"/>
+          <w:tab w:val="left" w:pos="14656"/>
+        </w:tabs>
+        <w:spacing w:line="240" w:lineRule="auto"/>
+        <w:rPr>
+          <w:rFonts w:ascii="Courier New" w:eastAsia="Times New Roman" w:hAnsi="Courier New" w:cs="Courier New"/>
+          <w:sz w:val="20"/>
+          <w:szCs w:val="20"/>
+        </w:rPr>
+      </w:pPr>
+    </w:p>
+    <w:p>
+      <w:pPr>
+        <w:tabs>
+          <w:tab w:val="left" w:pos="916"/>
+          <w:tab w:val="left" w:pos="1832"/>
+          <w:tab w:val="left" w:pos="2748"/>
+          <w:tab w:val="left" w:pos="3664"/>
+          <w:tab w:val="left" w:pos="4580"/>
+          <w:tab w:val="left" w:pos="5496"/>
+          <w:tab w:val="left" w:pos="6412"/>
+          <w:tab w:val="left" w:pos="7328"/>
+          <w:tab w:val="left" w:pos="8244"/>
+          <w:tab w:val="left" w:pos="9160"/>
+          <w:tab w:val="left" w:pos="10076"/>
+          <w:tab w:val="left" w:pos="10992"/>
+          <w:tab w:val="left" w:pos="11908"/>
+          <w:tab w:val="left" w:pos="12824"/>
+          <w:tab w:val="left" w:pos="13740"/>
+          <w:tab w:val="left" w:pos="14656"/>
+        </w:tabs>
+        <w:spacing w:line="240" w:lineRule="auto"/>
+        <w:rPr>
+          <w:rFonts w:ascii="Courier New" w:eastAsia="Times New Roman" w:hAnsi="Courier New" w:cs="Courier New"/>
+          <w:sz w:val="20"/>
+          <w:szCs w:val="20"/>
+        </w:rPr>
+      </w:pPr>
+      <w:r>
+        <w:rPr>
+          <w:rFonts w:ascii="Courier New" w:eastAsia="Times New Roman" w:hAnsi="Courier New" w:cs="Courier New"/>
+          <w:sz w:val="20"/>
+          <w:szCs w:val="20"/>
+        </w:rPr>
+        <w:t>.mapa p {</w:t>
+      </w:r>
+    </w:p>
+    <w:p>
+      <w:pPr>
+        <w:tabs>
+          <w:tab w:val="left" w:pos="916"/>
+          <w:tab w:val="left" w:pos="1832"/>
+          <w:tab w:val="left" w:pos="2748"/>
+          <w:tab w:val="left" w:pos="3664"/>
+          <w:tab w:val="left" w:pos="4580"/>
+          <w:tab w:val="left" w:pos="5496"/>
+          <w:tab w:val="left" w:pos="6412"/>
+          <w:tab w:val="left" w:pos="7328"/>
+          <w:tab w:val="left" w:pos="8244"/>
+          <w:tab w:val="left" w:pos="9160"/>
+          <w:tab w:val="left" w:pos="10076"/>
+          <w:tab w:val="left" w:pos="10992"/>
+          <w:tab w:val="left" w:pos="11908"/>
+          <w:tab w:val="left" w:pos="12824"/>
+          <w:tab w:val="left" w:pos="13740"/>
+          <w:tab w:val="left" w:pos="14656"/>
+        </w:tabs>
+        <w:spacing w:line="240" w:lineRule="auto"/>
+        <w:rPr>
+          <w:rFonts w:ascii="Courier New" w:eastAsia="Times New Roman" w:hAnsi="Courier New" w:cs="Courier New"/>
+          <w:sz w:val="20"/>
+          <w:szCs w:val="20"/>
+          <w:lang w:val="en-US"/>
+        </w:rPr>
+      </w:pPr>
+      <w:r>
+        <w:rPr>
+          <w:rFonts w:ascii="Courier New" w:eastAsia="Times New Roman" w:hAnsi="Courier New" w:cs="Courier New"/>
+          <w:sz w:val="20"/>
+          <w:szCs w:val="20"/>
+        </w:rPr>
+        <w:t xml:space="preserve">    </w:t>
+      </w:r>
+      <w:r>
+        <w:rPr>
+          <w:rFonts w:ascii="Courier New" w:eastAsia="Times New Roman" w:hAnsi="Courier New" w:cs="Courier New"/>
+          <w:sz w:val="20"/>
+          <w:szCs w:val="20"/>
+          <w:lang w:val="en-US"/>
+        </w:rPr>
+        <w:t>margin: 0 0 2em;</w:t>
+      </w:r>
+    </w:p>
+    <w:p>
+      <w:pPr>
+        <w:tabs>
+          <w:tab w:val="left" w:pos="916"/>
+          <w:tab w:val="left" w:pos="1832"/>
+          <w:tab w:val="left" w:pos="2748"/>
+          <w:tab w:val="left" w:pos="3664"/>
+          <w:tab w:val="left" w:pos="4580"/>
+          <w:tab w:val="left" w:pos="5496"/>
+          <w:tab w:val="left" w:pos="6412"/>
+          <w:tab w:val="left" w:pos="7328"/>
+          <w:tab w:val="left" w:pos="8244"/>
+          <w:tab w:val="left" w:pos="9160"/>
+          <w:tab w:val="left" w:pos="10076"/>
+          <w:tab w:val="left" w:pos="10992"/>
+          <w:tab w:val="left" w:pos="11908"/>
+          <w:tab w:val="left" w:pos="12824"/>
+          <w:tab w:val="left" w:pos="13740"/>
+          <w:tab w:val="left" w:pos="14656"/>
+        </w:tabs>
+        <w:spacing w:line="240" w:lineRule="auto"/>
+        <w:rPr>
+          <w:rFonts w:ascii="Courier New" w:eastAsia="Times New Roman" w:hAnsi="Courier New" w:cs="Courier New"/>
+          <w:sz w:val="20"/>
+          <w:szCs w:val="20"/>
+          <w:lang w:val="en-US"/>
+        </w:rPr>
+      </w:pPr>
+      <w:r>
+        <w:rPr>
+          <w:rFonts w:ascii="Courier New" w:eastAsia="Times New Roman" w:hAnsi="Courier New" w:cs="Courier New"/>
+          <w:sz w:val="20"/>
+          <w:szCs w:val="20"/>
+          <w:lang w:val="en-US"/>
+        </w:rPr>
+        <w:t xml:space="preserve">    text-align: center;</w:t>
+      </w:r>
+    </w:p>
+    <w:p>
+      <w:pPr>
+        <w:tabs>
+          <w:tab w:val="left" w:pos="916"/>
+          <w:tab w:val="left" w:pos="1832"/>
+          <w:tab w:val="left" w:pos="2748"/>
+          <w:tab w:val="left" w:pos="3664"/>
+          <w:tab w:val="left" w:pos="4580"/>
+          <w:tab w:val="left" w:pos="5496"/>
+          <w:tab w:val="left" w:pos="6412"/>
+          <w:tab w:val="left" w:pos="7328"/>
+          <w:tab w:val="left" w:pos="8244"/>
+          <w:tab w:val="left" w:pos="9160"/>
+          <w:tab w:val="left" w:pos="10076"/>
+          <w:tab w:val="left" w:pos="10992"/>
+          <w:tab w:val="left" w:pos="11908"/>
+          <w:tab w:val="left" w:pos="12824"/>
+          <w:tab w:val="left" w:pos="13740"/>
+          <w:tab w:val="left" w:pos="14656"/>
+        </w:tabs>
+        <w:spacing w:line="240" w:lineRule="auto"/>
+        <w:rPr>
+          <w:rFonts w:ascii="Courier New" w:eastAsia="Times New Roman" w:hAnsi="Courier New" w:cs="Courier New"/>
+          <w:sz w:val="20"/>
+          <w:szCs w:val="20"/>
+        </w:rPr>
+      </w:pPr>
+      <w:r>
+        <w:rPr>
+          <w:rFonts w:ascii="Courier New" w:eastAsia="Times New Roman" w:hAnsi="Courier New" w:cs="Courier New"/>
+          <w:sz w:val="20"/>
+          <w:szCs w:val="20"/>
+        </w:rPr>
+        <w:t>}</w:t>
+      </w:r>
+    </w:p>
+    <w:p>
+      <w:pPr>
+        <w:tabs>
+          <w:tab w:val="left" w:pos="916"/>
+          <w:tab w:val="left" w:pos="1832"/>
+          <w:tab w:val="left" w:pos="2748"/>
+          <w:tab w:val="left" w:pos="3664"/>
+          <w:tab w:val="left" w:pos="4580"/>
+          <w:tab w:val="left" w:pos="5496"/>
+          <w:tab w:val="left" w:pos="6412"/>
+          <w:tab w:val="left" w:pos="7328"/>
+          <w:tab w:val="left" w:pos="8244"/>
+          <w:tab w:val="left" w:pos="9160"/>
+          <w:tab w:val="left" w:pos="10076"/>
+          <w:tab w:val="left" w:pos="10992"/>
+          <w:tab w:val="left" w:pos="11908"/>
+          <w:tab w:val="left" w:pos="12824"/>
+          <w:tab w:val="left" w:pos="13740"/>
+          <w:tab w:val="left" w:pos="14656"/>
+        </w:tabs>
+        <w:spacing w:line="240" w:lineRule="auto"/>
+        <w:rPr>
+          <w:rFonts w:ascii="Courier New" w:eastAsia="Times New Roman" w:hAnsi="Courier New" w:cs="Courier New"/>
+          <w:sz w:val="20"/>
+          <w:szCs w:val="20"/>
+        </w:rPr>
+      </w:pPr>
+    </w:p>
+    <w:p>
+      <w:pPr>
+        <w:tabs>
+          <w:tab w:val="left" w:pos="916"/>
+          <w:tab w:val="left" w:pos="1832"/>
+          <w:tab w:val="left" w:pos="2748"/>
+          <w:tab w:val="left" w:pos="3664"/>
+          <w:tab w:val="left" w:pos="4580"/>
+          <w:tab w:val="left" w:pos="5496"/>
+          <w:tab w:val="left" w:pos="6412"/>
+          <w:tab w:val="left" w:pos="7328"/>
+          <w:tab w:val="left" w:pos="8244"/>
+          <w:tab w:val="left" w:pos="9160"/>
+          <w:tab w:val="left" w:pos="10076"/>
+          <w:tab w:val="left" w:pos="10992"/>
+          <w:tab w:val="left" w:pos="11908"/>
+          <w:tab w:val="left" w:pos="12824"/>
+          <w:tab w:val="left" w:pos="13740"/>
+          <w:tab w:val="left" w:pos="14656"/>
+        </w:tabs>
+        <w:spacing w:line="240" w:lineRule="auto"/>
+        <w:rPr>
+          <w:rFonts w:ascii="Courier New" w:eastAsia="Times New Roman" w:hAnsi="Courier New" w:cs="Courier New"/>
+          <w:sz w:val="20"/>
+          <w:szCs w:val="20"/>
+        </w:rPr>
+      </w:pPr>
+      <w:r>
+        <w:rPr>
+          <w:rFonts w:ascii="Courier New" w:eastAsia="Times New Roman" w:hAnsi="Courier New" w:cs="Courier New"/>
+          <w:sz w:val="20"/>
+          <w:szCs w:val="20"/>
+        </w:rPr>
+        <w:t>.video {</w:t>
+      </w:r>
+    </w:p>
+    <w:p>
+      <w:pPr>
+        <w:tabs>
+          <w:tab w:val="left" w:pos="916"/>
+          <w:tab w:val="left" w:pos="1832"/>
+          <w:tab w:val="left" w:pos="2748"/>
+          <w:tab w:val="left" w:pos="3664"/>
+          <w:tab w:val="left" w:pos="4580"/>
+          <w:tab w:val="left" w:pos="5496"/>
+          <w:tab w:val="left" w:pos="6412"/>
+          <w:tab w:val="left" w:pos="7328"/>
+          <w:tab w:val="left" w:pos="8244"/>
+          <w:tab w:val="left" w:pos="9160"/>
+          <w:tab w:val="left" w:pos="10076"/>
+          <w:tab w:val="left" w:pos="10992"/>
+          <w:tab w:val="left" w:pos="11908"/>
+          <w:tab w:val="left" w:pos="12824"/>
+          <w:tab w:val="left" w:pos="13740"/>
+          <w:tab w:val="left" w:pos="14656"/>
+        </w:tabs>
+        <w:spacing w:line="240" w:lineRule="auto"/>
+        <w:rPr>
+          <w:rFonts w:ascii="Courier New" w:eastAsia="Times New Roman" w:hAnsi="Courier New" w:cs="Courier New"/>
+          <w:sz w:val="20"/>
+          <w:szCs w:val="20"/>
+        </w:rPr>
+      </w:pPr>
+      <w:r>
+        <w:rPr>
+          <w:rFonts w:ascii="Courier New" w:eastAsia="Times New Roman" w:hAnsi="Courier New" w:cs="Courier New"/>
+          <w:sz w:val="20"/>
+          <w:szCs w:val="20"/>
+        </w:rPr>
+        <w:t xml:space="preserve">    width: 560px;</w:t>
+      </w:r>
+    </w:p>
+    <w:p>
+      <w:pPr>
+        <w:tabs>
+          <w:tab w:val="left" w:pos="916"/>
+          <w:tab w:val="left" w:pos="1832"/>
+          <w:tab w:val="left" w:pos="2748"/>
+          <w:tab w:val="left" w:pos="3664"/>
+          <w:tab w:val="left" w:pos="4580"/>
+          <w:tab w:val="left" w:pos="5496"/>
+          <w:tab w:val="left" w:pos="6412"/>
+          <w:tab w:val="left" w:pos="7328"/>
+          <w:tab w:val="left" w:pos="8244"/>
+          <w:tab w:val="left" w:pos="9160"/>
+          <w:tab w:val="left" w:pos="10076"/>
+          <w:tab w:val="left" w:pos="10992"/>
+          <w:tab w:val="left" w:pos="11908"/>
+          <w:tab w:val="left" w:pos="12824"/>
+          <w:tab w:val="left" w:pos="13740"/>
+          <w:tab w:val="left" w:pos="14656"/>
+        </w:tabs>
+        <w:spacing w:line="240" w:lineRule="auto"/>
+        <w:rPr>
+          <w:rFonts w:ascii="Courier New" w:eastAsia="Times New Roman" w:hAnsi="Courier New" w:cs="Courier New"/>
+          <w:sz w:val="20"/>
+          <w:szCs w:val="20"/>
+        </w:rPr>
+      </w:pPr>
+      <w:r>
+        <w:rPr>
+          <w:rFonts w:ascii="Courier New" w:eastAsia="Times New Roman" w:hAnsi="Courier New" w:cs="Courier New"/>
+          <w:sz w:val="20"/>
+          <w:szCs w:val="20"/>
+        </w:rPr>
+        <w:t xml:space="preserve">    margin: 1em auto;</w:t>
+      </w:r>
+    </w:p>
+    <w:p>
+      <w:pPr>
+        <w:tabs>
+          <w:tab w:val="left" w:pos="916"/>
+          <w:tab w:val="left" w:pos="1832"/>
+          <w:tab w:val="left" w:pos="2748"/>
+          <w:tab w:val="left" w:pos="3664"/>
+          <w:tab w:val="left" w:pos="4580"/>
+          <w:tab w:val="left" w:pos="5496"/>
+          <w:tab w:val="left" w:pos="6412"/>
+          <w:tab w:val="left" w:pos="7328"/>
+          <w:tab w:val="left" w:pos="8244"/>
+          <w:tab w:val="left" w:pos="9160"/>
+          <w:tab w:val="left" w:pos="10076"/>
+          <w:tab w:val="left" w:pos="10992"/>
+          <w:tab w:val="left" w:pos="11908"/>
+          <w:tab w:val="left" w:pos="12824"/>
+          <w:tab w:val="left" w:pos="13740"/>
+          <w:tab w:val="left" w:pos="14656"/>
+        </w:tabs>
+        <w:spacing w:line="240" w:lineRule="auto"/>
+        <w:rPr>
+          <w:rFonts w:ascii="Courier New" w:eastAsia="Times New Roman" w:hAnsi="Courier New" w:cs="Courier New"/>
+          <w:sz w:val="20"/>
+          <w:szCs w:val="20"/>
+        </w:rPr>
+      </w:pPr>
+      <w:r>
+        <w:rPr>
+          <w:rFonts w:ascii="Courier New" w:eastAsia="Times New Roman" w:hAnsi="Courier New" w:cs="Courier New"/>
+          <w:sz w:val="20"/>
+          <w:szCs w:val="20"/>
+        </w:rPr>
+        <w:t>}</w:t>
+      </w:r>
+    </w:p>
+    <w:p>
+      <w:pPr>
+        <w:rPr>
+          <w:b/>
+        </w:rPr>
+      </w:pPr>
+    </w:p>
+    <w:p>
+      <w:pPr>
+        <w:rPr>
+          <w:b/>
+        </w:rPr>
+      </w:pPr>
+    </w:p>
+    <w:p>
+      <w:pPr>
+        <w:spacing w:before="100" w:beforeAutospacing="1" w:after="100" w:afterAutospacing="1" w:line="240" w:lineRule="auto"/>
+        <w:rPr>
+          <w:rFonts w:ascii="Times New Roman" w:eastAsia="Times New Roman" w:hAnsi="Times New Roman" w:cs="Times New Roman"/>
+          <w:sz w:val="24"/>
+          <w:szCs w:val="24"/>
+        </w:rPr>
+      </w:pPr>
+      <w:r>
+        <w:rPr>
+          <w:rFonts w:ascii="Times New Roman" w:eastAsia="Times New Roman" w:hAnsi="Times New Roman" w:cs="Times New Roman"/>
+          <w:sz w:val="24"/>
+          <w:szCs w:val="24"/>
+        </w:rPr>
+        <w:t>Nesta aula, aprendemos:</w:t>
+      </w:r>
+    </w:p>
+    <w:p>
+      <w:pPr>
+        <w:numPr>
+          <w:ilvl w:val="0"/>
+          <w:numId w:val="19"/>
+        </w:numPr>
+        <w:spacing w:before="100" w:beforeAutospacing="1" w:after="100" w:afterAutospacing="1" w:line="240" w:lineRule="auto"/>
+        <w:rPr>
+          <w:rFonts w:ascii="Times New Roman" w:eastAsia="Times New Roman" w:hAnsi="Times New Roman" w:cs="Times New Roman"/>
+          <w:sz w:val="24"/>
+          <w:szCs w:val="24"/>
+        </w:rPr>
+      </w:pPr>
+      <w:r>
+        <w:rPr>
+          <w:rFonts w:ascii="Times New Roman" w:eastAsia="Times New Roman" w:hAnsi="Times New Roman" w:cs="Times New Roman"/>
+          <w:sz w:val="24"/>
+          <w:szCs w:val="24"/>
+        </w:rPr>
+        <w:t>A utilizar fontes externas nas nossas páginas</w:t>
+      </w:r>
+    </w:p>
+    <w:p>
+      <w:pPr>
+        <w:numPr>
+          <w:ilvl w:val="0"/>
+          <w:numId w:val="19"/>
+        </w:numPr>
+        <w:spacing w:before="100" w:beforeAutospacing="1" w:after="100" w:afterAutospacing="1" w:line="240" w:lineRule="auto"/>
+        <w:rPr>
+          <w:rFonts w:ascii="Times New Roman" w:eastAsia="Times New Roman" w:hAnsi="Times New Roman" w:cs="Times New Roman"/>
+          <w:sz w:val="24"/>
+          <w:szCs w:val="24"/>
+        </w:rPr>
+      </w:pPr>
+      <w:r>
+        <w:rPr>
+          <w:rFonts w:ascii="Times New Roman" w:eastAsia="Times New Roman" w:hAnsi="Times New Roman" w:cs="Times New Roman"/>
+          <w:sz w:val="24"/>
+          <w:szCs w:val="24"/>
+        </w:rPr>
+        <w:t>Como incorporar um mapa à nossa página</w:t>
+      </w:r>
+    </w:p>
+    <w:p>
+      <w:pPr>
+        <w:numPr>
+          <w:ilvl w:val="0"/>
+          <w:numId w:val="19"/>
+        </w:numPr>
+        <w:spacing w:before="100" w:beforeAutospacing="1" w:after="100" w:afterAutospacing="1" w:line="240" w:lineRule="auto"/>
+        <w:rPr>
+          <w:rFonts w:ascii="Times New Roman" w:eastAsia="Times New Roman" w:hAnsi="Times New Roman" w:cs="Times New Roman"/>
+          <w:sz w:val="24"/>
+          <w:szCs w:val="24"/>
+        </w:rPr>
+      </w:pPr>
+      <w:r>
+        <w:rPr>
+          <w:rFonts w:ascii="Times New Roman" w:eastAsia="Times New Roman" w:hAnsi="Times New Roman" w:cs="Times New Roman"/>
+          <w:sz w:val="24"/>
+          <w:szCs w:val="24"/>
+        </w:rPr>
+        <w:t>Como incorporar um vídeo à nossa página</w:t>
       </w:r>
     </w:p>
     <w:p>
@@ -3540,6 +5097,155 @@
 <file path=word/numbering.xml><?xml version="1.0" encoding="utf-8"?>
 <w:numbering xmlns:wpc="http://schemas.microsoft.com/office/word/2010/wordprocessingCanvas" xmlns:cx="http://schemas.microsoft.com/office/drawing/2014/chartex" xmlns:cx1="http://schemas.microsoft.com/office/drawing/2015/9/8/chartex" xmlns:mc="http://schemas.openxmlformats.org/markup-compatibility/2006" xmlns:o="urn:schemas-microsoft-com:office:office" xmlns:r="http://schemas.openxmlformats.org/officeDocument/2006/relationships" xmlns:m="http://schemas.openxmlformats.org/officeDocument/2006/math" xmlns:v="urn:schemas-microsoft-com:vml" xmlns:wp14="http://schemas.microsoft.com/office/word/2010/wordprocessingDrawing" xmlns:wp="http://schemas.openxmlformats.org/drawingml/2006/wordprocessingDrawing" xmlns:w10="urn:schemas-microsoft-com:office:word" xmlns:w="http://schemas.openxmlformats.org/wordprocessingml/2006/main" xmlns:w14="http://schemas.microsoft.com/office/word/2010/wordml" xmlns:w15="http://schemas.microsoft.com/office/word/2012/wordml" xmlns:w16se="http://schemas.microsoft.com/office/word/2015/wordml/symex" xmlns:wpg="http://schemas.microsoft.com/office/word/2010/wordprocessingGroup" xmlns:wpi="http://schemas.microsoft.com/office/word/2010/wordprocessingInk" xmlns:wne="http://schemas.microsoft.com/office/word/2006/wordml" xmlns:wps="http://schemas.microsoft.com/office/word/2010/wordprocessingShape" mc:Ignorable="w14 w15 w16se wp14">
   <w:abstractNum w:abstractNumId="0" w15:restartNumberingAfterBreak="0">
+    <w:nsid w:val="02C90D2E"/>
+    <w:multiLevelType w:val="multilevel"/>
+    <w:tmpl w:val="9CD4E5B2"/>
+    <w:lvl w:ilvl="0">
+      <w:start w:val="1"/>
+      <w:numFmt w:val="bullet"/>
+      <w:lvlText w:val=""/>
+      <w:lvlJc w:val="left"/>
+      <w:pPr>
+        <w:tabs>
+          <w:tab w:val="num" w:pos="720"/>
+        </w:tabs>
+        <w:ind w:left="720" w:hanging="360"/>
+      </w:pPr>
+      <w:rPr>
+        <w:rFonts w:ascii="Symbol" w:hAnsi="Symbol" w:hint="default"/>
+        <w:sz w:val="20"/>
+      </w:rPr>
+    </w:lvl>
+    <w:lvl w:ilvl="1" w:tentative="1">
+      <w:start w:val="1"/>
+      <w:numFmt w:val="bullet"/>
+      <w:lvlText w:val="o"/>
+      <w:lvlJc w:val="left"/>
+      <w:pPr>
+        <w:tabs>
+          <w:tab w:val="num" w:pos="1440"/>
+        </w:tabs>
+        <w:ind w:left="1440" w:hanging="360"/>
+      </w:pPr>
+      <w:rPr>
+        <w:rFonts w:ascii="Courier New" w:hAnsi="Courier New" w:hint="default"/>
+        <w:sz w:val="20"/>
+      </w:rPr>
+    </w:lvl>
+    <w:lvl w:ilvl="2" w:tentative="1">
+      <w:start w:val="1"/>
+      <w:numFmt w:val="bullet"/>
+      <w:lvlText w:val=""/>
+      <w:lvlJc w:val="left"/>
+      <w:pPr>
+        <w:tabs>
+          <w:tab w:val="num" w:pos="2160"/>
+        </w:tabs>
+        <w:ind w:left="2160" w:hanging="360"/>
+      </w:pPr>
+      <w:rPr>
+        <w:rFonts w:ascii="Wingdings" w:hAnsi="Wingdings" w:hint="default"/>
+        <w:sz w:val="20"/>
+      </w:rPr>
+    </w:lvl>
+    <w:lvl w:ilvl="3" w:tentative="1">
+      <w:start w:val="1"/>
+      <w:numFmt w:val="bullet"/>
+      <w:lvlText w:val=""/>
+      <w:lvlJc w:val="left"/>
+      <w:pPr>
+        <w:tabs>
+          <w:tab w:val="num" w:pos="2880"/>
+        </w:tabs>
+        <w:ind w:left="2880" w:hanging="360"/>
+      </w:pPr>
+      <w:rPr>
+        <w:rFonts w:ascii="Wingdings" w:hAnsi="Wingdings" w:hint="default"/>
+        <w:sz w:val="20"/>
+      </w:rPr>
+    </w:lvl>
+    <w:lvl w:ilvl="4" w:tentative="1">
+      <w:start w:val="1"/>
+      <w:numFmt w:val="bullet"/>
+      <w:lvlText w:val=""/>
+      <w:lvlJc w:val="left"/>
+      <w:pPr>
+        <w:tabs>
+          <w:tab w:val="num" w:pos="3600"/>
+        </w:tabs>
+        <w:ind w:left="3600" w:hanging="360"/>
+      </w:pPr>
+      <w:rPr>
+        <w:rFonts w:ascii="Wingdings" w:hAnsi="Wingdings" w:hint="default"/>
+        <w:sz w:val="20"/>
+      </w:rPr>
+    </w:lvl>
+    <w:lvl w:ilvl="5" w:tentative="1">
+      <w:start w:val="1"/>
+      <w:numFmt w:val="bullet"/>
+      <w:lvlText w:val=""/>
+      <w:lvlJc w:val="left"/>
+      <w:pPr>
+        <w:tabs>
+          <w:tab w:val="num" w:pos="4320"/>
+        </w:tabs>
+        <w:ind w:left="4320" w:hanging="360"/>
+      </w:pPr>
+      <w:rPr>
+        <w:rFonts w:ascii="Wingdings" w:hAnsi="Wingdings" w:hint="default"/>
+        <w:sz w:val="20"/>
+      </w:rPr>
+    </w:lvl>
+    <w:lvl w:ilvl="6" w:tentative="1">
+      <w:start w:val="1"/>
+      <w:numFmt w:val="bullet"/>
+      <w:lvlText w:val=""/>
+      <w:lvlJc w:val="left"/>
+      <w:pPr>
+        <w:tabs>
+          <w:tab w:val="num" w:pos="5040"/>
+        </w:tabs>
+        <w:ind w:left="5040" w:hanging="360"/>
+      </w:pPr>
+      <w:rPr>
+        <w:rFonts w:ascii="Wingdings" w:hAnsi="Wingdings" w:hint="default"/>
+        <w:sz w:val="20"/>
+      </w:rPr>
+    </w:lvl>
+    <w:lvl w:ilvl="7" w:tentative="1">
+      <w:start w:val="1"/>
+      <w:numFmt w:val="bullet"/>
+      <w:lvlText w:val=""/>
+      <w:lvlJc w:val="left"/>
+      <w:pPr>
+        <w:tabs>
+          <w:tab w:val="num" w:pos="5760"/>
+        </w:tabs>
+        <w:ind w:left="5760" w:hanging="360"/>
+      </w:pPr>
+      <w:rPr>
+        <w:rFonts w:ascii="Wingdings" w:hAnsi="Wingdings" w:hint="default"/>
+        <w:sz w:val="20"/>
+      </w:rPr>
+    </w:lvl>
+    <w:lvl w:ilvl="8" w:tentative="1">
+      <w:start w:val="1"/>
+      <w:numFmt w:val="bullet"/>
+      <w:lvlText w:val=""/>
+      <w:lvlJc w:val="left"/>
+      <w:pPr>
+        <w:tabs>
+          <w:tab w:val="num" w:pos="6480"/>
+        </w:tabs>
+        <w:ind w:left="6480" w:hanging="360"/>
+      </w:pPr>
+      <w:rPr>
+        <w:rFonts w:ascii="Wingdings" w:hAnsi="Wingdings" w:hint="default"/>
+        <w:sz w:val="20"/>
+      </w:rPr>
+    </w:lvl>
+  </w:abstractNum>
+  <w:abstractNum w:abstractNumId="1" w15:restartNumberingAfterBreak="0">
     <w:nsid w:val="04AB3C56"/>
     <w:multiLevelType w:val="hybridMultilevel"/>
     <w:tmpl w:val="ECE261C0"/>
@@ -3652,7 +5358,7 @@
       </w:rPr>
     </w:lvl>
   </w:abstractNum>
-  <w:abstractNum w:abstractNumId="1" w15:restartNumberingAfterBreak="0">
+  <w:abstractNum w:abstractNumId="2" w15:restartNumberingAfterBreak="0">
     <w:nsid w:val="0DA409D2"/>
     <w:multiLevelType w:val="multilevel"/>
     <w:tmpl w:val="F8E2BA3E"/>
@@ -3801,7 +5507,7 @@
       </w:rPr>
     </w:lvl>
   </w:abstractNum>
-  <w:abstractNum w:abstractNumId="2" w15:restartNumberingAfterBreak="0">
+  <w:abstractNum w:abstractNumId="3" w15:restartNumberingAfterBreak="0">
     <w:nsid w:val="1A3C2307"/>
     <w:multiLevelType w:val="multilevel"/>
     <w:tmpl w:val="01A09016"/>
@@ -3950,7 +5656,7 @@
       </w:rPr>
     </w:lvl>
   </w:abstractNum>
-  <w:abstractNum w:abstractNumId="3" w15:restartNumberingAfterBreak="0">
+  <w:abstractNum w:abstractNumId="4" w15:restartNumberingAfterBreak="0">
     <w:nsid w:val="1F63449B"/>
     <w:multiLevelType w:val="multilevel"/>
     <w:tmpl w:val="53A2F85E"/>
@@ -4099,7 +5805,7 @@
       </w:rPr>
     </w:lvl>
   </w:abstractNum>
-  <w:abstractNum w:abstractNumId="4" w15:restartNumberingAfterBreak="0">
+  <w:abstractNum w:abstractNumId="5" w15:restartNumberingAfterBreak="0">
     <w:nsid w:val="232444E7"/>
     <w:multiLevelType w:val="multilevel"/>
     <w:tmpl w:val="17BCC614"/>
@@ -4248,7 +5954,7 @@
       </w:rPr>
     </w:lvl>
   </w:abstractNum>
-  <w:abstractNum w:abstractNumId="5" w15:restartNumberingAfterBreak="0">
+  <w:abstractNum w:abstractNumId="6" w15:restartNumberingAfterBreak="0">
     <w:nsid w:val="258343E5"/>
     <w:multiLevelType w:val="multilevel"/>
     <w:tmpl w:val="C61C9480"/>
@@ -4397,7 +6103,7 @@
       </w:rPr>
     </w:lvl>
   </w:abstractNum>
-  <w:abstractNum w:abstractNumId="6" w15:restartNumberingAfterBreak="0">
+  <w:abstractNum w:abstractNumId="7" w15:restartNumberingAfterBreak="0">
     <w:nsid w:val="26540BB1"/>
     <w:multiLevelType w:val="multilevel"/>
     <w:tmpl w:val="86504F0E"/>
@@ -4546,7 +6252,7 @@
       </w:rPr>
     </w:lvl>
   </w:abstractNum>
-  <w:abstractNum w:abstractNumId="7" w15:restartNumberingAfterBreak="0">
+  <w:abstractNum w:abstractNumId="8" w15:restartNumberingAfterBreak="0">
     <w:nsid w:val="26635408"/>
     <w:multiLevelType w:val="multilevel"/>
     <w:tmpl w:val="E9784F02"/>
@@ -4695,7 +6401,7 @@
       </w:rPr>
     </w:lvl>
   </w:abstractNum>
-  <w:abstractNum w:abstractNumId="8" w15:restartNumberingAfterBreak="0">
+  <w:abstractNum w:abstractNumId="9" w15:restartNumberingAfterBreak="0">
     <w:nsid w:val="29AA2538"/>
     <w:multiLevelType w:val="multilevel"/>
     <w:tmpl w:val="0E20464A"/>
@@ -4844,7 +6550,7 @@
       </w:rPr>
     </w:lvl>
   </w:abstractNum>
-  <w:abstractNum w:abstractNumId="9" w15:restartNumberingAfterBreak="0">
+  <w:abstractNum w:abstractNumId="10" w15:restartNumberingAfterBreak="0">
     <w:nsid w:val="2B7E443C"/>
     <w:multiLevelType w:val="multilevel"/>
     <w:tmpl w:val="CCB00BBC"/>
@@ -4957,7 +6663,7 @@
       </w:rPr>
     </w:lvl>
   </w:abstractNum>
-  <w:abstractNum w:abstractNumId="10" w15:restartNumberingAfterBreak="0">
+  <w:abstractNum w:abstractNumId="11" w15:restartNumberingAfterBreak="0">
     <w:nsid w:val="342A68A8"/>
     <w:multiLevelType w:val="multilevel"/>
     <w:tmpl w:val="63DA3E86"/>
@@ -5106,7 +6812,7 @@
       </w:rPr>
     </w:lvl>
   </w:abstractNum>
-  <w:abstractNum w:abstractNumId="11" w15:restartNumberingAfterBreak="0">
+  <w:abstractNum w:abstractNumId="12" w15:restartNumberingAfterBreak="0">
     <w:nsid w:val="42685C61"/>
     <w:multiLevelType w:val="multilevel"/>
     <w:tmpl w:val="5D90CA5E"/>
@@ -5255,7 +6961,7 @@
       </w:rPr>
     </w:lvl>
   </w:abstractNum>
-  <w:abstractNum w:abstractNumId="12" w15:restartNumberingAfterBreak="0">
+  <w:abstractNum w:abstractNumId="13" w15:restartNumberingAfterBreak="0">
     <w:nsid w:val="55EF017E"/>
     <w:multiLevelType w:val="multilevel"/>
     <w:tmpl w:val="FADEDAF6"/>
@@ -5404,7 +7110,7 @@
       </w:rPr>
     </w:lvl>
   </w:abstractNum>
-  <w:abstractNum w:abstractNumId="13" w15:restartNumberingAfterBreak="0">
+  <w:abstractNum w:abstractNumId="14" w15:restartNumberingAfterBreak="0">
     <w:nsid w:val="5EAE1138"/>
     <w:multiLevelType w:val="multilevel"/>
     <w:tmpl w:val="7DFA589C"/>
@@ -5553,7 +7259,7 @@
       </w:rPr>
     </w:lvl>
   </w:abstractNum>
-  <w:abstractNum w:abstractNumId="14" w15:restartNumberingAfterBreak="0">
+  <w:abstractNum w:abstractNumId="15" w15:restartNumberingAfterBreak="0">
     <w:nsid w:val="5EE70456"/>
     <w:multiLevelType w:val="multilevel"/>
     <w:tmpl w:val="08BC5816"/>
@@ -5702,7 +7408,7 @@
       </w:rPr>
     </w:lvl>
   </w:abstractNum>
-  <w:abstractNum w:abstractNumId="15" w15:restartNumberingAfterBreak="0">
+  <w:abstractNum w:abstractNumId="16" w15:restartNumberingAfterBreak="0">
     <w:nsid w:val="682F2BF0"/>
     <w:multiLevelType w:val="multilevel"/>
     <w:tmpl w:val="AB345F6E"/>
@@ -5851,7 +7557,7 @@
       </w:rPr>
     </w:lvl>
   </w:abstractNum>
-  <w:abstractNum w:abstractNumId="16" w15:restartNumberingAfterBreak="0">
+  <w:abstractNum w:abstractNumId="17" w15:restartNumberingAfterBreak="0">
     <w:nsid w:val="768B1512"/>
     <w:multiLevelType w:val="multilevel"/>
     <w:tmpl w:val="17929E46"/>
@@ -6000,7 +7706,7 @@
       </w:rPr>
     </w:lvl>
   </w:abstractNum>
-  <w:abstractNum w:abstractNumId="17" w15:restartNumberingAfterBreak="0">
+  <w:abstractNum w:abstractNumId="18" w15:restartNumberingAfterBreak="0">
     <w:nsid w:val="7AE33C59"/>
     <w:multiLevelType w:val="hybridMultilevel"/>
     <w:tmpl w:val="49B88A06"/>
@@ -6114,58 +7820,61 @@
     </w:lvl>
   </w:abstractNum>
   <w:num w:numId="1">
+    <w:abstractNumId w:val="10"/>
+  </w:num>
+  <w:num w:numId="2">
     <w:abstractNumId w:val="9"/>
   </w:num>
-  <w:num w:numId="2">
+  <w:num w:numId="3">
+    <w:abstractNumId w:val="4"/>
+  </w:num>
+  <w:num w:numId="4">
+    <w:abstractNumId w:val="14"/>
+  </w:num>
+  <w:num w:numId="5">
+    <w:abstractNumId w:val="5"/>
+  </w:num>
+  <w:num w:numId="6">
+    <w:abstractNumId w:val="15"/>
+  </w:num>
+  <w:num w:numId="7">
+    <w:abstractNumId w:val="11"/>
+  </w:num>
+  <w:num w:numId="8">
+    <w:abstractNumId w:val="16"/>
+  </w:num>
+  <w:num w:numId="9">
+    <w:abstractNumId w:val="13"/>
+  </w:num>
+  <w:num w:numId="10">
     <w:abstractNumId w:val="8"/>
   </w:num>
-  <w:num w:numId="3">
+  <w:num w:numId="11">
+    <w:abstractNumId w:val="12"/>
+  </w:num>
+  <w:num w:numId="12">
+    <w:abstractNumId w:val="6"/>
+  </w:num>
+  <w:num w:numId="13">
+    <w:abstractNumId w:val="2"/>
+  </w:num>
+  <w:num w:numId="14">
+    <w:abstractNumId w:val="7"/>
+  </w:num>
+  <w:num w:numId="15">
     <w:abstractNumId w:val="3"/>
   </w:num>
-  <w:num w:numId="4">
-    <w:abstractNumId w:val="13"/>
+  <w:num w:numId="16">
+    <w:abstractNumId w:val="18"/>
   </w:num>
-  <w:num w:numId="5">
-    <w:abstractNumId w:val="4"/>
-  </w:num>
-  <w:num w:numId="6">
-    <w:abstractNumId w:val="14"/>
-  </w:num>
-  <w:num w:numId="7">
-    <w:abstractNumId w:val="10"/>
-  </w:num>
-  <w:num w:numId="8">
-    <w:abstractNumId w:val="15"/>
-  </w:num>
-  <w:num w:numId="9">
-    <w:abstractNumId w:val="12"/>
-  </w:num>
-  <w:num w:numId="10">
-    <w:abstractNumId w:val="7"/>
-  </w:num>
-  <w:num w:numId="11">
-    <w:abstractNumId w:val="11"/>
-  </w:num>
-  <w:num w:numId="12">
-    <w:abstractNumId w:val="5"/>
-  </w:num>
-  <w:num w:numId="13">
+  <w:num w:numId="17">
     <w:abstractNumId w:val="1"/>
   </w:num>
-  <w:num w:numId="14">
-    <w:abstractNumId w:val="6"/>
-  </w:num>
-  <w:num w:numId="15">
-    <w:abstractNumId w:val="2"/>
-  </w:num>
-  <w:num w:numId="16">
+  <w:num w:numId="18">
     <w:abstractNumId w:val="17"/>
   </w:num>
-  <w:num w:numId="17">
+  <w:num w:numId="19">
     <w:abstractNumId w:val="0"/>
-  </w:num>
-  <w:num w:numId="18">
-    <w:abstractNumId w:val="16"/>
   </w:num>
 </w:numbering>
 </file>
@@ -7004,6 +8713,11 @@
     <w:uiPriority w:val="99"/>
     <w:rsid w:val="001C69BF"/>
   </w:style>
+  <w:style w:type="character" w:customStyle="1" w:styleId="str">
+    <w:name w:val="str"/>
+    <w:basedOn w:val="Fontepargpadro"/>
+    <w:rsid w:val="00A01411"/>
+  </w:style>
 </w:styles>
 </file>
 

</xml_diff>

<commit_message>
HTML e CSS parte 4 - Aula 03
</commit_message>
<xml_diff>
--- a/Anotações - HTML5 e CSS3 parte 4_Avançado no CSS - Micro-certificações - Tecnologia WEB.docx
+++ b/Anotações - HTML5 e CSS3 parte 4_Avançado no CSS - Micro-certificações - Tecnologia WEB.docx
@@ -4179,13 +4179,15 @@
           <w:rFonts w:ascii="Courier New" w:eastAsia="Times New Roman" w:hAnsi="Courier New" w:cs="Courier New"/>
           <w:sz w:val="20"/>
           <w:szCs w:val="20"/>
-        </w:rPr>
-      </w:pPr>
-      <w:r>
-        <w:rPr>
-          <w:rFonts w:ascii="Courier New" w:eastAsia="Times New Roman" w:hAnsi="Courier New" w:cs="Courier New"/>
-          <w:sz w:val="20"/>
-          <w:szCs w:val="20"/>
+          <w:lang w:val="en-US"/>
+        </w:rPr>
+      </w:pPr>
+      <w:r>
+        <w:rPr>
+          <w:rFonts w:ascii="Courier New" w:eastAsia="Times New Roman" w:hAnsi="Courier New" w:cs="Courier New"/>
+          <w:sz w:val="20"/>
+          <w:szCs w:val="20"/>
+          <w:lang w:val="en-US"/>
         </w:rPr>
         <w:t>&lt;div class="video"&gt;</w:t>
       </w:r>
@@ -4454,8 +4456,6 @@
           <w:szCs w:val="24"/>
         </w:rPr>
       </w:pPr>
-      <w:bookmarkStart w:id="0" w:name="_GoBack"/>
-      <w:bookmarkEnd w:id="0"/>
       <w:r>
         <w:rPr>
           <w:rFonts w:ascii="Times New Roman" w:eastAsia="Times New Roman" w:hAnsi="Times New Roman" w:cs="Times New Roman"/>
@@ -5034,6 +5034,3062 @@
         </w:rPr>
       </w:pPr>
     </w:p>
+    <w:p>
+      <w:pPr>
+        <w:rPr>
+          <w:b/>
+        </w:rPr>
+      </w:pPr>
+    </w:p>
+    <w:p>
+      <w:pPr>
+        <w:rPr>
+          <w:b/>
+        </w:rPr>
+      </w:pPr>
+      <w:r>
+        <w:rPr>
+          <w:b/>
+          <w:highlight w:val="cyan"/>
+        </w:rPr>
+        <w:t>Aula 0</w:t>
+      </w:r>
+      <w:r>
+        <w:rPr>
+          <w:b/>
+          <w:highlight w:val="cyan"/>
+        </w:rPr>
+        <w:t>3</w:t>
+      </w:r>
+      <w:r>
+        <w:rPr>
+          <w:b/>
+          <w:highlight w:val="cyan"/>
+        </w:rPr>
+        <w:t xml:space="preserve"> - Consolidando o seu conhecimento</w:t>
+      </w:r>
+    </w:p>
+    <w:p>
+      <w:pPr>
+        <w:rPr>
+          <w:b/>
+        </w:rPr>
+      </w:pPr>
+    </w:p>
+    <w:p>
+      <w:pPr>
+        <w:spacing w:before="100" w:beforeAutospacing="1" w:after="100" w:afterAutospacing="1" w:line="240" w:lineRule="auto"/>
+        <w:rPr>
+          <w:rFonts w:ascii="Times New Roman" w:eastAsia="Times New Roman" w:hAnsi="Times New Roman" w:cs="Times New Roman"/>
+          <w:sz w:val="24"/>
+          <w:szCs w:val="24"/>
+        </w:rPr>
+      </w:pPr>
+      <w:r>
+        <w:rPr>
+          <w:rFonts w:ascii="Times New Roman" w:eastAsia="Times New Roman" w:hAnsi="Times New Roman" w:cs="Times New Roman"/>
+          <w:sz w:val="24"/>
+          <w:szCs w:val="24"/>
+        </w:rPr>
+        <w:t>Chegou a hora de você pôr em prática o que foi visto na aula. Para isso, execute os passos listados abaixo.</w:t>
+      </w:r>
+    </w:p>
+    <w:p>
+      <w:pPr>
+        <w:spacing w:line="240" w:lineRule="auto"/>
+        <w:rPr>
+          <w:rFonts w:ascii="Times New Roman" w:eastAsia="Times New Roman" w:hAnsi="Times New Roman" w:cs="Times New Roman"/>
+          <w:sz w:val="24"/>
+          <w:szCs w:val="24"/>
+        </w:rPr>
+      </w:pPr>
+      <w:r>
+        <w:rPr>
+          <w:rFonts w:ascii="Times New Roman" w:eastAsia="Times New Roman" w:hAnsi="Times New Roman" w:cs="Times New Roman"/>
+          <w:sz w:val="24"/>
+          <w:szCs w:val="24"/>
+        </w:rPr>
+        <w:pict w14:anchorId="3953EBD7">
+          <v:rect id="_x0000_i1027" style="width:0;height:1.5pt" o:hralign="center" o:hrstd="t" o:hr="t" fillcolor="#a0a0a0" stroked="f"/>
+        </w:pict>
+      </w:r>
+    </w:p>
+    <w:p>
+      <w:pPr>
+        <w:spacing w:before="100" w:beforeAutospacing="1" w:after="100" w:afterAutospacing="1" w:line="240" w:lineRule="auto"/>
+        <w:rPr>
+          <w:rFonts w:ascii="Times New Roman" w:eastAsia="Times New Roman" w:hAnsi="Times New Roman" w:cs="Times New Roman"/>
+          <w:sz w:val="24"/>
+          <w:szCs w:val="24"/>
+        </w:rPr>
+      </w:pPr>
+      <w:r>
+        <w:rPr>
+          <w:rFonts w:ascii="Times New Roman" w:eastAsia="Times New Roman" w:hAnsi="Times New Roman" w:cs="Times New Roman"/>
+          <w:sz w:val="24"/>
+          <w:szCs w:val="24"/>
+        </w:rPr>
+        <w:t xml:space="preserve">1) Na página </w:t>
+      </w:r>
+      <w:r>
+        <w:rPr>
+          <w:rFonts w:ascii="Times New Roman" w:eastAsia="Times New Roman" w:hAnsi="Times New Roman" w:cs="Times New Roman"/>
+          <w:b/>
+          <w:bCs/>
+          <w:sz w:val="24"/>
+          <w:szCs w:val="24"/>
+        </w:rPr>
+        <w:t>index.html</w:t>
+      </w:r>
+      <w:r>
+        <w:rPr>
+          <w:rFonts w:ascii="Times New Roman" w:eastAsia="Times New Roman" w:hAnsi="Times New Roman" w:cs="Times New Roman"/>
+          <w:sz w:val="24"/>
+          <w:szCs w:val="24"/>
+        </w:rPr>
+        <w:t xml:space="preserve">, envolva a lista de benefícios em uma </w:t>
+      </w:r>
+      <w:r>
+        <w:rPr>
+          <w:rFonts w:ascii="Courier New" w:eastAsia="Times New Roman" w:hAnsi="Courier New" w:cs="Courier New"/>
+          <w:sz w:val="20"/>
+          <w:szCs w:val="20"/>
+        </w:rPr>
+        <w:t>div</w:t>
+      </w:r>
+      <w:r>
+        <w:rPr>
+          <w:rFonts w:ascii="Times New Roman" w:eastAsia="Times New Roman" w:hAnsi="Times New Roman" w:cs="Times New Roman"/>
+          <w:sz w:val="24"/>
+          <w:szCs w:val="24"/>
+        </w:rPr>
+        <w:t xml:space="preserve">, adicione uma classe à </w:t>
+      </w:r>
+      <w:r>
+        <w:rPr>
+          <w:rFonts w:ascii="Courier New" w:eastAsia="Times New Roman" w:hAnsi="Courier New" w:cs="Courier New"/>
+          <w:sz w:val="20"/>
+          <w:szCs w:val="20"/>
+        </w:rPr>
+        <w:t>ul</w:t>
+      </w:r>
+      <w:r>
+        <w:rPr>
+          <w:rFonts w:ascii="Times New Roman" w:eastAsia="Times New Roman" w:hAnsi="Times New Roman" w:cs="Times New Roman"/>
+          <w:sz w:val="24"/>
+          <w:szCs w:val="24"/>
+        </w:rPr>
+        <w:t xml:space="preserve"> e acrescente mais benefícios na lista. Além disso, coloque a imagem de benefícios na mesma linha que o fechamento da </w:t>
+      </w:r>
+      <w:r>
+        <w:rPr>
+          <w:rFonts w:ascii="Courier New" w:eastAsia="Times New Roman" w:hAnsi="Courier New" w:cs="Courier New"/>
+          <w:sz w:val="20"/>
+          <w:szCs w:val="20"/>
+        </w:rPr>
+        <w:t>ul</w:t>
+      </w:r>
+      <w:r>
+        <w:rPr>
+          <w:rFonts w:ascii="Times New Roman" w:eastAsia="Times New Roman" w:hAnsi="Times New Roman" w:cs="Times New Roman"/>
+          <w:sz w:val="24"/>
+          <w:szCs w:val="24"/>
+        </w:rPr>
+        <w:t xml:space="preserve"> (classe </w:t>
+      </w:r>
+      <w:r>
+        <w:rPr>
+          <w:rFonts w:ascii="Courier New" w:eastAsia="Times New Roman" w:hAnsi="Courier New" w:cs="Courier New"/>
+          <w:sz w:val="20"/>
+          <w:szCs w:val="20"/>
+        </w:rPr>
+        <w:t>&lt;/ul&gt;</w:t>
+      </w:r>
+      <w:r>
+        <w:rPr>
+          <w:rFonts w:ascii="Times New Roman" w:eastAsia="Times New Roman" w:hAnsi="Times New Roman" w:cs="Times New Roman"/>
+          <w:sz w:val="24"/>
+          <w:szCs w:val="24"/>
+        </w:rPr>
+        <w:t xml:space="preserve">) e altere a sua classe para </w:t>
+      </w:r>
+      <w:r>
+        <w:rPr>
+          <w:rFonts w:ascii="Courier New" w:eastAsia="Times New Roman" w:hAnsi="Courier New" w:cs="Courier New"/>
+          <w:sz w:val="20"/>
+          <w:szCs w:val="20"/>
+        </w:rPr>
+        <w:t>imagem-beneficios</w:t>
+      </w:r>
+      <w:r>
+        <w:rPr>
+          <w:rFonts w:ascii="Times New Roman" w:eastAsia="Times New Roman" w:hAnsi="Times New Roman" w:cs="Times New Roman"/>
+          <w:sz w:val="24"/>
+          <w:szCs w:val="24"/>
+        </w:rPr>
+        <w:t>:</w:t>
+      </w:r>
+    </w:p>
+    <w:p>
+      <w:pPr>
+        <w:tabs>
+          <w:tab w:val="left" w:pos="916"/>
+          <w:tab w:val="left" w:pos="1832"/>
+          <w:tab w:val="left" w:pos="2748"/>
+          <w:tab w:val="left" w:pos="3664"/>
+          <w:tab w:val="left" w:pos="4580"/>
+          <w:tab w:val="left" w:pos="5496"/>
+          <w:tab w:val="left" w:pos="6412"/>
+          <w:tab w:val="left" w:pos="7328"/>
+          <w:tab w:val="left" w:pos="8244"/>
+          <w:tab w:val="left" w:pos="9160"/>
+          <w:tab w:val="left" w:pos="10076"/>
+          <w:tab w:val="left" w:pos="10992"/>
+          <w:tab w:val="left" w:pos="11908"/>
+          <w:tab w:val="left" w:pos="12824"/>
+          <w:tab w:val="left" w:pos="13740"/>
+          <w:tab w:val="left" w:pos="14656"/>
+        </w:tabs>
+        <w:spacing w:line="240" w:lineRule="auto"/>
+        <w:rPr>
+          <w:rFonts w:ascii="Courier New" w:eastAsia="Times New Roman" w:hAnsi="Courier New" w:cs="Courier New"/>
+          <w:sz w:val="20"/>
+          <w:szCs w:val="20"/>
+        </w:rPr>
+      </w:pPr>
+      <w:r>
+        <w:rPr>
+          <w:rFonts w:ascii="Courier New" w:eastAsia="Times New Roman" w:hAnsi="Courier New" w:cs="Courier New"/>
+          <w:sz w:val="20"/>
+          <w:szCs w:val="20"/>
+        </w:rPr>
+        <w:t>&lt;div class="conteudo-beneficios"&gt;</w:t>
+      </w:r>
+    </w:p>
+    <w:p>
+      <w:pPr>
+        <w:tabs>
+          <w:tab w:val="left" w:pos="916"/>
+          <w:tab w:val="left" w:pos="1832"/>
+          <w:tab w:val="left" w:pos="2748"/>
+          <w:tab w:val="left" w:pos="3664"/>
+          <w:tab w:val="left" w:pos="4580"/>
+          <w:tab w:val="left" w:pos="5496"/>
+          <w:tab w:val="left" w:pos="6412"/>
+          <w:tab w:val="left" w:pos="7328"/>
+          <w:tab w:val="left" w:pos="8244"/>
+          <w:tab w:val="left" w:pos="9160"/>
+          <w:tab w:val="left" w:pos="10076"/>
+          <w:tab w:val="left" w:pos="10992"/>
+          <w:tab w:val="left" w:pos="11908"/>
+          <w:tab w:val="left" w:pos="12824"/>
+          <w:tab w:val="left" w:pos="13740"/>
+          <w:tab w:val="left" w:pos="14656"/>
+        </w:tabs>
+        <w:spacing w:line="240" w:lineRule="auto"/>
+        <w:rPr>
+          <w:rFonts w:ascii="Courier New" w:eastAsia="Times New Roman" w:hAnsi="Courier New" w:cs="Courier New"/>
+          <w:sz w:val="20"/>
+          <w:szCs w:val="20"/>
+        </w:rPr>
+      </w:pPr>
+      <w:r>
+        <w:rPr>
+          <w:rFonts w:ascii="Courier New" w:eastAsia="Times New Roman" w:hAnsi="Courier New" w:cs="Courier New"/>
+          <w:sz w:val="20"/>
+          <w:szCs w:val="20"/>
+        </w:rPr>
+        <w:t xml:space="preserve">    &lt;ul class="lista-beneficios"&gt;</w:t>
+      </w:r>
+    </w:p>
+    <w:p>
+      <w:pPr>
+        <w:tabs>
+          <w:tab w:val="left" w:pos="916"/>
+          <w:tab w:val="left" w:pos="1832"/>
+          <w:tab w:val="left" w:pos="2748"/>
+          <w:tab w:val="left" w:pos="3664"/>
+          <w:tab w:val="left" w:pos="4580"/>
+          <w:tab w:val="left" w:pos="5496"/>
+          <w:tab w:val="left" w:pos="6412"/>
+          <w:tab w:val="left" w:pos="7328"/>
+          <w:tab w:val="left" w:pos="8244"/>
+          <w:tab w:val="left" w:pos="9160"/>
+          <w:tab w:val="left" w:pos="10076"/>
+          <w:tab w:val="left" w:pos="10992"/>
+          <w:tab w:val="left" w:pos="11908"/>
+          <w:tab w:val="left" w:pos="12824"/>
+          <w:tab w:val="left" w:pos="13740"/>
+          <w:tab w:val="left" w:pos="14656"/>
+        </w:tabs>
+        <w:spacing w:line="240" w:lineRule="auto"/>
+        <w:rPr>
+          <w:rFonts w:ascii="Courier New" w:eastAsia="Times New Roman" w:hAnsi="Courier New" w:cs="Courier New"/>
+          <w:sz w:val="20"/>
+          <w:szCs w:val="20"/>
+        </w:rPr>
+      </w:pPr>
+      <w:r>
+        <w:rPr>
+          <w:rFonts w:ascii="Courier New" w:eastAsia="Times New Roman" w:hAnsi="Courier New" w:cs="Courier New"/>
+          <w:sz w:val="20"/>
+          <w:szCs w:val="20"/>
+        </w:rPr>
+        <w:t xml:space="preserve">        &lt;li class="itens"&gt;Atendimento aos Clientes&lt;/li&gt;</w:t>
+      </w:r>
+    </w:p>
+    <w:p>
+      <w:pPr>
+        <w:tabs>
+          <w:tab w:val="left" w:pos="916"/>
+          <w:tab w:val="left" w:pos="1832"/>
+          <w:tab w:val="left" w:pos="2748"/>
+          <w:tab w:val="left" w:pos="3664"/>
+          <w:tab w:val="left" w:pos="4580"/>
+          <w:tab w:val="left" w:pos="5496"/>
+          <w:tab w:val="left" w:pos="6412"/>
+          <w:tab w:val="left" w:pos="7328"/>
+          <w:tab w:val="left" w:pos="8244"/>
+          <w:tab w:val="left" w:pos="9160"/>
+          <w:tab w:val="left" w:pos="10076"/>
+          <w:tab w:val="left" w:pos="10992"/>
+          <w:tab w:val="left" w:pos="11908"/>
+          <w:tab w:val="left" w:pos="12824"/>
+          <w:tab w:val="left" w:pos="13740"/>
+          <w:tab w:val="left" w:pos="14656"/>
+        </w:tabs>
+        <w:spacing w:line="240" w:lineRule="auto"/>
+        <w:rPr>
+          <w:rFonts w:ascii="Courier New" w:eastAsia="Times New Roman" w:hAnsi="Courier New" w:cs="Courier New"/>
+          <w:sz w:val="20"/>
+          <w:szCs w:val="20"/>
+        </w:rPr>
+      </w:pPr>
+      <w:r>
+        <w:rPr>
+          <w:rFonts w:ascii="Courier New" w:eastAsia="Times New Roman" w:hAnsi="Courier New" w:cs="Courier New"/>
+          <w:sz w:val="20"/>
+          <w:szCs w:val="20"/>
+        </w:rPr>
+        <w:t xml:space="preserve">        &lt;li class="itens"&gt;Espaço diferenciado&lt;/li&gt;</w:t>
+      </w:r>
+    </w:p>
+    <w:p>
+      <w:pPr>
+        <w:tabs>
+          <w:tab w:val="left" w:pos="916"/>
+          <w:tab w:val="left" w:pos="1832"/>
+          <w:tab w:val="left" w:pos="2748"/>
+          <w:tab w:val="left" w:pos="3664"/>
+          <w:tab w:val="left" w:pos="4580"/>
+          <w:tab w:val="left" w:pos="5496"/>
+          <w:tab w:val="left" w:pos="6412"/>
+          <w:tab w:val="left" w:pos="7328"/>
+          <w:tab w:val="left" w:pos="8244"/>
+          <w:tab w:val="left" w:pos="9160"/>
+          <w:tab w:val="left" w:pos="10076"/>
+          <w:tab w:val="left" w:pos="10992"/>
+          <w:tab w:val="left" w:pos="11908"/>
+          <w:tab w:val="left" w:pos="12824"/>
+          <w:tab w:val="left" w:pos="13740"/>
+          <w:tab w:val="left" w:pos="14656"/>
+        </w:tabs>
+        <w:spacing w:line="240" w:lineRule="auto"/>
+        <w:rPr>
+          <w:rFonts w:ascii="Courier New" w:eastAsia="Times New Roman" w:hAnsi="Courier New" w:cs="Courier New"/>
+          <w:sz w:val="20"/>
+          <w:szCs w:val="20"/>
+        </w:rPr>
+      </w:pPr>
+      <w:r>
+        <w:rPr>
+          <w:rFonts w:ascii="Courier New" w:eastAsia="Times New Roman" w:hAnsi="Courier New" w:cs="Courier New"/>
+          <w:sz w:val="20"/>
+          <w:szCs w:val="20"/>
+        </w:rPr>
+        <w:t xml:space="preserve">        &lt;li class="itens"&gt;Localização&lt;/li&gt;</w:t>
+      </w:r>
+    </w:p>
+    <w:p>
+      <w:pPr>
+        <w:tabs>
+          <w:tab w:val="left" w:pos="916"/>
+          <w:tab w:val="left" w:pos="1832"/>
+          <w:tab w:val="left" w:pos="2748"/>
+          <w:tab w:val="left" w:pos="3664"/>
+          <w:tab w:val="left" w:pos="4580"/>
+          <w:tab w:val="left" w:pos="5496"/>
+          <w:tab w:val="left" w:pos="6412"/>
+          <w:tab w:val="left" w:pos="7328"/>
+          <w:tab w:val="left" w:pos="8244"/>
+          <w:tab w:val="left" w:pos="9160"/>
+          <w:tab w:val="left" w:pos="10076"/>
+          <w:tab w:val="left" w:pos="10992"/>
+          <w:tab w:val="left" w:pos="11908"/>
+          <w:tab w:val="left" w:pos="12824"/>
+          <w:tab w:val="left" w:pos="13740"/>
+          <w:tab w:val="left" w:pos="14656"/>
+        </w:tabs>
+        <w:spacing w:line="240" w:lineRule="auto"/>
+        <w:rPr>
+          <w:rFonts w:ascii="Courier New" w:eastAsia="Times New Roman" w:hAnsi="Courier New" w:cs="Courier New"/>
+          <w:sz w:val="20"/>
+          <w:szCs w:val="20"/>
+        </w:rPr>
+      </w:pPr>
+      <w:r>
+        <w:rPr>
+          <w:rFonts w:ascii="Courier New" w:eastAsia="Times New Roman" w:hAnsi="Courier New" w:cs="Courier New"/>
+          <w:sz w:val="20"/>
+          <w:szCs w:val="20"/>
+        </w:rPr>
+        <w:t xml:space="preserve">        &lt;li class="itens"&gt;Profissionais Qualificados&lt;/li&gt;</w:t>
+      </w:r>
+    </w:p>
+    <w:p>
+      <w:pPr>
+        <w:tabs>
+          <w:tab w:val="left" w:pos="916"/>
+          <w:tab w:val="left" w:pos="1832"/>
+          <w:tab w:val="left" w:pos="2748"/>
+          <w:tab w:val="left" w:pos="3664"/>
+          <w:tab w:val="left" w:pos="4580"/>
+          <w:tab w:val="left" w:pos="5496"/>
+          <w:tab w:val="left" w:pos="6412"/>
+          <w:tab w:val="left" w:pos="7328"/>
+          <w:tab w:val="left" w:pos="8244"/>
+          <w:tab w:val="left" w:pos="9160"/>
+          <w:tab w:val="left" w:pos="10076"/>
+          <w:tab w:val="left" w:pos="10992"/>
+          <w:tab w:val="left" w:pos="11908"/>
+          <w:tab w:val="left" w:pos="12824"/>
+          <w:tab w:val="left" w:pos="13740"/>
+          <w:tab w:val="left" w:pos="14656"/>
+        </w:tabs>
+        <w:spacing w:line="240" w:lineRule="auto"/>
+        <w:rPr>
+          <w:rFonts w:ascii="Courier New" w:eastAsia="Times New Roman" w:hAnsi="Courier New" w:cs="Courier New"/>
+          <w:sz w:val="20"/>
+          <w:szCs w:val="20"/>
+        </w:rPr>
+      </w:pPr>
+      <w:r>
+        <w:rPr>
+          <w:rFonts w:ascii="Courier New" w:eastAsia="Times New Roman" w:hAnsi="Courier New" w:cs="Courier New"/>
+          <w:sz w:val="20"/>
+          <w:szCs w:val="20"/>
+        </w:rPr>
+        <w:t xml:space="preserve">        &lt;li class="itens"&gt;Pontualidade&lt;/li&gt;</w:t>
+      </w:r>
+    </w:p>
+    <w:p>
+      <w:pPr>
+        <w:tabs>
+          <w:tab w:val="left" w:pos="916"/>
+          <w:tab w:val="left" w:pos="1832"/>
+          <w:tab w:val="left" w:pos="2748"/>
+          <w:tab w:val="left" w:pos="3664"/>
+          <w:tab w:val="left" w:pos="4580"/>
+          <w:tab w:val="left" w:pos="5496"/>
+          <w:tab w:val="left" w:pos="6412"/>
+          <w:tab w:val="left" w:pos="7328"/>
+          <w:tab w:val="left" w:pos="8244"/>
+          <w:tab w:val="left" w:pos="9160"/>
+          <w:tab w:val="left" w:pos="10076"/>
+          <w:tab w:val="left" w:pos="10992"/>
+          <w:tab w:val="left" w:pos="11908"/>
+          <w:tab w:val="left" w:pos="12824"/>
+          <w:tab w:val="left" w:pos="13740"/>
+          <w:tab w:val="left" w:pos="14656"/>
+        </w:tabs>
+        <w:spacing w:line="240" w:lineRule="auto"/>
+        <w:rPr>
+          <w:rFonts w:ascii="Courier New" w:eastAsia="Times New Roman" w:hAnsi="Courier New" w:cs="Courier New"/>
+          <w:sz w:val="20"/>
+          <w:szCs w:val="20"/>
+        </w:rPr>
+      </w:pPr>
+      <w:r>
+        <w:rPr>
+          <w:rFonts w:ascii="Courier New" w:eastAsia="Times New Roman" w:hAnsi="Courier New" w:cs="Courier New"/>
+          <w:sz w:val="20"/>
+          <w:szCs w:val="20"/>
+        </w:rPr>
+        <w:t xml:space="preserve">        &lt;li class="itens"&gt;Limpeza&lt;/li&gt;</w:t>
+      </w:r>
+    </w:p>
+    <w:p>
+      <w:pPr>
+        <w:tabs>
+          <w:tab w:val="left" w:pos="916"/>
+          <w:tab w:val="left" w:pos="1832"/>
+          <w:tab w:val="left" w:pos="2748"/>
+          <w:tab w:val="left" w:pos="3664"/>
+          <w:tab w:val="left" w:pos="4580"/>
+          <w:tab w:val="left" w:pos="5496"/>
+          <w:tab w:val="left" w:pos="6412"/>
+          <w:tab w:val="left" w:pos="7328"/>
+          <w:tab w:val="left" w:pos="8244"/>
+          <w:tab w:val="left" w:pos="9160"/>
+          <w:tab w:val="left" w:pos="10076"/>
+          <w:tab w:val="left" w:pos="10992"/>
+          <w:tab w:val="left" w:pos="11908"/>
+          <w:tab w:val="left" w:pos="12824"/>
+          <w:tab w:val="left" w:pos="13740"/>
+          <w:tab w:val="left" w:pos="14656"/>
+        </w:tabs>
+        <w:spacing w:line="240" w:lineRule="auto"/>
+        <w:rPr>
+          <w:rFonts w:ascii="Courier New" w:eastAsia="Times New Roman" w:hAnsi="Courier New" w:cs="Courier New"/>
+          <w:sz w:val="20"/>
+          <w:szCs w:val="20"/>
+        </w:rPr>
+      </w:pPr>
+      <w:r>
+        <w:rPr>
+          <w:rFonts w:ascii="Courier New" w:eastAsia="Times New Roman" w:hAnsi="Courier New" w:cs="Courier New"/>
+          <w:sz w:val="20"/>
+          <w:szCs w:val="20"/>
+        </w:rPr>
+        <w:t xml:space="preserve">    &lt;/ul&gt;&lt;img src="beneficios.jpg" class="imagem-beneficios"&gt;</w:t>
+      </w:r>
+    </w:p>
+    <w:p>
+      <w:pPr>
+        <w:tabs>
+          <w:tab w:val="left" w:pos="916"/>
+          <w:tab w:val="left" w:pos="1832"/>
+          <w:tab w:val="left" w:pos="2748"/>
+          <w:tab w:val="left" w:pos="3664"/>
+          <w:tab w:val="left" w:pos="4580"/>
+          <w:tab w:val="left" w:pos="5496"/>
+          <w:tab w:val="left" w:pos="6412"/>
+          <w:tab w:val="left" w:pos="7328"/>
+          <w:tab w:val="left" w:pos="8244"/>
+          <w:tab w:val="left" w:pos="9160"/>
+          <w:tab w:val="left" w:pos="10076"/>
+          <w:tab w:val="left" w:pos="10992"/>
+          <w:tab w:val="left" w:pos="11908"/>
+          <w:tab w:val="left" w:pos="12824"/>
+          <w:tab w:val="left" w:pos="13740"/>
+          <w:tab w:val="left" w:pos="14656"/>
+        </w:tabs>
+        <w:spacing w:line="240" w:lineRule="auto"/>
+        <w:rPr>
+          <w:rFonts w:ascii="Courier New" w:eastAsia="Times New Roman" w:hAnsi="Courier New" w:cs="Courier New"/>
+          <w:sz w:val="20"/>
+          <w:szCs w:val="20"/>
+        </w:rPr>
+      </w:pPr>
+      <w:r>
+        <w:rPr>
+          <w:rFonts w:ascii="Courier New" w:eastAsia="Times New Roman" w:hAnsi="Courier New" w:cs="Courier New"/>
+          <w:sz w:val="20"/>
+          <w:szCs w:val="20"/>
+        </w:rPr>
+        <w:t>&lt;/div&gt;</w:t>
+      </w:r>
+    </w:p>
+    <w:p>
+      <w:pPr>
+        <w:rPr>
+          <w:rFonts w:ascii="Times New Roman" w:eastAsia="Times New Roman" w:hAnsi="Times New Roman" w:cs="Times New Roman"/>
+          <w:sz w:val="24"/>
+          <w:szCs w:val="24"/>
+        </w:rPr>
+      </w:pPr>
+      <w:r>
+        <w:rPr>
+          <w:rFonts w:ascii="Times New Roman" w:eastAsia="Times New Roman" w:hAnsi="Times New Roman" w:cs="Times New Roman"/>
+          <w:sz w:val="24"/>
+          <w:szCs w:val="24"/>
+        </w:rPr>
+        <w:br w:type="page"/>
+      </w:r>
+    </w:p>
+    <w:p>
+      <w:pPr>
+        <w:spacing w:before="100" w:beforeAutospacing="1" w:after="100" w:afterAutospacing="1" w:line="240" w:lineRule="auto"/>
+        <w:rPr>
+          <w:rFonts w:ascii="Times New Roman" w:eastAsia="Times New Roman" w:hAnsi="Times New Roman" w:cs="Times New Roman"/>
+          <w:sz w:val="24"/>
+          <w:szCs w:val="24"/>
+        </w:rPr>
+      </w:pPr>
+      <w:bookmarkStart w:id="0" w:name="_GoBack"/>
+      <w:bookmarkEnd w:id="0"/>
+      <w:r>
+        <w:rPr>
+          <w:rFonts w:ascii="Times New Roman" w:eastAsia="Times New Roman" w:hAnsi="Times New Roman" w:cs="Times New Roman"/>
+          <w:sz w:val="24"/>
+          <w:szCs w:val="24"/>
+        </w:rPr>
+        <w:t xml:space="preserve">2) Envolva também o mapa em uma </w:t>
+      </w:r>
+      <w:r>
+        <w:rPr>
+          <w:rFonts w:ascii="Courier New" w:eastAsia="Times New Roman" w:hAnsi="Courier New" w:cs="Courier New"/>
+          <w:sz w:val="20"/>
+          <w:szCs w:val="20"/>
+        </w:rPr>
+        <w:t>div</w:t>
+      </w:r>
+      <w:r>
+        <w:rPr>
+          <w:rFonts w:ascii="Times New Roman" w:eastAsia="Times New Roman" w:hAnsi="Times New Roman" w:cs="Times New Roman"/>
+          <w:sz w:val="24"/>
+          <w:szCs w:val="24"/>
+        </w:rPr>
+        <w:t>:</w:t>
+      </w:r>
+    </w:p>
+    <w:p>
+      <w:pPr>
+        <w:tabs>
+          <w:tab w:val="left" w:pos="916"/>
+          <w:tab w:val="left" w:pos="1832"/>
+          <w:tab w:val="left" w:pos="2748"/>
+          <w:tab w:val="left" w:pos="3664"/>
+          <w:tab w:val="left" w:pos="4580"/>
+          <w:tab w:val="left" w:pos="5496"/>
+          <w:tab w:val="left" w:pos="6412"/>
+          <w:tab w:val="left" w:pos="7328"/>
+          <w:tab w:val="left" w:pos="8244"/>
+          <w:tab w:val="left" w:pos="9160"/>
+          <w:tab w:val="left" w:pos="10076"/>
+          <w:tab w:val="left" w:pos="10992"/>
+          <w:tab w:val="left" w:pos="11908"/>
+          <w:tab w:val="left" w:pos="12824"/>
+          <w:tab w:val="left" w:pos="13740"/>
+          <w:tab w:val="left" w:pos="14656"/>
+        </w:tabs>
+        <w:spacing w:line="240" w:lineRule="auto"/>
+        <w:rPr>
+          <w:rFonts w:ascii="Courier New" w:eastAsia="Times New Roman" w:hAnsi="Courier New" w:cs="Courier New"/>
+          <w:sz w:val="20"/>
+          <w:szCs w:val="20"/>
+          <w:lang w:val="en-US"/>
+        </w:rPr>
+      </w:pPr>
+      <w:r>
+        <w:rPr>
+          <w:rFonts w:ascii="Courier New" w:eastAsia="Times New Roman" w:hAnsi="Courier New" w:cs="Courier New"/>
+          <w:sz w:val="20"/>
+          <w:szCs w:val="20"/>
+          <w:lang w:val="en-US"/>
+        </w:rPr>
+        <w:t>&lt;div class="mapa-conteudo"&gt;</w:t>
+      </w:r>
+    </w:p>
+    <w:p>
+      <w:pPr>
+        <w:tabs>
+          <w:tab w:val="left" w:pos="916"/>
+          <w:tab w:val="left" w:pos="1832"/>
+          <w:tab w:val="left" w:pos="2748"/>
+          <w:tab w:val="left" w:pos="3664"/>
+          <w:tab w:val="left" w:pos="4580"/>
+          <w:tab w:val="left" w:pos="5496"/>
+          <w:tab w:val="left" w:pos="6412"/>
+          <w:tab w:val="left" w:pos="7328"/>
+          <w:tab w:val="left" w:pos="8244"/>
+          <w:tab w:val="left" w:pos="9160"/>
+          <w:tab w:val="left" w:pos="10076"/>
+          <w:tab w:val="left" w:pos="10992"/>
+          <w:tab w:val="left" w:pos="11908"/>
+          <w:tab w:val="left" w:pos="12824"/>
+          <w:tab w:val="left" w:pos="13740"/>
+          <w:tab w:val="left" w:pos="14656"/>
+        </w:tabs>
+        <w:spacing w:line="240" w:lineRule="auto"/>
+        <w:rPr>
+          <w:rFonts w:ascii="Courier New" w:eastAsia="Times New Roman" w:hAnsi="Courier New" w:cs="Courier New"/>
+          <w:sz w:val="20"/>
+          <w:szCs w:val="20"/>
+          <w:lang w:val="en-US"/>
+        </w:rPr>
+      </w:pPr>
+      <w:r>
+        <w:rPr>
+          <w:rFonts w:ascii="Courier New" w:eastAsia="Times New Roman" w:hAnsi="Courier New" w:cs="Courier New"/>
+          <w:sz w:val="20"/>
+          <w:szCs w:val="20"/>
+          <w:lang w:val="en-US"/>
+        </w:rPr>
+        <w:t xml:space="preserve">    &lt;iframe src="https://www.google.com/maps/embed?pb=!1m18!1m12!1m3!1d3656.4483278365396!2d-46.63466568562861!3d-23.588249068469487!2m3!1f0!2f0!3f0!3m2!1i1024!2i768!4f13.1!3m3!1m2!1s0x94ce5a2b2ed7f3a1%3A0xab35da2f5ca62674!2sCaelum!5e0!3m2!1spt-BR!2sbr!4v1568814489656!5m2!1spt-BR!2sbr" width="100%" height="300" frameborder="0" style="border:0;" allowfullscreen=""&gt;&lt;/iframe&gt;</w:t>
+      </w:r>
+    </w:p>
+    <w:p>
+      <w:pPr>
+        <w:tabs>
+          <w:tab w:val="left" w:pos="916"/>
+          <w:tab w:val="left" w:pos="1832"/>
+          <w:tab w:val="left" w:pos="2748"/>
+          <w:tab w:val="left" w:pos="3664"/>
+          <w:tab w:val="left" w:pos="4580"/>
+          <w:tab w:val="left" w:pos="5496"/>
+          <w:tab w:val="left" w:pos="6412"/>
+          <w:tab w:val="left" w:pos="7328"/>
+          <w:tab w:val="left" w:pos="8244"/>
+          <w:tab w:val="left" w:pos="9160"/>
+          <w:tab w:val="left" w:pos="10076"/>
+          <w:tab w:val="left" w:pos="10992"/>
+          <w:tab w:val="left" w:pos="11908"/>
+          <w:tab w:val="left" w:pos="12824"/>
+          <w:tab w:val="left" w:pos="13740"/>
+          <w:tab w:val="left" w:pos="14656"/>
+        </w:tabs>
+        <w:spacing w:line="240" w:lineRule="auto"/>
+        <w:rPr>
+          <w:rFonts w:ascii="Courier New" w:eastAsia="Times New Roman" w:hAnsi="Courier New" w:cs="Courier New"/>
+          <w:sz w:val="20"/>
+          <w:szCs w:val="20"/>
+        </w:rPr>
+      </w:pPr>
+      <w:r>
+        <w:rPr>
+          <w:rFonts w:ascii="Courier New" w:eastAsia="Times New Roman" w:hAnsi="Courier New" w:cs="Courier New"/>
+          <w:sz w:val="20"/>
+          <w:szCs w:val="20"/>
+        </w:rPr>
+        <w:t>&lt;/div&gt;</w:t>
+      </w:r>
+    </w:p>
+    <w:p>
+      <w:pPr>
+        <w:spacing w:before="100" w:beforeAutospacing="1" w:after="100" w:afterAutospacing="1" w:line="240" w:lineRule="auto"/>
+        <w:rPr>
+          <w:rFonts w:ascii="Times New Roman" w:eastAsia="Times New Roman" w:hAnsi="Times New Roman" w:cs="Times New Roman"/>
+          <w:sz w:val="24"/>
+          <w:szCs w:val="24"/>
+        </w:rPr>
+      </w:pPr>
+      <w:r>
+        <w:rPr>
+          <w:rFonts w:ascii="Times New Roman" w:eastAsia="Times New Roman" w:hAnsi="Times New Roman" w:cs="Times New Roman"/>
+          <w:sz w:val="24"/>
+          <w:szCs w:val="24"/>
+        </w:rPr>
+        <w:t xml:space="preserve">3) Em </w:t>
+      </w:r>
+      <w:r>
+        <w:rPr>
+          <w:rFonts w:ascii="Times New Roman" w:eastAsia="Times New Roman" w:hAnsi="Times New Roman" w:cs="Times New Roman"/>
+          <w:b/>
+          <w:bCs/>
+          <w:sz w:val="24"/>
+          <w:szCs w:val="24"/>
+        </w:rPr>
+        <w:t>style.css</w:t>
+      </w:r>
+      <w:r>
+        <w:rPr>
+          <w:rFonts w:ascii="Times New Roman" w:eastAsia="Times New Roman" w:hAnsi="Times New Roman" w:cs="Times New Roman"/>
+          <w:sz w:val="24"/>
+          <w:szCs w:val="24"/>
+        </w:rPr>
+        <w:t xml:space="preserve">, remova os estilos do </w:t>
+      </w:r>
+      <w:r>
+        <w:rPr>
+          <w:rFonts w:ascii="Courier New" w:eastAsia="Times New Roman" w:hAnsi="Courier New" w:cs="Courier New"/>
+          <w:sz w:val="20"/>
+          <w:szCs w:val="20"/>
+        </w:rPr>
+        <w:t>main</w:t>
+      </w:r>
+      <w:r>
+        <w:rPr>
+          <w:rFonts w:ascii="Times New Roman" w:eastAsia="Times New Roman" w:hAnsi="Times New Roman" w:cs="Times New Roman"/>
+          <w:sz w:val="24"/>
+          <w:szCs w:val="24"/>
+        </w:rPr>
+        <w:t>:</w:t>
+      </w:r>
+    </w:p>
+    <w:p>
+      <w:pPr>
+        <w:tabs>
+          <w:tab w:val="left" w:pos="916"/>
+          <w:tab w:val="left" w:pos="1832"/>
+          <w:tab w:val="left" w:pos="2748"/>
+          <w:tab w:val="left" w:pos="3664"/>
+          <w:tab w:val="left" w:pos="4580"/>
+          <w:tab w:val="left" w:pos="5496"/>
+          <w:tab w:val="left" w:pos="6412"/>
+          <w:tab w:val="left" w:pos="7328"/>
+          <w:tab w:val="left" w:pos="8244"/>
+          <w:tab w:val="left" w:pos="9160"/>
+          <w:tab w:val="left" w:pos="10076"/>
+          <w:tab w:val="left" w:pos="10992"/>
+          <w:tab w:val="left" w:pos="11908"/>
+          <w:tab w:val="left" w:pos="12824"/>
+          <w:tab w:val="left" w:pos="13740"/>
+          <w:tab w:val="left" w:pos="14656"/>
+        </w:tabs>
+        <w:spacing w:line="240" w:lineRule="auto"/>
+        <w:rPr>
+          <w:rFonts w:ascii="Courier New" w:eastAsia="Times New Roman" w:hAnsi="Courier New" w:cs="Courier New"/>
+          <w:sz w:val="20"/>
+          <w:szCs w:val="20"/>
+        </w:rPr>
+      </w:pPr>
+      <w:r>
+        <w:rPr>
+          <w:rFonts w:ascii="Courier New" w:eastAsia="Times New Roman" w:hAnsi="Courier New" w:cs="Courier New"/>
+          <w:sz w:val="20"/>
+          <w:szCs w:val="20"/>
+        </w:rPr>
+        <w:t>main {</w:t>
+      </w:r>
+    </w:p>
+    <w:p>
+      <w:pPr>
+        <w:tabs>
+          <w:tab w:val="left" w:pos="916"/>
+          <w:tab w:val="left" w:pos="1832"/>
+          <w:tab w:val="left" w:pos="2748"/>
+          <w:tab w:val="left" w:pos="3664"/>
+          <w:tab w:val="left" w:pos="4580"/>
+          <w:tab w:val="left" w:pos="5496"/>
+          <w:tab w:val="left" w:pos="6412"/>
+          <w:tab w:val="left" w:pos="7328"/>
+          <w:tab w:val="left" w:pos="8244"/>
+          <w:tab w:val="left" w:pos="9160"/>
+          <w:tab w:val="left" w:pos="10076"/>
+          <w:tab w:val="left" w:pos="10992"/>
+          <w:tab w:val="left" w:pos="11908"/>
+          <w:tab w:val="left" w:pos="12824"/>
+          <w:tab w:val="left" w:pos="13740"/>
+          <w:tab w:val="left" w:pos="14656"/>
+        </w:tabs>
+        <w:spacing w:line="240" w:lineRule="auto"/>
+        <w:rPr>
+          <w:rFonts w:ascii="Courier New" w:eastAsia="Times New Roman" w:hAnsi="Courier New" w:cs="Courier New"/>
+          <w:sz w:val="20"/>
+          <w:szCs w:val="20"/>
+        </w:rPr>
+      </w:pPr>
+    </w:p>
+    <w:p>
+      <w:pPr>
+        <w:tabs>
+          <w:tab w:val="left" w:pos="916"/>
+          <w:tab w:val="left" w:pos="1832"/>
+          <w:tab w:val="left" w:pos="2748"/>
+          <w:tab w:val="left" w:pos="3664"/>
+          <w:tab w:val="left" w:pos="4580"/>
+          <w:tab w:val="left" w:pos="5496"/>
+          <w:tab w:val="left" w:pos="6412"/>
+          <w:tab w:val="left" w:pos="7328"/>
+          <w:tab w:val="left" w:pos="8244"/>
+          <w:tab w:val="left" w:pos="9160"/>
+          <w:tab w:val="left" w:pos="10076"/>
+          <w:tab w:val="left" w:pos="10992"/>
+          <w:tab w:val="left" w:pos="11908"/>
+          <w:tab w:val="left" w:pos="12824"/>
+          <w:tab w:val="left" w:pos="13740"/>
+          <w:tab w:val="left" w:pos="14656"/>
+        </w:tabs>
+        <w:spacing w:line="240" w:lineRule="auto"/>
+        <w:rPr>
+          <w:rFonts w:ascii="Courier New" w:eastAsia="Times New Roman" w:hAnsi="Courier New" w:cs="Courier New"/>
+          <w:sz w:val="20"/>
+          <w:szCs w:val="20"/>
+        </w:rPr>
+      </w:pPr>
+      <w:r>
+        <w:rPr>
+          <w:rFonts w:ascii="Courier New" w:eastAsia="Times New Roman" w:hAnsi="Courier New" w:cs="Courier New"/>
+          <w:sz w:val="20"/>
+          <w:szCs w:val="20"/>
+        </w:rPr>
+        <w:t>}</w:t>
+      </w:r>
+    </w:p>
+    <w:p>
+      <w:pPr>
+        <w:spacing w:before="100" w:beforeAutospacing="1" w:after="100" w:afterAutospacing="1" w:line="240" w:lineRule="auto"/>
+        <w:rPr>
+          <w:rFonts w:ascii="Times New Roman" w:eastAsia="Times New Roman" w:hAnsi="Times New Roman" w:cs="Times New Roman"/>
+          <w:sz w:val="24"/>
+          <w:szCs w:val="24"/>
+        </w:rPr>
+      </w:pPr>
+      <w:r>
+        <w:rPr>
+          <w:rFonts w:ascii="Times New Roman" w:eastAsia="Times New Roman" w:hAnsi="Times New Roman" w:cs="Times New Roman"/>
+          <w:sz w:val="24"/>
+          <w:szCs w:val="24"/>
+        </w:rPr>
+        <w:t>4) Além disso, adicione os estilos dos benefícios:</w:t>
+      </w:r>
+    </w:p>
+    <w:p>
+      <w:pPr>
+        <w:tabs>
+          <w:tab w:val="left" w:pos="916"/>
+          <w:tab w:val="left" w:pos="1832"/>
+          <w:tab w:val="left" w:pos="2748"/>
+          <w:tab w:val="left" w:pos="3664"/>
+          <w:tab w:val="left" w:pos="4580"/>
+          <w:tab w:val="left" w:pos="5496"/>
+          <w:tab w:val="left" w:pos="6412"/>
+          <w:tab w:val="left" w:pos="7328"/>
+          <w:tab w:val="left" w:pos="8244"/>
+          <w:tab w:val="left" w:pos="9160"/>
+          <w:tab w:val="left" w:pos="10076"/>
+          <w:tab w:val="left" w:pos="10992"/>
+          <w:tab w:val="left" w:pos="11908"/>
+          <w:tab w:val="left" w:pos="12824"/>
+          <w:tab w:val="left" w:pos="13740"/>
+          <w:tab w:val="left" w:pos="14656"/>
+        </w:tabs>
+        <w:spacing w:line="240" w:lineRule="auto"/>
+        <w:rPr>
+          <w:rFonts w:ascii="Courier New" w:eastAsia="Times New Roman" w:hAnsi="Courier New" w:cs="Courier New"/>
+          <w:sz w:val="20"/>
+          <w:szCs w:val="20"/>
+        </w:rPr>
+      </w:pPr>
+      <w:r>
+        <w:rPr>
+          <w:rFonts w:ascii="Courier New" w:eastAsia="Times New Roman" w:hAnsi="Courier New" w:cs="Courier New"/>
+          <w:sz w:val="20"/>
+          <w:szCs w:val="20"/>
+        </w:rPr>
+        <w:t>.beneficios {</w:t>
+      </w:r>
+    </w:p>
+    <w:p>
+      <w:pPr>
+        <w:tabs>
+          <w:tab w:val="left" w:pos="916"/>
+          <w:tab w:val="left" w:pos="1832"/>
+          <w:tab w:val="left" w:pos="2748"/>
+          <w:tab w:val="left" w:pos="3664"/>
+          <w:tab w:val="left" w:pos="4580"/>
+          <w:tab w:val="left" w:pos="5496"/>
+          <w:tab w:val="left" w:pos="6412"/>
+          <w:tab w:val="left" w:pos="7328"/>
+          <w:tab w:val="left" w:pos="8244"/>
+          <w:tab w:val="left" w:pos="9160"/>
+          <w:tab w:val="left" w:pos="10076"/>
+          <w:tab w:val="left" w:pos="10992"/>
+          <w:tab w:val="left" w:pos="11908"/>
+          <w:tab w:val="left" w:pos="12824"/>
+          <w:tab w:val="left" w:pos="13740"/>
+          <w:tab w:val="left" w:pos="14656"/>
+        </w:tabs>
+        <w:spacing w:line="240" w:lineRule="auto"/>
+        <w:rPr>
+          <w:rFonts w:ascii="Courier New" w:eastAsia="Times New Roman" w:hAnsi="Courier New" w:cs="Courier New"/>
+          <w:sz w:val="20"/>
+          <w:szCs w:val="20"/>
+        </w:rPr>
+      </w:pPr>
+      <w:r>
+        <w:rPr>
+          <w:rFonts w:ascii="Courier New" w:eastAsia="Times New Roman" w:hAnsi="Courier New" w:cs="Courier New"/>
+          <w:sz w:val="20"/>
+          <w:szCs w:val="20"/>
+        </w:rPr>
+        <w:t xml:space="preserve">    padding: 3em 0;</w:t>
+      </w:r>
+    </w:p>
+    <w:p>
+      <w:pPr>
+        <w:tabs>
+          <w:tab w:val="left" w:pos="916"/>
+          <w:tab w:val="left" w:pos="1832"/>
+          <w:tab w:val="left" w:pos="2748"/>
+          <w:tab w:val="left" w:pos="3664"/>
+          <w:tab w:val="left" w:pos="4580"/>
+          <w:tab w:val="left" w:pos="5496"/>
+          <w:tab w:val="left" w:pos="6412"/>
+          <w:tab w:val="left" w:pos="7328"/>
+          <w:tab w:val="left" w:pos="8244"/>
+          <w:tab w:val="left" w:pos="9160"/>
+          <w:tab w:val="left" w:pos="10076"/>
+          <w:tab w:val="left" w:pos="10992"/>
+          <w:tab w:val="left" w:pos="11908"/>
+          <w:tab w:val="left" w:pos="12824"/>
+          <w:tab w:val="left" w:pos="13740"/>
+          <w:tab w:val="left" w:pos="14656"/>
+        </w:tabs>
+        <w:spacing w:line="240" w:lineRule="auto"/>
+        <w:rPr>
+          <w:rFonts w:ascii="Courier New" w:eastAsia="Times New Roman" w:hAnsi="Courier New" w:cs="Courier New"/>
+          <w:sz w:val="20"/>
+          <w:szCs w:val="20"/>
+        </w:rPr>
+      </w:pPr>
+      <w:r>
+        <w:rPr>
+          <w:rFonts w:ascii="Courier New" w:eastAsia="Times New Roman" w:hAnsi="Courier New" w:cs="Courier New"/>
+          <w:sz w:val="20"/>
+          <w:szCs w:val="20"/>
+        </w:rPr>
+        <w:t xml:space="preserve">    background: #888888;</w:t>
+      </w:r>
+    </w:p>
+    <w:p>
+      <w:pPr>
+        <w:tabs>
+          <w:tab w:val="left" w:pos="916"/>
+          <w:tab w:val="left" w:pos="1832"/>
+          <w:tab w:val="left" w:pos="2748"/>
+          <w:tab w:val="left" w:pos="3664"/>
+          <w:tab w:val="left" w:pos="4580"/>
+          <w:tab w:val="left" w:pos="5496"/>
+          <w:tab w:val="left" w:pos="6412"/>
+          <w:tab w:val="left" w:pos="7328"/>
+          <w:tab w:val="left" w:pos="8244"/>
+          <w:tab w:val="left" w:pos="9160"/>
+          <w:tab w:val="left" w:pos="10076"/>
+          <w:tab w:val="left" w:pos="10992"/>
+          <w:tab w:val="left" w:pos="11908"/>
+          <w:tab w:val="left" w:pos="12824"/>
+          <w:tab w:val="left" w:pos="13740"/>
+          <w:tab w:val="left" w:pos="14656"/>
+        </w:tabs>
+        <w:spacing w:line="240" w:lineRule="auto"/>
+        <w:rPr>
+          <w:rFonts w:ascii="Courier New" w:eastAsia="Times New Roman" w:hAnsi="Courier New" w:cs="Courier New"/>
+          <w:sz w:val="20"/>
+          <w:szCs w:val="20"/>
+        </w:rPr>
+      </w:pPr>
+      <w:r>
+        <w:rPr>
+          <w:rFonts w:ascii="Courier New" w:eastAsia="Times New Roman" w:hAnsi="Courier New" w:cs="Courier New"/>
+          <w:sz w:val="20"/>
+          <w:szCs w:val="20"/>
+        </w:rPr>
+        <w:t>}</w:t>
+      </w:r>
+    </w:p>
+    <w:p>
+      <w:pPr>
+        <w:tabs>
+          <w:tab w:val="left" w:pos="916"/>
+          <w:tab w:val="left" w:pos="1832"/>
+          <w:tab w:val="left" w:pos="2748"/>
+          <w:tab w:val="left" w:pos="3664"/>
+          <w:tab w:val="left" w:pos="4580"/>
+          <w:tab w:val="left" w:pos="5496"/>
+          <w:tab w:val="left" w:pos="6412"/>
+          <w:tab w:val="left" w:pos="7328"/>
+          <w:tab w:val="left" w:pos="8244"/>
+          <w:tab w:val="left" w:pos="9160"/>
+          <w:tab w:val="left" w:pos="10076"/>
+          <w:tab w:val="left" w:pos="10992"/>
+          <w:tab w:val="left" w:pos="11908"/>
+          <w:tab w:val="left" w:pos="12824"/>
+          <w:tab w:val="left" w:pos="13740"/>
+          <w:tab w:val="left" w:pos="14656"/>
+        </w:tabs>
+        <w:spacing w:line="240" w:lineRule="auto"/>
+        <w:rPr>
+          <w:rFonts w:ascii="Courier New" w:eastAsia="Times New Roman" w:hAnsi="Courier New" w:cs="Courier New"/>
+          <w:sz w:val="20"/>
+          <w:szCs w:val="20"/>
+        </w:rPr>
+      </w:pPr>
+    </w:p>
+    <w:p>
+      <w:pPr>
+        <w:tabs>
+          <w:tab w:val="left" w:pos="916"/>
+          <w:tab w:val="left" w:pos="1832"/>
+          <w:tab w:val="left" w:pos="2748"/>
+          <w:tab w:val="left" w:pos="3664"/>
+          <w:tab w:val="left" w:pos="4580"/>
+          <w:tab w:val="left" w:pos="5496"/>
+          <w:tab w:val="left" w:pos="6412"/>
+          <w:tab w:val="left" w:pos="7328"/>
+          <w:tab w:val="left" w:pos="8244"/>
+          <w:tab w:val="left" w:pos="9160"/>
+          <w:tab w:val="left" w:pos="10076"/>
+          <w:tab w:val="left" w:pos="10992"/>
+          <w:tab w:val="left" w:pos="11908"/>
+          <w:tab w:val="left" w:pos="12824"/>
+          <w:tab w:val="left" w:pos="13740"/>
+          <w:tab w:val="left" w:pos="14656"/>
+        </w:tabs>
+        <w:spacing w:line="240" w:lineRule="auto"/>
+        <w:rPr>
+          <w:rFonts w:ascii="Courier New" w:eastAsia="Times New Roman" w:hAnsi="Courier New" w:cs="Courier New"/>
+          <w:sz w:val="20"/>
+          <w:szCs w:val="20"/>
+        </w:rPr>
+      </w:pPr>
+      <w:r>
+        <w:rPr>
+          <w:rFonts w:ascii="Courier New" w:eastAsia="Times New Roman" w:hAnsi="Courier New" w:cs="Courier New"/>
+          <w:sz w:val="20"/>
+          <w:szCs w:val="20"/>
+        </w:rPr>
+        <w:t>.conteudo-beneficios {</w:t>
+      </w:r>
+    </w:p>
+    <w:p>
+      <w:pPr>
+        <w:tabs>
+          <w:tab w:val="left" w:pos="916"/>
+          <w:tab w:val="left" w:pos="1832"/>
+          <w:tab w:val="left" w:pos="2748"/>
+          <w:tab w:val="left" w:pos="3664"/>
+          <w:tab w:val="left" w:pos="4580"/>
+          <w:tab w:val="left" w:pos="5496"/>
+          <w:tab w:val="left" w:pos="6412"/>
+          <w:tab w:val="left" w:pos="7328"/>
+          <w:tab w:val="left" w:pos="8244"/>
+          <w:tab w:val="left" w:pos="9160"/>
+          <w:tab w:val="left" w:pos="10076"/>
+          <w:tab w:val="left" w:pos="10992"/>
+          <w:tab w:val="left" w:pos="11908"/>
+          <w:tab w:val="left" w:pos="12824"/>
+          <w:tab w:val="left" w:pos="13740"/>
+          <w:tab w:val="left" w:pos="14656"/>
+        </w:tabs>
+        <w:spacing w:line="240" w:lineRule="auto"/>
+        <w:rPr>
+          <w:rFonts w:ascii="Courier New" w:eastAsia="Times New Roman" w:hAnsi="Courier New" w:cs="Courier New"/>
+          <w:sz w:val="20"/>
+          <w:szCs w:val="20"/>
+        </w:rPr>
+      </w:pPr>
+      <w:r>
+        <w:rPr>
+          <w:rFonts w:ascii="Courier New" w:eastAsia="Times New Roman" w:hAnsi="Courier New" w:cs="Courier New"/>
+          <w:sz w:val="20"/>
+          <w:szCs w:val="20"/>
+        </w:rPr>
+        <w:t xml:space="preserve">    width: 640px;</w:t>
+      </w:r>
+    </w:p>
+    <w:p>
+      <w:pPr>
+        <w:tabs>
+          <w:tab w:val="left" w:pos="916"/>
+          <w:tab w:val="left" w:pos="1832"/>
+          <w:tab w:val="left" w:pos="2748"/>
+          <w:tab w:val="left" w:pos="3664"/>
+          <w:tab w:val="left" w:pos="4580"/>
+          <w:tab w:val="left" w:pos="5496"/>
+          <w:tab w:val="left" w:pos="6412"/>
+          <w:tab w:val="left" w:pos="7328"/>
+          <w:tab w:val="left" w:pos="8244"/>
+          <w:tab w:val="left" w:pos="9160"/>
+          <w:tab w:val="left" w:pos="10076"/>
+          <w:tab w:val="left" w:pos="10992"/>
+          <w:tab w:val="left" w:pos="11908"/>
+          <w:tab w:val="left" w:pos="12824"/>
+          <w:tab w:val="left" w:pos="13740"/>
+          <w:tab w:val="left" w:pos="14656"/>
+        </w:tabs>
+        <w:spacing w:line="240" w:lineRule="auto"/>
+        <w:rPr>
+          <w:rFonts w:ascii="Courier New" w:eastAsia="Times New Roman" w:hAnsi="Courier New" w:cs="Courier New"/>
+          <w:sz w:val="20"/>
+          <w:szCs w:val="20"/>
+        </w:rPr>
+      </w:pPr>
+      <w:r>
+        <w:rPr>
+          <w:rFonts w:ascii="Courier New" w:eastAsia="Times New Roman" w:hAnsi="Courier New" w:cs="Courier New"/>
+          <w:sz w:val="20"/>
+          <w:szCs w:val="20"/>
+        </w:rPr>
+        <w:t xml:space="preserve">    margin: 0 auto;</w:t>
+      </w:r>
+    </w:p>
+    <w:p>
+      <w:pPr>
+        <w:tabs>
+          <w:tab w:val="left" w:pos="916"/>
+          <w:tab w:val="left" w:pos="1832"/>
+          <w:tab w:val="left" w:pos="2748"/>
+          <w:tab w:val="left" w:pos="3664"/>
+          <w:tab w:val="left" w:pos="4580"/>
+          <w:tab w:val="left" w:pos="5496"/>
+          <w:tab w:val="left" w:pos="6412"/>
+          <w:tab w:val="left" w:pos="7328"/>
+          <w:tab w:val="left" w:pos="8244"/>
+          <w:tab w:val="left" w:pos="9160"/>
+          <w:tab w:val="left" w:pos="10076"/>
+          <w:tab w:val="left" w:pos="10992"/>
+          <w:tab w:val="left" w:pos="11908"/>
+          <w:tab w:val="left" w:pos="12824"/>
+          <w:tab w:val="left" w:pos="13740"/>
+          <w:tab w:val="left" w:pos="14656"/>
+        </w:tabs>
+        <w:spacing w:line="240" w:lineRule="auto"/>
+        <w:rPr>
+          <w:rFonts w:ascii="Courier New" w:eastAsia="Times New Roman" w:hAnsi="Courier New" w:cs="Courier New"/>
+          <w:sz w:val="20"/>
+          <w:szCs w:val="20"/>
+        </w:rPr>
+      </w:pPr>
+      <w:r>
+        <w:rPr>
+          <w:rFonts w:ascii="Courier New" w:eastAsia="Times New Roman" w:hAnsi="Courier New" w:cs="Courier New"/>
+          <w:sz w:val="20"/>
+          <w:szCs w:val="20"/>
+        </w:rPr>
+        <w:t>}</w:t>
+      </w:r>
+    </w:p>
+    <w:p>
+      <w:pPr>
+        <w:tabs>
+          <w:tab w:val="left" w:pos="916"/>
+          <w:tab w:val="left" w:pos="1832"/>
+          <w:tab w:val="left" w:pos="2748"/>
+          <w:tab w:val="left" w:pos="3664"/>
+          <w:tab w:val="left" w:pos="4580"/>
+          <w:tab w:val="left" w:pos="5496"/>
+          <w:tab w:val="left" w:pos="6412"/>
+          <w:tab w:val="left" w:pos="7328"/>
+          <w:tab w:val="left" w:pos="8244"/>
+          <w:tab w:val="left" w:pos="9160"/>
+          <w:tab w:val="left" w:pos="10076"/>
+          <w:tab w:val="left" w:pos="10992"/>
+          <w:tab w:val="left" w:pos="11908"/>
+          <w:tab w:val="left" w:pos="12824"/>
+          <w:tab w:val="left" w:pos="13740"/>
+          <w:tab w:val="left" w:pos="14656"/>
+        </w:tabs>
+        <w:spacing w:line="240" w:lineRule="auto"/>
+        <w:rPr>
+          <w:rFonts w:ascii="Courier New" w:eastAsia="Times New Roman" w:hAnsi="Courier New" w:cs="Courier New"/>
+          <w:sz w:val="20"/>
+          <w:szCs w:val="20"/>
+        </w:rPr>
+      </w:pPr>
+    </w:p>
+    <w:p>
+      <w:pPr>
+        <w:tabs>
+          <w:tab w:val="left" w:pos="916"/>
+          <w:tab w:val="left" w:pos="1832"/>
+          <w:tab w:val="left" w:pos="2748"/>
+          <w:tab w:val="left" w:pos="3664"/>
+          <w:tab w:val="left" w:pos="4580"/>
+          <w:tab w:val="left" w:pos="5496"/>
+          <w:tab w:val="left" w:pos="6412"/>
+          <w:tab w:val="left" w:pos="7328"/>
+          <w:tab w:val="left" w:pos="8244"/>
+          <w:tab w:val="left" w:pos="9160"/>
+          <w:tab w:val="left" w:pos="10076"/>
+          <w:tab w:val="left" w:pos="10992"/>
+          <w:tab w:val="left" w:pos="11908"/>
+          <w:tab w:val="left" w:pos="12824"/>
+          <w:tab w:val="left" w:pos="13740"/>
+          <w:tab w:val="left" w:pos="14656"/>
+        </w:tabs>
+        <w:spacing w:line="240" w:lineRule="auto"/>
+        <w:rPr>
+          <w:rFonts w:ascii="Courier New" w:eastAsia="Times New Roman" w:hAnsi="Courier New" w:cs="Courier New"/>
+          <w:sz w:val="20"/>
+          <w:szCs w:val="20"/>
+        </w:rPr>
+      </w:pPr>
+      <w:r>
+        <w:rPr>
+          <w:rFonts w:ascii="Courier New" w:eastAsia="Times New Roman" w:hAnsi="Courier New" w:cs="Courier New"/>
+          <w:sz w:val="20"/>
+          <w:szCs w:val="20"/>
+        </w:rPr>
+        <w:t>.lista-beneficios {</w:t>
+      </w:r>
+    </w:p>
+    <w:p>
+      <w:pPr>
+        <w:tabs>
+          <w:tab w:val="left" w:pos="916"/>
+          <w:tab w:val="left" w:pos="1832"/>
+          <w:tab w:val="left" w:pos="2748"/>
+          <w:tab w:val="left" w:pos="3664"/>
+          <w:tab w:val="left" w:pos="4580"/>
+          <w:tab w:val="left" w:pos="5496"/>
+          <w:tab w:val="left" w:pos="6412"/>
+          <w:tab w:val="left" w:pos="7328"/>
+          <w:tab w:val="left" w:pos="8244"/>
+          <w:tab w:val="left" w:pos="9160"/>
+          <w:tab w:val="left" w:pos="10076"/>
+          <w:tab w:val="left" w:pos="10992"/>
+          <w:tab w:val="left" w:pos="11908"/>
+          <w:tab w:val="left" w:pos="12824"/>
+          <w:tab w:val="left" w:pos="13740"/>
+          <w:tab w:val="left" w:pos="14656"/>
+        </w:tabs>
+        <w:spacing w:line="240" w:lineRule="auto"/>
+        <w:rPr>
+          <w:rFonts w:ascii="Courier New" w:eastAsia="Times New Roman" w:hAnsi="Courier New" w:cs="Courier New"/>
+          <w:sz w:val="20"/>
+          <w:szCs w:val="20"/>
+          <w:lang w:val="en-US"/>
+        </w:rPr>
+      </w:pPr>
+      <w:r>
+        <w:rPr>
+          <w:rFonts w:ascii="Courier New" w:eastAsia="Times New Roman" w:hAnsi="Courier New" w:cs="Courier New"/>
+          <w:sz w:val="20"/>
+          <w:szCs w:val="20"/>
+        </w:rPr>
+        <w:t xml:space="preserve">    </w:t>
+      </w:r>
+      <w:r>
+        <w:rPr>
+          <w:rFonts w:ascii="Courier New" w:eastAsia="Times New Roman" w:hAnsi="Courier New" w:cs="Courier New"/>
+          <w:sz w:val="20"/>
+          <w:szCs w:val="20"/>
+          <w:lang w:val="en-US"/>
+        </w:rPr>
+        <w:t>width: 40%;</w:t>
+      </w:r>
+    </w:p>
+    <w:p>
+      <w:pPr>
+        <w:tabs>
+          <w:tab w:val="left" w:pos="916"/>
+          <w:tab w:val="left" w:pos="1832"/>
+          <w:tab w:val="left" w:pos="2748"/>
+          <w:tab w:val="left" w:pos="3664"/>
+          <w:tab w:val="left" w:pos="4580"/>
+          <w:tab w:val="left" w:pos="5496"/>
+          <w:tab w:val="left" w:pos="6412"/>
+          <w:tab w:val="left" w:pos="7328"/>
+          <w:tab w:val="left" w:pos="8244"/>
+          <w:tab w:val="left" w:pos="9160"/>
+          <w:tab w:val="left" w:pos="10076"/>
+          <w:tab w:val="left" w:pos="10992"/>
+          <w:tab w:val="left" w:pos="11908"/>
+          <w:tab w:val="left" w:pos="12824"/>
+          <w:tab w:val="left" w:pos="13740"/>
+          <w:tab w:val="left" w:pos="14656"/>
+        </w:tabs>
+        <w:spacing w:line="240" w:lineRule="auto"/>
+        <w:rPr>
+          <w:rFonts w:ascii="Courier New" w:eastAsia="Times New Roman" w:hAnsi="Courier New" w:cs="Courier New"/>
+          <w:sz w:val="20"/>
+          <w:szCs w:val="20"/>
+          <w:lang w:val="en-US"/>
+        </w:rPr>
+      </w:pPr>
+      <w:r>
+        <w:rPr>
+          <w:rFonts w:ascii="Courier New" w:eastAsia="Times New Roman" w:hAnsi="Courier New" w:cs="Courier New"/>
+          <w:sz w:val="20"/>
+          <w:szCs w:val="20"/>
+          <w:lang w:val="en-US"/>
+        </w:rPr>
+        <w:t xml:space="preserve">    display: inline-block;</w:t>
+      </w:r>
+    </w:p>
+    <w:p>
+      <w:pPr>
+        <w:tabs>
+          <w:tab w:val="left" w:pos="916"/>
+          <w:tab w:val="left" w:pos="1832"/>
+          <w:tab w:val="left" w:pos="2748"/>
+          <w:tab w:val="left" w:pos="3664"/>
+          <w:tab w:val="left" w:pos="4580"/>
+          <w:tab w:val="left" w:pos="5496"/>
+          <w:tab w:val="left" w:pos="6412"/>
+          <w:tab w:val="left" w:pos="7328"/>
+          <w:tab w:val="left" w:pos="8244"/>
+          <w:tab w:val="left" w:pos="9160"/>
+          <w:tab w:val="left" w:pos="10076"/>
+          <w:tab w:val="left" w:pos="10992"/>
+          <w:tab w:val="left" w:pos="11908"/>
+          <w:tab w:val="left" w:pos="12824"/>
+          <w:tab w:val="left" w:pos="13740"/>
+          <w:tab w:val="left" w:pos="14656"/>
+        </w:tabs>
+        <w:spacing w:line="240" w:lineRule="auto"/>
+        <w:rPr>
+          <w:rFonts w:ascii="Courier New" w:eastAsia="Times New Roman" w:hAnsi="Courier New" w:cs="Courier New"/>
+          <w:sz w:val="20"/>
+          <w:szCs w:val="20"/>
+          <w:lang w:val="en-US"/>
+        </w:rPr>
+      </w:pPr>
+      <w:r>
+        <w:rPr>
+          <w:rFonts w:ascii="Courier New" w:eastAsia="Times New Roman" w:hAnsi="Courier New" w:cs="Courier New"/>
+          <w:sz w:val="20"/>
+          <w:szCs w:val="20"/>
+          <w:lang w:val="en-US"/>
+        </w:rPr>
+        <w:t xml:space="preserve">    vertical-align: top;</w:t>
+      </w:r>
+    </w:p>
+    <w:p>
+      <w:pPr>
+        <w:tabs>
+          <w:tab w:val="left" w:pos="916"/>
+          <w:tab w:val="left" w:pos="1832"/>
+          <w:tab w:val="left" w:pos="2748"/>
+          <w:tab w:val="left" w:pos="3664"/>
+          <w:tab w:val="left" w:pos="4580"/>
+          <w:tab w:val="left" w:pos="5496"/>
+          <w:tab w:val="left" w:pos="6412"/>
+          <w:tab w:val="left" w:pos="7328"/>
+          <w:tab w:val="left" w:pos="8244"/>
+          <w:tab w:val="left" w:pos="9160"/>
+          <w:tab w:val="left" w:pos="10076"/>
+          <w:tab w:val="left" w:pos="10992"/>
+          <w:tab w:val="left" w:pos="11908"/>
+          <w:tab w:val="left" w:pos="12824"/>
+          <w:tab w:val="left" w:pos="13740"/>
+          <w:tab w:val="left" w:pos="14656"/>
+        </w:tabs>
+        <w:spacing w:line="240" w:lineRule="auto"/>
+        <w:rPr>
+          <w:rFonts w:ascii="Courier New" w:eastAsia="Times New Roman" w:hAnsi="Courier New" w:cs="Courier New"/>
+          <w:sz w:val="20"/>
+          <w:szCs w:val="20"/>
+          <w:lang w:val="en-US"/>
+        </w:rPr>
+      </w:pPr>
+      <w:r>
+        <w:rPr>
+          <w:rFonts w:ascii="Courier New" w:eastAsia="Times New Roman" w:hAnsi="Courier New" w:cs="Courier New"/>
+          <w:sz w:val="20"/>
+          <w:szCs w:val="20"/>
+          <w:lang w:val="en-US"/>
+        </w:rPr>
+        <w:t>}</w:t>
+      </w:r>
+    </w:p>
+    <w:p>
+      <w:pPr>
+        <w:tabs>
+          <w:tab w:val="left" w:pos="916"/>
+          <w:tab w:val="left" w:pos="1832"/>
+          <w:tab w:val="left" w:pos="2748"/>
+          <w:tab w:val="left" w:pos="3664"/>
+          <w:tab w:val="left" w:pos="4580"/>
+          <w:tab w:val="left" w:pos="5496"/>
+          <w:tab w:val="left" w:pos="6412"/>
+          <w:tab w:val="left" w:pos="7328"/>
+          <w:tab w:val="left" w:pos="8244"/>
+          <w:tab w:val="left" w:pos="9160"/>
+          <w:tab w:val="left" w:pos="10076"/>
+          <w:tab w:val="left" w:pos="10992"/>
+          <w:tab w:val="left" w:pos="11908"/>
+          <w:tab w:val="left" w:pos="12824"/>
+          <w:tab w:val="left" w:pos="13740"/>
+          <w:tab w:val="left" w:pos="14656"/>
+        </w:tabs>
+        <w:spacing w:line="240" w:lineRule="auto"/>
+        <w:rPr>
+          <w:rFonts w:ascii="Courier New" w:eastAsia="Times New Roman" w:hAnsi="Courier New" w:cs="Courier New"/>
+          <w:sz w:val="20"/>
+          <w:szCs w:val="20"/>
+          <w:lang w:val="en-US"/>
+        </w:rPr>
+      </w:pPr>
+    </w:p>
+    <w:p>
+      <w:pPr>
+        <w:tabs>
+          <w:tab w:val="left" w:pos="916"/>
+          <w:tab w:val="left" w:pos="1832"/>
+          <w:tab w:val="left" w:pos="2748"/>
+          <w:tab w:val="left" w:pos="3664"/>
+          <w:tab w:val="left" w:pos="4580"/>
+          <w:tab w:val="left" w:pos="5496"/>
+          <w:tab w:val="left" w:pos="6412"/>
+          <w:tab w:val="left" w:pos="7328"/>
+          <w:tab w:val="left" w:pos="8244"/>
+          <w:tab w:val="left" w:pos="9160"/>
+          <w:tab w:val="left" w:pos="10076"/>
+          <w:tab w:val="left" w:pos="10992"/>
+          <w:tab w:val="left" w:pos="11908"/>
+          <w:tab w:val="left" w:pos="12824"/>
+          <w:tab w:val="left" w:pos="13740"/>
+          <w:tab w:val="left" w:pos="14656"/>
+        </w:tabs>
+        <w:spacing w:line="240" w:lineRule="auto"/>
+        <w:rPr>
+          <w:rFonts w:ascii="Courier New" w:eastAsia="Times New Roman" w:hAnsi="Courier New" w:cs="Courier New"/>
+          <w:sz w:val="20"/>
+          <w:szCs w:val="20"/>
+          <w:lang w:val="en-US"/>
+        </w:rPr>
+      </w:pPr>
+      <w:r>
+        <w:rPr>
+          <w:rFonts w:ascii="Courier New" w:eastAsia="Times New Roman" w:hAnsi="Courier New" w:cs="Courier New"/>
+          <w:sz w:val="20"/>
+          <w:szCs w:val="20"/>
+          <w:lang w:val="en-US"/>
+        </w:rPr>
+        <w:t>.itens {</w:t>
+      </w:r>
+    </w:p>
+    <w:p>
+      <w:pPr>
+        <w:tabs>
+          <w:tab w:val="left" w:pos="916"/>
+          <w:tab w:val="left" w:pos="1832"/>
+          <w:tab w:val="left" w:pos="2748"/>
+          <w:tab w:val="left" w:pos="3664"/>
+          <w:tab w:val="left" w:pos="4580"/>
+          <w:tab w:val="left" w:pos="5496"/>
+          <w:tab w:val="left" w:pos="6412"/>
+          <w:tab w:val="left" w:pos="7328"/>
+          <w:tab w:val="left" w:pos="8244"/>
+          <w:tab w:val="left" w:pos="9160"/>
+          <w:tab w:val="left" w:pos="10076"/>
+          <w:tab w:val="left" w:pos="10992"/>
+          <w:tab w:val="left" w:pos="11908"/>
+          <w:tab w:val="left" w:pos="12824"/>
+          <w:tab w:val="left" w:pos="13740"/>
+          <w:tab w:val="left" w:pos="14656"/>
+        </w:tabs>
+        <w:spacing w:line="240" w:lineRule="auto"/>
+        <w:rPr>
+          <w:rFonts w:ascii="Courier New" w:eastAsia="Times New Roman" w:hAnsi="Courier New" w:cs="Courier New"/>
+          <w:sz w:val="20"/>
+          <w:szCs w:val="20"/>
+          <w:lang w:val="en-US"/>
+        </w:rPr>
+      </w:pPr>
+      <w:r>
+        <w:rPr>
+          <w:rFonts w:ascii="Courier New" w:eastAsia="Times New Roman" w:hAnsi="Courier New" w:cs="Courier New"/>
+          <w:sz w:val="20"/>
+          <w:szCs w:val="20"/>
+          <w:lang w:val="en-US"/>
+        </w:rPr>
+        <w:t xml:space="preserve">    line-height: 1.5;</w:t>
+      </w:r>
+    </w:p>
+    <w:p>
+      <w:pPr>
+        <w:tabs>
+          <w:tab w:val="left" w:pos="916"/>
+          <w:tab w:val="left" w:pos="1832"/>
+          <w:tab w:val="left" w:pos="2748"/>
+          <w:tab w:val="left" w:pos="3664"/>
+          <w:tab w:val="left" w:pos="4580"/>
+          <w:tab w:val="left" w:pos="5496"/>
+          <w:tab w:val="left" w:pos="6412"/>
+          <w:tab w:val="left" w:pos="7328"/>
+          <w:tab w:val="left" w:pos="8244"/>
+          <w:tab w:val="left" w:pos="9160"/>
+          <w:tab w:val="left" w:pos="10076"/>
+          <w:tab w:val="left" w:pos="10992"/>
+          <w:tab w:val="left" w:pos="11908"/>
+          <w:tab w:val="left" w:pos="12824"/>
+          <w:tab w:val="left" w:pos="13740"/>
+          <w:tab w:val="left" w:pos="14656"/>
+        </w:tabs>
+        <w:spacing w:line="240" w:lineRule="auto"/>
+        <w:rPr>
+          <w:rFonts w:ascii="Courier New" w:eastAsia="Times New Roman" w:hAnsi="Courier New" w:cs="Courier New"/>
+          <w:sz w:val="20"/>
+          <w:szCs w:val="20"/>
+          <w:lang w:val="en-US"/>
+        </w:rPr>
+      </w:pPr>
+      <w:r>
+        <w:rPr>
+          <w:rFonts w:ascii="Courier New" w:eastAsia="Times New Roman" w:hAnsi="Courier New" w:cs="Courier New"/>
+          <w:sz w:val="20"/>
+          <w:szCs w:val="20"/>
+          <w:lang w:val="en-US"/>
+        </w:rPr>
+        <w:t>}</w:t>
+      </w:r>
+    </w:p>
+    <w:p>
+      <w:pPr>
+        <w:tabs>
+          <w:tab w:val="left" w:pos="916"/>
+          <w:tab w:val="left" w:pos="1832"/>
+          <w:tab w:val="left" w:pos="2748"/>
+          <w:tab w:val="left" w:pos="3664"/>
+          <w:tab w:val="left" w:pos="4580"/>
+          <w:tab w:val="left" w:pos="5496"/>
+          <w:tab w:val="left" w:pos="6412"/>
+          <w:tab w:val="left" w:pos="7328"/>
+          <w:tab w:val="left" w:pos="8244"/>
+          <w:tab w:val="left" w:pos="9160"/>
+          <w:tab w:val="left" w:pos="10076"/>
+          <w:tab w:val="left" w:pos="10992"/>
+          <w:tab w:val="left" w:pos="11908"/>
+          <w:tab w:val="left" w:pos="12824"/>
+          <w:tab w:val="left" w:pos="13740"/>
+          <w:tab w:val="left" w:pos="14656"/>
+        </w:tabs>
+        <w:spacing w:line="240" w:lineRule="auto"/>
+        <w:rPr>
+          <w:rFonts w:ascii="Courier New" w:eastAsia="Times New Roman" w:hAnsi="Courier New" w:cs="Courier New"/>
+          <w:sz w:val="20"/>
+          <w:szCs w:val="20"/>
+          <w:lang w:val="en-US"/>
+        </w:rPr>
+      </w:pPr>
+    </w:p>
+    <w:p>
+      <w:pPr>
+        <w:tabs>
+          <w:tab w:val="left" w:pos="916"/>
+          <w:tab w:val="left" w:pos="1832"/>
+          <w:tab w:val="left" w:pos="2748"/>
+          <w:tab w:val="left" w:pos="3664"/>
+          <w:tab w:val="left" w:pos="4580"/>
+          <w:tab w:val="left" w:pos="5496"/>
+          <w:tab w:val="left" w:pos="6412"/>
+          <w:tab w:val="left" w:pos="7328"/>
+          <w:tab w:val="left" w:pos="8244"/>
+          <w:tab w:val="left" w:pos="9160"/>
+          <w:tab w:val="left" w:pos="10076"/>
+          <w:tab w:val="left" w:pos="10992"/>
+          <w:tab w:val="left" w:pos="11908"/>
+          <w:tab w:val="left" w:pos="12824"/>
+          <w:tab w:val="left" w:pos="13740"/>
+          <w:tab w:val="left" w:pos="14656"/>
+        </w:tabs>
+        <w:spacing w:line="240" w:lineRule="auto"/>
+        <w:rPr>
+          <w:rFonts w:ascii="Courier New" w:eastAsia="Times New Roman" w:hAnsi="Courier New" w:cs="Courier New"/>
+          <w:sz w:val="20"/>
+          <w:szCs w:val="20"/>
+          <w:lang w:val="en-US"/>
+        </w:rPr>
+      </w:pPr>
+      <w:r>
+        <w:rPr>
+          <w:rFonts w:ascii="Courier New" w:eastAsia="Times New Roman" w:hAnsi="Courier New" w:cs="Courier New"/>
+          <w:sz w:val="20"/>
+          <w:szCs w:val="20"/>
+          <w:lang w:val="en-US"/>
+        </w:rPr>
+        <w:t>.itens:first-child {</w:t>
+      </w:r>
+    </w:p>
+    <w:p>
+      <w:pPr>
+        <w:tabs>
+          <w:tab w:val="left" w:pos="916"/>
+          <w:tab w:val="left" w:pos="1832"/>
+          <w:tab w:val="left" w:pos="2748"/>
+          <w:tab w:val="left" w:pos="3664"/>
+          <w:tab w:val="left" w:pos="4580"/>
+          <w:tab w:val="left" w:pos="5496"/>
+          <w:tab w:val="left" w:pos="6412"/>
+          <w:tab w:val="left" w:pos="7328"/>
+          <w:tab w:val="left" w:pos="8244"/>
+          <w:tab w:val="left" w:pos="9160"/>
+          <w:tab w:val="left" w:pos="10076"/>
+          <w:tab w:val="left" w:pos="10992"/>
+          <w:tab w:val="left" w:pos="11908"/>
+          <w:tab w:val="left" w:pos="12824"/>
+          <w:tab w:val="left" w:pos="13740"/>
+          <w:tab w:val="left" w:pos="14656"/>
+        </w:tabs>
+        <w:spacing w:line="240" w:lineRule="auto"/>
+        <w:rPr>
+          <w:rFonts w:ascii="Courier New" w:eastAsia="Times New Roman" w:hAnsi="Courier New" w:cs="Courier New"/>
+          <w:sz w:val="20"/>
+          <w:szCs w:val="20"/>
+          <w:lang w:val="en-US"/>
+        </w:rPr>
+      </w:pPr>
+      <w:r>
+        <w:rPr>
+          <w:rFonts w:ascii="Courier New" w:eastAsia="Times New Roman" w:hAnsi="Courier New" w:cs="Courier New"/>
+          <w:sz w:val="20"/>
+          <w:szCs w:val="20"/>
+          <w:lang w:val="en-US"/>
+        </w:rPr>
+        <w:t xml:space="preserve">    font-weight: bold;</w:t>
+      </w:r>
+    </w:p>
+    <w:p>
+      <w:pPr>
+        <w:tabs>
+          <w:tab w:val="left" w:pos="916"/>
+          <w:tab w:val="left" w:pos="1832"/>
+          <w:tab w:val="left" w:pos="2748"/>
+          <w:tab w:val="left" w:pos="3664"/>
+          <w:tab w:val="left" w:pos="4580"/>
+          <w:tab w:val="left" w:pos="5496"/>
+          <w:tab w:val="left" w:pos="6412"/>
+          <w:tab w:val="left" w:pos="7328"/>
+          <w:tab w:val="left" w:pos="8244"/>
+          <w:tab w:val="left" w:pos="9160"/>
+          <w:tab w:val="left" w:pos="10076"/>
+          <w:tab w:val="left" w:pos="10992"/>
+          <w:tab w:val="left" w:pos="11908"/>
+          <w:tab w:val="left" w:pos="12824"/>
+          <w:tab w:val="left" w:pos="13740"/>
+          <w:tab w:val="left" w:pos="14656"/>
+        </w:tabs>
+        <w:spacing w:line="240" w:lineRule="auto"/>
+        <w:rPr>
+          <w:rFonts w:ascii="Courier New" w:eastAsia="Times New Roman" w:hAnsi="Courier New" w:cs="Courier New"/>
+          <w:sz w:val="20"/>
+          <w:szCs w:val="20"/>
+          <w:lang w:val="en-US"/>
+        </w:rPr>
+      </w:pPr>
+      <w:r>
+        <w:rPr>
+          <w:rFonts w:ascii="Courier New" w:eastAsia="Times New Roman" w:hAnsi="Courier New" w:cs="Courier New"/>
+          <w:sz w:val="20"/>
+          <w:szCs w:val="20"/>
+          <w:lang w:val="en-US"/>
+        </w:rPr>
+        <w:t>}</w:t>
+      </w:r>
+    </w:p>
+    <w:p>
+      <w:pPr>
+        <w:tabs>
+          <w:tab w:val="left" w:pos="916"/>
+          <w:tab w:val="left" w:pos="1832"/>
+          <w:tab w:val="left" w:pos="2748"/>
+          <w:tab w:val="left" w:pos="3664"/>
+          <w:tab w:val="left" w:pos="4580"/>
+          <w:tab w:val="left" w:pos="5496"/>
+          <w:tab w:val="left" w:pos="6412"/>
+          <w:tab w:val="left" w:pos="7328"/>
+          <w:tab w:val="left" w:pos="8244"/>
+          <w:tab w:val="left" w:pos="9160"/>
+          <w:tab w:val="left" w:pos="10076"/>
+          <w:tab w:val="left" w:pos="10992"/>
+          <w:tab w:val="left" w:pos="11908"/>
+          <w:tab w:val="left" w:pos="12824"/>
+          <w:tab w:val="left" w:pos="13740"/>
+          <w:tab w:val="left" w:pos="14656"/>
+        </w:tabs>
+        <w:spacing w:line="240" w:lineRule="auto"/>
+        <w:rPr>
+          <w:rFonts w:ascii="Courier New" w:eastAsia="Times New Roman" w:hAnsi="Courier New" w:cs="Courier New"/>
+          <w:sz w:val="20"/>
+          <w:szCs w:val="20"/>
+          <w:lang w:val="en-US"/>
+        </w:rPr>
+      </w:pPr>
+    </w:p>
+    <w:p>
+      <w:pPr>
+        <w:tabs>
+          <w:tab w:val="left" w:pos="916"/>
+          <w:tab w:val="left" w:pos="1832"/>
+          <w:tab w:val="left" w:pos="2748"/>
+          <w:tab w:val="left" w:pos="3664"/>
+          <w:tab w:val="left" w:pos="4580"/>
+          <w:tab w:val="left" w:pos="5496"/>
+          <w:tab w:val="left" w:pos="6412"/>
+          <w:tab w:val="left" w:pos="7328"/>
+          <w:tab w:val="left" w:pos="8244"/>
+          <w:tab w:val="left" w:pos="9160"/>
+          <w:tab w:val="left" w:pos="10076"/>
+          <w:tab w:val="left" w:pos="10992"/>
+          <w:tab w:val="left" w:pos="11908"/>
+          <w:tab w:val="left" w:pos="12824"/>
+          <w:tab w:val="left" w:pos="13740"/>
+          <w:tab w:val="left" w:pos="14656"/>
+        </w:tabs>
+        <w:spacing w:line="240" w:lineRule="auto"/>
+        <w:rPr>
+          <w:rFonts w:ascii="Courier New" w:eastAsia="Times New Roman" w:hAnsi="Courier New" w:cs="Courier New"/>
+          <w:sz w:val="20"/>
+          <w:szCs w:val="20"/>
+          <w:lang w:val="en-US"/>
+        </w:rPr>
+      </w:pPr>
+      <w:r>
+        <w:rPr>
+          <w:rFonts w:ascii="Courier New" w:eastAsia="Times New Roman" w:hAnsi="Courier New" w:cs="Courier New"/>
+          <w:sz w:val="20"/>
+          <w:szCs w:val="20"/>
+          <w:lang w:val="en-US"/>
+        </w:rPr>
+        <w:t>.imagem-beneficios {</w:t>
+      </w:r>
+    </w:p>
+    <w:p>
+      <w:pPr>
+        <w:tabs>
+          <w:tab w:val="left" w:pos="916"/>
+          <w:tab w:val="left" w:pos="1832"/>
+          <w:tab w:val="left" w:pos="2748"/>
+          <w:tab w:val="left" w:pos="3664"/>
+          <w:tab w:val="left" w:pos="4580"/>
+          <w:tab w:val="left" w:pos="5496"/>
+          <w:tab w:val="left" w:pos="6412"/>
+          <w:tab w:val="left" w:pos="7328"/>
+          <w:tab w:val="left" w:pos="8244"/>
+          <w:tab w:val="left" w:pos="9160"/>
+          <w:tab w:val="left" w:pos="10076"/>
+          <w:tab w:val="left" w:pos="10992"/>
+          <w:tab w:val="left" w:pos="11908"/>
+          <w:tab w:val="left" w:pos="12824"/>
+          <w:tab w:val="left" w:pos="13740"/>
+          <w:tab w:val="left" w:pos="14656"/>
+        </w:tabs>
+        <w:spacing w:line="240" w:lineRule="auto"/>
+        <w:rPr>
+          <w:rFonts w:ascii="Courier New" w:eastAsia="Times New Roman" w:hAnsi="Courier New" w:cs="Courier New"/>
+          <w:sz w:val="20"/>
+          <w:szCs w:val="20"/>
+          <w:lang w:val="en-US"/>
+        </w:rPr>
+      </w:pPr>
+      <w:r>
+        <w:rPr>
+          <w:rFonts w:ascii="Courier New" w:eastAsia="Times New Roman" w:hAnsi="Courier New" w:cs="Courier New"/>
+          <w:sz w:val="20"/>
+          <w:szCs w:val="20"/>
+          <w:lang w:val="en-US"/>
+        </w:rPr>
+        <w:t xml:space="preserve">    width: 60%;</w:t>
+      </w:r>
+    </w:p>
+    <w:p>
+      <w:pPr>
+        <w:tabs>
+          <w:tab w:val="left" w:pos="916"/>
+          <w:tab w:val="left" w:pos="1832"/>
+          <w:tab w:val="left" w:pos="2748"/>
+          <w:tab w:val="left" w:pos="3664"/>
+          <w:tab w:val="left" w:pos="4580"/>
+          <w:tab w:val="left" w:pos="5496"/>
+          <w:tab w:val="left" w:pos="6412"/>
+          <w:tab w:val="left" w:pos="7328"/>
+          <w:tab w:val="left" w:pos="8244"/>
+          <w:tab w:val="left" w:pos="9160"/>
+          <w:tab w:val="left" w:pos="10076"/>
+          <w:tab w:val="left" w:pos="10992"/>
+          <w:tab w:val="left" w:pos="11908"/>
+          <w:tab w:val="left" w:pos="12824"/>
+          <w:tab w:val="left" w:pos="13740"/>
+          <w:tab w:val="left" w:pos="14656"/>
+        </w:tabs>
+        <w:spacing w:line="240" w:lineRule="auto"/>
+        <w:rPr>
+          <w:rFonts w:ascii="Courier New" w:eastAsia="Times New Roman" w:hAnsi="Courier New" w:cs="Courier New"/>
+          <w:sz w:val="20"/>
+          <w:szCs w:val="20"/>
+        </w:rPr>
+      </w:pPr>
+      <w:r>
+        <w:rPr>
+          <w:rFonts w:ascii="Courier New" w:eastAsia="Times New Roman" w:hAnsi="Courier New" w:cs="Courier New"/>
+          <w:sz w:val="20"/>
+          <w:szCs w:val="20"/>
+        </w:rPr>
+        <w:t>}</w:t>
+      </w:r>
+    </w:p>
+    <w:p>
+      <w:pPr>
+        <w:spacing w:before="100" w:beforeAutospacing="1" w:after="100" w:afterAutospacing="1" w:line="240" w:lineRule="auto"/>
+        <w:rPr>
+          <w:rFonts w:ascii="Times New Roman" w:eastAsia="Times New Roman" w:hAnsi="Times New Roman" w:cs="Times New Roman"/>
+          <w:sz w:val="24"/>
+          <w:szCs w:val="24"/>
+        </w:rPr>
+      </w:pPr>
+      <w:r>
+        <w:rPr>
+          <w:rFonts w:ascii="Times New Roman" w:eastAsia="Times New Roman" w:hAnsi="Times New Roman" w:cs="Times New Roman"/>
+          <w:sz w:val="24"/>
+          <w:szCs w:val="24"/>
+        </w:rPr>
+        <w:t xml:space="preserve">5) Altere a </w:t>
+      </w:r>
+      <w:r>
+        <w:rPr>
+          <w:rFonts w:ascii="Courier New" w:eastAsia="Times New Roman" w:hAnsi="Courier New" w:cs="Courier New"/>
+          <w:sz w:val="20"/>
+          <w:szCs w:val="20"/>
+        </w:rPr>
+        <w:t>margin</w:t>
+      </w:r>
+      <w:r>
+        <w:rPr>
+          <w:rFonts w:ascii="Times New Roman" w:eastAsia="Times New Roman" w:hAnsi="Times New Roman" w:cs="Times New Roman"/>
+          <w:sz w:val="24"/>
+          <w:szCs w:val="24"/>
+        </w:rPr>
+        <w:t xml:space="preserve"> do </w:t>
+      </w:r>
+      <w:r>
+        <w:rPr>
+          <w:rFonts w:ascii="Courier New" w:eastAsia="Times New Roman" w:hAnsi="Courier New" w:cs="Courier New"/>
+          <w:sz w:val="20"/>
+          <w:szCs w:val="20"/>
+        </w:rPr>
+        <w:t>video</w:t>
+      </w:r>
+      <w:r>
+        <w:rPr>
+          <w:rFonts w:ascii="Times New Roman" w:eastAsia="Times New Roman" w:hAnsi="Times New Roman" w:cs="Times New Roman"/>
+          <w:sz w:val="24"/>
+          <w:szCs w:val="24"/>
+        </w:rPr>
+        <w:t xml:space="preserve"> para </w:t>
+      </w:r>
+      <w:r>
+        <w:rPr>
+          <w:rFonts w:ascii="Courier New" w:eastAsia="Times New Roman" w:hAnsi="Courier New" w:cs="Courier New"/>
+          <w:sz w:val="20"/>
+          <w:szCs w:val="20"/>
+        </w:rPr>
+        <w:t>2em</w:t>
+      </w:r>
+      <w:r>
+        <w:rPr>
+          <w:rFonts w:ascii="Times New Roman" w:eastAsia="Times New Roman" w:hAnsi="Times New Roman" w:cs="Times New Roman"/>
+          <w:sz w:val="24"/>
+          <w:szCs w:val="24"/>
+        </w:rPr>
+        <w:t>:</w:t>
+      </w:r>
+    </w:p>
+    <w:p>
+      <w:pPr>
+        <w:tabs>
+          <w:tab w:val="left" w:pos="916"/>
+          <w:tab w:val="left" w:pos="1832"/>
+          <w:tab w:val="left" w:pos="2748"/>
+          <w:tab w:val="left" w:pos="3664"/>
+          <w:tab w:val="left" w:pos="4580"/>
+          <w:tab w:val="left" w:pos="5496"/>
+          <w:tab w:val="left" w:pos="6412"/>
+          <w:tab w:val="left" w:pos="7328"/>
+          <w:tab w:val="left" w:pos="8244"/>
+          <w:tab w:val="left" w:pos="9160"/>
+          <w:tab w:val="left" w:pos="10076"/>
+          <w:tab w:val="left" w:pos="10992"/>
+          <w:tab w:val="left" w:pos="11908"/>
+          <w:tab w:val="left" w:pos="12824"/>
+          <w:tab w:val="left" w:pos="13740"/>
+          <w:tab w:val="left" w:pos="14656"/>
+        </w:tabs>
+        <w:spacing w:line="240" w:lineRule="auto"/>
+        <w:rPr>
+          <w:rFonts w:ascii="Courier New" w:eastAsia="Times New Roman" w:hAnsi="Courier New" w:cs="Courier New"/>
+          <w:sz w:val="20"/>
+          <w:szCs w:val="20"/>
+        </w:rPr>
+      </w:pPr>
+      <w:r>
+        <w:rPr>
+          <w:rFonts w:ascii="Courier New" w:eastAsia="Times New Roman" w:hAnsi="Courier New" w:cs="Courier New"/>
+          <w:sz w:val="20"/>
+          <w:szCs w:val="20"/>
+        </w:rPr>
+        <w:t>.video {</w:t>
+      </w:r>
+    </w:p>
+    <w:p>
+      <w:pPr>
+        <w:tabs>
+          <w:tab w:val="left" w:pos="916"/>
+          <w:tab w:val="left" w:pos="1832"/>
+          <w:tab w:val="left" w:pos="2748"/>
+          <w:tab w:val="left" w:pos="3664"/>
+          <w:tab w:val="left" w:pos="4580"/>
+          <w:tab w:val="left" w:pos="5496"/>
+          <w:tab w:val="left" w:pos="6412"/>
+          <w:tab w:val="left" w:pos="7328"/>
+          <w:tab w:val="left" w:pos="8244"/>
+          <w:tab w:val="left" w:pos="9160"/>
+          <w:tab w:val="left" w:pos="10076"/>
+          <w:tab w:val="left" w:pos="10992"/>
+          <w:tab w:val="left" w:pos="11908"/>
+          <w:tab w:val="left" w:pos="12824"/>
+          <w:tab w:val="left" w:pos="13740"/>
+          <w:tab w:val="left" w:pos="14656"/>
+        </w:tabs>
+        <w:spacing w:line="240" w:lineRule="auto"/>
+        <w:rPr>
+          <w:rFonts w:ascii="Courier New" w:eastAsia="Times New Roman" w:hAnsi="Courier New" w:cs="Courier New"/>
+          <w:sz w:val="20"/>
+          <w:szCs w:val="20"/>
+        </w:rPr>
+      </w:pPr>
+      <w:r>
+        <w:rPr>
+          <w:rFonts w:ascii="Courier New" w:eastAsia="Times New Roman" w:hAnsi="Courier New" w:cs="Courier New"/>
+          <w:sz w:val="20"/>
+          <w:szCs w:val="20"/>
+        </w:rPr>
+        <w:t xml:space="preserve">    width: 560px;</w:t>
+      </w:r>
+    </w:p>
+    <w:p>
+      <w:pPr>
+        <w:tabs>
+          <w:tab w:val="left" w:pos="916"/>
+          <w:tab w:val="left" w:pos="1832"/>
+          <w:tab w:val="left" w:pos="2748"/>
+          <w:tab w:val="left" w:pos="3664"/>
+          <w:tab w:val="left" w:pos="4580"/>
+          <w:tab w:val="left" w:pos="5496"/>
+          <w:tab w:val="left" w:pos="6412"/>
+          <w:tab w:val="left" w:pos="7328"/>
+          <w:tab w:val="left" w:pos="8244"/>
+          <w:tab w:val="left" w:pos="9160"/>
+          <w:tab w:val="left" w:pos="10076"/>
+          <w:tab w:val="left" w:pos="10992"/>
+          <w:tab w:val="left" w:pos="11908"/>
+          <w:tab w:val="left" w:pos="12824"/>
+          <w:tab w:val="left" w:pos="13740"/>
+          <w:tab w:val="left" w:pos="14656"/>
+        </w:tabs>
+        <w:spacing w:line="240" w:lineRule="auto"/>
+        <w:rPr>
+          <w:rFonts w:ascii="Courier New" w:eastAsia="Times New Roman" w:hAnsi="Courier New" w:cs="Courier New"/>
+          <w:sz w:val="20"/>
+          <w:szCs w:val="20"/>
+        </w:rPr>
+      </w:pPr>
+      <w:r>
+        <w:rPr>
+          <w:rFonts w:ascii="Courier New" w:eastAsia="Times New Roman" w:hAnsi="Courier New" w:cs="Courier New"/>
+          <w:sz w:val="20"/>
+          <w:szCs w:val="20"/>
+        </w:rPr>
+        <w:t xml:space="preserve">    margin: 2em auto;</w:t>
+      </w:r>
+    </w:p>
+    <w:p>
+      <w:pPr>
+        <w:tabs>
+          <w:tab w:val="left" w:pos="916"/>
+          <w:tab w:val="left" w:pos="1832"/>
+          <w:tab w:val="left" w:pos="2748"/>
+          <w:tab w:val="left" w:pos="3664"/>
+          <w:tab w:val="left" w:pos="4580"/>
+          <w:tab w:val="left" w:pos="5496"/>
+          <w:tab w:val="left" w:pos="6412"/>
+          <w:tab w:val="left" w:pos="7328"/>
+          <w:tab w:val="left" w:pos="8244"/>
+          <w:tab w:val="left" w:pos="9160"/>
+          <w:tab w:val="left" w:pos="10076"/>
+          <w:tab w:val="left" w:pos="10992"/>
+          <w:tab w:val="left" w:pos="11908"/>
+          <w:tab w:val="left" w:pos="12824"/>
+          <w:tab w:val="left" w:pos="13740"/>
+          <w:tab w:val="left" w:pos="14656"/>
+        </w:tabs>
+        <w:spacing w:line="240" w:lineRule="auto"/>
+        <w:rPr>
+          <w:rFonts w:ascii="Courier New" w:eastAsia="Times New Roman" w:hAnsi="Courier New" w:cs="Courier New"/>
+          <w:sz w:val="20"/>
+          <w:szCs w:val="20"/>
+        </w:rPr>
+      </w:pPr>
+      <w:r>
+        <w:rPr>
+          <w:rFonts w:ascii="Courier New" w:eastAsia="Times New Roman" w:hAnsi="Courier New" w:cs="Courier New"/>
+          <w:sz w:val="20"/>
+          <w:szCs w:val="20"/>
+        </w:rPr>
+        <w:t>}</w:t>
+      </w:r>
+    </w:p>
+    <w:p>
+      <w:pPr>
+        <w:rPr>
+          <w:rFonts w:ascii="Times New Roman" w:eastAsia="Times New Roman" w:hAnsi="Times New Roman" w:cs="Times New Roman"/>
+          <w:sz w:val="24"/>
+          <w:szCs w:val="24"/>
+        </w:rPr>
+      </w:pPr>
+      <w:r>
+        <w:rPr>
+          <w:rFonts w:ascii="Times New Roman" w:eastAsia="Times New Roman" w:hAnsi="Times New Roman" w:cs="Times New Roman"/>
+          <w:sz w:val="24"/>
+          <w:szCs w:val="24"/>
+        </w:rPr>
+        <w:br w:type="page"/>
+      </w:r>
+    </w:p>
+    <w:p>
+      <w:pPr>
+        <w:spacing w:before="100" w:beforeAutospacing="1" w:after="100" w:afterAutospacing="1" w:line="240" w:lineRule="auto"/>
+        <w:rPr>
+          <w:rFonts w:ascii="Times New Roman" w:eastAsia="Times New Roman" w:hAnsi="Times New Roman" w:cs="Times New Roman"/>
+          <w:sz w:val="24"/>
+          <w:szCs w:val="24"/>
+        </w:rPr>
+      </w:pPr>
+      <w:r>
+        <w:rPr>
+          <w:rFonts w:ascii="Times New Roman" w:eastAsia="Times New Roman" w:hAnsi="Times New Roman" w:cs="Times New Roman"/>
+          <w:sz w:val="24"/>
+          <w:szCs w:val="24"/>
+        </w:rPr>
+        <w:t xml:space="preserve">6) Estilize a </w:t>
+      </w:r>
+      <w:r>
+        <w:rPr>
+          <w:rFonts w:ascii="Courier New" w:eastAsia="Times New Roman" w:hAnsi="Courier New" w:cs="Courier New"/>
+          <w:sz w:val="20"/>
+          <w:szCs w:val="20"/>
+        </w:rPr>
+        <w:t>div</w:t>
+      </w:r>
+      <w:r>
+        <w:rPr>
+          <w:rFonts w:ascii="Times New Roman" w:eastAsia="Times New Roman" w:hAnsi="Times New Roman" w:cs="Times New Roman"/>
+          <w:sz w:val="24"/>
+          <w:szCs w:val="24"/>
+        </w:rPr>
+        <w:t xml:space="preserve"> do mapa e a </w:t>
+      </w:r>
+      <w:r>
+        <w:rPr>
+          <w:rFonts w:ascii="Courier New" w:eastAsia="Times New Roman" w:hAnsi="Courier New" w:cs="Courier New"/>
+          <w:sz w:val="20"/>
+          <w:szCs w:val="20"/>
+        </w:rPr>
+        <w:t>section</w:t>
+      </w:r>
+      <w:r>
+        <w:rPr>
+          <w:rFonts w:ascii="Times New Roman" w:eastAsia="Times New Roman" w:hAnsi="Times New Roman" w:cs="Times New Roman"/>
+          <w:sz w:val="24"/>
+          <w:szCs w:val="24"/>
+        </w:rPr>
+        <w:t xml:space="preserve"> </w:t>
+      </w:r>
+      <w:r>
+        <w:rPr>
+          <w:rFonts w:ascii="Courier New" w:eastAsia="Times New Roman" w:hAnsi="Courier New" w:cs="Courier New"/>
+          <w:sz w:val="20"/>
+          <w:szCs w:val="20"/>
+        </w:rPr>
+        <w:t>principal</w:t>
+      </w:r>
+      <w:r>
+        <w:rPr>
+          <w:rFonts w:ascii="Times New Roman" w:eastAsia="Times New Roman" w:hAnsi="Times New Roman" w:cs="Times New Roman"/>
+          <w:sz w:val="24"/>
+          <w:szCs w:val="24"/>
+        </w:rPr>
+        <w:t>:</w:t>
+      </w:r>
+    </w:p>
+    <w:p>
+      <w:pPr>
+        <w:tabs>
+          <w:tab w:val="left" w:pos="916"/>
+          <w:tab w:val="left" w:pos="1832"/>
+          <w:tab w:val="left" w:pos="2748"/>
+          <w:tab w:val="left" w:pos="3664"/>
+          <w:tab w:val="left" w:pos="4580"/>
+          <w:tab w:val="left" w:pos="5496"/>
+          <w:tab w:val="left" w:pos="6412"/>
+          <w:tab w:val="left" w:pos="7328"/>
+          <w:tab w:val="left" w:pos="8244"/>
+          <w:tab w:val="left" w:pos="9160"/>
+          <w:tab w:val="left" w:pos="10076"/>
+          <w:tab w:val="left" w:pos="10992"/>
+          <w:tab w:val="left" w:pos="11908"/>
+          <w:tab w:val="left" w:pos="12824"/>
+          <w:tab w:val="left" w:pos="13740"/>
+          <w:tab w:val="left" w:pos="14656"/>
+        </w:tabs>
+        <w:spacing w:line="240" w:lineRule="auto"/>
+        <w:rPr>
+          <w:rFonts w:ascii="Courier New" w:eastAsia="Times New Roman" w:hAnsi="Courier New" w:cs="Courier New"/>
+          <w:sz w:val="20"/>
+          <w:szCs w:val="20"/>
+          <w:lang w:val="en-US"/>
+        </w:rPr>
+      </w:pPr>
+      <w:r>
+        <w:rPr>
+          <w:rFonts w:ascii="Courier New" w:eastAsia="Times New Roman" w:hAnsi="Courier New" w:cs="Courier New"/>
+          <w:sz w:val="20"/>
+          <w:szCs w:val="20"/>
+          <w:lang w:val="en-US"/>
+        </w:rPr>
+        <w:t>.mapa-conteudo {</w:t>
+      </w:r>
+    </w:p>
+    <w:p>
+      <w:pPr>
+        <w:tabs>
+          <w:tab w:val="left" w:pos="916"/>
+          <w:tab w:val="left" w:pos="1832"/>
+          <w:tab w:val="left" w:pos="2748"/>
+          <w:tab w:val="left" w:pos="3664"/>
+          <w:tab w:val="left" w:pos="4580"/>
+          <w:tab w:val="left" w:pos="5496"/>
+          <w:tab w:val="left" w:pos="6412"/>
+          <w:tab w:val="left" w:pos="7328"/>
+          <w:tab w:val="left" w:pos="8244"/>
+          <w:tab w:val="left" w:pos="9160"/>
+          <w:tab w:val="left" w:pos="10076"/>
+          <w:tab w:val="left" w:pos="10992"/>
+          <w:tab w:val="left" w:pos="11908"/>
+          <w:tab w:val="left" w:pos="12824"/>
+          <w:tab w:val="left" w:pos="13740"/>
+          <w:tab w:val="left" w:pos="14656"/>
+        </w:tabs>
+        <w:spacing w:line="240" w:lineRule="auto"/>
+        <w:rPr>
+          <w:rFonts w:ascii="Courier New" w:eastAsia="Times New Roman" w:hAnsi="Courier New" w:cs="Courier New"/>
+          <w:sz w:val="20"/>
+          <w:szCs w:val="20"/>
+          <w:lang w:val="en-US"/>
+        </w:rPr>
+      </w:pPr>
+      <w:r>
+        <w:rPr>
+          <w:rFonts w:ascii="Courier New" w:eastAsia="Times New Roman" w:hAnsi="Courier New" w:cs="Courier New"/>
+          <w:sz w:val="20"/>
+          <w:szCs w:val="20"/>
+          <w:lang w:val="en-US"/>
+        </w:rPr>
+        <w:t xml:space="preserve">    width: 940px;</w:t>
+      </w:r>
+    </w:p>
+    <w:p>
+      <w:pPr>
+        <w:tabs>
+          <w:tab w:val="left" w:pos="916"/>
+          <w:tab w:val="left" w:pos="1832"/>
+          <w:tab w:val="left" w:pos="2748"/>
+          <w:tab w:val="left" w:pos="3664"/>
+          <w:tab w:val="left" w:pos="4580"/>
+          <w:tab w:val="left" w:pos="5496"/>
+          <w:tab w:val="left" w:pos="6412"/>
+          <w:tab w:val="left" w:pos="7328"/>
+          <w:tab w:val="left" w:pos="8244"/>
+          <w:tab w:val="left" w:pos="9160"/>
+          <w:tab w:val="left" w:pos="10076"/>
+          <w:tab w:val="left" w:pos="10992"/>
+          <w:tab w:val="left" w:pos="11908"/>
+          <w:tab w:val="left" w:pos="12824"/>
+          <w:tab w:val="left" w:pos="13740"/>
+          <w:tab w:val="left" w:pos="14656"/>
+        </w:tabs>
+        <w:spacing w:line="240" w:lineRule="auto"/>
+        <w:rPr>
+          <w:rFonts w:ascii="Courier New" w:eastAsia="Times New Roman" w:hAnsi="Courier New" w:cs="Courier New"/>
+          <w:sz w:val="20"/>
+          <w:szCs w:val="20"/>
+          <w:lang w:val="en-US"/>
+        </w:rPr>
+      </w:pPr>
+      <w:r>
+        <w:rPr>
+          <w:rFonts w:ascii="Courier New" w:eastAsia="Times New Roman" w:hAnsi="Courier New" w:cs="Courier New"/>
+          <w:sz w:val="20"/>
+          <w:szCs w:val="20"/>
+          <w:lang w:val="en-US"/>
+        </w:rPr>
+        <w:t xml:space="preserve">    margin: 0 auto;</w:t>
+      </w:r>
+    </w:p>
+    <w:p>
+      <w:pPr>
+        <w:tabs>
+          <w:tab w:val="left" w:pos="916"/>
+          <w:tab w:val="left" w:pos="1832"/>
+          <w:tab w:val="left" w:pos="2748"/>
+          <w:tab w:val="left" w:pos="3664"/>
+          <w:tab w:val="left" w:pos="4580"/>
+          <w:tab w:val="left" w:pos="5496"/>
+          <w:tab w:val="left" w:pos="6412"/>
+          <w:tab w:val="left" w:pos="7328"/>
+          <w:tab w:val="left" w:pos="8244"/>
+          <w:tab w:val="left" w:pos="9160"/>
+          <w:tab w:val="left" w:pos="10076"/>
+          <w:tab w:val="left" w:pos="10992"/>
+          <w:tab w:val="left" w:pos="11908"/>
+          <w:tab w:val="left" w:pos="12824"/>
+          <w:tab w:val="left" w:pos="13740"/>
+          <w:tab w:val="left" w:pos="14656"/>
+        </w:tabs>
+        <w:spacing w:line="240" w:lineRule="auto"/>
+        <w:rPr>
+          <w:rFonts w:ascii="Courier New" w:eastAsia="Times New Roman" w:hAnsi="Courier New" w:cs="Courier New"/>
+          <w:sz w:val="20"/>
+          <w:szCs w:val="20"/>
+          <w:lang w:val="en-US"/>
+        </w:rPr>
+      </w:pPr>
+      <w:r>
+        <w:rPr>
+          <w:rFonts w:ascii="Courier New" w:eastAsia="Times New Roman" w:hAnsi="Courier New" w:cs="Courier New"/>
+          <w:sz w:val="20"/>
+          <w:szCs w:val="20"/>
+          <w:lang w:val="en-US"/>
+        </w:rPr>
+        <w:t>}</w:t>
+      </w:r>
+    </w:p>
+    <w:p>
+      <w:pPr>
+        <w:tabs>
+          <w:tab w:val="left" w:pos="916"/>
+          <w:tab w:val="left" w:pos="1832"/>
+          <w:tab w:val="left" w:pos="2748"/>
+          <w:tab w:val="left" w:pos="3664"/>
+          <w:tab w:val="left" w:pos="4580"/>
+          <w:tab w:val="left" w:pos="5496"/>
+          <w:tab w:val="left" w:pos="6412"/>
+          <w:tab w:val="left" w:pos="7328"/>
+          <w:tab w:val="left" w:pos="8244"/>
+          <w:tab w:val="left" w:pos="9160"/>
+          <w:tab w:val="left" w:pos="10076"/>
+          <w:tab w:val="left" w:pos="10992"/>
+          <w:tab w:val="left" w:pos="11908"/>
+          <w:tab w:val="left" w:pos="12824"/>
+          <w:tab w:val="left" w:pos="13740"/>
+          <w:tab w:val="left" w:pos="14656"/>
+        </w:tabs>
+        <w:spacing w:line="240" w:lineRule="auto"/>
+        <w:rPr>
+          <w:rFonts w:ascii="Courier New" w:eastAsia="Times New Roman" w:hAnsi="Courier New" w:cs="Courier New"/>
+          <w:sz w:val="20"/>
+          <w:szCs w:val="20"/>
+          <w:lang w:val="en-US"/>
+        </w:rPr>
+      </w:pPr>
+    </w:p>
+    <w:p>
+      <w:pPr>
+        <w:tabs>
+          <w:tab w:val="left" w:pos="916"/>
+          <w:tab w:val="left" w:pos="1832"/>
+          <w:tab w:val="left" w:pos="2748"/>
+          <w:tab w:val="left" w:pos="3664"/>
+          <w:tab w:val="left" w:pos="4580"/>
+          <w:tab w:val="left" w:pos="5496"/>
+          <w:tab w:val="left" w:pos="6412"/>
+          <w:tab w:val="left" w:pos="7328"/>
+          <w:tab w:val="left" w:pos="8244"/>
+          <w:tab w:val="left" w:pos="9160"/>
+          <w:tab w:val="left" w:pos="10076"/>
+          <w:tab w:val="left" w:pos="10992"/>
+          <w:tab w:val="left" w:pos="11908"/>
+          <w:tab w:val="left" w:pos="12824"/>
+          <w:tab w:val="left" w:pos="13740"/>
+          <w:tab w:val="left" w:pos="14656"/>
+        </w:tabs>
+        <w:spacing w:line="240" w:lineRule="auto"/>
+        <w:rPr>
+          <w:rFonts w:ascii="Courier New" w:eastAsia="Times New Roman" w:hAnsi="Courier New" w:cs="Courier New"/>
+          <w:sz w:val="20"/>
+          <w:szCs w:val="20"/>
+          <w:lang w:val="en-US"/>
+        </w:rPr>
+      </w:pPr>
+      <w:r>
+        <w:rPr>
+          <w:rFonts w:ascii="Courier New" w:eastAsia="Times New Roman" w:hAnsi="Courier New" w:cs="Courier New"/>
+          <w:sz w:val="20"/>
+          <w:szCs w:val="20"/>
+          <w:lang w:val="en-US"/>
+        </w:rPr>
+        <w:t>.principal {</w:t>
+      </w:r>
+    </w:p>
+    <w:p>
+      <w:pPr>
+        <w:tabs>
+          <w:tab w:val="left" w:pos="916"/>
+          <w:tab w:val="left" w:pos="1832"/>
+          <w:tab w:val="left" w:pos="2748"/>
+          <w:tab w:val="left" w:pos="3664"/>
+          <w:tab w:val="left" w:pos="4580"/>
+          <w:tab w:val="left" w:pos="5496"/>
+          <w:tab w:val="left" w:pos="6412"/>
+          <w:tab w:val="left" w:pos="7328"/>
+          <w:tab w:val="left" w:pos="8244"/>
+          <w:tab w:val="left" w:pos="9160"/>
+          <w:tab w:val="left" w:pos="10076"/>
+          <w:tab w:val="left" w:pos="10992"/>
+          <w:tab w:val="left" w:pos="11908"/>
+          <w:tab w:val="left" w:pos="12824"/>
+          <w:tab w:val="left" w:pos="13740"/>
+          <w:tab w:val="left" w:pos="14656"/>
+        </w:tabs>
+        <w:spacing w:line="240" w:lineRule="auto"/>
+        <w:rPr>
+          <w:rFonts w:ascii="Courier New" w:eastAsia="Times New Roman" w:hAnsi="Courier New" w:cs="Courier New"/>
+          <w:sz w:val="20"/>
+          <w:szCs w:val="20"/>
+          <w:lang w:val="en-US"/>
+        </w:rPr>
+      </w:pPr>
+      <w:r>
+        <w:rPr>
+          <w:rFonts w:ascii="Courier New" w:eastAsia="Times New Roman" w:hAnsi="Courier New" w:cs="Courier New"/>
+          <w:sz w:val="20"/>
+          <w:szCs w:val="20"/>
+          <w:lang w:val="en-US"/>
+        </w:rPr>
+        <w:t xml:space="preserve">    padding: 3em 0;</w:t>
+      </w:r>
+    </w:p>
+    <w:p>
+      <w:pPr>
+        <w:tabs>
+          <w:tab w:val="left" w:pos="916"/>
+          <w:tab w:val="left" w:pos="1832"/>
+          <w:tab w:val="left" w:pos="2748"/>
+          <w:tab w:val="left" w:pos="3664"/>
+          <w:tab w:val="left" w:pos="4580"/>
+          <w:tab w:val="left" w:pos="5496"/>
+          <w:tab w:val="left" w:pos="6412"/>
+          <w:tab w:val="left" w:pos="7328"/>
+          <w:tab w:val="left" w:pos="8244"/>
+          <w:tab w:val="left" w:pos="9160"/>
+          <w:tab w:val="left" w:pos="10076"/>
+          <w:tab w:val="left" w:pos="10992"/>
+          <w:tab w:val="left" w:pos="11908"/>
+          <w:tab w:val="left" w:pos="12824"/>
+          <w:tab w:val="left" w:pos="13740"/>
+          <w:tab w:val="left" w:pos="14656"/>
+        </w:tabs>
+        <w:spacing w:line="240" w:lineRule="auto"/>
+        <w:rPr>
+          <w:rFonts w:ascii="Courier New" w:eastAsia="Times New Roman" w:hAnsi="Courier New" w:cs="Courier New"/>
+          <w:sz w:val="20"/>
+          <w:szCs w:val="20"/>
+          <w:lang w:val="en-US"/>
+        </w:rPr>
+      </w:pPr>
+      <w:r>
+        <w:rPr>
+          <w:rFonts w:ascii="Courier New" w:eastAsia="Times New Roman" w:hAnsi="Courier New" w:cs="Courier New"/>
+          <w:sz w:val="20"/>
+          <w:szCs w:val="20"/>
+          <w:lang w:val="en-US"/>
+        </w:rPr>
+        <w:t xml:space="preserve">    background: #FEFEFE;</w:t>
+      </w:r>
+    </w:p>
+    <w:p>
+      <w:pPr>
+        <w:tabs>
+          <w:tab w:val="left" w:pos="916"/>
+          <w:tab w:val="left" w:pos="1832"/>
+          <w:tab w:val="left" w:pos="2748"/>
+          <w:tab w:val="left" w:pos="3664"/>
+          <w:tab w:val="left" w:pos="4580"/>
+          <w:tab w:val="left" w:pos="5496"/>
+          <w:tab w:val="left" w:pos="6412"/>
+          <w:tab w:val="left" w:pos="7328"/>
+          <w:tab w:val="left" w:pos="8244"/>
+          <w:tab w:val="left" w:pos="9160"/>
+          <w:tab w:val="left" w:pos="10076"/>
+          <w:tab w:val="left" w:pos="10992"/>
+          <w:tab w:val="left" w:pos="11908"/>
+          <w:tab w:val="left" w:pos="12824"/>
+          <w:tab w:val="left" w:pos="13740"/>
+          <w:tab w:val="left" w:pos="14656"/>
+        </w:tabs>
+        <w:spacing w:line="240" w:lineRule="auto"/>
+        <w:rPr>
+          <w:rFonts w:ascii="Courier New" w:eastAsia="Times New Roman" w:hAnsi="Courier New" w:cs="Courier New"/>
+          <w:sz w:val="20"/>
+          <w:szCs w:val="20"/>
+        </w:rPr>
+      </w:pPr>
+      <w:r>
+        <w:rPr>
+          <w:rFonts w:ascii="Courier New" w:eastAsia="Times New Roman" w:hAnsi="Courier New" w:cs="Courier New"/>
+          <w:sz w:val="20"/>
+          <w:szCs w:val="20"/>
+          <w:lang w:val="en-US"/>
+        </w:rPr>
+        <w:t xml:space="preserve">    </w:t>
+      </w:r>
+      <w:r>
+        <w:rPr>
+          <w:rFonts w:ascii="Courier New" w:eastAsia="Times New Roman" w:hAnsi="Courier New" w:cs="Courier New"/>
+          <w:sz w:val="20"/>
+          <w:szCs w:val="20"/>
+        </w:rPr>
+        <w:t>width: 940px;</w:t>
+      </w:r>
+    </w:p>
+    <w:p>
+      <w:pPr>
+        <w:tabs>
+          <w:tab w:val="left" w:pos="916"/>
+          <w:tab w:val="left" w:pos="1832"/>
+          <w:tab w:val="left" w:pos="2748"/>
+          <w:tab w:val="left" w:pos="3664"/>
+          <w:tab w:val="left" w:pos="4580"/>
+          <w:tab w:val="left" w:pos="5496"/>
+          <w:tab w:val="left" w:pos="6412"/>
+          <w:tab w:val="left" w:pos="7328"/>
+          <w:tab w:val="left" w:pos="8244"/>
+          <w:tab w:val="left" w:pos="9160"/>
+          <w:tab w:val="left" w:pos="10076"/>
+          <w:tab w:val="left" w:pos="10992"/>
+          <w:tab w:val="left" w:pos="11908"/>
+          <w:tab w:val="left" w:pos="12824"/>
+          <w:tab w:val="left" w:pos="13740"/>
+          <w:tab w:val="left" w:pos="14656"/>
+        </w:tabs>
+        <w:spacing w:line="240" w:lineRule="auto"/>
+        <w:rPr>
+          <w:rFonts w:ascii="Courier New" w:eastAsia="Times New Roman" w:hAnsi="Courier New" w:cs="Courier New"/>
+          <w:sz w:val="20"/>
+          <w:szCs w:val="20"/>
+        </w:rPr>
+      </w:pPr>
+      <w:r>
+        <w:rPr>
+          <w:rFonts w:ascii="Courier New" w:eastAsia="Times New Roman" w:hAnsi="Courier New" w:cs="Courier New"/>
+          <w:sz w:val="20"/>
+          <w:szCs w:val="20"/>
+        </w:rPr>
+        <w:t xml:space="preserve">    margin: 0 auto;</w:t>
+      </w:r>
+    </w:p>
+    <w:p>
+      <w:pPr>
+        <w:tabs>
+          <w:tab w:val="left" w:pos="916"/>
+          <w:tab w:val="left" w:pos="1832"/>
+          <w:tab w:val="left" w:pos="2748"/>
+          <w:tab w:val="left" w:pos="3664"/>
+          <w:tab w:val="left" w:pos="4580"/>
+          <w:tab w:val="left" w:pos="5496"/>
+          <w:tab w:val="left" w:pos="6412"/>
+          <w:tab w:val="left" w:pos="7328"/>
+          <w:tab w:val="left" w:pos="8244"/>
+          <w:tab w:val="left" w:pos="9160"/>
+          <w:tab w:val="left" w:pos="10076"/>
+          <w:tab w:val="left" w:pos="10992"/>
+          <w:tab w:val="left" w:pos="11908"/>
+          <w:tab w:val="left" w:pos="12824"/>
+          <w:tab w:val="left" w:pos="13740"/>
+          <w:tab w:val="left" w:pos="14656"/>
+        </w:tabs>
+        <w:spacing w:line="240" w:lineRule="auto"/>
+        <w:rPr>
+          <w:rFonts w:ascii="Courier New" w:eastAsia="Times New Roman" w:hAnsi="Courier New" w:cs="Courier New"/>
+          <w:sz w:val="20"/>
+          <w:szCs w:val="20"/>
+        </w:rPr>
+      </w:pPr>
+      <w:r>
+        <w:rPr>
+          <w:rFonts w:ascii="Courier New" w:eastAsia="Times New Roman" w:hAnsi="Courier New" w:cs="Courier New"/>
+          <w:sz w:val="20"/>
+          <w:szCs w:val="20"/>
+        </w:rPr>
+        <w:t>}</w:t>
+      </w:r>
+    </w:p>
+    <w:p>
+      <w:pPr>
+        <w:spacing w:before="100" w:beforeAutospacing="1" w:after="100" w:afterAutospacing="1" w:line="240" w:lineRule="auto"/>
+        <w:rPr>
+          <w:rFonts w:ascii="Times New Roman" w:eastAsia="Times New Roman" w:hAnsi="Times New Roman" w:cs="Times New Roman"/>
+          <w:sz w:val="24"/>
+          <w:szCs w:val="24"/>
+        </w:rPr>
+      </w:pPr>
+      <w:r>
+        <w:rPr>
+          <w:rFonts w:ascii="Times New Roman" w:eastAsia="Times New Roman" w:hAnsi="Times New Roman" w:cs="Times New Roman"/>
+          <w:sz w:val="24"/>
+          <w:szCs w:val="24"/>
+        </w:rPr>
+        <w:t xml:space="preserve">7) Adicione um </w:t>
+      </w:r>
+      <w:r>
+        <w:rPr>
+          <w:rFonts w:ascii="Courier New" w:eastAsia="Times New Roman" w:hAnsi="Courier New" w:cs="Courier New"/>
+          <w:sz w:val="20"/>
+          <w:szCs w:val="20"/>
+        </w:rPr>
+        <w:t>background</w:t>
+      </w:r>
+      <w:r>
+        <w:rPr>
+          <w:rFonts w:ascii="Times New Roman" w:eastAsia="Times New Roman" w:hAnsi="Times New Roman" w:cs="Times New Roman"/>
+          <w:sz w:val="24"/>
+          <w:szCs w:val="24"/>
+        </w:rPr>
+        <w:t xml:space="preserve"> ao </w:t>
+      </w:r>
+      <w:r>
+        <w:rPr>
+          <w:rFonts w:ascii="Courier New" w:eastAsia="Times New Roman" w:hAnsi="Courier New" w:cs="Courier New"/>
+          <w:sz w:val="20"/>
+          <w:szCs w:val="20"/>
+        </w:rPr>
+        <w:t>mapa</w:t>
+      </w:r>
+      <w:r>
+        <w:rPr>
+          <w:rFonts w:ascii="Times New Roman" w:eastAsia="Times New Roman" w:hAnsi="Times New Roman" w:cs="Times New Roman"/>
+          <w:sz w:val="24"/>
+          <w:szCs w:val="24"/>
+        </w:rPr>
+        <w:t>:</w:t>
+      </w:r>
+    </w:p>
+    <w:p>
+      <w:pPr>
+        <w:tabs>
+          <w:tab w:val="left" w:pos="916"/>
+          <w:tab w:val="left" w:pos="1832"/>
+          <w:tab w:val="left" w:pos="2748"/>
+          <w:tab w:val="left" w:pos="3664"/>
+          <w:tab w:val="left" w:pos="4580"/>
+          <w:tab w:val="left" w:pos="5496"/>
+          <w:tab w:val="left" w:pos="6412"/>
+          <w:tab w:val="left" w:pos="7328"/>
+          <w:tab w:val="left" w:pos="8244"/>
+          <w:tab w:val="left" w:pos="9160"/>
+          <w:tab w:val="left" w:pos="10076"/>
+          <w:tab w:val="left" w:pos="10992"/>
+          <w:tab w:val="left" w:pos="11908"/>
+          <w:tab w:val="left" w:pos="12824"/>
+          <w:tab w:val="left" w:pos="13740"/>
+          <w:tab w:val="left" w:pos="14656"/>
+        </w:tabs>
+        <w:spacing w:line="240" w:lineRule="auto"/>
+        <w:rPr>
+          <w:rFonts w:ascii="Courier New" w:eastAsia="Times New Roman" w:hAnsi="Courier New" w:cs="Courier New"/>
+          <w:sz w:val="20"/>
+          <w:szCs w:val="20"/>
+        </w:rPr>
+      </w:pPr>
+      <w:r>
+        <w:rPr>
+          <w:rFonts w:ascii="Courier New" w:eastAsia="Times New Roman" w:hAnsi="Courier New" w:cs="Courier New"/>
+          <w:sz w:val="20"/>
+          <w:szCs w:val="20"/>
+        </w:rPr>
+        <w:t>.mapa {</w:t>
+      </w:r>
+    </w:p>
+    <w:p>
+      <w:pPr>
+        <w:tabs>
+          <w:tab w:val="left" w:pos="916"/>
+          <w:tab w:val="left" w:pos="1832"/>
+          <w:tab w:val="left" w:pos="2748"/>
+          <w:tab w:val="left" w:pos="3664"/>
+          <w:tab w:val="left" w:pos="4580"/>
+          <w:tab w:val="left" w:pos="5496"/>
+          <w:tab w:val="left" w:pos="6412"/>
+          <w:tab w:val="left" w:pos="7328"/>
+          <w:tab w:val="left" w:pos="8244"/>
+          <w:tab w:val="left" w:pos="9160"/>
+          <w:tab w:val="left" w:pos="10076"/>
+          <w:tab w:val="left" w:pos="10992"/>
+          <w:tab w:val="left" w:pos="11908"/>
+          <w:tab w:val="left" w:pos="12824"/>
+          <w:tab w:val="left" w:pos="13740"/>
+          <w:tab w:val="left" w:pos="14656"/>
+        </w:tabs>
+        <w:spacing w:line="240" w:lineRule="auto"/>
+        <w:rPr>
+          <w:rFonts w:ascii="Courier New" w:eastAsia="Times New Roman" w:hAnsi="Courier New" w:cs="Courier New"/>
+          <w:sz w:val="20"/>
+          <w:szCs w:val="20"/>
+          <w:lang w:val="en-US"/>
+        </w:rPr>
+      </w:pPr>
+      <w:r>
+        <w:rPr>
+          <w:rFonts w:ascii="Courier New" w:eastAsia="Times New Roman" w:hAnsi="Courier New" w:cs="Courier New"/>
+          <w:sz w:val="20"/>
+          <w:szCs w:val="20"/>
+        </w:rPr>
+        <w:t xml:space="preserve">    </w:t>
+      </w:r>
+      <w:r>
+        <w:rPr>
+          <w:rFonts w:ascii="Courier New" w:eastAsia="Times New Roman" w:hAnsi="Courier New" w:cs="Courier New"/>
+          <w:sz w:val="20"/>
+          <w:szCs w:val="20"/>
+          <w:lang w:val="en-US"/>
+        </w:rPr>
+        <w:t>padding: 3em 0;</w:t>
+      </w:r>
+    </w:p>
+    <w:p>
+      <w:pPr>
+        <w:tabs>
+          <w:tab w:val="left" w:pos="916"/>
+          <w:tab w:val="left" w:pos="1832"/>
+          <w:tab w:val="left" w:pos="2748"/>
+          <w:tab w:val="left" w:pos="3664"/>
+          <w:tab w:val="left" w:pos="4580"/>
+          <w:tab w:val="left" w:pos="5496"/>
+          <w:tab w:val="left" w:pos="6412"/>
+          <w:tab w:val="left" w:pos="7328"/>
+          <w:tab w:val="left" w:pos="8244"/>
+          <w:tab w:val="left" w:pos="9160"/>
+          <w:tab w:val="left" w:pos="10076"/>
+          <w:tab w:val="left" w:pos="10992"/>
+          <w:tab w:val="left" w:pos="11908"/>
+          <w:tab w:val="left" w:pos="12824"/>
+          <w:tab w:val="left" w:pos="13740"/>
+          <w:tab w:val="left" w:pos="14656"/>
+        </w:tabs>
+        <w:spacing w:line="240" w:lineRule="auto"/>
+        <w:rPr>
+          <w:rFonts w:ascii="Courier New" w:eastAsia="Times New Roman" w:hAnsi="Courier New" w:cs="Courier New"/>
+          <w:sz w:val="20"/>
+          <w:szCs w:val="20"/>
+          <w:lang w:val="en-US"/>
+        </w:rPr>
+      </w:pPr>
+      <w:r>
+        <w:rPr>
+          <w:rFonts w:ascii="Courier New" w:eastAsia="Times New Roman" w:hAnsi="Courier New" w:cs="Courier New"/>
+          <w:sz w:val="20"/>
+          <w:szCs w:val="20"/>
+          <w:lang w:val="en-US"/>
+        </w:rPr>
+        <w:t xml:space="preserve">    background: linear-gradient(#FEFEFE, #888888);</w:t>
+      </w:r>
+    </w:p>
+    <w:p>
+      <w:pPr>
+        <w:tabs>
+          <w:tab w:val="left" w:pos="916"/>
+          <w:tab w:val="left" w:pos="1832"/>
+          <w:tab w:val="left" w:pos="2748"/>
+          <w:tab w:val="left" w:pos="3664"/>
+          <w:tab w:val="left" w:pos="4580"/>
+          <w:tab w:val="left" w:pos="5496"/>
+          <w:tab w:val="left" w:pos="6412"/>
+          <w:tab w:val="left" w:pos="7328"/>
+          <w:tab w:val="left" w:pos="8244"/>
+          <w:tab w:val="left" w:pos="9160"/>
+          <w:tab w:val="left" w:pos="10076"/>
+          <w:tab w:val="left" w:pos="10992"/>
+          <w:tab w:val="left" w:pos="11908"/>
+          <w:tab w:val="left" w:pos="12824"/>
+          <w:tab w:val="left" w:pos="13740"/>
+          <w:tab w:val="left" w:pos="14656"/>
+        </w:tabs>
+        <w:spacing w:line="240" w:lineRule="auto"/>
+        <w:rPr>
+          <w:rFonts w:ascii="Courier New" w:eastAsia="Times New Roman" w:hAnsi="Courier New" w:cs="Courier New"/>
+          <w:sz w:val="20"/>
+          <w:szCs w:val="20"/>
+        </w:rPr>
+      </w:pPr>
+      <w:r>
+        <w:rPr>
+          <w:rFonts w:ascii="Courier New" w:eastAsia="Times New Roman" w:hAnsi="Courier New" w:cs="Courier New"/>
+          <w:sz w:val="20"/>
+          <w:szCs w:val="20"/>
+        </w:rPr>
+        <w:t>}</w:t>
+      </w:r>
+    </w:p>
+    <w:p>
+      <w:pPr>
+        <w:spacing w:before="100" w:beforeAutospacing="1" w:after="100" w:afterAutospacing="1" w:line="240" w:lineRule="auto"/>
+        <w:rPr>
+          <w:rFonts w:ascii="Times New Roman" w:eastAsia="Times New Roman" w:hAnsi="Times New Roman" w:cs="Times New Roman"/>
+          <w:sz w:val="24"/>
+          <w:szCs w:val="24"/>
+        </w:rPr>
+      </w:pPr>
+      <w:r>
+        <w:rPr>
+          <w:rFonts w:ascii="Times New Roman" w:eastAsia="Times New Roman" w:hAnsi="Times New Roman" w:cs="Times New Roman"/>
+          <w:sz w:val="24"/>
+          <w:szCs w:val="24"/>
+        </w:rPr>
+        <w:t>8) E por fim, adicione uma estrela antes de todos os itens da lista de benefícios:</w:t>
+      </w:r>
+    </w:p>
+    <w:p>
+      <w:pPr>
+        <w:tabs>
+          <w:tab w:val="left" w:pos="916"/>
+          <w:tab w:val="left" w:pos="1832"/>
+          <w:tab w:val="left" w:pos="2748"/>
+          <w:tab w:val="left" w:pos="3664"/>
+          <w:tab w:val="left" w:pos="4580"/>
+          <w:tab w:val="left" w:pos="5496"/>
+          <w:tab w:val="left" w:pos="6412"/>
+          <w:tab w:val="left" w:pos="7328"/>
+          <w:tab w:val="left" w:pos="8244"/>
+          <w:tab w:val="left" w:pos="9160"/>
+          <w:tab w:val="left" w:pos="10076"/>
+          <w:tab w:val="left" w:pos="10992"/>
+          <w:tab w:val="left" w:pos="11908"/>
+          <w:tab w:val="left" w:pos="12824"/>
+          <w:tab w:val="left" w:pos="13740"/>
+          <w:tab w:val="left" w:pos="14656"/>
+        </w:tabs>
+        <w:spacing w:line="240" w:lineRule="auto"/>
+        <w:rPr>
+          <w:rFonts w:ascii="Courier New" w:eastAsia="Times New Roman" w:hAnsi="Courier New" w:cs="Courier New"/>
+          <w:sz w:val="20"/>
+          <w:szCs w:val="20"/>
+        </w:rPr>
+      </w:pPr>
+      <w:r>
+        <w:rPr>
+          <w:rFonts w:ascii="Courier New" w:eastAsia="Times New Roman" w:hAnsi="Courier New" w:cs="Courier New"/>
+          <w:sz w:val="20"/>
+          <w:szCs w:val="20"/>
+        </w:rPr>
+        <w:t>.itens:before {</w:t>
+      </w:r>
+    </w:p>
+    <w:p>
+      <w:pPr>
+        <w:tabs>
+          <w:tab w:val="left" w:pos="916"/>
+          <w:tab w:val="left" w:pos="1832"/>
+          <w:tab w:val="left" w:pos="2748"/>
+          <w:tab w:val="left" w:pos="3664"/>
+          <w:tab w:val="left" w:pos="4580"/>
+          <w:tab w:val="left" w:pos="5496"/>
+          <w:tab w:val="left" w:pos="6412"/>
+          <w:tab w:val="left" w:pos="7328"/>
+          <w:tab w:val="left" w:pos="8244"/>
+          <w:tab w:val="left" w:pos="9160"/>
+          <w:tab w:val="left" w:pos="10076"/>
+          <w:tab w:val="left" w:pos="10992"/>
+          <w:tab w:val="left" w:pos="11908"/>
+          <w:tab w:val="left" w:pos="12824"/>
+          <w:tab w:val="left" w:pos="13740"/>
+          <w:tab w:val="left" w:pos="14656"/>
+        </w:tabs>
+        <w:spacing w:line="240" w:lineRule="auto"/>
+        <w:rPr>
+          <w:rFonts w:ascii="Courier New" w:eastAsia="Times New Roman" w:hAnsi="Courier New" w:cs="Courier New"/>
+          <w:sz w:val="20"/>
+          <w:szCs w:val="20"/>
+        </w:rPr>
+      </w:pPr>
+      <w:r>
+        <w:rPr>
+          <w:rFonts w:ascii="Courier New" w:eastAsia="Times New Roman" w:hAnsi="Courier New" w:cs="Courier New"/>
+          <w:sz w:val="20"/>
+          <w:szCs w:val="20"/>
+        </w:rPr>
+        <w:t xml:space="preserve">    content: "</w:t>
+      </w:r>
+      <w:r>
+        <w:rPr>
+          <w:rFonts w:ascii="Segoe UI Symbol" w:eastAsia="Times New Roman" w:hAnsi="Segoe UI Symbol" w:cs="Segoe UI Symbol"/>
+          <w:sz w:val="20"/>
+          <w:szCs w:val="20"/>
+        </w:rPr>
+        <w:t>★</w:t>
+      </w:r>
+      <w:r>
+        <w:rPr>
+          <w:rFonts w:ascii="Courier New" w:eastAsia="Times New Roman" w:hAnsi="Courier New" w:cs="Courier New"/>
+          <w:sz w:val="20"/>
+          <w:szCs w:val="20"/>
+        </w:rPr>
+        <w:t>";</w:t>
+      </w:r>
+    </w:p>
+    <w:p>
+      <w:pPr>
+        <w:tabs>
+          <w:tab w:val="left" w:pos="916"/>
+          <w:tab w:val="left" w:pos="1832"/>
+          <w:tab w:val="left" w:pos="2748"/>
+          <w:tab w:val="left" w:pos="3664"/>
+          <w:tab w:val="left" w:pos="4580"/>
+          <w:tab w:val="left" w:pos="5496"/>
+          <w:tab w:val="left" w:pos="6412"/>
+          <w:tab w:val="left" w:pos="7328"/>
+          <w:tab w:val="left" w:pos="8244"/>
+          <w:tab w:val="left" w:pos="9160"/>
+          <w:tab w:val="left" w:pos="10076"/>
+          <w:tab w:val="left" w:pos="10992"/>
+          <w:tab w:val="left" w:pos="11908"/>
+          <w:tab w:val="left" w:pos="12824"/>
+          <w:tab w:val="left" w:pos="13740"/>
+          <w:tab w:val="left" w:pos="14656"/>
+        </w:tabs>
+        <w:spacing w:line="240" w:lineRule="auto"/>
+        <w:rPr>
+          <w:rFonts w:ascii="Courier New" w:eastAsia="Times New Roman" w:hAnsi="Courier New" w:cs="Courier New"/>
+          <w:sz w:val="20"/>
+          <w:szCs w:val="20"/>
+        </w:rPr>
+      </w:pPr>
+      <w:r>
+        <w:rPr>
+          <w:rFonts w:ascii="Courier New" w:eastAsia="Times New Roman" w:hAnsi="Courier New" w:cs="Courier New"/>
+          <w:sz w:val="20"/>
+          <w:szCs w:val="20"/>
+        </w:rPr>
+        <w:t>}</w:t>
+      </w:r>
+    </w:p>
+    <w:p>
+      <w:pPr>
+        <w:rPr>
+          <w:b/>
+        </w:rPr>
+      </w:pPr>
+    </w:p>
+    <w:p>
+      <w:pPr>
+        <w:rPr>
+          <w:b/>
+        </w:rPr>
+      </w:pPr>
+    </w:p>
+    <w:p>
+      <w:pPr>
+        <w:spacing w:before="100" w:beforeAutospacing="1" w:after="100" w:afterAutospacing="1" w:line="240" w:lineRule="auto"/>
+        <w:rPr>
+          <w:rFonts w:ascii="Times New Roman" w:eastAsia="Times New Roman" w:hAnsi="Times New Roman" w:cs="Times New Roman"/>
+          <w:sz w:val="24"/>
+          <w:szCs w:val="24"/>
+        </w:rPr>
+      </w:pPr>
+      <w:r>
+        <w:rPr>
+          <w:rFonts w:ascii="Times New Roman" w:eastAsia="Times New Roman" w:hAnsi="Times New Roman" w:cs="Times New Roman"/>
+          <w:sz w:val="24"/>
+          <w:szCs w:val="24"/>
+        </w:rPr>
+        <w:t>Nesta aula, aprendemos:</w:t>
+      </w:r>
+    </w:p>
+    <w:p>
+      <w:pPr>
+        <w:numPr>
+          <w:ilvl w:val="0"/>
+          <w:numId w:val="20"/>
+        </w:numPr>
+        <w:spacing w:before="100" w:beforeAutospacing="1" w:after="100" w:afterAutospacing="1" w:line="240" w:lineRule="auto"/>
+        <w:rPr>
+          <w:rFonts w:ascii="Times New Roman" w:eastAsia="Times New Roman" w:hAnsi="Times New Roman" w:cs="Times New Roman"/>
+          <w:sz w:val="24"/>
+          <w:szCs w:val="24"/>
+        </w:rPr>
+      </w:pPr>
+      <w:r>
+        <w:rPr>
+          <w:rFonts w:ascii="Times New Roman" w:eastAsia="Times New Roman" w:hAnsi="Times New Roman" w:cs="Times New Roman"/>
+          <w:sz w:val="24"/>
+          <w:szCs w:val="24"/>
+        </w:rPr>
+        <w:t>A melhorar mais ainda a semântica da página principal, com novas divisões, classes, etc</w:t>
+      </w:r>
+    </w:p>
+    <w:p>
+      <w:pPr>
+        <w:numPr>
+          <w:ilvl w:val="0"/>
+          <w:numId w:val="20"/>
+        </w:numPr>
+        <w:spacing w:before="100" w:beforeAutospacing="1" w:after="100" w:afterAutospacing="1" w:line="240" w:lineRule="auto"/>
+        <w:rPr>
+          <w:rFonts w:ascii="Times New Roman" w:eastAsia="Times New Roman" w:hAnsi="Times New Roman" w:cs="Times New Roman"/>
+          <w:sz w:val="24"/>
+          <w:szCs w:val="24"/>
+        </w:rPr>
+      </w:pPr>
+      <w:r>
+        <w:rPr>
+          <w:rFonts w:ascii="Times New Roman" w:eastAsia="Times New Roman" w:hAnsi="Times New Roman" w:cs="Times New Roman"/>
+          <w:sz w:val="24"/>
+          <w:szCs w:val="24"/>
+        </w:rPr>
+        <w:t>Novas pseudo-classes</w:t>
+      </w:r>
+    </w:p>
+    <w:p>
+      <w:pPr>
+        <w:numPr>
+          <w:ilvl w:val="0"/>
+          <w:numId w:val="20"/>
+        </w:numPr>
+        <w:spacing w:before="100" w:beforeAutospacing="1" w:after="100" w:afterAutospacing="1" w:line="240" w:lineRule="auto"/>
+        <w:rPr>
+          <w:rFonts w:ascii="Times New Roman" w:eastAsia="Times New Roman" w:hAnsi="Times New Roman" w:cs="Times New Roman"/>
+          <w:sz w:val="24"/>
+          <w:szCs w:val="24"/>
+        </w:rPr>
+      </w:pPr>
+      <w:r>
+        <w:rPr>
+          <w:rFonts w:ascii="Times New Roman" w:eastAsia="Times New Roman" w:hAnsi="Times New Roman" w:cs="Times New Roman"/>
+          <w:sz w:val="24"/>
+          <w:szCs w:val="24"/>
+        </w:rPr>
+        <w:t xml:space="preserve">Como aplicar um </w:t>
+      </w:r>
+      <w:r>
+        <w:rPr>
+          <w:rFonts w:ascii="Times New Roman" w:eastAsia="Times New Roman" w:hAnsi="Times New Roman" w:cs="Times New Roman"/>
+          <w:i/>
+          <w:iCs/>
+          <w:sz w:val="24"/>
+          <w:szCs w:val="24"/>
+        </w:rPr>
+        <w:t>background</w:t>
+      </w:r>
+      <w:r>
+        <w:rPr>
+          <w:rFonts w:ascii="Times New Roman" w:eastAsia="Times New Roman" w:hAnsi="Times New Roman" w:cs="Times New Roman"/>
+          <w:sz w:val="24"/>
+          <w:szCs w:val="24"/>
+        </w:rPr>
+        <w:t xml:space="preserve"> gradiente na página</w:t>
+      </w:r>
+    </w:p>
+    <w:p>
+      <w:pPr>
+        <w:numPr>
+          <w:ilvl w:val="0"/>
+          <w:numId w:val="20"/>
+        </w:numPr>
+        <w:spacing w:before="100" w:beforeAutospacing="1" w:after="100" w:afterAutospacing="1" w:line="240" w:lineRule="auto"/>
+        <w:rPr>
+          <w:rFonts w:ascii="Times New Roman" w:eastAsia="Times New Roman" w:hAnsi="Times New Roman" w:cs="Times New Roman"/>
+          <w:sz w:val="24"/>
+          <w:szCs w:val="24"/>
+        </w:rPr>
+      </w:pPr>
+      <w:r>
+        <w:rPr>
+          <w:rFonts w:ascii="Times New Roman" w:eastAsia="Times New Roman" w:hAnsi="Times New Roman" w:cs="Times New Roman"/>
+          <w:sz w:val="24"/>
+          <w:szCs w:val="24"/>
+        </w:rPr>
+        <w:t>Pseudo-elementos</w:t>
+      </w:r>
+    </w:p>
+    <w:p>
+      <w:pPr>
+        <w:rPr>
+          <w:b/>
+        </w:rPr>
+      </w:pPr>
+    </w:p>
     <w:sectPr>
       <w:pgSz w:w="11909" w:h="16834"/>
       <w:pgMar w:top="1440" w:right="1440" w:bottom="1440" w:left="1440" w:header="720" w:footer="720" w:gutter="0"/>
@@ -5508,6 +8564,155 @@
     </w:lvl>
   </w:abstractNum>
   <w:abstractNum w:abstractNumId="3" w15:restartNumberingAfterBreak="0">
+    <w:nsid w:val="196C01C8"/>
+    <w:multiLevelType w:val="multilevel"/>
+    <w:tmpl w:val="F6E07174"/>
+    <w:lvl w:ilvl="0">
+      <w:start w:val="1"/>
+      <w:numFmt w:val="bullet"/>
+      <w:lvlText w:val=""/>
+      <w:lvlJc w:val="left"/>
+      <w:pPr>
+        <w:tabs>
+          <w:tab w:val="num" w:pos="720"/>
+        </w:tabs>
+        <w:ind w:left="720" w:hanging="360"/>
+      </w:pPr>
+      <w:rPr>
+        <w:rFonts w:ascii="Symbol" w:hAnsi="Symbol" w:hint="default"/>
+        <w:sz w:val="20"/>
+      </w:rPr>
+    </w:lvl>
+    <w:lvl w:ilvl="1" w:tentative="1">
+      <w:start w:val="1"/>
+      <w:numFmt w:val="bullet"/>
+      <w:lvlText w:val="o"/>
+      <w:lvlJc w:val="left"/>
+      <w:pPr>
+        <w:tabs>
+          <w:tab w:val="num" w:pos="1440"/>
+        </w:tabs>
+        <w:ind w:left="1440" w:hanging="360"/>
+      </w:pPr>
+      <w:rPr>
+        <w:rFonts w:ascii="Courier New" w:hAnsi="Courier New" w:hint="default"/>
+        <w:sz w:val="20"/>
+      </w:rPr>
+    </w:lvl>
+    <w:lvl w:ilvl="2" w:tentative="1">
+      <w:start w:val="1"/>
+      <w:numFmt w:val="bullet"/>
+      <w:lvlText w:val=""/>
+      <w:lvlJc w:val="left"/>
+      <w:pPr>
+        <w:tabs>
+          <w:tab w:val="num" w:pos="2160"/>
+        </w:tabs>
+        <w:ind w:left="2160" w:hanging="360"/>
+      </w:pPr>
+      <w:rPr>
+        <w:rFonts w:ascii="Wingdings" w:hAnsi="Wingdings" w:hint="default"/>
+        <w:sz w:val="20"/>
+      </w:rPr>
+    </w:lvl>
+    <w:lvl w:ilvl="3" w:tentative="1">
+      <w:start w:val="1"/>
+      <w:numFmt w:val="bullet"/>
+      <w:lvlText w:val=""/>
+      <w:lvlJc w:val="left"/>
+      <w:pPr>
+        <w:tabs>
+          <w:tab w:val="num" w:pos="2880"/>
+        </w:tabs>
+        <w:ind w:left="2880" w:hanging="360"/>
+      </w:pPr>
+      <w:rPr>
+        <w:rFonts w:ascii="Wingdings" w:hAnsi="Wingdings" w:hint="default"/>
+        <w:sz w:val="20"/>
+      </w:rPr>
+    </w:lvl>
+    <w:lvl w:ilvl="4" w:tentative="1">
+      <w:start w:val="1"/>
+      <w:numFmt w:val="bullet"/>
+      <w:lvlText w:val=""/>
+      <w:lvlJc w:val="left"/>
+      <w:pPr>
+        <w:tabs>
+          <w:tab w:val="num" w:pos="3600"/>
+        </w:tabs>
+        <w:ind w:left="3600" w:hanging="360"/>
+      </w:pPr>
+      <w:rPr>
+        <w:rFonts w:ascii="Wingdings" w:hAnsi="Wingdings" w:hint="default"/>
+        <w:sz w:val="20"/>
+      </w:rPr>
+    </w:lvl>
+    <w:lvl w:ilvl="5" w:tentative="1">
+      <w:start w:val="1"/>
+      <w:numFmt w:val="bullet"/>
+      <w:lvlText w:val=""/>
+      <w:lvlJc w:val="left"/>
+      <w:pPr>
+        <w:tabs>
+          <w:tab w:val="num" w:pos="4320"/>
+        </w:tabs>
+        <w:ind w:left="4320" w:hanging="360"/>
+      </w:pPr>
+      <w:rPr>
+        <w:rFonts w:ascii="Wingdings" w:hAnsi="Wingdings" w:hint="default"/>
+        <w:sz w:val="20"/>
+      </w:rPr>
+    </w:lvl>
+    <w:lvl w:ilvl="6" w:tentative="1">
+      <w:start w:val="1"/>
+      <w:numFmt w:val="bullet"/>
+      <w:lvlText w:val=""/>
+      <w:lvlJc w:val="left"/>
+      <w:pPr>
+        <w:tabs>
+          <w:tab w:val="num" w:pos="5040"/>
+        </w:tabs>
+        <w:ind w:left="5040" w:hanging="360"/>
+      </w:pPr>
+      <w:rPr>
+        <w:rFonts w:ascii="Wingdings" w:hAnsi="Wingdings" w:hint="default"/>
+        <w:sz w:val="20"/>
+      </w:rPr>
+    </w:lvl>
+    <w:lvl w:ilvl="7" w:tentative="1">
+      <w:start w:val="1"/>
+      <w:numFmt w:val="bullet"/>
+      <w:lvlText w:val=""/>
+      <w:lvlJc w:val="left"/>
+      <w:pPr>
+        <w:tabs>
+          <w:tab w:val="num" w:pos="5760"/>
+        </w:tabs>
+        <w:ind w:left="5760" w:hanging="360"/>
+      </w:pPr>
+      <w:rPr>
+        <w:rFonts w:ascii="Wingdings" w:hAnsi="Wingdings" w:hint="default"/>
+        <w:sz w:val="20"/>
+      </w:rPr>
+    </w:lvl>
+    <w:lvl w:ilvl="8" w:tentative="1">
+      <w:start w:val="1"/>
+      <w:numFmt w:val="bullet"/>
+      <w:lvlText w:val=""/>
+      <w:lvlJc w:val="left"/>
+      <w:pPr>
+        <w:tabs>
+          <w:tab w:val="num" w:pos="6480"/>
+        </w:tabs>
+        <w:ind w:left="6480" w:hanging="360"/>
+      </w:pPr>
+      <w:rPr>
+        <w:rFonts w:ascii="Wingdings" w:hAnsi="Wingdings" w:hint="default"/>
+        <w:sz w:val="20"/>
+      </w:rPr>
+    </w:lvl>
+  </w:abstractNum>
+  <w:abstractNum w:abstractNumId="4" w15:restartNumberingAfterBreak="0">
     <w:nsid w:val="1A3C2307"/>
     <w:multiLevelType w:val="multilevel"/>
     <w:tmpl w:val="01A09016"/>
@@ -5656,7 +8861,7 @@
       </w:rPr>
     </w:lvl>
   </w:abstractNum>
-  <w:abstractNum w:abstractNumId="4" w15:restartNumberingAfterBreak="0">
+  <w:abstractNum w:abstractNumId="5" w15:restartNumberingAfterBreak="0">
     <w:nsid w:val="1F63449B"/>
     <w:multiLevelType w:val="multilevel"/>
     <w:tmpl w:val="53A2F85E"/>
@@ -5805,7 +9010,7 @@
       </w:rPr>
     </w:lvl>
   </w:abstractNum>
-  <w:abstractNum w:abstractNumId="5" w15:restartNumberingAfterBreak="0">
+  <w:abstractNum w:abstractNumId="6" w15:restartNumberingAfterBreak="0">
     <w:nsid w:val="232444E7"/>
     <w:multiLevelType w:val="multilevel"/>
     <w:tmpl w:val="17BCC614"/>
@@ -5954,7 +9159,7 @@
       </w:rPr>
     </w:lvl>
   </w:abstractNum>
-  <w:abstractNum w:abstractNumId="6" w15:restartNumberingAfterBreak="0">
+  <w:abstractNum w:abstractNumId="7" w15:restartNumberingAfterBreak="0">
     <w:nsid w:val="258343E5"/>
     <w:multiLevelType w:val="multilevel"/>
     <w:tmpl w:val="C61C9480"/>
@@ -6103,7 +9308,7 @@
       </w:rPr>
     </w:lvl>
   </w:abstractNum>
-  <w:abstractNum w:abstractNumId="7" w15:restartNumberingAfterBreak="0">
+  <w:abstractNum w:abstractNumId="8" w15:restartNumberingAfterBreak="0">
     <w:nsid w:val="26540BB1"/>
     <w:multiLevelType w:val="multilevel"/>
     <w:tmpl w:val="86504F0E"/>
@@ -6252,7 +9457,7 @@
       </w:rPr>
     </w:lvl>
   </w:abstractNum>
-  <w:abstractNum w:abstractNumId="8" w15:restartNumberingAfterBreak="0">
+  <w:abstractNum w:abstractNumId="9" w15:restartNumberingAfterBreak="0">
     <w:nsid w:val="26635408"/>
     <w:multiLevelType w:val="multilevel"/>
     <w:tmpl w:val="E9784F02"/>
@@ -6401,7 +9606,7 @@
       </w:rPr>
     </w:lvl>
   </w:abstractNum>
-  <w:abstractNum w:abstractNumId="9" w15:restartNumberingAfterBreak="0">
+  <w:abstractNum w:abstractNumId="10" w15:restartNumberingAfterBreak="0">
     <w:nsid w:val="29AA2538"/>
     <w:multiLevelType w:val="multilevel"/>
     <w:tmpl w:val="0E20464A"/>
@@ -6550,7 +9755,7 @@
       </w:rPr>
     </w:lvl>
   </w:abstractNum>
-  <w:abstractNum w:abstractNumId="10" w15:restartNumberingAfterBreak="0">
+  <w:abstractNum w:abstractNumId="11" w15:restartNumberingAfterBreak="0">
     <w:nsid w:val="2B7E443C"/>
     <w:multiLevelType w:val="multilevel"/>
     <w:tmpl w:val="CCB00BBC"/>
@@ -6663,7 +9868,7 @@
       </w:rPr>
     </w:lvl>
   </w:abstractNum>
-  <w:abstractNum w:abstractNumId="11" w15:restartNumberingAfterBreak="0">
+  <w:abstractNum w:abstractNumId="12" w15:restartNumberingAfterBreak="0">
     <w:nsid w:val="342A68A8"/>
     <w:multiLevelType w:val="multilevel"/>
     <w:tmpl w:val="63DA3E86"/>
@@ -6812,7 +10017,7 @@
       </w:rPr>
     </w:lvl>
   </w:abstractNum>
-  <w:abstractNum w:abstractNumId="12" w15:restartNumberingAfterBreak="0">
+  <w:abstractNum w:abstractNumId="13" w15:restartNumberingAfterBreak="0">
     <w:nsid w:val="42685C61"/>
     <w:multiLevelType w:val="multilevel"/>
     <w:tmpl w:val="5D90CA5E"/>
@@ -6961,7 +10166,7 @@
       </w:rPr>
     </w:lvl>
   </w:abstractNum>
-  <w:abstractNum w:abstractNumId="13" w15:restartNumberingAfterBreak="0">
+  <w:abstractNum w:abstractNumId="14" w15:restartNumberingAfterBreak="0">
     <w:nsid w:val="55EF017E"/>
     <w:multiLevelType w:val="multilevel"/>
     <w:tmpl w:val="FADEDAF6"/>
@@ -7110,7 +10315,7 @@
       </w:rPr>
     </w:lvl>
   </w:abstractNum>
-  <w:abstractNum w:abstractNumId="14" w15:restartNumberingAfterBreak="0">
+  <w:abstractNum w:abstractNumId="15" w15:restartNumberingAfterBreak="0">
     <w:nsid w:val="5EAE1138"/>
     <w:multiLevelType w:val="multilevel"/>
     <w:tmpl w:val="7DFA589C"/>
@@ -7259,7 +10464,7 @@
       </w:rPr>
     </w:lvl>
   </w:abstractNum>
-  <w:abstractNum w:abstractNumId="15" w15:restartNumberingAfterBreak="0">
+  <w:abstractNum w:abstractNumId="16" w15:restartNumberingAfterBreak="0">
     <w:nsid w:val="5EE70456"/>
     <w:multiLevelType w:val="multilevel"/>
     <w:tmpl w:val="08BC5816"/>
@@ -7408,7 +10613,7 @@
       </w:rPr>
     </w:lvl>
   </w:abstractNum>
-  <w:abstractNum w:abstractNumId="16" w15:restartNumberingAfterBreak="0">
+  <w:abstractNum w:abstractNumId="17" w15:restartNumberingAfterBreak="0">
     <w:nsid w:val="682F2BF0"/>
     <w:multiLevelType w:val="multilevel"/>
     <w:tmpl w:val="AB345F6E"/>
@@ -7557,7 +10762,7 @@
       </w:rPr>
     </w:lvl>
   </w:abstractNum>
-  <w:abstractNum w:abstractNumId="17" w15:restartNumberingAfterBreak="0">
+  <w:abstractNum w:abstractNumId="18" w15:restartNumberingAfterBreak="0">
     <w:nsid w:val="768B1512"/>
     <w:multiLevelType w:val="multilevel"/>
     <w:tmpl w:val="17929E46"/>
@@ -7706,7 +10911,7 @@
       </w:rPr>
     </w:lvl>
   </w:abstractNum>
-  <w:abstractNum w:abstractNumId="18" w15:restartNumberingAfterBreak="0">
+  <w:abstractNum w:abstractNumId="19" w15:restartNumberingAfterBreak="0">
     <w:nsid w:val="7AE33C59"/>
     <w:multiLevelType w:val="hybridMultilevel"/>
     <w:tmpl w:val="49B88A06"/>
@@ -7820,61 +11025,64 @@
     </w:lvl>
   </w:abstractNum>
   <w:num w:numId="1">
+    <w:abstractNumId w:val="11"/>
+  </w:num>
+  <w:num w:numId="2">
     <w:abstractNumId w:val="10"/>
   </w:num>
-  <w:num w:numId="2">
+  <w:num w:numId="3">
+    <w:abstractNumId w:val="5"/>
+  </w:num>
+  <w:num w:numId="4">
+    <w:abstractNumId w:val="15"/>
+  </w:num>
+  <w:num w:numId="5">
+    <w:abstractNumId w:val="6"/>
+  </w:num>
+  <w:num w:numId="6">
+    <w:abstractNumId w:val="16"/>
+  </w:num>
+  <w:num w:numId="7">
+    <w:abstractNumId w:val="12"/>
+  </w:num>
+  <w:num w:numId="8">
+    <w:abstractNumId w:val="17"/>
+  </w:num>
+  <w:num w:numId="9">
+    <w:abstractNumId w:val="14"/>
+  </w:num>
+  <w:num w:numId="10">
     <w:abstractNumId w:val="9"/>
   </w:num>
-  <w:num w:numId="3">
-    <w:abstractNumId w:val="4"/>
-  </w:num>
-  <w:num w:numId="4">
-    <w:abstractNumId w:val="14"/>
-  </w:num>
-  <w:num w:numId="5">
-    <w:abstractNumId w:val="5"/>
-  </w:num>
-  <w:num w:numId="6">
-    <w:abstractNumId w:val="15"/>
-  </w:num>
-  <w:num w:numId="7">
-    <w:abstractNumId w:val="11"/>
-  </w:num>
-  <w:num w:numId="8">
-    <w:abstractNumId w:val="16"/>
-  </w:num>
-  <w:num w:numId="9">
+  <w:num w:numId="11">
     <w:abstractNumId w:val="13"/>
   </w:num>
-  <w:num w:numId="10">
-    <w:abstractNumId w:val="8"/>
-  </w:num>
-  <w:num w:numId="11">
-    <w:abstractNumId w:val="12"/>
-  </w:num>
   <w:num w:numId="12">
-    <w:abstractNumId w:val="6"/>
+    <w:abstractNumId w:val="7"/>
   </w:num>
   <w:num w:numId="13">
     <w:abstractNumId w:val="2"/>
   </w:num>
   <w:num w:numId="14">
-    <w:abstractNumId w:val="7"/>
+    <w:abstractNumId w:val="8"/>
   </w:num>
   <w:num w:numId="15">
-    <w:abstractNumId w:val="3"/>
+    <w:abstractNumId w:val="4"/>
   </w:num>
   <w:num w:numId="16">
-    <w:abstractNumId w:val="18"/>
+    <w:abstractNumId w:val="19"/>
   </w:num>
   <w:num w:numId="17">
     <w:abstractNumId w:val="1"/>
   </w:num>
   <w:num w:numId="18">
-    <w:abstractNumId w:val="17"/>
+    <w:abstractNumId w:val="18"/>
   </w:num>
   <w:num w:numId="19">
     <w:abstractNumId w:val="0"/>
+  </w:num>
+  <w:num w:numId="20">
+    <w:abstractNumId w:val="3"/>
   </w:num>
 </w:numbering>
 </file>

</xml_diff>

<commit_message>
HTML e CSS parte 4 - Aula 04
</commit_message>
<xml_diff>
--- a/Anotações - HTML5 e CSS3 parte 4_Avançado no CSS - Micro-certificações - Tecnologia WEB.docx
+++ b/Anotações - HTML5 e CSS3 parte 4_Avançado no CSS - Micro-certificações - Tecnologia WEB.docx
@@ -2199,7 +2199,6 @@
         <w:pStyle w:val="Pr-formataoHTML"/>
         <w:rPr>
           <w:rStyle w:val="pln"/>
-          <w:lang w:val="en-US"/>
         </w:rPr>
       </w:pPr>
       <w:r>
@@ -2212,7 +2211,6 @@
       <w:r>
         <w:rPr>
           <w:rStyle w:val="tag"/>
-          <w:lang w:val="en-US"/>
         </w:rPr>
         <w:t>&lt;/section&gt;</w:t>
       </w:r>
@@ -2220,14 +2218,10 @@
     <w:p>
       <w:pPr>
         <w:pStyle w:val="Pr-formataoHTML"/>
-        <w:rPr>
-          <w:lang w:val="en-US"/>
-        </w:rPr>
       </w:pPr>
       <w:r>
         <w:rPr>
           <w:rStyle w:val="tag"/>
-          <w:lang w:val="en-US"/>
         </w:rPr>
         <w:t>&lt;/main&gt;</w:t>
       </w:r>
@@ -2238,13 +2232,9 @@
           <w:rFonts w:ascii="Times New Roman" w:eastAsia="Times New Roman" w:hAnsi="Times New Roman" w:cs="Times New Roman"/>
           <w:sz w:val="24"/>
           <w:szCs w:val="24"/>
-          <w:lang w:val="en-US"/>
-        </w:rPr>
-      </w:pPr>
-      <w:r>
-        <w:rPr>
-          <w:lang w:val="en-US"/>
-        </w:rPr>
+        </w:rPr>
+      </w:pPr>
+      <w:r>
         <w:br w:type="page"/>
       </w:r>
     </w:p>
@@ -4931,20 +4921,6 @@
     </w:p>
     <w:p>
       <w:pPr>
-        <w:rPr>
-          <w:b/>
-        </w:rPr>
-      </w:pPr>
-    </w:p>
-    <w:p>
-      <w:pPr>
-        <w:rPr>
-          <w:b/>
-        </w:rPr>
-      </w:pPr>
-    </w:p>
-    <w:p>
-      <w:pPr>
         <w:spacing w:before="100" w:beforeAutospacing="1" w:after="100" w:afterAutospacing="1" w:line="240" w:lineRule="auto"/>
         <w:rPr>
           <w:rFonts w:ascii="Times New Roman" w:eastAsia="Times New Roman" w:hAnsi="Times New Roman" w:cs="Times New Roman"/>
@@ -5026,20 +5002,6 @@
         </w:rPr>
         <w:t>Como incorporar um vídeo à nossa página</w:t>
       </w:r>
-    </w:p>
-    <w:p>
-      <w:pPr>
-        <w:rPr>
-          <w:b/>
-        </w:rPr>
-      </w:pPr>
-    </w:p>
-    <w:p>
-      <w:pPr>
-        <w:rPr>
-          <w:b/>
-        </w:rPr>
-      </w:pPr>
     </w:p>
     <w:p>
       <w:pPr>
@@ -5604,26 +5566,6 @@
           <w:sz w:val="24"/>
           <w:szCs w:val="24"/>
         </w:rPr>
-        <w:br w:type="page"/>
-      </w:r>
-    </w:p>
-    <w:p>
-      <w:pPr>
-        <w:spacing w:before="100" w:beforeAutospacing="1" w:after="100" w:afterAutospacing="1" w:line="240" w:lineRule="auto"/>
-        <w:rPr>
-          <w:rFonts w:ascii="Times New Roman" w:eastAsia="Times New Roman" w:hAnsi="Times New Roman" w:cs="Times New Roman"/>
-          <w:sz w:val="24"/>
-          <w:szCs w:val="24"/>
-        </w:rPr>
-      </w:pPr>
-      <w:bookmarkStart w:id="0" w:name="_GoBack"/>
-      <w:bookmarkEnd w:id="0"/>
-      <w:r>
-        <w:rPr>
-          <w:rFonts w:ascii="Times New Roman" w:eastAsia="Times New Roman" w:hAnsi="Times New Roman" w:cs="Times New Roman"/>
-          <w:sz w:val="24"/>
-          <w:szCs w:val="24"/>
-        </w:rPr>
         <w:t xml:space="preserve">2) Envolva também o mapa em uma </w:t>
       </w:r>
       <w:r>
@@ -7116,24 +7058,6 @@
           <w:sz w:val="24"/>
           <w:szCs w:val="24"/>
         </w:rPr>
-        <w:br w:type="page"/>
-      </w:r>
-    </w:p>
-    <w:p>
-      <w:pPr>
-        <w:spacing w:before="100" w:beforeAutospacing="1" w:after="100" w:afterAutospacing="1" w:line="240" w:lineRule="auto"/>
-        <w:rPr>
-          <w:rFonts w:ascii="Times New Roman" w:eastAsia="Times New Roman" w:hAnsi="Times New Roman" w:cs="Times New Roman"/>
-          <w:sz w:val="24"/>
-          <w:szCs w:val="24"/>
-        </w:rPr>
-      </w:pPr>
-      <w:r>
-        <w:rPr>
-          <w:rFonts w:ascii="Times New Roman" w:eastAsia="Times New Roman" w:hAnsi="Times New Roman" w:cs="Times New Roman"/>
-          <w:sz w:val="24"/>
-          <w:szCs w:val="24"/>
-        </w:rPr>
         <w:t xml:space="preserve">6) Estilize a </w:t>
       </w:r>
       <w:r>
@@ -7606,6 +7530,26 @@
           <w:szCs w:val="24"/>
         </w:rPr>
       </w:pPr>
+    </w:p>
+    <w:p>
+      <w:pPr>
+        <w:spacing w:before="100" w:beforeAutospacing="1" w:after="100" w:afterAutospacing="1" w:line="240" w:lineRule="auto"/>
+        <w:rPr>
+          <w:rFonts w:ascii="Times New Roman" w:eastAsia="Times New Roman" w:hAnsi="Times New Roman" w:cs="Times New Roman"/>
+          <w:sz w:val="24"/>
+          <w:szCs w:val="24"/>
+        </w:rPr>
+      </w:pPr>
+    </w:p>
+    <w:p>
+      <w:pPr>
+        <w:spacing w:before="100" w:beforeAutospacing="1" w:after="100" w:afterAutospacing="1" w:line="240" w:lineRule="auto"/>
+        <w:rPr>
+          <w:rFonts w:ascii="Times New Roman" w:eastAsia="Times New Roman" w:hAnsi="Times New Roman" w:cs="Times New Roman"/>
+          <w:sz w:val="24"/>
+          <w:szCs w:val="24"/>
+        </w:rPr>
+      </w:pPr>
       <w:r>
         <w:rPr>
           <w:rFonts w:ascii="Times New Roman" w:eastAsia="Times New Roman" w:hAnsi="Times New Roman" w:cs="Times New Roman"/>
@@ -8090,6 +8034,761 @@
         </w:rPr>
       </w:pPr>
     </w:p>
+    <w:p>
+      <w:pPr>
+        <w:rPr>
+          <w:b/>
+          <w:u w:val="single"/>
+        </w:rPr>
+      </w:pPr>
+      <w:r>
+        <w:rPr>
+          <w:b/>
+          <w:highlight w:val="cyan"/>
+        </w:rPr>
+        <w:t>Aula 0</w:t>
+      </w:r>
+      <w:r>
+        <w:rPr>
+          <w:b/>
+          <w:highlight w:val="cyan"/>
+        </w:rPr>
+        <w:t>5</w:t>
+      </w:r>
+      <w:r>
+        <w:rPr>
+          <w:b/>
+          <w:highlight w:val="cyan"/>
+        </w:rPr>
+        <w:t xml:space="preserve"> - Consolidando o seu conhecimento</w:t>
+      </w:r>
+      <w:bookmarkStart w:id="0" w:name="_GoBack"/>
+      <w:bookmarkEnd w:id="0"/>
+    </w:p>
+    <w:p>
+      <w:pPr>
+        <w:rPr>
+          <w:b/>
+        </w:rPr>
+      </w:pPr>
+    </w:p>
+    <w:p>
+      <w:pPr>
+        <w:spacing w:before="100" w:beforeAutospacing="1" w:after="100" w:afterAutospacing="1" w:line="240" w:lineRule="auto"/>
+        <w:rPr>
+          <w:rFonts w:ascii="Times New Roman" w:eastAsia="Times New Roman" w:hAnsi="Times New Roman" w:cs="Times New Roman"/>
+          <w:sz w:val="24"/>
+          <w:szCs w:val="24"/>
+        </w:rPr>
+      </w:pPr>
+      <w:r>
+        <w:rPr>
+          <w:rFonts w:ascii="Times New Roman" w:eastAsia="Times New Roman" w:hAnsi="Times New Roman" w:cs="Times New Roman"/>
+          <w:sz w:val="24"/>
+          <w:szCs w:val="24"/>
+        </w:rPr>
+        <w:t>Nesta aula, aprendemos:</w:t>
+      </w:r>
+    </w:p>
+    <w:p>
+      <w:pPr>
+        <w:numPr>
+          <w:ilvl w:val="0"/>
+          <w:numId w:val="21"/>
+        </w:numPr>
+        <w:spacing w:before="100" w:beforeAutospacing="1" w:after="100" w:afterAutospacing="1" w:line="240" w:lineRule="auto"/>
+        <w:rPr>
+          <w:rFonts w:ascii="Times New Roman" w:eastAsia="Times New Roman" w:hAnsi="Times New Roman" w:cs="Times New Roman"/>
+          <w:sz w:val="24"/>
+          <w:szCs w:val="24"/>
+        </w:rPr>
+      </w:pPr>
+      <w:r>
+        <w:rPr>
+          <w:rFonts w:ascii="Times New Roman" w:eastAsia="Times New Roman" w:hAnsi="Times New Roman" w:cs="Times New Roman"/>
+          <w:sz w:val="24"/>
+          <w:szCs w:val="24"/>
+        </w:rPr>
+        <w:t>Seletores avançados CSS</w:t>
+      </w:r>
+    </w:p>
+    <w:p>
+      <w:pPr>
+        <w:numPr>
+          <w:ilvl w:val="1"/>
+          <w:numId w:val="21"/>
+        </w:numPr>
+        <w:spacing w:before="100" w:beforeAutospacing="1" w:after="100" w:afterAutospacing="1" w:line="240" w:lineRule="auto"/>
+        <w:rPr>
+          <w:rFonts w:ascii="Times New Roman" w:eastAsia="Times New Roman" w:hAnsi="Times New Roman" w:cs="Times New Roman"/>
+          <w:sz w:val="24"/>
+          <w:szCs w:val="24"/>
+        </w:rPr>
+      </w:pPr>
+      <w:r>
+        <w:rPr>
+          <w:rFonts w:ascii="Times New Roman" w:eastAsia="Times New Roman" w:hAnsi="Times New Roman" w:cs="Times New Roman"/>
+          <w:sz w:val="24"/>
+          <w:szCs w:val="24"/>
+        </w:rPr>
+        <w:t xml:space="preserve">Seletor </w:t>
+      </w:r>
+      <w:r>
+        <w:rPr>
+          <w:rFonts w:ascii="Courier New" w:eastAsia="Times New Roman" w:hAnsi="Courier New" w:cs="Courier New"/>
+          <w:sz w:val="20"/>
+          <w:szCs w:val="20"/>
+        </w:rPr>
+        <w:t>&gt;</w:t>
+      </w:r>
+      <w:r>
+        <w:rPr>
+          <w:rFonts w:ascii="Times New Roman" w:eastAsia="Times New Roman" w:hAnsi="Times New Roman" w:cs="Times New Roman"/>
+          <w:sz w:val="24"/>
+          <w:szCs w:val="24"/>
+        </w:rPr>
+        <w:t xml:space="preserve">, para acessar os filhos de determinado elemento. Por exemplo, para acessar todos os </w:t>
+      </w:r>
+      <w:r>
+        <w:rPr>
+          <w:rFonts w:ascii="Courier New" w:eastAsia="Times New Roman" w:hAnsi="Courier New" w:cs="Courier New"/>
+          <w:sz w:val="20"/>
+          <w:szCs w:val="20"/>
+        </w:rPr>
+        <w:t>p</w:t>
+      </w:r>
+      <w:r>
+        <w:rPr>
+          <w:rFonts w:ascii="Times New Roman" w:eastAsia="Times New Roman" w:hAnsi="Times New Roman" w:cs="Times New Roman"/>
+          <w:sz w:val="24"/>
+          <w:szCs w:val="24"/>
+        </w:rPr>
+        <w:t xml:space="preserve"> dentro de </w:t>
+      </w:r>
+      <w:r>
+        <w:rPr>
+          <w:rFonts w:ascii="Courier New" w:eastAsia="Times New Roman" w:hAnsi="Courier New" w:cs="Courier New"/>
+          <w:sz w:val="20"/>
+          <w:szCs w:val="20"/>
+        </w:rPr>
+        <w:t>main</w:t>
+      </w:r>
+      <w:r>
+        <w:rPr>
+          <w:rFonts w:ascii="Times New Roman" w:eastAsia="Times New Roman" w:hAnsi="Times New Roman" w:cs="Times New Roman"/>
+          <w:sz w:val="24"/>
+          <w:szCs w:val="24"/>
+        </w:rPr>
+        <w:t>:</w:t>
+      </w:r>
+    </w:p>
+    <w:p>
+      <w:pPr>
+        <w:numPr>
+          <w:ilvl w:val="1"/>
+          <w:numId w:val="21"/>
+        </w:numPr>
+        <w:tabs>
+          <w:tab w:val="clear" w:pos="1440"/>
+          <w:tab w:val="left" w:pos="916"/>
+          <w:tab w:val="left" w:pos="1832"/>
+          <w:tab w:val="left" w:pos="2748"/>
+          <w:tab w:val="left" w:pos="3664"/>
+          <w:tab w:val="left" w:pos="4580"/>
+          <w:tab w:val="left" w:pos="5496"/>
+          <w:tab w:val="left" w:pos="6412"/>
+          <w:tab w:val="left" w:pos="7328"/>
+          <w:tab w:val="left" w:pos="8244"/>
+          <w:tab w:val="left" w:pos="9160"/>
+          <w:tab w:val="left" w:pos="10076"/>
+          <w:tab w:val="left" w:pos="10992"/>
+          <w:tab w:val="left" w:pos="11908"/>
+          <w:tab w:val="left" w:pos="12824"/>
+          <w:tab w:val="left" w:pos="13740"/>
+          <w:tab w:val="left" w:pos="14656"/>
+        </w:tabs>
+        <w:spacing w:line="240" w:lineRule="auto"/>
+        <w:rPr>
+          <w:rFonts w:ascii="Courier New" w:eastAsia="Times New Roman" w:hAnsi="Courier New" w:cs="Courier New"/>
+          <w:sz w:val="20"/>
+          <w:szCs w:val="20"/>
+        </w:rPr>
+      </w:pPr>
+      <w:r>
+        <w:rPr>
+          <w:rFonts w:ascii="Courier New" w:eastAsia="Times New Roman" w:hAnsi="Courier New" w:cs="Courier New"/>
+          <w:sz w:val="20"/>
+          <w:szCs w:val="20"/>
+        </w:rPr>
+        <w:t>main &gt; p {</w:t>
+      </w:r>
+    </w:p>
+    <w:p>
+      <w:pPr>
+        <w:tabs>
+          <w:tab w:val="left" w:pos="916"/>
+          <w:tab w:val="left" w:pos="1832"/>
+          <w:tab w:val="left" w:pos="2748"/>
+          <w:tab w:val="left" w:pos="3664"/>
+          <w:tab w:val="left" w:pos="4580"/>
+          <w:tab w:val="left" w:pos="5496"/>
+          <w:tab w:val="left" w:pos="6412"/>
+          <w:tab w:val="left" w:pos="7328"/>
+          <w:tab w:val="left" w:pos="8244"/>
+          <w:tab w:val="left" w:pos="9160"/>
+          <w:tab w:val="left" w:pos="10076"/>
+          <w:tab w:val="left" w:pos="10992"/>
+          <w:tab w:val="left" w:pos="11908"/>
+          <w:tab w:val="left" w:pos="12824"/>
+          <w:tab w:val="left" w:pos="13740"/>
+          <w:tab w:val="left" w:pos="14656"/>
+        </w:tabs>
+        <w:spacing w:line="240" w:lineRule="auto"/>
+        <w:ind w:left="1440"/>
+        <w:rPr>
+          <w:rFonts w:ascii="Courier New" w:eastAsia="Times New Roman" w:hAnsi="Courier New" w:cs="Courier New"/>
+          <w:sz w:val="20"/>
+          <w:szCs w:val="20"/>
+        </w:rPr>
+      </w:pPr>
+      <w:r>
+        <w:rPr>
+          <w:rFonts w:ascii="Courier New" w:eastAsia="Times New Roman" w:hAnsi="Courier New" w:cs="Courier New"/>
+          <w:sz w:val="20"/>
+          <w:szCs w:val="20"/>
+        </w:rPr>
+        <w:t>}</w:t>
+      </w:r>
+    </w:p>
+    <w:p>
+      <w:pPr>
+        <w:numPr>
+          <w:ilvl w:val="1"/>
+          <w:numId w:val="21"/>
+        </w:numPr>
+        <w:spacing w:before="100" w:beforeAutospacing="1" w:after="100" w:afterAutospacing="1" w:line="240" w:lineRule="auto"/>
+        <w:rPr>
+          <w:rFonts w:ascii="Times New Roman" w:eastAsia="Times New Roman" w:hAnsi="Times New Roman" w:cs="Times New Roman"/>
+          <w:sz w:val="24"/>
+          <w:szCs w:val="24"/>
+        </w:rPr>
+      </w:pPr>
+      <w:r>
+        <w:rPr>
+          <w:rFonts w:ascii="Times New Roman" w:eastAsia="Times New Roman" w:hAnsi="Times New Roman" w:cs="Times New Roman"/>
+          <w:sz w:val="24"/>
+          <w:szCs w:val="24"/>
+        </w:rPr>
+        <w:t xml:space="preserve">Seletor </w:t>
+      </w:r>
+      <w:r>
+        <w:rPr>
+          <w:rFonts w:ascii="Courier New" w:eastAsia="Times New Roman" w:hAnsi="Courier New" w:cs="Courier New"/>
+          <w:sz w:val="20"/>
+          <w:szCs w:val="20"/>
+        </w:rPr>
+        <w:t>+</w:t>
+      </w:r>
+      <w:r>
+        <w:rPr>
+          <w:rFonts w:ascii="Times New Roman" w:eastAsia="Times New Roman" w:hAnsi="Times New Roman" w:cs="Times New Roman"/>
+          <w:sz w:val="24"/>
+          <w:szCs w:val="24"/>
+        </w:rPr>
+        <w:t xml:space="preserve">, para acessar o primeiro irmão de determinado elemento. Por exemplo, para acessar o primeiro </w:t>
+      </w:r>
+      <w:r>
+        <w:rPr>
+          <w:rFonts w:ascii="Courier New" w:eastAsia="Times New Roman" w:hAnsi="Courier New" w:cs="Courier New"/>
+          <w:sz w:val="20"/>
+          <w:szCs w:val="20"/>
+        </w:rPr>
+        <w:t>p</w:t>
+      </w:r>
+      <w:r>
+        <w:rPr>
+          <w:rFonts w:ascii="Times New Roman" w:eastAsia="Times New Roman" w:hAnsi="Times New Roman" w:cs="Times New Roman"/>
+          <w:sz w:val="24"/>
+          <w:szCs w:val="24"/>
+        </w:rPr>
+        <w:t xml:space="preserve"> após um </w:t>
+      </w:r>
+      <w:r>
+        <w:rPr>
+          <w:rFonts w:ascii="Courier New" w:eastAsia="Times New Roman" w:hAnsi="Courier New" w:cs="Courier New"/>
+          <w:sz w:val="20"/>
+          <w:szCs w:val="20"/>
+        </w:rPr>
+        <w:t>img</w:t>
+      </w:r>
+      <w:r>
+        <w:rPr>
+          <w:rFonts w:ascii="Times New Roman" w:eastAsia="Times New Roman" w:hAnsi="Times New Roman" w:cs="Times New Roman"/>
+          <w:sz w:val="24"/>
+          <w:szCs w:val="24"/>
+        </w:rPr>
+        <w:t>:</w:t>
+      </w:r>
+    </w:p>
+    <w:p>
+      <w:pPr>
+        <w:numPr>
+          <w:ilvl w:val="1"/>
+          <w:numId w:val="21"/>
+        </w:numPr>
+        <w:tabs>
+          <w:tab w:val="clear" w:pos="1440"/>
+          <w:tab w:val="left" w:pos="916"/>
+          <w:tab w:val="left" w:pos="1832"/>
+          <w:tab w:val="left" w:pos="2748"/>
+          <w:tab w:val="left" w:pos="3664"/>
+          <w:tab w:val="left" w:pos="4580"/>
+          <w:tab w:val="left" w:pos="5496"/>
+          <w:tab w:val="left" w:pos="6412"/>
+          <w:tab w:val="left" w:pos="7328"/>
+          <w:tab w:val="left" w:pos="8244"/>
+          <w:tab w:val="left" w:pos="9160"/>
+          <w:tab w:val="left" w:pos="10076"/>
+          <w:tab w:val="left" w:pos="10992"/>
+          <w:tab w:val="left" w:pos="11908"/>
+          <w:tab w:val="left" w:pos="12824"/>
+          <w:tab w:val="left" w:pos="13740"/>
+          <w:tab w:val="left" w:pos="14656"/>
+        </w:tabs>
+        <w:spacing w:line="240" w:lineRule="auto"/>
+        <w:rPr>
+          <w:rFonts w:ascii="Courier New" w:eastAsia="Times New Roman" w:hAnsi="Courier New" w:cs="Courier New"/>
+          <w:sz w:val="20"/>
+          <w:szCs w:val="20"/>
+        </w:rPr>
+      </w:pPr>
+      <w:r>
+        <w:rPr>
+          <w:rFonts w:ascii="Courier New" w:eastAsia="Times New Roman" w:hAnsi="Courier New" w:cs="Courier New"/>
+          <w:sz w:val="20"/>
+          <w:szCs w:val="20"/>
+        </w:rPr>
+        <w:t>img + p {</w:t>
+      </w:r>
+    </w:p>
+    <w:p>
+      <w:pPr>
+        <w:tabs>
+          <w:tab w:val="left" w:pos="916"/>
+          <w:tab w:val="left" w:pos="1832"/>
+          <w:tab w:val="left" w:pos="2748"/>
+          <w:tab w:val="left" w:pos="3664"/>
+          <w:tab w:val="left" w:pos="4580"/>
+          <w:tab w:val="left" w:pos="5496"/>
+          <w:tab w:val="left" w:pos="6412"/>
+          <w:tab w:val="left" w:pos="7328"/>
+          <w:tab w:val="left" w:pos="8244"/>
+          <w:tab w:val="left" w:pos="9160"/>
+          <w:tab w:val="left" w:pos="10076"/>
+          <w:tab w:val="left" w:pos="10992"/>
+          <w:tab w:val="left" w:pos="11908"/>
+          <w:tab w:val="left" w:pos="12824"/>
+          <w:tab w:val="left" w:pos="13740"/>
+          <w:tab w:val="left" w:pos="14656"/>
+        </w:tabs>
+        <w:spacing w:line="240" w:lineRule="auto"/>
+        <w:ind w:left="1440"/>
+        <w:rPr>
+          <w:rFonts w:ascii="Courier New" w:eastAsia="Times New Roman" w:hAnsi="Courier New" w:cs="Courier New"/>
+          <w:sz w:val="20"/>
+          <w:szCs w:val="20"/>
+        </w:rPr>
+      </w:pPr>
+      <w:r>
+        <w:rPr>
+          <w:rFonts w:ascii="Courier New" w:eastAsia="Times New Roman" w:hAnsi="Courier New" w:cs="Courier New"/>
+          <w:sz w:val="20"/>
+          <w:szCs w:val="20"/>
+        </w:rPr>
+        <w:t>}</w:t>
+      </w:r>
+    </w:p>
+    <w:p>
+      <w:pPr>
+        <w:numPr>
+          <w:ilvl w:val="1"/>
+          <w:numId w:val="21"/>
+        </w:numPr>
+        <w:spacing w:before="100" w:beforeAutospacing="1" w:after="100" w:afterAutospacing="1" w:line="240" w:lineRule="auto"/>
+        <w:rPr>
+          <w:rFonts w:ascii="Times New Roman" w:eastAsia="Times New Roman" w:hAnsi="Times New Roman" w:cs="Times New Roman"/>
+          <w:sz w:val="24"/>
+          <w:szCs w:val="24"/>
+        </w:rPr>
+      </w:pPr>
+      <w:r>
+        <w:rPr>
+          <w:rFonts w:ascii="Times New Roman" w:eastAsia="Times New Roman" w:hAnsi="Times New Roman" w:cs="Times New Roman"/>
+          <w:sz w:val="24"/>
+          <w:szCs w:val="24"/>
+        </w:rPr>
+        <w:t xml:space="preserve">Seletor </w:t>
+      </w:r>
+      <w:r>
+        <w:rPr>
+          <w:rFonts w:ascii="Courier New" w:eastAsia="Times New Roman" w:hAnsi="Courier New" w:cs="Courier New"/>
+          <w:sz w:val="20"/>
+          <w:szCs w:val="20"/>
+        </w:rPr>
+        <w:t>~</w:t>
+      </w:r>
+      <w:r>
+        <w:rPr>
+          <w:rFonts w:ascii="Times New Roman" w:eastAsia="Times New Roman" w:hAnsi="Times New Roman" w:cs="Times New Roman"/>
+          <w:sz w:val="24"/>
+          <w:szCs w:val="24"/>
+        </w:rPr>
+        <w:t xml:space="preserve">, para acessar todos os irmãos de determinado elemento. Por exemplo, para acessar todos os </w:t>
+      </w:r>
+      <w:r>
+        <w:rPr>
+          <w:rFonts w:ascii="Courier New" w:eastAsia="Times New Roman" w:hAnsi="Courier New" w:cs="Courier New"/>
+          <w:sz w:val="20"/>
+          <w:szCs w:val="20"/>
+        </w:rPr>
+        <w:t>p</w:t>
+      </w:r>
+      <w:r>
+        <w:rPr>
+          <w:rFonts w:ascii="Times New Roman" w:eastAsia="Times New Roman" w:hAnsi="Times New Roman" w:cs="Times New Roman"/>
+          <w:sz w:val="24"/>
+          <w:szCs w:val="24"/>
+        </w:rPr>
+        <w:t xml:space="preserve"> após um </w:t>
+      </w:r>
+      <w:r>
+        <w:rPr>
+          <w:rFonts w:ascii="Courier New" w:eastAsia="Times New Roman" w:hAnsi="Courier New" w:cs="Courier New"/>
+          <w:sz w:val="20"/>
+          <w:szCs w:val="20"/>
+        </w:rPr>
+        <w:t>img</w:t>
+      </w:r>
+      <w:r>
+        <w:rPr>
+          <w:rFonts w:ascii="Times New Roman" w:eastAsia="Times New Roman" w:hAnsi="Times New Roman" w:cs="Times New Roman"/>
+          <w:sz w:val="24"/>
+          <w:szCs w:val="24"/>
+        </w:rPr>
+        <w:t>:</w:t>
+      </w:r>
+    </w:p>
+    <w:p>
+      <w:pPr>
+        <w:numPr>
+          <w:ilvl w:val="1"/>
+          <w:numId w:val="21"/>
+        </w:numPr>
+        <w:tabs>
+          <w:tab w:val="clear" w:pos="1440"/>
+          <w:tab w:val="left" w:pos="916"/>
+          <w:tab w:val="left" w:pos="1832"/>
+          <w:tab w:val="left" w:pos="2748"/>
+          <w:tab w:val="left" w:pos="3664"/>
+          <w:tab w:val="left" w:pos="4580"/>
+          <w:tab w:val="left" w:pos="5496"/>
+          <w:tab w:val="left" w:pos="6412"/>
+          <w:tab w:val="left" w:pos="7328"/>
+          <w:tab w:val="left" w:pos="8244"/>
+          <w:tab w:val="left" w:pos="9160"/>
+          <w:tab w:val="left" w:pos="10076"/>
+          <w:tab w:val="left" w:pos="10992"/>
+          <w:tab w:val="left" w:pos="11908"/>
+          <w:tab w:val="left" w:pos="12824"/>
+          <w:tab w:val="left" w:pos="13740"/>
+          <w:tab w:val="left" w:pos="14656"/>
+        </w:tabs>
+        <w:spacing w:line="240" w:lineRule="auto"/>
+        <w:rPr>
+          <w:rFonts w:ascii="Courier New" w:eastAsia="Times New Roman" w:hAnsi="Courier New" w:cs="Courier New"/>
+          <w:sz w:val="20"/>
+          <w:szCs w:val="20"/>
+        </w:rPr>
+      </w:pPr>
+      <w:r>
+        <w:rPr>
+          <w:rFonts w:ascii="Courier New" w:eastAsia="Times New Roman" w:hAnsi="Courier New" w:cs="Courier New"/>
+          <w:sz w:val="20"/>
+          <w:szCs w:val="20"/>
+        </w:rPr>
+        <w:t>img ~ p {</w:t>
+      </w:r>
+    </w:p>
+    <w:p>
+      <w:pPr>
+        <w:tabs>
+          <w:tab w:val="left" w:pos="916"/>
+          <w:tab w:val="left" w:pos="1832"/>
+          <w:tab w:val="left" w:pos="2748"/>
+          <w:tab w:val="left" w:pos="3664"/>
+          <w:tab w:val="left" w:pos="4580"/>
+          <w:tab w:val="left" w:pos="5496"/>
+          <w:tab w:val="left" w:pos="6412"/>
+          <w:tab w:val="left" w:pos="7328"/>
+          <w:tab w:val="left" w:pos="8244"/>
+          <w:tab w:val="left" w:pos="9160"/>
+          <w:tab w:val="left" w:pos="10076"/>
+          <w:tab w:val="left" w:pos="10992"/>
+          <w:tab w:val="left" w:pos="11908"/>
+          <w:tab w:val="left" w:pos="12824"/>
+          <w:tab w:val="left" w:pos="13740"/>
+          <w:tab w:val="left" w:pos="14656"/>
+        </w:tabs>
+        <w:spacing w:line="240" w:lineRule="auto"/>
+        <w:ind w:left="1440"/>
+        <w:rPr>
+          <w:rFonts w:ascii="Courier New" w:eastAsia="Times New Roman" w:hAnsi="Courier New" w:cs="Courier New"/>
+          <w:sz w:val="20"/>
+          <w:szCs w:val="20"/>
+        </w:rPr>
+      </w:pPr>
+      <w:r>
+        <w:rPr>
+          <w:rFonts w:ascii="Courier New" w:eastAsia="Times New Roman" w:hAnsi="Courier New" w:cs="Courier New"/>
+          <w:sz w:val="20"/>
+          <w:szCs w:val="20"/>
+        </w:rPr>
+        <w:t>}</w:t>
+      </w:r>
+    </w:p>
+    <w:p>
+      <w:pPr>
+        <w:numPr>
+          <w:ilvl w:val="1"/>
+          <w:numId w:val="21"/>
+        </w:numPr>
+        <w:spacing w:before="100" w:beforeAutospacing="1" w:after="100" w:afterAutospacing="1" w:line="240" w:lineRule="auto"/>
+        <w:rPr>
+          <w:rFonts w:ascii="Times New Roman" w:eastAsia="Times New Roman" w:hAnsi="Times New Roman" w:cs="Times New Roman"/>
+          <w:sz w:val="24"/>
+          <w:szCs w:val="24"/>
+        </w:rPr>
+      </w:pPr>
+      <w:r>
+        <w:rPr>
+          <w:rFonts w:ascii="Times New Roman" w:eastAsia="Times New Roman" w:hAnsi="Times New Roman" w:cs="Times New Roman"/>
+          <w:sz w:val="24"/>
+          <w:szCs w:val="24"/>
+        </w:rPr>
+        <w:t xml:space="preserve">Seletor </w:t>
+      </w:r>
+      <w:r>
+        <w:rPr>
+          <w:rFonts w:ascii="Courier New" w:eastAsia="Times New Roman" w:hAnsi="Courier New" w:cs="Courier New"/>
+          <w:sz w:val="20"/>
+          <w:szCs w:val="20"/>
+        </w:rPr>
+        <w:t>not</w:t>
+      </w:r>
+      <w:r>
+        <w:rPr>
+          <w:rFonts w:ascii="Times New Roman" w:eastAsia="Times New Roman" w:hAnsi="Times New Roman" w:cs="Times New Roman"/>
+          <w:sz w:val="24"/>
+          <w:szCs w:val="24"/>
+        </w:rPr>
+        <w:t xml:space="preserve">, para acessar os elementos, exceto algum. Por exemplo, para acessar todos os </w:t>
+      </w:r>
+      <w:r>
+        <w:rPr>
+          <w:rFonts w:ascii="Courier New" w:eastAsia="Times New Roman" w:hAnsi="Courier New" w:cs="Courier New"/>
+          <w:sz w:val="20"/>
+          <w:szCs w:val="20"/>
+        </w:rPr>
+        <w:t>p</w:t>
+      </w:r>
+      <w:r>
+        <w:rPr>
+          <w:rFonts w:ascii="Times New Roman" w:eastAsia="Times New Roman" w:hAnsi="Times New Roman" w:cs="Times New Roman"/>
+          <w:sz w:val="24"/>
+          <w:szCs w:val="24"/>
+        </w:rPr>
+        <w:t xml:space="preserve"> dentro de </w:t>
+      </w:r>
+      <w:r>
+        <w:rPr>
+          <w:rFonts w:ascii="Courier New" w:eastAsia="Times New Roman" w:hAnsi="Courier New" w:cs="Courier New"/>
+          <w:sz w:val="20"/>
+          <w:szCs w:val="20"/>
+        </w:rPr>
+        <w:t>main</w:t>
+      </w:r>
+      <w:r>
+        <w:rPr>
+          <w:rFonts w:ascii="Times New Roman" w:eastAsia="Times New Roman" w:hAnsi="Times New Roman" w:cs="Times New Roman"/>
+          <w:sz w:val="24"/>
+          <w:szCs w:val="24"/>
+        </w:rPr>
+        <w:t xml:space="preserve">, exceto o </w:t>
+      </w:r>
+      <w:r>
+        <w:rPr>
+          <w:rFonts w:ascii="Courier New" w:eastAsia="Times New Roman" w:hAnsi="Courier New" w:cs="Courier New"/>
+          <w:sz w:val="20"/>
+          <w:szCs w:val="20"/>
+        </w:rPr>
+        <w:t>p</w:t>
+      </w:r>
+      <w:r>
+        <w:rPr>
+          <w:rFonts w:ascii="Times New Roman" w:eastAsia="Times New Roman" w:hAnsi="Times New Roman" w:cs="Times New Roman"/>
+          <w:sz w:val="24"/>
+          <w:szCs w:val="24"/>
+        </w:rPr>
+        <w:t xml:space="preserve"> que tem </w:t>
+      </w:r>
+      <w:r>
+        <w:rPr>
+          <w:rFonts w:ascii="Courier New" w:eastAsia="Times New Roman" w:hAnsi="Courier New" w:cs="Courier New"/>
+          <w:sz w:val="20"/>
+          <w:szCs w:val="20"/>
+        </w:rPr>
+        <w:t>id</w:t>
+      </w:r>
+      <w:r>
+        <w:rPr>
+          <w:rFonts w:ascii="Times New Roman" w:eastAsia="Times New Roman" w:hAnsi="Times New Roman" w:cs="Times New Roman"/>
+          <w:sz w:val="24"/>
+          <w:szCs w:val="24"/>
+        </w:rPr>
+        <w:t xml:space="preserve"> </w:t>
+      </w:r>
+      <w:r>
+        <w:rPr>
+          <w:rFonts w:ascii="Courier New" w:eastAsia="Times New Roman" w:hAnsi="Courier New" w:cs="Courier New"/>
+          <w:sz w:val="20"/>
+          <w:szCs w:val="20"/>
+        </w:rPr>
+        <w:t>missao</w:t>
+      </w:r>
+      <w:r>
+        <w:rPr>
+          <w:rFonts w:ascii="Times New Roman" w:eastAsia="Times New Roman" w:hAnsi="Times New Roman" w:cs="Times New Roman"/>
+          <w:sz w:val="24"/>
+          <w:szCs w:val="24"/>
+        </w:rPr>
+        <w:t>:</w:t>
+      </w:r>
+    </w:p>
+    <w:p>
+      <w:pPr>
+        <w:numPr>
+          <w:ilvl w:val="1"/>
+          <w:numId w:val="21"/>
+        </w:numPr>
+        <w:tabs>
+          <w:tab w:val="clear" w:pos="1440"/>
+          <w:tab w:val="left" w:pos="916"/>
+          <w:tab w:val="left" w:pos="1832"/>
+          <w:tab w:val="left" w:pos="2748"/>
+          <w:tab w:val="left" w:pos="3664"/>
+          <w:tab w:val="left" w:pos="4580"/>
+          <w:tab w:val="left" w:pos="5496"/>
+          <w:tab w:val="left" w:pos="6412"/>
+          <w:tab w:val="left" w:pos="7328"/>
+          <w:tab w:val="left" w:pos="8244"/>
+          <w:tab w:val="left" w:pos="9160"/>
+          <w:tab w:val="left" w:pos="10076"/>
+          <w:tab w:val="left" w:pos="10992"/>
+          <w:tab w:val="left" w:pos="11908"/>
+          <w:tab w:val="left" w:pos="12824"/>
+          <w:tab w:val="left" w:pos="13740"/>
+          <w:tab w:val="left" w:pos="14656"/>
+        </w:tabs>
+        <w:spacing w:line="240" w:lineRule="auto"/>
+        <w:rPr>
+          <w:rFonts w:ascii="Courier New" w:eastAsia="Times New Roman" w:hAnsi="Courier New" w:cs="Courier New"/>
+          <w:sz w:val="20"/>
+          <w:szCs w:val="20"/>
+        </w:rPr>
+      </w:pPr>
+      <w:r>
+        <w:rPr>
+          <w:rFonts w:ascii="Courier New" w:eastAsia="Times New Roman" w:hAnsi="Courier New" w:cs="Courier New"/>
+          <w:sz w:val="20"/>
+          <w:szCs w:val="20"/>
+        </w:rPr>
+        <w:t>main p:not(#missao) {</w:t>
+      </w:r>
+    </w:p>
+    <w:p>
+      <w:pPr>
+        <w:tabs>
+          <w:tab w:val="left" w:pos="916"/>
+          <w:tab w:val="left" w:pos="1832"/>
+          <w:tab w:val="left" w:pos="2748"/>
+          <w:tab w:val="left" w:pos="3664"/>
+          <w:tab w:val="left" w:pos="4580"/>
+          <w:tab w:val="left" w:pos="5496"/>
+          <w:tab w:val="left" w:pos="6412"/>
+          <w:tab w:val="left" w:pos="7328"/>
+          <w:tab w:val="left" w:pos="8244"/>
+          <w:tab w:val="left" w:pos="9160"/>
+          <w:tab w:val="left" w:pos="10076"/>
+          <w:tab w:val="left" w:pos="10992"/>
+          <w:tab w:val="left" w:pos="11908"/>
+          <w:tab w:val="left" w:pos="12824"/>
+          <w:tab w:val="left" w:pos="13740"/>
+          <w:tab w:val="left" w:pos="14656"/>
+        </w:tabs>
+        <w:spacing w:line="240" w:lineRule="auto"/>
+        <w:ind w:left="1440"/>
+        <w:rPr>
+          <w:rFonts w:ascii="Courier New" w:eastAsia="Times New Roman" w:hAnsi="Courier New" w:cs="Courier New"/>
+          <w:sz w:val="20"/>
+          <w:szCs w:val="20"/>
+        </w:rPr>
+      </w:pPr>
+      <w:r>
+        <w:rPr>
+          <w:rFonts w:ascii="Courier New" w:eastAsia="Times New Roman" w:hAnsi="Courier New" w:cs="Courier New"/>
+          <w:sz w:val="20"/>
+          <w:szCs w:val="20"/>
+        </w:rPr>
+        <w:t>}</w:t>
+      </w:r>
+    </w:p>
+    <w:p>
+      <w:pPr>
+        <w:numPr>
+          <w:ilvl w:val="0"/>
+          <w:numId w:val="21"/>
+        </w:numPr>
+        <w:spacing w:before="100" w:beforeAutospacing="1" w:after="100" w:afterAutospacing="1" w:line="240" w:lineRule="auto"/>
+        <w:rPr>
+          <w:rFonts w:ascii="Times New Roman" w:eastAsia="Times New Roman" w:hAnsi="Times New Roman" w:cs="Times New Roman"/>
+          <w:sz w:val="24"/>
+          <w:szCs w:val="24"/>
+        </w:rPr>
+      </w:pPr>
+      <w:r>
+        <w:rPr>
+          <w:rFonts w:ascii="Times New Roman" w:eastAsia="Times New Roman" w:hAnsi="Times New Roman" w:cs="Times New Roman"/>
+          <w:sz w:val="24"/>
+          <w:szCs w:val="24"/>
+        </w:rPr>
+        <w:t xml:space="preserve">Como fazer contas com CSS, com a propriedade </w:t>
+      </w:r>
+      <w:r>
+        <w:rPr>
+          <w:rFonts w:ascii="Courier New" w:eastAsia="Times New Roman" w:hAnsi="Courier New" w:cs="Courier New"/>
+          <w:sz w:val="20"/>
+          <w:szCs w:val="20"/>
+        </w:rPr>
+        <w:t>calc</w:t>
+      </w:r>
+    </w:p>
+    <w:p>
+      <w:pPr>
+        <w:rPr>
+          <w:b/>
+        </w:rPr>
+      </w:pPr>
+    </w:p>
     <w:sectPr>
       <w:pgSz w:w="11909" w:h="16834"/>
       <w:pgMar w:top="1440" w:right="1440" w:bottom="1440" w:left="1440" w:header="720" w:footer="720" w:gutter="0"/>
@@ -9607,6 +10306,155 @@
     </w:lvl>
   </w:abstractNum>
   <w:abstractNum w:abstractNumId="10" w15:restartNumberingAfterBreak="0">
+    <w:nsid w:val="27D606E2"/>
+    <w:multiLevelType w:val="multilevel"/>
+    <w:tmpl w:val="86AC11DE"/>
+    <w:lvl w:ilvl="0">
+      <w:start w:val="1"/>
+      <w:numFmt w:val="bullet"/>
+      <w:lvlText w:val=""/>
+      <w:lvlJc w:val="left"/>
+      <w:pPr>
+        <w:tabs>
+          <w:tab w:val="num" w:pos="720"/>
+        </w:tabs>
+        <w:ind w:left="720" w:hanging="360"/>
+      </w:pPr>
+      <w:rPr>
+        <w:rFonts w:ascii="Symbol" w:hAnsi="Symbol" w:hint="default"/>
+        <w:sz w:val="20"/>
+      </w:rPr>
+    </w:lvl>
+    <w:lvl w:ilvl="1">
+      <w:start w:val="1"/>
+      <w:numFmt w:val="bullet"/>
+      <w:lvlText w:val="o"/>
+      <w:lvlJc w:val="left"/>
+      <w:pPr>
+        <w:tabs>
+          <w:tab w:val="num" w:pos="1440"/>
+        </w:tabs>
+        <w:ind w:left="1440" w:hanging="360"/>
+      </w:pPr>
+      <w:rPr>
+        <w:rFonts w:ascii="Courier New" w:hAnsi="Courier New" w:hint="default"/>
+        <w:sz w:val="20"/>
+      </w:rPr>
+    </w:lvl>
+    <w:lvl w:ilvl="2" w:tentative="1">
+      <w:start w:val="1"/>
+      <w:numFmt w:val="bullet"/>
+      <w:lvlText w:val=""/>
+      <w:lvlJc w:val="left"/>
+      <w:pPr>
+        <w:tabs>
+          <w:tab w:val="num" w:pos="2160"/>
+        </w:tabs>
+        <w:ind w:left="2160" w:hanging="360"/>
+      </w:pPr>
+      <w:rPr>
+        <w:rFonts w:ascii="Wingdings" w:hAnsi="Wingdings" w:hint="default"/>
+        <w:sz w:val="20"/>
+      </w:rPr>
+    </w:lvl>
+    <w:lvl w:ilvl="3" w:tentative="1">
+      <w:start w:val="1"/>
+      <w:numFmt w:val="bullet"/>
+      <w:lvlText w:val=""/>
+      <w:lvlJc w:val="left"/>
+      <w:pPr>
+        <w:tabs>
+          <w:tab w:val="num" w:pos="2880"/>
+        </w:tabs>
+        <w:ind w:left="2880" w:hanging="360"/>
+      </w:pPr>
+      <w:rPr>
+        <w:rFonts w:ascii="Wingdings" w:hAnsi="Wingdings" w:hint="default"/>
+        <w:sz w:val="20"/>
+      </w:rPr>
+    </w:lvl>
+    <w:lvl w:ilvl="4" w:tentative="1">
+      <w:start w:val="1"/>
+      <w:numFmt w:val="bullet"/>
+      <w:lvlText w:val=""/>
+      <w:lvlJc w:val="left"/>
+      <w:pPr>
+        <w:tabs>
+          <w:tab w:val="num" w:pos="3600"/>
+        </w:tabs>
+        <w:ind w:left="3600" w:hanging="360"/>
+      </w:pPr>
+      <w:rPr>
+        <w:rFonts w:ascii="Wingdings" w:hAnsi="Wingdings" w:hint="default"/>
+        <w:sz w:val="20"/>
+      </w:rPr>
+    </w:lvl>
+    <w:lvl w:ilvl="5" w:tentative="1">
+      <w:start w:val="1"/>
+      <w:numFmt w:val="bullet"/>
+      <w:lvlText w:val=""/>
+      <w:lvlJc w:val="left"/>
+      <w:pPr>
+        <w:tabs>
+          <w:tab w:val="num" w:pos="4320"/>
+        </w:tabs>
+        <w:ind w:left="4320" w:hanging="360"/>
+      </w:pPr>
+      <w:rPr>
+        <w:rFonts w:ascii="Wingdings" w:hAnsi="Wingdings" w:hint="default"/>
+        <w:sz w:val="20"/>
+      </w:rPr>
+    </w:lvl>
+    <w:lvl w:ilvl="6" w:tentative="1">
+      <w:start w:val="1"/>
+      <w:numFmt w:val="bullet"/>
+      <w:lvlText w:val=""/>
+      <w:lvlJc w:val="left"/>
+      <w:pPr>
+        <w:tabs>
+          <w:tab w:val="num" w:pos="5040"/>
+        </w:tabs>
+        <w:ind w:left="5040" w:hanging="360"/>
+      </w:pPr>
+      <w:rPr>
+        <w:rFonts w:ascii="Wingdings" w:hAnsi="Wingdings" w:hint="default"/>
+        <w:sz w:val="20"/>
+      </w:rPr>
+    </w:lvl>
+    <w:lvl w:ilvl="7" w:tentative="1">
+      <w:start w:val="1"/>
+      <w:numFmt w:val="bullet"/>
+      <w:lvlText w:val=""/>
+      <w:lvlJc w:val="left"/>
+      <w:pPr>
+        <w:tabs>
+          <w:tab w:val="num" w:pos="5760"/>
+        </w:tabs>
+        <w:ind w:left="5760" w:hanging="360"/>
+      </w:pPr>
+      <w:rPr>
+        <w:rFonts w:ascii="Wingdings" w:hAnsi="Wingdings" w:hint="default"/>
+        <w:sz w:val="20"/>
+      </w:rPr>
+    </w:lvl>
+    <w:lvl w:ilvl="8" w:tentative="1">
+      <w:start w:val="1"/>
+      <w:numFmt w:val="bullet"/>
+      <w:lvlText w:val=""/>
+      <w:lvlJc w:val="left"/>
+      <w:pPr>
+        <w:tabs>
+          <w:tab w:val="num" w:pos="6480"/>
+        </w:tabs>
+        <w:ind w:left="6480" w:hanging="360"/>
+      </w:pPr>
+      <w:rPr>
+        <w:rFonts w:ascii="Wingdings" w:hAnsi="Wingdings" w:hint="default"/>
+        <w:sz w:val="20"/>
+      </w:rPr>
+    </w:lvl>
+  </w:abstractNum>
+  <w:abstractNum w:abstractNumId="11" w15:restartNumberingAfterBreak="0">
     <w:nsid w:val="29AA2538"/>
     <w:multiLevelType w:val="multilevel"/>
     <w:tmpl w:val="0E20464A"/>
@@ -9755,7 +10603,7 @@
       </w:rPr>
     </w:lvl>
   </w:abstractNum>
-  <w:abstractNum w:abstractNumId="11" w15:restartNumberingAfterBreak="0">
+  <w:abstractNum w:abstractNumId="12" w15:restartNumberingAfterBreak="0">
     <w:nsid w:val="2B7E443C"/>
     <w:multiLevelType w:val="multilevel"/>
     <w:tmpl w:val="CCB00BBC"/>
@@ -9868,7 +10716,7 @@
       </w:rPr>
     </w:lvl>
   </w:abstractNum>
-  <w:abstractNum w:abstractNumId="12" w15:restartNumberingAfterBreak="0">
+  <w:abstractNum w:abstractNumId="13" w15:restartNumberingAfterBreak="0">
     <w:nsid w:val="342A68A8"/>
     <w:multiLevelType w:val="multilevel"/>
     <w:tmpl w:val="63DA3E86"/>
@@ -10017,7 +10865,7 @@
       </w:rPr>
     </w:lvl>
   </w:abstractNum>
-  <w:abstractNum w:abstractNumId="13" w15:restartNumberingAfterBreak="0">
+  <w:abstractNum w:abstractNumId="14" w15:restartNumberingAfterBreak="0">
     <w:nsid w:val="42685C61"/>
     <w:multiLevelType w:val="multilevel"/>
     <w:tmpl w:val="5D90CA5E"/>
@@ -10166,7 +11014,7 @@
       </w:rPr>
     </w:lvl>
   </w:abstractNum>
-  <w:abstractNum w:abstractNumId="14" w15:restartNumberingAfterBreak="0">
+  <w:abstractNum w:abstractNumId="15" w15:restartNumberingAfterBreak="0">
     <w:nsid w:val="55EF017E"/>
     <w:multiLevelType w:val="multilevel"/>
     <w:tmpl w:val="FADEDAF6"/>
@@ -10315,7 +11163,7 @@
       </w:rPr>
     </w:lvl>
   </w:abstractNum>
-  <w:abstractNum w:abstractNumId="15" w15:restartNumberingAfterBreak="0">
+  <w:abstractNum w:abstractNumId="16" w15:restartNumberingAfterBreak="0">
     <w:nsid w:val="5EAE1138"/>
     <w:multiLevelType w:val="multilevel"/>
     <w:tmpl w:val="7DFA589C"/>
@@ -10464,7 +11312,7 @@
       </w:rPr>
     </w:lvl>
   </w:abstractNum>
-  <w:abstractNum w:abstractNumId="16" w15:restartNumberingAfterBreak="0">
+  <w:abstractNum w:abstractNumId="17" w15:restartNumberingAfterBreak="0">
     <w:nsid w:val="5EE70456"/>
     <w:multiLevelType w:val="multilevel"/>
     <w:tmpl w:val="08BC5816"/>
@@ -10613,7 +11461,7 @@
       </w:rPr>
     </w:lvl>
   </w:abstractNum>
-  <w:abstractNum w:abstractNumId="17" w15:restartNumberingAfterBreak="0">
+  <w:abstractNum w:abstractNumId="18" w15:restartNumberingAfterBreak="0">
     <w:nsid w:val="682F2BF0"/>
     <w:multiLevelType w:val="multilevel"/>
     <w:tmpl w:val="AB345F6E"/>
@@ -10762,7 +11610,7 @@
       </w:rPr>
     </w:lvl>
   </w:abstractNum>
-  <w:abstractNum w:abstractNumId="18" w15:restartNumberingAfterBreak="0">
+  <w:abstractNum w:abstractNumId="19" w15:restartNumberingAfterBreak="0">
     <w:nsid w:val="768B1512"/>
     <w:multiLevelType w:val="multilevel"/>
     <w:tmpl w:val="17929E46"/>
@@ -10911,7 +11759,7 @@
       </w:rPr>
     </w:lvl>
   </w:abstractNum>
-  <w:abstractNum w:abstractNumId="19" w15:restartNumberingAfterBreak="0">
+  <w:abstractNum w:abstractNumId="20" w15:restartNumberingAfterBreak="0">
     <w:nsid w:val="7AE33C59"/>
     <w:multiLevelType w:val="hybridMultilevel"/>
     <w:tmpl w:val="49B88A06"/>
@@ -11025,37 +11873,37 @@
     </w:lvl>
   </w:abstractNum>
   <w:num w:numId="1">
-    <w:abstractNumId w:val="11"/>
+    <w:abstractNumId w:val="12"/>
   </w:num>
   <w:num w:numId="2">
-    <w:abstractNumId w:val="10"/>
+    <w:abstractNumId w:val="11"/>
   </w:num>
   <w:num w:numId="3">
     <w:abstractNumId w:val="5"/>
   </w:num>
   <w:num w:numId="4">
-    <w:abstractNumId w:val="15"/>
+    <w:abstractNumId w:val="16"/>
   </w:num>
   <w:num w:numId="5">
     <w:abstractNumId w:val="6"/>
   </w:num>
   <w:num w:numId="6">
-    <w:abstractNumId w:val="16"/>
+    <w:abstractNumId w:val="17"/>
   </w:num>
   <w:num w:numId="7">
-    <w:abstractNumId w:val="12"/>
+    <w:abstractNumId w:val="13"/>
   </w:num>
   <w:num w:numId="8">
-    <w:abstractNumId w:val="17"/>
+    <w:abstractNumId w:val="18"/>
   </w:num>
   <w:num w:numId="9">
-    <w:abstractNumId w:val="14"/>
+    <w:abstractNumId w:val="15"/>
   </w:num>
   <w:num w:numId="10">
     <w:abstractNumId w:val="9"/>
   </w:num>
   <w:num w:numId="11">
-    <w:abstractNumId w:val="13"/>
+    <w:abstractNumId w:val="14"/>
   </w:num>
   <w:num w:numId="12">
     <w:abstractNumId w:val="7"/>
@@ -11070,19 +11918,22 @@
     <w:abstractNumId w:val="4"/>
   </w:num>
   <w:num w:numId="16">
-    <w:abstractNumId w:val="19"/>
+    <w:abstractNumId w:val="20"/>
   </w:num>
   <w:num w:numId="17">
     <w:abstractNumId w:val="1"/>
   </w:num>
   <w:num w:numId="18">
-    <w:abstractNumId w:val="18"/>
+    <w:abstractNumId w:val="19"/>
   </w:num>
   <w:num w:numId="19">
     <w:abstractNumId w:val="0"/>
   </w:num>
   <w:num w:numId="20">
     <w:abstractNumId w:val="3"/>
+  </w:num>
+  <w:num w:numId="21">
+    <w:abstractNumId w:val="10"/>
   </w:num>
 </w:numbering>
 </file>

</xml_diff>

<commit_message>
HTML e CSS parte 4 - Aula 05
</commit_message>
<xml_diff>
--- a/Anotações - HTML5 e CSS3 parte 4_Avançado no CSS - Micro-certificações - Tecnologia WEB.docx
+++ b/Anotações - HTML5 e CSS3 parte 4_Avançado no CSS - Micro-certificações - Tecnologia WEB.docx
@@ -8053,7 +8053,7 @@
           <w:b/>
           <w:highlight w:val="cyan"/>
         </w:rPr>
-        <w:t>5</w:t>
+        <w:t>4</w:t>
       </w:r>
       <w:r>
         <w:rPr>
@@ -8062,8 +8062,6 @@
         </w:rPr>
         <w:t xml:space="preserve"> - Consolidando o seu conhecimento</w:t>
       </w:r>
-      <w:bookmarkStart w:id="0" w:name="_GoBack"/>
-      <w:bookmarkEnd w:id="0"/>
     </w:p>
     <w:p>
       <w:pPr>
@@ -8789,6 +8787,632 @@
         </w:rPr>
       </w:pPr>
     </w:p>
+    <w:p>
+      <w:pPr>
+        <w:rPr>
+          <w:b/>
+          <w:u w:val="single"/>
+        </w:rPr>
+      </w:pPr>
+      <w:r>
+        <w:rPr>
+          <w:b/>
+          <w:highlight w:val="cyan"/>
+        </w:rPr>
+        <w:t>Aula 0</w:t>
+      </w:r>
+      <w:r>
+        <w:rPr>
+          <w:b/>
+          <w:highlight w:val="cyan"/>
+        </w:rPr>
+        <w:t>5</w:t>
+      </w:r>
+      <w:r>
+        <w:rPr>
+          <w:b/>
+          <w:highlight w:val="cyan"/>
+        </w:rPr>
+        <w:t xml:space="preserve"> - Consolidando o seu conhecimento</w:t>
+      </w:r>
+    </w:p>
+    <w:p>
+      <w:pPr>
+        <w:rPr>
+          <w:b/>
+        </w:rPr>
+      </w:pPr>
+    </w:p>
+    <w:p>
+      <w:pPr>
+        <w:spacing w:before="100" w:beforeAutospacing="1" w:after="100" w:afterAutospacing="1" w:line="240" w:lineRule="auto"/>
+        <w:rPr>
+          <w:rFonts w:ascii="Times New Roman" w:eastAsia="Times New Roman" w:hAnsi="Times New Roman" w:cs="Times New Roman"/>
+          <w:sz w:val="24"/>
+          <w:szCs w:val="24"/>
+        </w:rPr>
+      </w:pPr>
+      <w:r>
+        <w:rPr>
+          <w:rFonts w:ascii="Times New Roman" w:eastAsia="Times New Roman" w:hAnsi="Times New Roman" w:cs="Times New Roman"/>
+          <w:sz w:val="24"/>
+          <w:szCs w:val="24"/>
+        </w:rPr>
+        <w:t>Chegou a hora de você pôr em prática o que foi visto na aula. Para isso, execute os passos listados abaixo.</w:t>
+      </w:r>
+    </w:p>
+    <w:p>
+      <w:pPr>
+        <w:spacing w:line="240" w:lineRule="auto"/>
+        <w:rPr>
+          <w:rFonts w:ascii="Times New Roman" w:eastAsia="Times New Roman" w:hAnsi="Times New Roman" w:cs="Times New Roman"/>
+          <w:sz w:val="24"/>
+          <w:szCs w:val="24"/>
+        </w:rPr>
+      </w:pPr>
+      <w:r>
+        <w:rPr>
+          <w:rFonts w:ascii="Times New Roman" w:eastAsia="Times New Roman" w:hAnsi="Times New Roman" w:cs="Times New Roman"/>
+          <w:sz w:val="24"/>
+          <w:szCs w:val="24"/>
+        </w:rPr>
+        <w:pict w14:anchorId="16315036">
+          <v:rect id="_x0000_i1028" style="width:0;height:1.5pt" o:hralign="center" o:hrstd="t" o:hr="t" fillcolor="#a0a0a0" stroked="f"/>
+        </w:pict>
+      </w:r>
+    </w:p>
+    <w:p>
+      <w:pPr>
+        <w:spacing w:before="100" w:beforeAutospacing="1" w:after="100" w:afterAutospacing="1" w:line="240" w:lineRule="auto"/>
+        <w:rPr>
+          <w:rFonts w:ascii="Times New Roman" w:eastAsia="Times New Roman" w:hAnsi="Times New Roman" w:cs="Times New Roman"/>
+          <w:sz w:val="24"/>
+          <w:szCs w:val="24"/>
+        </w:rPr>
+      </w:pPr>
+      <w:r>
+        <w:rPr>
+          <w:rFonts w:ascii="Times New Roman" w:eastAsia="Times New Roman" w:hAnsi="Times New Roman" w:cs="Times New Roman"/>
+          <w:sz w:val="24"/>
+          <w:szCs w:val="24"/>
+        </w:rPr>
+        <w:t xml:space="preserve">1) No arquivo </w:t>
+      </w:r>
+      <w:r>
+        <w:rPr>
+          <w:rFonts w:ascii="Times New Roman" w:eastAsia="Times New Roman" w:hAnsi="Times New Roman" w:cs="Times New Roman"/>
+          <w:b/>
+          <w:bCs/>
+          <w:sz w:val="24"/>
+          <w:szCs w:val="24"/>
+        </w:rPr>
+        <w:t>style.css</w:t>
+      </w:r>
+      <w:r>
+        <w:rPr>
+          <w:rFonts w:ascii="Times New Roman" w:eastAsia="Times New Roman" w:hAnsi="Times New Roman" w:cs="Times New Roman"/>
+          <w:sz w:val="24"/>
+          <w:szCs w:val="24"/>
+        </w:rPr>
+        <w:t>, quando o mouse passar em cima da imagem de benefícios, deixe-a um pouco opaca. Adicione uma transição para isso e também um sombreamento na imagem:</w:t>
+      </w:r>
+    </w:p>
+    <w:p>
+      <w:pPr>
+        <w:tabs>
+          <w:tab w:val="left" w:pos="916"/>
+          <w:tab w:val="left" w:pos="1832"/>
+          <w:tab w:val="left" w:pos="2748"/>
+          <w:tab w:val="left" w:pos="3664"/>
+          <w:tab w:val="left" w:pos="4580"/>
+          <w:tab w:val="left" w:pos="5496"/>
+          <w:tab w:val="left" w:pos="6412"/>
+          <w:tab w:val="left" w:pos="7328"/>
+          <w:tab w:val="left" w:pos="8244"/>
+          <w:tab w:val="left" w:pos="9160"/>
+          <w:tab w:val="left" w:pos="10076"/>
+          <w:tab w:val="left" w:pos="10992"/>
+          <w:tab w:val="left" w:pos="11908"/>
+          <w:tab w:val="left" w:pos="12824"/>
+          <w:tab w:val="left" w:pos="13740"/>
+          <w:tab w:val="left" w:pos="14656"/>
+        </w:tabs>
+        <w:spacing w:line="240" w:lineRule="auto"/>
+        <w:rPr>
+          <w:rFonts w:ascii="Courier New" w:eastAsia="Times New Roman" w:hAnsi="Courier New" w:cs="Courier New"/>
+          <w:sz w:val="20"/>
+          <w:szCs w:val="20"/>
+          <w:lang w:val="en-US"/>
+        </w:rPr>
+      </w:pPr>
+      <w:r>
+        <w:rPr>
+          <w:rFonts w:ascii="Courier New" w:eastAsia="Times New Roman" w:hAnsi="Courier New" w:cs="Courier New"/>
+          <w:sz w:val="20"/>
+          <w:szCs w:val="20"/>
+          <w:lang w:val="en-US"/>
+        </w:rPr>
+        <w:t>.imagem-beneficios {</w:t>
+      </w:r>
+    </w:p>
+    <w:p>
+      <w:pPr>
+        <w:tabs>
+          <w:tab w:val="left" w:pos="916"/>
+          <w:tab w:val="left" w:pos="1832"/>
+          <w:tab w:val="left" w:pos="2748"/>
+          <w:tab w:val="left" w:pos="3664"/>
+          <w:tab w:val="left" w:pos="4580"/>
+          <w:tab w:val="left" w:pos="5496"/>
+          <w:tab w:val="left" w:pos="6412"/>
+          <w:tab w:val="left" w:pos="7328"/>
+          <w:tab w:val="left" w:pos="8244"/>
+          <w:tab w:val="left" w:pos="9160"/>
+          <w:tab w:val="left" w:pos="10076"/>
+          <w:tab w:val="left" w:pos="10992"/>
+          <w:tab w:val="left" w:pos="11908"/>
+          <w:tab w:val="left" w:pos="12824"/>
+          <w:tab w:val="left" w:pos="13740"/>
+          <w:tab w:val="left" w:pos="14656"/>
+        </w:tabs>
+        <w:spacing w:line="240" w:lineRule="auto"/>
+        <w:rPr>
+          <w:rFonts w:ascii="Courier New" w:eastAsia="Times New Roman" w:hAnsi="Courier New" w:cs="Courier New"/>
+          <w:sz w:val="20"/>
+          <w:szCs w:val="20"/>
+          <w:lang w:val="en-US"/>
+        </w:rPr>
+      </w:pPr>
+      <w:r>
+        <w:rPr>
+          <w:rFonts w:ascii="Courier New" w:eastAsia="Times New Roman" w:hAnsi="Courier New" w:cs="Courier New"/>
+          <w:sz w:val="20"/>
+          <w:szCs w:val="20"/>
+          <w:lang w:val="en-US"/>
+        </w:rPr>
+        <w:t xml:space="preserve">    width: 60%;</w:t>
+      </w:r>
+    </w:p>
+    <w:p>
+      <w:pPr>
+        <w:tabs>
+          <w:tab w:val="left" w:pos="916"/>
+          <w:tab w:val="left" w:pos="1832"/>
+          <w:tab w:val="left" w:pos="2748"/>
+          <w:tab w:val="left" w:pos="3664"/>
+          <w:tab w:val="left" w:pos="4580"/>
+          <w:tab w:val="left" w:pos="5496"/>
+          <w:tab w:val="left" w:pos="6412"/>
+          <w:tab w:val="left" w:pos="7328"/>
+          <w:tab w:val="left" w:pos="8244"/>
+          <w:tab w:val="left" w:pos="9160"/>
+          <w:tab w:val="left" w:pos="10076"/>
+          <w:tab w:val="left" w:pos="10992"/>
+          <w:tab w:val="left" w:pos="11908"/>
+          <w:tab w:val="left" w:pos="12824"/>
+          <w:tab w:val="left" w:pos="13740"/>
+          <w:tab w:val="left" w:pos="14656"/>
+        </w:tabs>
+        <w:spacing w:line="240" w:lineRule="auto"/>
+        <w:rPr>
+          <w:rFonts w:ascii="Courier New" w:eastAsia="Times New Roman" w:hAnsi="Courier New" w:cs="Courier New"/>
+          <w:sz w:val="20"/>
+          <w:szCs w:val="20"/>
+          <w:lang w:val="en-US"/>
+        </w:rPr>
+      </w:pPr>
+      <w:r>
+        <w:rPr>
+          <w:rFonts w:ascii="Courier New" w:eastAsia="Times New Roman" w:hAnsi="Courier New" w:cs="Courier New"/>
+          <w:sz w:val="20"/>
+          <w:szCs w:val="20"/>
+          <w:lang w:val="en-US"/>
+        </w:rPr>
+        <w:t xml:space="preserve">    opacity: 1;</w:t>
+      </w:r>
+    </w:p>
+    <w:p>
+      <w:pPr>
+        <w:tabs>
+          <w:tab w:val="left" w:pos="916"/>
+          <w:tab w:val="left" w:pos="1832"/>
+          <w:tab w:val="left" w:pos="2748"/>
+          <w:tab w:val="left" w:pos="3664"/>
+          <w:tab w:val="left" w:pos="4580"/>
+          <w:tab w:val="left" w:pos="5496"/>
+          <w:tab w:val="left" w:pos="6412"/>
+          <w:tab w:val="left" w:pos="7328"/>
+          <w:tab w:val="left" w:pos="8244"/>
+          <w:tab w:val="left" w:pos="9160"/>
+          <w:tab w:val="left" w:pos="10076"/>
+          <w:tab w:val="left" w:pos="10992"/>
+          <w:tab w:val="left" w:pos="11908"/>
+          <w:tab w:val="left" w:pos="12824"/>
+          <w:tab w:val="left" w:pos="13740"/>
+          <w:tab w:val="left" w:pos="14656"/>
+        </w:tabs>
+        <w:spacing w:line="240" w:lineRule="auto"/>
+        <w:rPr>
+          <w:rFonts w:ascii="Courier New" w:eastAsia="Times New Roman" w:hAnsi="Courier New" w:cs="Courier New"/>
+          <w:sz w:val="20"/>
+          <w:szCs w:val="20"/>
+          <w:lang w:val="en-US"/>
+        </w:rPr>
+      </w:pPr>
+      <w:r>
+        <w:rPr>
+          <w:rFonts w:ascii="Courier New" w:eastAsia="Times New Roman" w:hAnsi="Courier New" w:cs="Courier New"/>
+          <w:sz w:val="20"/>
+          <w:szCs w:val="20"/>
+          <w:lang w:val="en-US"/>
+        </w:rPr>
+        <w:t xml:space="preserve">    transition: 400ms;</w:t>
+      </w:r>
+    </w:p>
+    <w:p>
+      <w:pPr>
+        <w:tabs>
+          <w:tab w:val="left" w:pos="916"/>
+          <w:tab w:val="left" w:pos="1832"/>
+          <w:tab w:val="left" w:pos="2748"/>
+          <w:tab w:val="left" w:pos="3664"/>
+          <w:tab w:val="left" w:pos="4580"/>
+          <w:tab w:val="left" w:pos="5496"/>
+          <w:tab w:val="left" w:pos="6412"/>
+          <w:tab w:val="left" w:pos="7328"/>
+          <w:tab w:val="left" w:pos="8244"/>
+          <w:tab w:val="left" w:pos="9160"/>
+          <w:tab w:val="left" w:pos="10076"/>
+          <w:tab w:val="left" w:pos="10992"/>
+          <w:tab w:val="left" w:pos="11908"/>
+          <w:tab w:val="left" w:pos="12824"/>
+          <w:tab w:val="left" w:pos="13740"/>
+          <w:tab w:val="left" w:pos="14656"/>
+        </w:tabs>
+        <w:spacing w:line="240" w:lineRule="auto"/>
+        <w:rPr>
+          <w:rFonts w:ascii="Courier New" w:eastAsia="Times New Roman" w:hAnsi="Courier New" w:cs="Courier New"/>
+          <w:sz w:val="20"/>
+          <w:szCs w:val="20"/>
+          <w:lang w:val="en-US"/>
+        </w:rPr>
+      </w:pPr>
+      <w:r>
+        <w:rPr>
+          <w:rFonts w:ascii="Courier New" w:eastAsia="Times New Roman" w:hAnsi="Courier New" w:cs="Courier New"/>
+          <w:sz w:val="20"/>
+          <w:szCs w:val="20"/>
+          <w:lang w:val="en-US"/>
+        </w:rPr>
+        <w:t xml:space="preserve">    box-shadow: 10px 10px 10px 0 #000000;</w:t>
+      </w:r>
+    </w:p>
+    <w:p>
+      <w:pPr>
+        <w:tabs>
+          <w:tab w:val="left" w:pos="916"/>
+          <w:tab w:val="left" w:pos="1832"/>
+          <w:tab w:val="left" w:pos="2748"/>
+          <w:tab w:val="left" w:pos="3664"/>
+          <w:tab w:val="left" w:pos="4580"/>
+          <w:tab w:val="left" w:pos="5496"/>
+          <w:tab w:val="left" w:pos="6412"/>
+          <w:tab w:val="left" w:pos="7328"/>
+          <w:tab w:val="left" w:pos="8244"/>
+          <w:tab w:val="left" w:pos="9160"/>
+          <w:tab w:val="left" w:pos="10076"/>
+          <w:tab w:val="left" w:pos="10992"/>
+          <w:tab w:val="left" w:pos="11908"/>
+          <w:tab w:val="left" w:pos="12824"/>
+          <w:tab w:val="left" w:pos="13740"/>
+          <w:tab w:val="left" w:pos="14656"/>
+        </w:tabs>
+        <w:spacing w:line="240" w:lineRule="auto"/>
+        <w:rPr>
+          <w:rFonts w:ascii="Courier New" w:eastAsia="Times New Roman" w:hAnsi="Courier New" w:cs="Courier New"/>
+          <w:sz w:val="20"/>
+          <w:szCs w:val="20"/>
+        </w:rPr>
+      </w:pPr>
+      <w:r>
+        <w:rPr>
+          <w:rFonts w:ascii="Courier New" w:eastAsia="Times New Roman" w:hAnsi="Courier New" w:cs="Courier New"/>
+          <w:sz w:val="20"/>
+          <w:szCs w:val="20"/>
+        </w:rPr>
+        <w:t>}</w:t>
+      </w:r>
+    </w:p>
+    <w:p>
+      <w:pPr>
+        <w:tabs>
+          <w:tab w:val="left" w:pos="916"/>
+          <w:tab w:val="left" w:pos="1832"/>
+          <w:tab w:val="left" w:pos="2748"/>
+          <w:tab w:val="left" w:pos="3664"/>
+          <w:tab w:val="left" w:pos="4580"/>
+          <w:tab w:val="left" w:pos="5496"/>
+          <w:tab w:val="left" w:pos="6412"/>
+          <w:tab w:val="left" w:pos="7328"/>
+          <w:tab w:val="left" w:pos="8244"/>
+          <w:tab w:val="left" w:pos="9160"/>
+          <w:tab w:val="left" w:pos="10076"/>
+          <w:tab w:val="left" w:pos="10992"/>
+          <w:tab w:val="left" w:pos="11908"/>
+          <w:tab w:val="left" w:pos="12824"/>
+          <w:tab w:val="left" w:pos="13740"/>
+          <w:tab w:val="left" w:pos="14656"/>
+        </w:tabs>
+        <w:spacing w:line="240" w:lineRule="auto"/>
+        <w:rPr>
+          <w:rFonts w:ascii="Courier New" w:eastAsia="Times New Roman" w:hAnsi="Courier New" w:cs="Courier New"/>
+          <w:sz w:val="20"/>
+          <w:szCs w:val="20"/>
+        </w:rPr>
+      </w:pPr>
+    </w:p>
+    <w:p>
+      <w:pPr>
+        <w:tabs>
+          <w:tab w:val="left" w:pos="916"/>
+          <w:tab w:val="left" w:pos="1832"/>
+          <w:tab w:val="left" w:pos="2748"/>
+          <w:tab w:val="left" w:pos="3664"/>
+          <w:tab w:val="left" w:pos="4580"/>
+          <w:tab w:val="left" w:pos="5496"/>
+          <w:tab w:val="left" w:pos="6412"/>
+          <w:tab w:val="left" w:pos="7328"/>
+          <w:tab w:val="left" w:pos="8244"/>
+          <w:tab w:val="left" w:pos="9160"/>
+          <w:tab w:val="left" w:pos="10076"/>
+          <w:tab w:val="left" w:pos="10992"/>
+          <w:tab w:val="left" w:pos="11908"/>
+          <w:tab w:val="left" w:pos="12824"/>
+          <w:tab w:val="left" w:pos="13740"/>
+          <w:tab w:val="left" w:pos="14656"/>
+        </w:tabs>
+        <w:spacing w:line="240" w:lineRule="auto"/>
+        <w:rPr>
+          <w:rFonts w:ascii="Courier New" w:eastAsia="Times New Roman" w:hAnsi="Courier New" w:cs="Courier New"/>
+          <w:sz w:val="20"/>
+          <w:szCs w:val="20"/>
+        </w:rPr>
+      </w:pPr>
+      <w:r>
+        <w:rPr>
+          <w:rFonts w:ascii="Courier New" w:eastAsia="Times New Roman" w:hAnsi="Courier New" w:cs="Courier New"/>
+          <w:sz w:val="20"/>
+          <w:szCs w:val="20"/>
+        </w:rPr>
+        <w:t>.imagem-beneficios:hover {</w:t>
+      </w:r>
+    </w:p>
+    <w:p>
+      <w:pPr>
+        <w:tabs>
+          <w:tab w:val="left" w:pos="916"/>
+          <w:tab w:val="left" w:pos="1832"/>
+          <w:tab w:val="left" w:pos="2748"/>
+          <w:tab w:val="left" w:pos="3664"/>
+          <w:tab w:val="left" w:pos="4580"/>
+          <w:tab w:val="left" w:pos="5496"/>
+          <w:tab w:val="left" w:pos="6412"/>
+          <w:tab w:val="left" w:pos="7328"/>
+          <w:tab w:val="left" w:pos="8244"/>
+          <w:tab w:val="left" w:pos="9160"/>
+          <w:tab w:val="left" w:pos="10076"/>
+          <w:tab w:val="left" w:pos="10992"/>
+          <w:tab w:val="left" w:pos="11908"/>
+          <w:tab w:val="left" w:pos="12824"/>
+          <w:tab w:val="left" w:pos="13740"/>
+          <w:tab w:val="left" w:pos="14656"/>
+        </w:tabs>
+        <w:spacing w:line="240" w:lineRule="auto"/>
+        <w:rPr>
+          <w:rFonts w:ascii="Courier New" w:eastAsia="Times New Roman" w:hAnsi="Courier New" w:cs="Courier New"/>
+          <w:sz w:val="20"/>
+          <w:szCs w:val="20"/>
+        </w:rPr>
+      </w:pPr>
+      <w:r>
+        <w:rPr>
+          <w:rFonts w:ascii="Courier New" w:eastAsia="Times New Roman" w:hAnsi="Courier New" w:cs="Courier New"/>
+          <w:sz w:val="20"/>
+          <w:szCs w:val="20"/>
+        </w:rPr>
+        <w:t xml:space="preserve">    opacity: 0.3;</w:t>
+      </w:r>
+    </w:p>
+    <w:p>
+      <w:pPr>
+        <w:tabs>
+          <w:tab w:val="left" w:pos="916"/>
+          <w:tab w:val="left" w:pos="1832"/>
+          <w:tab w:val="left" w:pos="2748"/>
+          <w:tab w:val="left" w:pos="3664"/>
+          <w:tab w:val="left" w:pos="4580"/>
+          <w:tab w:val="left" w:pos="5496"/>
+          <w:tab w:val="left" w:pos="6412"/>
+          <w:tab w:val="left" w:pos="7328"/>
+          <w:tab w:val="left" w:pos="8244"/>
+          <w:tab w:val="left" w:pos="9160"/>
+          <w:tab w:val="left" w:pos="10076"/>
+          <w:tab w:val="left" w:pos="10992"/>
+          <w:tab w:val="left" w:pos="11908"/>
+          <w:tab w:val="left" w:pos="12824"/>
+          <w:tab w:val="left" w:pos="13740"/>
+          <w:tab w:val="left" w:pos="14656"/>
+        </w:tabs>
+        <w:spacing w:line="240" w:lineRule="auto"/>
+        <w:rPr>
+          <w:rFonts w:ascii="Courier New" w:eastAsia="Times New Roman" w:hAnsi="Courier New" w:cs="Courier New"/>
+          <w:sz w:val="20"/>
+          <w:szCs w:val="20"/>
+        </w:rPr>
+      </w:pPr>
+      <w:r>
+        <w:rPr>
+          <w:rFonts w:ascii="Courier New" w:eastAsia="Times New Roman" w:hAnsi="Courier New" w:cs="Courier New"/>
+          <w:sz w:val="20"/>
+          <w:szCs w:val="20"/>
+        </w:rPr>
+        <w:t>}</w:t>
+      </w:r>
+    </w:p>
+    <w:p>
+      <w:pPr>
+        <w:rPr>
+          <w:b/>
+        </w:rPr>
+      </w:pPr>
+    </w:p>
+    <w:p>
+      <w:pPr>
+        <w:rPr>
+          <w:b/>
+        </w:rPr>
+      </w:pPr>
+    </w:p>
+    <w:p>
+      <w:pPr>
+        <w:spacing w:before="100" w:beforeAutospacing="1" w:after="100" w:afterAutospacing="1" w:line="240" w:lineRule="auto"/>
+        <w:rPr>
+          <w:rFonts w:ascii="Times New Roman" w:eastAsia="Times New Roman" w:hAnsi="Times New Roman" w:cs="Times New Roman"/>
+          <w:sz w:val="24"/>
+          <w:szCs w:val="24"/>
+        </w:rPr>
+      </w:pPr>
+      <w:r>
+        <w:rPr>
+          <w:rFonts w:ascii="Times New Roman" w:eastAsia="Times New Roman" w:hAnsi="Times New Roman" w:cs="Times New Roman"/>
+          <w:sz w:val="24"/>
+          <w:szCs w:val="24"/>
+        </w:rPr>
+        <w:t>Nesta aula, aprendemos:</w:t>
+      </w:r>
+    </w:p>
+    <w:p>
+      <w:pPr>
+        <w:numPr>
+          <w:ilvl w:val="0"/>
+          <w:numId w:val="22"/>
+        </w:numPr>
+        <w:spacing w:before="100" w:beforeAutospacing="1" w:after="100" w:afterAutospacing="1" w:line="240" w:lineRule="auto"/>
+        <w:rPr>
+          <w:rFonts w:ascii="Times New Roman" w:eastAsia="Times New Roman" w:hAnsi="Times New Roman" w:cs="Times New Roman"/>
+          <w:sz w:val="24"/>
+          <w:szCs w:val="24"/>
+        </w:rPr>
+      </w:pPr>
+      <w:r>
+        <w:rPr>
+          <w:rFonts w:ascii="Times New Roman" w:eastAsia="Times New Roman" w:hAnsi="Times New Roman" w:cs="Times New Roman"/>
+          <w:sz w:val="24"/>
+          <w:szCs w:val="24"/>
+        </w:rPr>
+        <w:t xml:space="preserve">Como manipular a opacidade dos elementos, com a propriedade CSS </w:t>
+      </w:r>
+      <w:r>
+        <w:rPr>
+          <w:rFonts w:ascii="Courier New" w:eastAsia="Times New Roman" w:hAnsi="Courier New" w:cs="Courier New"/>
+          <w:sz w:val="20"/>
+          <w:szCs w:val="20"/>
+        </w:rPr>
+        <w:t>opacity</w:t>
+      </w:r>
+    </w:p>
+    <w:p>
+      <w:pPr>
+        <w:numPr>
+          <w:ilvl w:val="0"/>
+          <w:numId w:val="22"/>
+        </w:numPr>
+        <w:spacing w:before="100" w:beforeAutospacing="1" w:after="100" w:afterAutospacing="1" w:line="240" w:lineRule="auto"/>
+        <w:rPr>
+          <w:rFonts w:ascii="Times New Roman" w:eastAsia="Times New Roman" w:hAnsi="Times New Roman" w:cs="Times New Roman"/>
+          <w:sz w:val="24"/>
+          <w:szCs w:val="24"/>
+        </w:rPr>
+      </w:pPr>
+      <w:r>
+        <w:rPr>
+          <w:rFonts w:ascii="Times New Roman" w:eastAsia="Times New Roman" w:hAnsi="Times New Roman" w:cs="Times New Roman"/>
+          <w:sz w:val="24"/>
+          <w:szCs w:val="24"/>
+        </w:rPr>
+        <w:t>Como manipular a opacidade das cores</w:t>
+      </w:r>
+    </w:p>
+    <w:p>
+      <w:pPr>
+        <w:numPr>
+          <w:ilvl w:val="0"/>
+          <w:numId w:val="22"/>
+        </w:numPr>
+        <w:spacing w:before="100" w:beforeAutospacing="1" w:after="100" w:afterAutospacing="1" w:line="240" w:lineRule="auto"/>
+        <w:rPr>
+          <w:rFonts w:ascii="Times New Roman" w:eastAsia="Times New Roman" w:hAnsi="Times New Roman" w:cs="Times New Roman"/>
+          <w:sz w:val="24"/>
+          <w:szCs w:val="24"/>
+        </w:rPr>
+      </w:pPr>
+      <w:r>
+        <w:rPr>
+          <w:rFonts w:ascii="Times New Roman" w:eastAsia="Times New Roman" w:hAnsi="Times New Roman" w:cs="Times New Roman"/>
+          <w:sz w:val="24"/>
+          <w:szCs w:val="24"/>
+        </w:rPr>
+        <w:t xml:space="preserve">Como adicionar um sombreamento em volta dos elementos, com a propriedade CSS </w:t>
+      </w:r>
+      <w:r>
+        <w:rPr>
+          <w:rFonts w:ascii="Courier New" w:eastAsia="Times New Roman" w:hAnsi="Courier New" w:cs="Courier New"/>
+          <w:sz w:val="20"/>
+          <w:szCs w:val="20"/>
+        </w:rPr>
+        <w:t>box-shadow</w:t>
+      </w:r>
+    </w:p>
+    <w:p>
+      <w:pPr>
+        <w:numPr>
+          <w:ilvl w:val="0"/>
+          <w:numId w:val="22"/>
+        </w:numPr>
+        <w:spacing w:before="100" w:beforeAutospacing="1" w:after="100" w:afterAutospacing="1" w:line="240" w:lineRule="auto"/>
+        <w:rPr>
+          <w:rFonts w:ascii="Times New Roman" w:eastAsia="Times New Roman" w:hAnsi="Times New Roman" w:cs="Times New Roman"/>
+          <w:sz w:val="24"/>
+          <w:szCs w:val="24"/>
+        </w:rPr>
+      </w:pPr>
+      <w:r>
+        <w:rPr>
+          <w:rFonts w:ascii="Times New Roman" w:eastAsia="Times New Roman" w:hAnsi="Times New Roman" w:cs="Times New Roman"/>
+          <w:sz w:val="24"/>
+          <w:szCs w:val="24"/>
+        </w:rPr>
+        <w:t xml:space="preserve">Como adicionar um sombreamento em textos, com a propriedade CSS </w:t>
+      </w:r>
+      <w:r>
+        <w:rPr>
+          <w:rFonts w:ascii="Courier New" w:eastAsia="Times New Roman" w:hAnsi="Courier New" w:cs="Courier New"/>
+          <w:sz w:val="20"/>
+          <w:szCs w:val="20"/>
+        </w:rPr>
+        <w:t>text-shadow</w:t>
+      </w:r>
+    </w:p>
+    <w:p>
+      <w:pPr>
+        <w:rPr>
+          <w:b/>
+          <w:u w:val="single"/>
+        </w:rPr>
+      </w:pPr>
+      <w:bookmarkStart w:id="0" w:name="_GoBack"/>
+      <w:bookmarkEnd w:id="0"/>
+    </w:p>
     <w:sectPr>
       <w:pgSz w:w="11909" w:h="16834"/>
       <w:pgMar w:top="1440" w:right="1440" w:bottom="1440" w:left="1440" w:header="720" w:footer="720" w:gutter="0"/>
@@ -11611,6 +12235,155 @@
     </w:lvl>
   </w:abstractNum>
   <w:abstractNum w:abstractNumId="19" w15:restartNumberingAfterBreak="0">
+    <w:nsid w:val="74D73074"/>
+    <w:multiLevelType w:val="multilevel"/>
+    <w:tmpl w:val="0220CAA4"/>
+    <w:lvl w:ilvl="0">
+      <w:start w:val="1"/>
+      <w:numFmt w:val="bullet"/>
+      <w:lvlText w:val=""/>
+      <w:lvlJc w:val="left"/>
+      <w:pPr>
+        <w:tabs>
+          <w:tab w:val="num" w:pos="720"/>
+        </w:tabs>
+        <w:ind w:left="720" w:hanging="360"/>
+      </w:pPr>
+      <w:rPr>
+        <w:rFonts w:ascii="Symbol" w:hAnsi="Symbol" w:hint="default"/>
+        <w:sz w:val="20"/>
+      </w:rPr>
+    </w:lvl>
+    <w:lvl w:ilvl="1" w:tentative="1">
+      <w:start w:val="1"/>
+      <w:numFmt w:val="bullet"/>
+      <w:lvlText w:val="o"/>
+      <w:lvlJc w:val="left"/>
+      <w:pPr>
+        <w:tabs>
+          <w:tab w:val="num" w:pos="1440"/>
+        </w:tabs>
+        <w:ind w:left="1440" w:hanging="360"/>
+      </w:pPr>
+      <w:rPr>
+        <w:rFonts w:ascii="Courier New" w:hAnsi="Courier New" w:hint="default"/>
+        <w:sz w:val="20"/>
+      </w:rPr>
+    </w:lvl>
+    <w:lvl w:ilvl="2" w:tentative="1">
+      <w:start w:val="1"/>
+      <w:numFmt w:val="bullet"/>
+      <w:lvlText w:val=""/>
+      <w:lvlJc w:val="left"/>
+      <w:pPr>
+        <w:tabs>
+          <w:tab w:val="num" w:pos="2160"/>
+        </w:tabs>
+        <w:ind w:left="2160" w:hanging="360"/>
+      </w:pPr>
+      <w:rPr>
+        <w:rFonts w:ascii="Wingdings" w:hAnsi="Wingdings" w:hint="default"/>
+        <w:sz w:val="20"/>
+      </w:rPr>
+    </w:lvl>
+    <w:lvl w:ilvl="3" w:tentative="1">
+      <w:start w:val="1"/>
+      <w:numFmt w:val="bullet"/>
+      <w:lvlText w:val=""/>
+      <w:lvlJc w:val="left"/>
+      <w:pPr>
+        <w:tabs>
+          <w:tab w:val="num" w:pos="2880"/>
+        </w:tabs>
+        <w:ind w:left="2880" w:hanging="360"/>
+      </w:pPr>
+      <w:rPr>
+        <w:rFonts w:ascii="Wingdings" w:hAnsi="Wingdings" w:hint="default"/>
+        <w:sz w:val="20"/>
+      </w:rPr>
+    </w:lvl>
+    <w:lvl w:ilvl="4" w:tentative="1">
+      <w:start w:val="1"/>
+      <w:numFmt w:val="bullet"/>
+      <w:lvlText w:val=""/>
+      <w:lvlJc w:val="left"/>
+      <w:pPr>
+        <w:tabs>
+          <w:tab w:val="num" w:pos="3600"/>
+        </w:tabs>
+        <w:ind w:left="3600" w:hanging="360"/>
+      </w:pPr>
+      <w:rPr>
+        <w:rFonts w:ascii="Wingdings" w:hAnsi="Wingdings" w:hint="default"/>
+        <w:sz w:val="20"/>
+      </w:rPr>
+    </w:lvl>
+    <w:lvl w:ilvl="5" w:tentative="1">
+      <w:start w:val="1"/>
+      <w:numFmt w:val="bullet"/>
+      <w:lvlText w:val=""/>
+      <w:lvlJc w:val="left"/>
+      <w:pPr>
+        <w:tabs>
+          <w:tab w:val="num" w:pos="4320"/>
+        </w:tabs>
+        <w:ind w:left="4320" w:hanging="360"/>
+      </w:pPr>
+      <w:rPr>
+        <w:rFonts w:ascii="Wingdings" w:hAnsi="Wingdings" w:hint="default"/>
+        <w:sz w:val="20"/>
+      </w:rPr>
+    </w:lvl>
+    <w:lvl w:ilvl="6" w:tentative="1">
+      <w:start w:val="1"/>
+      <w:numFmt w:val="bullet"/>
+      <w:lvlText w:val=""/>
+      <w:lvlJc w:val="left"/>
+      <w:pPr>
+        <w:tabs>
+          <w:tab w:val="num" w:pos="5040"/>
+        </w:tabs>
+        <w:ind w:left="5040" w:hanging="360"/>
+      </w:pPr>
+      <w:rPr>
+        <w:rFonts w:ascii="Wingdings" w:hAnsi="Wingdings" w:hint="default"/>
+        <w:sz w:val="20"/>
+      </w:rPr>
+    </w:lvl>
+    <w:lvl w:ilvl="7" w:tentative="1">
+      <w:start w:val="1"/>
+      <w:numFmt w:val="bullet"/>
+      <w:lvlText w:val=""/>
+      <w:lvlJc w:val="left"/>
+      <w:pPr>
+        <w:tabs>
+          <w:tab w:val="num" w:pos="5760"/>
+        </w:tabs>
+        <w:ind w:left="5760" w:hanging="360"/>
+      </w:pPr>
+      <w:rPr>
+        <w:rFonts w:ascii="Wingdings" w:hAnsi="Wingdings" w:hint="default"/>
+        <w:sz w:val="20"/>
+      </w:rPr>
+    </w:lvl>
+    <w:lvl w:ilvl="8" w:tentative="1">
+      <w:start w:val="1"/>
+      <w:numFmt w:val="bullet"/>
+      <w:lvlText w:val=""/>
+      <w:lvlJc w:val="left"/>
+      <w:pPr>
+        <w:tabs>
+          <w:tab w:val="num" w:pos="6480"/>
+        </w:tabs>
+        <w:ind w:left="6480" w:hanging="360"/>
+      </w:pPr>
+      <w:rPr>
+        <w:rFonts w:ascii="Wingdings" w:hAnsi="Wingdings" w:hint="default"/>
+        <w:sz w:val="20"/>
+      </w:rPr>
+    </w:lvl>
+  </w:abstractNum>
+  <w:abstractNum w:abstractNumId="20" w15:restartNumberingAfterBreak="0">
     <w:nsid w:val="768B1512"/>
     <w:multiLevelType w:val="multilevel"/>
     <w:tmpl w:val="17929E46"/>
@@ -11759,7 +12532,7 @@
       </w:rPr>
     </w:lvl>
   </w:abstractNum>
-  <w:abstractNum w:abstractNumId="20" w15:restartNumberingAfterBreak="0">
+  <w:abstractNum w:abstractNumId="21" w15:restartNumberingAfterBreak="0">
     <w:nsid w:val="7AE33C59"/>
     <w:multiLevelType w:val="hybridMultilevel"/>
     <w:tmpl w:val="49B88A06"/>
@@ -11918,13 +12691,13 @@
     <w:abstractNumId w:val="4"/>
   </w:num>
   <w:num w:numId="16">
-    <w:abstractNumId w:val="20"/>
+    <w:abstractNumId w:val="21"/>
   </w:num>
   <w:num w:numId="17">
     <w:abstractNumId w:val="1"/>
   </w:num>
   <w:num w:numId="18">
-    <w:abstractNumId w:val="19"/>
+    <w:abstractNumId w:val="20"/>
   </w:num>
   <w:num w:numId="19">
     <w:abstractNumId w:val="0"/>
@@ -11934,6 +12707,9 @@
   </w:num>
   <w:num w:numId="21">
     <w:abstractNumId w:val="10"/>
+  </w:num>
+  <w:num w:numId="22">
+    <w:abstractNumId w:val="19"/>
   </w:num>
 </w:numbering>
 </file>

</xml_diff>

<commit_message>
HTML e CSS parte 4 - Aula 06
</commit_message>
<xml_diff>
--- a/Anotações - HTML5 e CSS3 parte 4_Avançado no CSS - Micro-certificações - Tecnologia WEB.docx
+++ b/Anotações - HTML5 e CSS3 parte 4_Avançado no CSS - Micro-certificações - Tecnologia WEB.docx
@@ -9410,8 +9410,1202 @@
           <w:u w:val="single"/>
         </w:rPr>
       </w:pPr>
+    </w:p>
+    <w:p>
+      <w:pPr>
+        <w:rPr>
+          <w:b/>
+          <w:u w:val="single"/>
+        </w:rPr>
+      </w:pPr>
+    </w:p>
+    <w:p>
+      <w:pPr>
+        <w:rPr>
+          <w:b/>
+          <w:highlight w:val="cyan"/>
+        </w:rPr>
+      </w:pPr>
+      <w:r>
+        <w:rPr>
+          <w:b/>
+          <w:highlight w:val="cyan"/>
+        </w:rPr>
+        <w:br w:type="page"/>
+      </w:r>
+    </w:p>
+    <w:p>
+      <w:pPr>
+        <w:rPr>
+          <w:b/>
+        </w:rPr>
+      </w:pPr>
       <w:bookmarkStart w:id="0" w:name="_GoBack"/>
       <w:bookmarkEnd w:id="0"/>
+      <w:r>
+        <w:rPr>
+          <w:b/>
+          <w:highlight w:val="cyan"/>
+        </w:rPr>
+        <w:t>Aula 0</w:t>
+      </w:r>
+      <w:r>
+        <w:rPr>
+          <w:b/>
+          <w:highlight w:val="cyan"/>
+        </w:rPr>
+        <w:t>6</w:t>
+      </w:r>
+      <w:r>
+        <w:rPr>
+          <w:b/>
+          <w:highlight w:val="cyan"/>
+        </w:rPr>
+        <w:t xml:space="preserve"> - Consolidando o seu conhecimento</w:t>
+      </w:r>
+    </w:p>
+    <w:p>
+      <w:pPr>
+        <w:rPr>
+          <w:b/>
+        </w:rPr>
+      </w:pPr>
+    </w:p>
+    <w:p>
+      <w:pPr>
+        <w:spacing w:before="100" w:beforeAutospacing="1" w:after="100" w:afterAutospacing="1" w:line="240" w:lineRule="auto"/>
+        <w:rPr>
+          <w:rFonts w:ascii="Times New Roman" w:eastAsia="Times New Roman" w:hAnsi="Times New Roman" w:cs="Times New Roman"/>
+          <w:sz w:val="24"/>
+          <w:szCs w:val="24"/>
+        </w:rPr>
+      </w:pPr>
+      <w:r>
+        <w:rPr>
+          <w:rFonts w:ascii="Times New Roman" w:eastAsia="Times New Roman" w:hAnsi="Times New Roman" w:cs="Times New Roman"/>
+          <w:sz w:val="24"/>
+          <w:szCs w:val="24"/>
+        </w:rPr>
+        <w:t>Chegou a hora de você pôr em prática o que foi visto na aula. Para isso, execute os passos listados abaixo.</w:t>
+      </w:r>
+    </w:p>
+    <w:p>
+      <w:pPr>
+        <w:spacing w:line="240" w:lineRule="auto"/>
+        <w:rPr>
+          <w:rFonts w:ascii="Times New Roman" w:eastAsia="Times New Roman" w:hAnsi="Times New Roman" w:cs="Times New Roman"/>
+          <w:sz w:val="24"/>
+          <w:szCs w:val="24"/>
+        </w:rPr>
+      </w:pPr>
+      <w:r>
+        <w:rPr>
+          <w:rFonts w:ascii="Times New Roman" w:eastAsia="Times New Roman" w:hAnsi="Times New Roman" w:cs="Times New Roman"/>
+          <w:sz w:val="24"/>
+          <w:szCs w:val="24"/>
+        </w:rPr>
+        <w:pict w14:anchorId="667B477A">
+          <v:rect id="_x0000_i1029" style="width:0;height:1.5pt" o:hralign="center" o:hrstd="t" o:hr="t" fillcolor="#a0a0a0" stroked="f"/>
+        </w:pict>
+      </w:r>
+    </w:p>
+    <w:p>
+      <w:pPr>
+        <w:spacing w:before="100" w:beforeAutospacing="1" w:after="100" w:afterAutospacing="1" w:line="240" w:lineRule="auto"/>
+        <w:rPr>
+          <w:rFonts w:ascii="Times New Roman" w:eastAsia="Times New Roman" w:hAnsi="Times New Roman" w:cs="Times New Roman"/>
+          <w:sz w:val="24"/>
+          <w:szCs w:val="24"/>
+        </w:rPr>
+      </w:pPr>
+      <w:r>
+        <w:rPr>
+          <w:rFonts w:ascii="Times New Roman" w:eastAsia="Times New Roman" w:hAnsi="Times New Roman" w:cs="Times New Roman"/>
+          <w:sz w:val="24"/>
+          <w:szCs w:val="24"/>
+        </w:rPr>
+        <w:t xml:space="preserve">1) Na página </w:t>
+      </w:r>
+      <w:r>
+        <w:rPr>
+          <w:rFonts w:ascii="Times New Roman" w:eastAsia="Times New Roman" w:hAnsi="Times New Roman" w:cs="Times New Roman"/>
+          <w:b/>
+          <w:bCs/>
+          <w:sz w:val="24"/>
+          <w:szCs w:val="24"/>
+        </w:rPr>
+        <w:t>index.html</w:t>
+      </w:r>
+      <w:r>
+        <w:rPr>
+          <w:rFonts w:ascii="Times New Roman" w:eastAsia="Times New Roman" w:hAnsi="Times New Roman" w:cs="Times New Roman"/>
+          <w:sz w:val="24"/>
+          <w:szCs w:val="24"/>
+        </w:rPr>
+        <w:t xml:space="preserve">, dentro do </w:t>
+      </w:r>
+      <w:r>
+        <w:rPr>
+          <w:rFonts w:ascii="Courier New" w:eastAsia="Times New Roman" w:hAnsi="Courier New" w:cs="Courier New"/>
+          <w:sz w:val="20"/>
+          <w:szCs w:val="20"/>
+        </w:rPr>
+        <w:t>head</w:t>
+      </w:r>
+      <w:r>
+        <w:rPr>
+          <w:rFonts w:ascii="Times New Roman" w:eastAsia="Times New Roman" w:hAnsi="Times New Roman" w:cs="Times New Roman"/>
+          <w:sz w:val="24"/>
+          <w:szCs w:val="24"/>
+        </w:rPr>
+        <w:t xml:space="preserve">, adicione a </w:t>
+      </w:r>
+      <w:r>
+        <w:rPr>
+          <w:rFonts w:ascii="Times New Roman" w:eastAsia="Times New Roman" w:hAnsi="Times New Roman" w:cs="Times New Roman"/>
+          <w:i/>
+          <w:iCs/>
+          <w:sz w:val="24"/>
+          <w:szCs w:val="24"/>
+        </w:rPr>
+        <w:t>tag</w:t>
+      </w:r>
+      <w:r>
+        <w:rPr>
+          <w:rFonts w:ascii="Times New Roman" w:eastAsia="Times New Roman" w:hAnsi="Times New Roman" w:cs="Times New Roman"/>
+          <w:sz w:val="24"/>
+          <w:szCs w:val="24"/>
+        </w:rPr>
+        <w:t xml:space="preserve"> </w:t>
+      </w:r>
+      <w:r>
+        <w:rPr>
+          <w:rFonts w:ascii="Courier New" w:eastAsia="Times New Roman" w:hAnsi="Courier New" w:cs="Courier New"/>
+          <w:sz w:val="20"/>
+          <w:szCs w:val="20"/>
+        </w:rPr>
+        <w:t>meta</w:t>
+      </w:r>
+      <w:r>
+        <w:rPr>
+          <w:rFonts w:ascii="Times New Roman" w:eastAsia="Times New Roman" w:hAnsi="Times New Roman" w:cs="Times New Roman"/>
+          <w:sz w:val="24"/>
+          <w:szCs w:val="24"/>
+        </w:rPr>
+        <w:t xml:space="preserve"> </w:t>
+      </w:r>
+      <w:r>
+        <w:rPr>
+          <w:rFonts w:ascii="Courier New" w:eastAsia="Times New Roman" w:hAnsi="Courier New" w:cs="Courier New"/>
+          <w:sz w:val="20"/>
+          <w:szCs w:val="20"/>
+        </w:rPr>
+        <w:t>viewport</w:t>
+      </w:r>
+      <w:r>
+        <w:rPr>
+          <w:rFonts w:ascii="Times New Roman" w:eastAsia="Times New Roman" w:hAnsi="Times New Roman" w:cs="Times New Roman"/>
+          <w:sz w:val="24"/>
+          <w:szCs w:val="24"/>
+        </w:rPr>
+        <w:t xml:space="preserve">, logo abaixo da </w:t>
+      </w:r>
+      <w:r>
+        <w:rPr>
+          <w:rFonts w:ascii="Times New Roman" w:eastAsia="Times New Roman" w:hAnsi="Times New Roman" w:cs="Times New Roman"/>
+          <w:i/>
+          <w:iCs/>
+          <w:sz w:val="24"/>
+          <w:szCs w:val="24"/>
+        </w:rPr>
+        <w:t>tag</w:t>
+      </w:r>
+      <w:r>
+        <w:rPr>
+          <w:rFonts w:ascii="Times New Roman" w:eastAsia="Times New Roman" w:hAnsi="Times New Roman" w:cs="Times New Roman"/>
+          <w:sz w:val="24"/>
+          <w:szCs w:val="24"/>
+        </w:rPr>
+        <w:t xml:space="preserve"> </w:t>
+      </w:r>
+      <w:r>
+        <w:rPr>
+          <w:rFonts w:ascii="Courier New" w:eastAsia="Times New Roman" w:hAnsi="Courier New" w:cs="Courier New"/>
+          <w:sz w:val="20"/>
+          <w:szCs w:val="20"/>
+        </w:rPr>
+        <w:t>meta</w:t>
+      </w:r>
+      <w:r>
+        <w:rPr>
+          <w:rFonts w:ascii="Times New Roman" w:eastAsia="Times New Roman" w:hAnsi="Times New Roman" w:cs="Times New Roman"/>
+          <w:sz w:val="24"/>
+          <w:szCs w:val="24"/>
+        </w:rPr>
+        <w:t xml:space="preserve"> </w:t>
+      </w:r>
+      <w:r>
+        <w:rPr>
+          <w:rFonts w:ascii="Courier New" w:eastAsia="Times New Roman" w:hAnsi="Courier New" w:cs="Courier New"/>
+          <w:sz w:val="20"/>
+          <w:szCs w:val="20"/>
+        </w:rPr>
+        <w:t>charset</w:t>
+      </w:r>
+      <w:r>
+        <w:rPr>
+          <w:rFonts w:ascii="Times New Roman" w:eastAsia="Times New Roman" w:hAnsi="Times New Roman" w:cs="Times New Roman"/>
+          <w:sz w:val="24"/>
+          <w:szCs w:val="24"/>
+        </w:rPr>
+        <w:t>:</w:t>
+      </w:r>
+    </w:p>
+    <w:p>
+      <w:pPr>
+        <w:tabs>
+          <w:tab w:val="left" w:pos="916"/>
+          <w:tab w:val="left" w:pos="1832"/>
+          <w:tab w:val="left" w:pos="2748"/>
+          <w:tab w:val="left" w:pos="3664"/>
+          <w:tab w:val="left" w:pos="4580"/>
+          <w:tab w:val="left" w:pos="5496"/>
+          <w:tab w:val="left" w:pos="6412"/>
+          <w:tab w:val="left" w:pos="7328"/>
+          <w:tab w:val="left" w:pos="8244"/>
+          <w:tab w:val="left" w:pos="9160"/>
+          <w:tab w:val="left" w:pos="10076"/>
+          <w:tab w:val="left" w:pos="10992"/>
+          <w:tab w:val="left" w:pos="11908"/>
+          <w:tab w:val="left" w:pos="12824"/>
+          <w:tab w:val="left" w:pos="13740"/>
+          <w:tab w:val="left" w:pos="14656"/>
+        </w:tabs>
+        <w:spacing w:line="240" w:lineRule="auto"/>
+        <w:rPr>
+          <w:rFonts w:ascii="Courier New" w:eastAsia="Times New Roman" w:hAnsi="Courier New" w:cs="Courier New"/>
+          <w:sz w:val="20"/>
+          <w:szCs w:val="20"/>
+          <w:lang w:val="en-US"/>
+        </w:rPr>
+      </w:pPr>
+      <w:r>
+        <w:rPr>
+          <w:rFonts w:ascii="Courier New" w:eastAsia="Times New Roman" w:hAnsi="Courier New" w:cs="Courier New"/>
+          <w:sz w:val="20"/>
+          <w:szCs w:val="20"/>
+          <w:lang w:val="en-US"/>
+        </w:rPr>
+        <w:t>&lt;meta name="viewport" content="width=device-width"&gt;</w:t>
+      </w:r>
+    </w:p>
+    <w:p>
+      <w:pPr>
+        <w:spacing w:before="100" w:beforeAutospacing="1" w:after="100" w:afterAutospacing="1" w:line="240" w:lineRule="auto"/>
+        <w:rPr>
+          <w:rFonts w:ascii="Times New Roman" w:eastAsia="Times New Roman" w:hAnsi="Times New Roman" w:cs="Times New Roman"/>
+          <w:sz w:val="24"/>
+          <w:szCs w:val="24"/>
+        </w:rPr>
+      </w:pPr>
+      <w:r>
+        <w:rPr>
+          <w:rFonts w:ascii="Times New Roman" w:eastAsia="Times New Roman" w:hAnsi="Times New Roman" w:cs="Times New Roman"/>
+          <w:sz w:val="24"/>
+          <w:szCs w:val="24"/>
+        </w:rPr>
+        <w:t xml:space="preserve">2) Altere o tamanho do vídeo, para não ser mais fixo e sim ocupar toda a largura da tela, com </w:t>
+      </w:r>
+      <w:r>
+        <w:rPr>
+          <w:rFonts w:ascii="Courier New" w:eastAsia="Times New Roman" w:hAnsi="Courier New" w:cs="Courier New"/>
+          <w:sz w:val="20"/>
+          <w:szCs w:val="20"/>
+        </w:rPr>
+        <w:t>width="100%"</w:t>
+      </w:r>
+      <w:r>
+        <w:rPr>
+          <w:rFonts w:ascii="Times New Roman" w:eastAsia="Times New Roman" w:hAnsi="Times New Roman" w:cs="Times New Roman"/>
+          <w:sz w:val="24"/>
+          <w:szCs w:val="24"/>
+        </w:rPr>
+        <w:t>:</w:t>
+      </w:r>
+    </w:p>
+    <w:p>
+      <w:pPr>
+        <w:tabs>
+          <w:tab w:val="left" w:pos="916"/>
+          <w:tab w:val="left" w:pos="1832"/>
+          <w:tab w:val="left" w:pos="2748"/>
+          <w:tab w:val="left" w:pos="3664"/>
+          <w:tab w:val="left" w:pos="4580"/>
+          <w:tab w:val="left" w:pos="5496"/>
+          <w:tab w:val="left" w:pos="6412"/>
+          <w:tab w:val="left" w:pos="7328"/>
+          <w:tab w:val="left" w:pos="8244"/>
+          <w:tab w:val="left" w:pos="9160"/>
+          <w:tab w:val="left" w:pos="10076"/>
+          <w:tab w:val="left" w:pos="10992"/>
+          <w:tab w:val="left" w:pos="11908"/>
+          <w:tab w:val="left" w:pos="12824"/>
+          <w:tab w:val="left" w:pos="13740"/>
+          <w:tab w:val="left" w:pos="14656"/>
+        </w:tabs>
+        <w:spacing w:line="240" w:lineRule="auto"/>
+        <w:rPr>
+          <w:rFonts w:ascii="Courier New" w:eastAsia="Times New Roman" w:hAnsi="Courier New" w:cs="Courier New"/>
+          <w:sz w:val="20"/>
+          <w:szCs w:val="20"/>
+          <w:lang w:val="en-US"/>
+        </w:rPr>
+      </w:pPr>
+      <w:r>
+        <w:rPr>
+          <w:rFonts w:ascii="Courier New" w:eastAsia="Times New Roman" w:hAnsi="Courier New" w:cs="Courier New"/>
+          <w:sz w:val="20"/>
+          <w:szCs w:val="20"/>
+          <w:lang w:val="en-US"/>
+        </w:rPr>
+        <w:t>&lt;iframe width="100%" height="315" src="https://www.youtube.com/embed/wcVVXUV0YUY" frameborder="0" allow="accelerometer; autoplay; encrypted-media; gyroscope; picture-in-picture" allowfullscreen&gt;&lt;/iframe&gt;</w:t>
+      </w:r>
+    </w:p>
+    <w:p>
+      <w:pPr>
+        <w:spacing w:before="100" w:beforeAutospacing="1" w:after="100" w:afterAutospacing="1" w:line="240" w:lineRule="auto"/>
+        <w:rPr>
+          <w:rFonts w:ascii="Times New Roman" w:eastAsia="Times New Roman" w:hAnsi="Times New Roman" w:cs="Times New Roman"/>
+          <w:sz w:val="24"/>
+          <w:szCs w:val="24"/>
+        </w:rPr>
+      </w:pPr>
+      <w:r>
+        <w:rPr>
+          <w:rFonts w:ascii="Times New Roman" w:eastAsia="Times New Roman" w:hAnsi="Times New Roman" w:cs="Times New Roman"/>
+          <w:sz w:val="24"/>
+          <w:szCs w:val="24"/>
+        </w:rPr>
+        <w:t xml:space="preserve">3) No arquivo </w:t>
+      </w:r>
+      <w:r>
+        <w:rPr>
+          <w:rFonts w:ascii="Times New Roman" w:eastAsia="Times New Roman" w:hAnsi="Times New Roman" w:cs="Times New Roman"/>
+          <w:b/>
+          <w:bCs/>
+          <w:sz w:val="24"/>
+          <w:szCs w:val="24"/>
+        </w:rPr>
+        <w:t>style.css</w:t>
+      </w:r>
+      <w:r>
+        <w:rPr>
+          <w:rFonts w:ascii="Times New Roman" w:eastAsia="Times New Roman" w:hAnsi="Times New Roman" w:cs="Times New Roman"/>
+          <w:sz w:val="24"/>
+          <w:szCs w:val="24"/>
+        </w:rPr>
+        <w:t xml:space="preserve">, adicione um estilo diferente para dispositivos de até 480 </w:t>
+      </w:r>
+      <w:r>
+        <w:rPr>
+          <w:rFonts w:ascii="Times New Roman" w:eastAsia="Times New Roman" w:hAnsi="Times New Roman" w:cs="Times New Roman"/>
+          <w:i/>
+          <w:iCs/>
+          <w:sz w:val="24"/>
+          <w:szCs w:val="24"/>
+        </w:rPr>
+        <w:t>pixels</w:t>
+      </w:r>
+      <w:r>
+        <w:rPr>
+          <w:rFonts w:ascii="Times New Roman" w:eastAsia="Times New Roman" w:hAnsi="Times New Roman" w:cs="Times New Roman"/>
+          <w:sz w:val="24"/>
+          <w:szCs w:val="24"/>
+        </w:rPr>
+        <w:t xml:space="preserve"> de largura:</w:t>
+      </w:r>
+    </w:p>
+    <w:p>
+      <w:pPr>
+        <w:tabs>
+          <w:tab w:val="left" w:pos="916"/>
+          <w:tab w:val="left" w:pos="1832"/>
+          <w:tab w:val="left" w:pos="2748"/>
+          <w:tab w:val="left" w:pos="3664"/>
+          <w:tab w:val="left" w:pos="4580"/>
+          <w:tab w:val="left" w:pos="5496"/>
+          <w:tab w:val="left" w:pos="6412"/>
+          <w:tab w:val="left" w:pos="7328"/>
+          <w:tab w:val="left" w:pos="8244"/>
+          <w:tab w:val="left" w:pos="9160"/>
+          <w:tab w:val="left" w:pos="10076"/>
+          <w:tab w:val="left" w:pos="10992"/>
+          <w:tab w:val="left" w:pos="11908"/>
+          <w:tab w:val="left" w:pos="12824"/>
+          <w:tab w:val="left" w:pos="13740"/>
+          <w:tab w:val="left" w:pos="14656"/>
+        </w:tabs>
+        <w:spacing w:line="240" w:lineRule="auto"/>
+        <w:rPr>
+          <w:rFonts w:ascii="Courier New" w:eastAsia="Times New Roman" w:hAnsi="Courier New" w:cs="Courier New"/>
+          <w:sz w:val="20"/>
+          <w:szCs w:val="20"/>
+          <w:lang w:val="en-US"/>
+        </w:rPr>
+      </w:pPr>
+      <w:r>
+        <w:rPr>
+          <w:rFonts w:ascii="Courier New" w:eastAsia="Times New Roman" w:hAnsi="Courier New" w:cs="Courier New"/>
+          <w:sz w:val="20"/>
+          <w:szCs w:val="20"/>
+          <w:lang w:val="en-US"/>
+        </w:rPr>
+        <w:t>@media screen and (max-width: 480px) {</w:t>
+      </w:r>
+    </w:p>
+    <w:p>
+      <w:pPr>
+        <w:tabs>
+          <w:tab w:val="left" w:pos="916"/>
+          <w:tab w:val="left" w:pos="1832"/>
+          <w:tab w:val="left" w:pos="2748"/>
+          <w:tab w:val="left" w:pos="3664"/>
+          <w:tab w:val="left" w:pos="4580"/>
+          <w:tab w:val="left" w:pos="5496"/>
+          <w:tab w:val="left" w:pos="6412"/>
+          <w:tab w:val="left" w:pos="7328"/>
+          <w:tab w:val="left" w:pos="8244"/>
+          <w:tab w:val="left" w:pos="9160"/>
+          <w:tab w:val="left" w:pos="10076"/>
+          <w:tab w:val="left" w:pos="10992"/>
+          <w:tab w:val="left" w:pos="11908"/>
+          <w:tab w:val="left" w:pos="12824"/>
+          <w:tab w:val="left" w:pos="13740"/>
+          <w:tab w:val="left" w:pos="14656"/>
+        </w:tabs>
+        <w:spacing w:line="240" w:lineRule="auto"/>
+        <w:rPr>
+          <w:rFonts w:ascii="Courier New" w:eastAsia="Times New Roman" w:hAnsi="Courier New" w:cs="Courier New"/>
+          <w:sz w:val="20"/>
+          <w:szCs w:val="20"/>
+        </w:rPr>
+      </w:pPr>
+      <w:r>
+        <w:rPr>
+          <w:rFonts w:ascii="Courier New" w:eastAsia="Times New Roman" w:hAnsi="Courier New" w:cs="Courier New"/>
+          <w:sz w:val="20"/>
+          <w:szCs w:val="20"/>
+          <w:lang w:val="en-US"/>
+        </w:rPr>
+        <w:t xml:space="preserve">    </w:t>
+      </w:r>
+      <w:r>
+        <w:rPr>
+          <w:rFonts w:ascii="Courier New" w:eastAsia="Times New Roman" w:hAnsi="Courier New" w:cs="Courier New"/>
+          <w:sz w:val="20"/>
+          <w:szCs w:val="20"/>
+        </w:rPr>
+        <w:t>.caixa, .principal, .conteudo-beneficios, .mapa-conteudo, .video {</w:t>
+      </w:r>
+    </w:p>
+    <w:p>
+      <w:pPr>
+        <w:tabs>
+          <w:tab w:val="left" w:pos="916"/>
+          <w:tab w:val="left" w:pos="1832"/>
+          <w:tab w:val="left" w:pos="2748"/>
+          <w:tab w:val="left" w:pos="3664"/>
+          <w:tab w:val="left" w:pos="4580"/>
+          <w:tab w:val="left" w:pos="5496"/>
+          <w:tab w:val="left" w:pos="6412"/>
+          <w:tab w:val="left" w:pos="7328"/>
+          <w:tab w:val="left" w:pos="8244"/>
+          <w:tab w:val="left" w:pos="9160"/>
+          <w:tab w:val="left" w:pos="10076"/>
+          <w:tab w:val="left" w:pos="10992"/>
+          <w:tab w:val="left" w:pos="11908"/>
+          <w:tab w:val="left" w:pos="12824"/>
+          <w:tab w:val="left" w:pos="13740"/>
+          <w:tab w:val="left" w:pos="14656"/>
+        </w:tabs>
+        <w:spacing w:line="240" w:lineRule="auto"/>
+        <w:rPr>
+          <w:rFonts w:ascii="Courier New" w:eastAsia="Times New Roman" w:hAnsi="Courier New" w:cs="Courier New"/>
+          <w:sz w:val="20"/>
+          <w:szCs w:val="20"/>
+          <w:lang w:val="en-US"/>
+        </w:rPr>
+      </w:pPr>
+      <w:r>
+        <w:rPr>
+          <w:rFonts w:ascii="Courier New" w:eastAsia="Times New Roman" w:hAnsi="Courier New" w:cs="Courier New"/>
+          <w:sz w:val="20"/>
+          <w:szCs w:val="20"/>
+        </w:rPr>
+        <w:t xml:space="preserve">        </w:t>
+      </w:r>
+      <w:r>
+        <w:rPr>
+          <w:rFonts w:ascii="Courier New" w:eastAsia="Times New Roman" w:hAnsi="Courier New" w:cs="Courier New"/>
+          <w:sz w:val="20"/>
+          <w:szCs w:val="20"/>
+          <w:lang w:val="en-US"/>
+        </w:rPr>
+        <w:t>width: auto;</w:t>
+      </w:r>
+    </w:p>
+    <w:p>
+      <w:pPr>
+        <w:tabs>
+          <w:tab w:val="left" w:pos="916"/>
+          <w:tab w:val="left" w:pos="1832"/>
+          <w:tab w:val="left" w:pos="2748"/>
+          <w:tab w:val="left" w:pos="3664"/>
+          <w:tab w:val="left" w:pos="4580"/>
+          <w:tab w:val="left" w:pos="5496"/>
+          <w:tab w:val="left" w:pos="6412"/>
+          <w:tab w:val="left" w:pos="7328"/>
+          <w:tab w:val="left" w:pos="8244"/>
+          <w:tab w:val="left" w:pos="9160"/>
+          <w:tab w:val="left" w:pos="10076"/>
+          <w:tab w:val="left" w:pos="10992"/>
+          <w:tab w:val="left" w:pos="11908"/>
+          <w:tab w:val="left" w:pos="12824"/>
+          <w:tab w:val="left" w:pos="13740"/>
+          <w:tab w:val="left" w:pos="14656"/>
+        </w:tabs>
+        <w:spacing w:line="240" w:lineRule="auto"/>
+        <w:rPr>
+          <w:rFonts w:ascii="Courier New" w:eastAsia="Times New Roman" w:hAnsi="Courier New" w:cs="Courier New"/>
+          <w:sz w:val="20"/>
+          <w:szCs w:val="20"/>
+          <w:lang w:val="en-US"/>
+        </w:rPr>
+      </w:pPr>
+      <w:r>
+        <w:rPr>
+          <w:rFonts w:ascii="Courier New" w:eastAsia="Times New Roman" w:hAnsi="Courier New" w:cs="Courier New"/>
+          <w:sz w:val="20"/>
+          <w:szCs w:val="20"/>
+          <w:lang w:val="en-US"/>
+        </w:rPr>
+        <w:t xml:space="preserve">    }</w:t>
+      </w:r>
+    </w:p>
+    <w:p>
+      <w:pPr>
+        <w:tabs>
+          <w:tab w:val="left" w:pos="916"/>
+          <w:tab w:val="left" w:pos="1832"/>
+          <w:tab w:val="left" w:pos="2748"/>
+          <w:tab w:val="left" w:pos="3664"/>
+          <w:tab w:val="left" w:pos="4580"/>
+          <w:tab w:val="left" w:pos="5496"/>
+          <w:tab w:val="left" w:pos="6412"/>
+          <w:tab w:val="left" w:pos="7328"/>
+          <w:tab w:val="left" w:pos="8244"/>
+          <w:tab w:val="left" w:pos="9160"/>
+          <w:tab w:val="left" w:pos="10076"/>
+          <w:tab w:val="left" w:pos="10992"/>
+          <w:tab w:val="left" w:pos="11908"/>
+          <w:tab w:val="left" w:pos="12824"/>
+          <w:tab w:val="left" w:pos="13740"/>
+          <w:tab w:val="left" w:pos="14656"/>
+        </w:tabs>
+        <w:spacing w:line="240" w:lineRule="auto"/>
+        <w:rPr>
+          <w:rFonts w:ascii="Courier New" w:eastAsia="Times New Roman" w:hAnsi="Courier New" w:cs="Courier New"/>
+          <w:sz w:val="20"/>
+          <w:szCs w:val="20"/>
+          <w:lang w:val="en-US"/>
+        </w:rPr>
+      </w:pPr>
+    </w:p>
+    <w:p>
+      <w:pPr>
+        <w:tabs>
+          <w:tab w:val="left" w:pos="916"/>
+          <w:tab w:val="left" w:pos="1832"/>
+          <w:tab w:val="left" w:pos="2748"/>
+          <w:tab w:val="left" w:pos="3664"/>
+          <w:tab w:val="left" w:pos="4580"/>
+          <w:tab w:val="left" w:pos="5496"/>
+          <w:tab w:val="left" w:pos="6412"/>
+          <w:tab w:val="left" w:pos="7328"/>
+          <w:tab w:val="left" w:pos="8244"/>
+          <w:tab w:val="left" w:pos="9160"/>
+          <w:tab w:val="left" w:pos="10076"/>
+          <w:tab w:val="left" w:pos="10992"/>
+          <w:tab w:val="left" w:pos="11908"/>
+          <w:tab w:val="left" w:pos="12824"/>
+          <w:tab w:val="left" w:pos="13740"/>
+          <w:tab w:val="left" w:pos="14656"/>
+        </w:tabs>
+        <w:spacing w:line="240" w:lineRule="auto"/>
+        <w:rPr>
+          <w:rFonts w:ascii="Courier New" w:eastAsia="Times New Roman" w:hAnsi="Courier New" w:cs="Courier New"/>
+          <w:sz w:val="20"/>
+          <w:szCs w:val="20"/>
+          <w:lang w:val="en-US"/>
+        </w:rPr>
+      </w:pPr>
+      <w:r>
+        <w:rPr>
+          <w:rFonts w:ascii="Courier New" w:eastAsia="Times New Roman" w:hAnsi="Courier New" w:cs="Courier New"/>
+          <w:sz w:val="20"/>
+          <w:szCs w:val="20"/>
+          <w:lang w:val="en-US"/>
+        </w:rPr>
+        <w:t xml:space="preserve">    h1 {</w:t>
+      </w:r>
+    </w:p>
+    <w:p>
+      <w:pPr>
+        <w:tabs>
+          <w:tab w:val="left" w:pos="916"/>
+          <w:tab w:val="left" w:pos="1832"/>
+          <w:tab w:val="left" w:pos="2748"/>
+          <w:tab w:val="left" w:pos="3664"/>
+          <w:tab w:val="left" w:pos="4580"/>
+          <w:tab w:val="left" w:pos="5496"/>
+          <w:tab w:val="left" w:pos="6412"/>
+          <w:tab w:val="left" w:pos="7328"/>
+          <w:tab w:val="left" w:pos="8244"/>
+          <w:tab w:val="left" w:pos="9160"/>
+          <w:tab w:val="left" w:pos="10076"/>
+          <w:tab w:val="left" w:pos="10992"/>
+          <w:tab w:val="left" w:pos="11908"/>
+          <w:tab w:val="left" w:pos="12824"/>
+          <w:tab w:val="left" w:pos="13740"/>
+          <w:tab w:val="left" w:pos="14656"/>
+        </w:tabs>
+        <w:spacing w:line="240" w:lineRule="auto"/>
+        <w:rPr>
+          <w:rFonts w:ascii="Courier New" w:eastAsia="Times New Roman" w:hAnsi="Courier New" w:cs="Courier New"/>
+          <w:sz w:val="20"/>
+          <w:szCs w:val="20"/>
+          <w:lang w:val="en-US"/>
+        </w:rPr>
+      </w:pPr>
+      <w:r>
+        <w:rPr>
+          <w:rFonts w:ascii="Courier New" w:eastAsia="Times New Roman" w:hAnsi="Courier New" w:cs="Courier New"/>
+          <w:sz w:val="20"/>
+          <w:szCs w:val="20"/>
+          <w:lang w:val="en-US"/>
+        </w:rPr>
+        <w:t xml:space="preserve">        text-align: center;</w:t>
+      </w:r>
+    </w:p>
+    <w:p>
+      <w:pPr>
+        <w:tabs>
+          <w:tab w:val="left" w:pos="916"/>
+          <w:tab w:val="left" w:pos="1832"/>
+          <w:tab w:val="left" w:pos="2748"/>
+          <w:tab w:val="left" w:pos="3664"/>
+          <w:tab w:val="left" w:pos="4580"/>
+          <w:tab w:val="left" w:pos="5496"/>
+          <w:tab w:val="left" w:pos="6412"/>
+          <w:tab w:val="left" w:pos="7328"/>
+          <w:tab w:val="left" w:pos="8244"/>
+          <w:tab w:val="left" w:pos="9160"/>
+          <w:tab w:val="left" w:pos="10076"/>
+          <w:tab w:val="left" w:pos="10992"/>
+          <w:tab w:val="left" w:pos="11908"/>
+          <w:tab w:val="left" w:pos="12824"/>
+          <w:tab w:val="left" w:pos="13740"/>
+          <w:tab w:val="left" w:pos="14656"/>
+        </w:tabs>
+        <w:spacing w:line="240" w:lineRule="auto"/>
+        <w:rPr>
+          <w:rFonts w:ascii="Courier New" w:eastAsia="Times New Roman" w:hAnsi="Courier New" w:cs="Courier New"/>
+          <w:sz w:val="20"/>
+          <w:szCs w:val="20"/>
+          <w:lang w:val="en-US"/>
+        </w:rPr>
+      </w:pPr>
+      <w:r>
+        <w:rPr>
+          <w:rFonts w:ascii="Courier New" w:eastAsia="Times New Roman" w:hAnsi="Courier New" w:cs="Courier New"/>
+          <w:sz w:val="20"/>
+          <w:szCs w:val="20"/>
+          <w:lang w:val="en-US"/>
+        </w:rPr>
+        <w:t xml:space="preserve">    }</w:t>
+      </w:r>
+    </w:p>
+    <w:p>
+      <w:pPr>
+        <w:tabs>
+          <w:tab w:val="left" w:pos="916"/>
+          <w:tab w:val="left" w:pos="1832"/>
+          <w:tab w:val="left" w:pos="2748"/>
+          <w:tab w:val="left" w:pos="3664"/>
+          <w:tab w:val="left" w:pos="4580"/>
+          <w:tab w:val="left" w:pos="5496"/>
+          <w:tab w:val="left" w:pos="6412"/>
+          <w:tab w:val="left" w:pos="7328"/>
+          <w:tab w:val="left" w:pos="8244"/>
+          <w:tab w:val="left" w:pos="9160"/>
+          <w:tab w:val="left" w:pos="10076"/>
+          <w:tab w:val="left" w:pos="10992"/>
+          <w:tab w:val="left" w:pos="11908"/>
+          <w:tab w:val="left" w:pos="12824"/>
+          <w:tab w:val="left" w:pos="13740"/>
+          <w:tab w:val="left" w:pos="14656"/>
+        </w:tabs>
+        <w:spacing w:line="240" w:lineRule="auto"/>
+        <w:rPr>
+          <w:rFonts w:ascii="Courier New" w:eastAsia="Times New Roman" w:hAnsi="Courier New" w:cs="Courier New"/>
+          <w:sz w:val="20"/>
+          <w:szCs w:val="20"/>
+          <w:lang w:val="en-US"/>
+        </w:rPr>
+      </w:pPr>
+    </w:p>
+    <w:p>
+      <w:pPr>
+        <w:tabs>
+          <w:tab w:val="left" w:pos="916"/>
+          <w:tab w:val="left" w:pos="1832"/>
+          <w:tab w:val="left" w:pos="2748"/>
+          <w:tab w:val="left" w:pos="3664"/>
+          <w:tab w:val="left" w:pos="4580"/>
+          <w:tab w:val="left" w:pos="5496"/>
+          <w:tab w:val="left" w:pos="6412"/>
+          <w:tab w:val="left" w:pos="7328"/>
+          <w:tab w:val="left" w:pos="8244"/>
+          <w:tab w:val="left" w:pos="9160"/>
+          <w:tab w:val="left" w:pos="10076"/>
+          <w:tab w:val="left" w:pos="10992"/>
+          <w:tab w:val="left" w:pos="11908"/>
+          <w:tab w:val="left" w:pos="12824"/>
+          <w:tab w:val="left" w:pos="13740"/>
+          <w:tab w:val="left" w:pos="14656"/>
+        </w:tabs>
+        <w:spacing w:line="240" w:lineRule="auto"/>
+        <w:rPr>
+          <w:rFonts w:ascii="Courier New" w:eastAsia="Times New Roman" w:hAnsi="Courier New" w:cs="Courier New"/>
+          <w:sz w:val="20"/>
+          <w:szCs w:val="20"/>
+          <w:lang w:val="en-US"/>
+        </w:rPr>
+      </w:pPr>
+      <w:r>
+        <w:rPr>
+          <w:rFonts w:ascii="Courier New" w:eastAsia="Times New Roman" w:hAnsi="Courier New" w:cs="Courier New"/>
+          <w:sz w:val="20"/>
+          <w:szCs w:val="20"/>
+          <w:lang w:val="en-US"/>
+        </w:rPr>
+        <w:t xml:space="preserve">    nav {</w:t>
+      </w:r>
+    </w:p>
+    <w:p>
+      <w:pPr>
+        <w:tabs>
+          <w:tab w:val="left" w:pos="916"/>
+          <w:tab w:val="left" w:pos="1832"/>
+          <w:tab w:val="left" w:pos="2748"/>
+          <w:tab w:val="left" w:pos="3664"/>
+          <w:tab w:val="left" w:pos="4580"/>
+          <w:tab w:val="left" w:pos="5496"/>
+          <w:tab w:val="left" w:pos="6412"/>
+          <w:tab w:val="left" w:pos="7328"/>
+          <w:tab w:val="left" w:pos="8244"/>
+          <w:tab w:val="left" w:pos="9160"/>
+          <w:tab w:val="left" w:pos="10076"/>
+          <w:tab w:val="left" w:pos="10992"/>
+          <w:tab w:val="left" w:pos="11908"/>
+          <w:tab w:val="left" w:pos="12824"/>
+          <w:tab w:val="left" w:pos="13740"/>
+          <w:tab w:val="left" w:pos="14656"/>
+        </w:tabs>
+        <w:spacing w:line="240" w:lineRule="auto"/>
+        <w:rPr>
+          <w:rFonts w:ascii="Courier New" w:eastAsia="Times New Roman" w:hAnsi="Courier New" w:cs="Courier New"/>
+          <w:sz w:val="20"/>
+          <w:szCs w:val="20"/>
+          <w:lang w:val="en-US"/>
+        </w:rPr>
+      </w:pPr>
+      <w:r>
+        <w:rPr>
+          <w:rFonts w:ascii="Courier New" w:eastAsia="Times New Roman" w:hAnsi="Courier New" w:cs="Courier New"/>
+          <w:sz w:val="20"/>
+          <w:szCs w:val="20"/>
+          <w:lang w:val="en-US"/>
+        </w:rPr>
+        <w:t xml:space="preserve">        position: static;</w:t>
+      </w:r>
+    </w:p>
+    <w:p>
+      <w:pPr>
+        <w:tabs>
+          <w:tab w:val="left" w:pos="916"/>
+          <w:tab w:val="left" w:pos="1832"/>
+          <w:tab w:val="left" w:pos="2748"/>
+          <w:tab w:val="left" w:pos="3664"/>
+          <w:tab w:val="left" w:pos="4580"/>
+          <w:tab w:val="left" w:pos="5496"/>
+          <w:tab w:val="left" w:pos="6412"/>
+          <w:tab w:val="left" w:pos="7328"/>
+          <w:tab w:val="left" w:pos="8244"/>
+          <w:tab w:val="left" w:pos="9160"/>
+          <w:tab w:val="left" w:pos="10076"/>
+          <w:tab w:val="left" w:pos="10992"/>
+          <w:tab w:val="left" w:pos="11908"/>
+          <w:tab w:val="left" w:pos="12824"/>
+          <w:tab w:val="left" w:pos="13740"/>
+          <w:tab w:val="left" w:pos="14656"/>
+        </w:tabs>
+        <w:spacing w:line="240" w:lineRule="auto"/>
+        <w:rPr>
+          <w:rFonts w:ascii="Courier New" w:eastAsia="Times New Roman" w:hAnsi="Courier New" w:cs="Courier New"/>
+          <w:sz w:val="20"/>
+          <w:szCs w:val="20"/>
+        </w:rPr>
+      </w:pPr>
+      <w:r>
+        <w:rPr>
+          <w:rFonts w:ascii="Courier New" w:eastAsia="Times New Roman" w:hAnsi="Courier New" w:cs="Courier New"/>
+          <w:sz w:val="20"/>
+          <w:szCs w:val="20"/>
+          <w:lang w:val="en-US"/>
+        </w:rPr>
+        <w:t xml:space="preserve">    </w:t>
+      </w:r>
+      <w:r>
+        <w:rPr>
+          <w:rFonts w:ascii="Courier New" w:eastAsia="Times New Roman" w:hAnsi="Courier New" w:cs="Courier New"/>
+          <w:sz w:val="20"/>
+          <w:szCs w:val="20"/>
+        </w:rPr>
+        <w:t>}</w:t>
+      </w:r>
+    </w:p>
+    <w:p>
+      <w:pPr>
+        <w:tabs>
+          <w:tab w:val="left" w:pos="916"/>
+          <w:tab w:val="left" w:pos="1832"/>
+          <w:tab w:val="left" w:pos="2748"/>
+          <w:tab w:val="left" w:pos="3664"/>
+          <w:tab w:val="left" w:pos="4580"/>
+          <w:tab w:val="left" w:pos="5496"/>
+          <w:tab w:val="left" w:pos="6412"/>
+          <w:tab w:val="left" w:pos="7328"/>
+          <w:tab w:val="left" w:pos="8244"/>
+          <w:tab w:val="left" w:pos="9160"/>
+          <w:tab w:val="left" w:pos="10076"/>
+          <w:tab w:val="left" w:pos="10992"/>
+          <w:tab w:val="left" w:pos="11908"/>
+          <w:tab w:val="left" w:pos="12824"/>
+          <w:tab w:val="left" w:pos="13740"/>
+          <w:tab w:val="left" w:pos="14656"/>
+        </w:tabs>
+        <w:spacing w:line="240" w:lineRule="auto"/>
+        <w:rPr>
+          <w:rFonts w:ascii="Courier New" w:eastAsia="Times New Roman" w:hAnsi="Courier New" w:cs="Courier New"/>
+          <w:sz w:val="20"/>
+          <w:szCs w:val="20"/>
+        </w:rPr>
+      </w:pPr>
+    </w:p>
+    <w:p>
+      <w:pPr>
+        <w:tabs>
+          <w:tab w:val="left" w:pos="916"/>
+          <w:tab w:val="left" w:pos="1832"/>
+          <w:tab w:val="left" w:pos="2748"/>
+          <w:tab w:val="left" w:pos="3664"/>
+          <w:tab w:val="left" w:pos="4580"/>
+          <w:tab w:val="left" w:pos="5496"/>
+          <w:tab w:val="left" w:pos="6412"/>
+          <w:tab w:val="left" w:pos="7328"/>
+          <w:tab w:val="left" w:pos="8244"/>
+          <w:tab w:val="left" w:pos="9160"/>
+          <w:tab w:val="left" w:pos="10076"/>
+          <w:tab w:val="left" w:pos="10992"/>
+          <w:tab w:val="left" w:pos="11908"/>
+          <w:tab w:val="left" w:pos="12824"/>
+          <w:tab w:val="left" w:pos="13740"/>
+          <w:tab w:val="left" w:pos="14656"/>
+        </w:tabs>
+        <w:spacing w:line="240" w:lineRule="auto"/>
+        <w:rPr>
+          <w:rFonts w:ascii="Courier New" w:eastAsia="Times New Roman" w:hAnsi="Courier New" w:cs="Courier New"/>
+          <w:sz w:val="20"/>
+          <w:szCs w:val="20"/>
+        </w:rPr>
+      </w:pPr>
+      <w:r>
+        <w:rPr>
+          <w:rFonts w:ascii="Courier New" w:eastAsia="Times New Roman" w:hAnsi="Courier New" w:cs="Courier New"/>
+          <w:sz w:val="20"/>
+          <w:szCs w:val="20"/>
+        </w:rPr>
+        <w:t xml:space="preserve">    .lista-beneficios, .imagem-beneficios {</w:t>
+      </w:r>
+    </w:p>
+    <w:p>
+      <w:pPr>
+        <w:tabs>
+          <w:tab w:val="left" w:pos="916"/>
+          <w:tab w:val="left" w:pos="1832"/>
+          <w:tab w:val="left" w:pos="2748"/>
+          <w:tab w:val="left" w:pos="3664"/>
+          <w:tab w:val="left" w:pos="4580"/>
+          <w:tab w:val="left" w:pos="5496"/>
+          <w:tab w:val="left" w:pos="6412"/>
+          <w:tab w:val="left" w:pos="7328"/>
+          <w:tab w:val="left" w:pos="8244"/>
+          <w:tab w:val="left" w:pos="9160"/>
+          <w:tab w:val="left" w:pos="10076"/>
+          <w:tab w:val="left" w:pos="10992"/>
+          <w:tab w:val="left" w:pos="11908"/>
+          <w:tab w:val="left" w:pos="12824"/>
+          <w:tab w:val="left" w:pos="13740"/>
+          <w:tab w:val="left" w:pos="14656"/>
+        </w:tabs>
+        <w:spacing w:line="240" w:lineRule="auto"/>
+        <w:rPr>
+          <w:rFonts w:ascii="Courier New" w:eastAsia="Times New Roman" w:hAnsi="Courier New" w:cs="Courier New"/>
+          <w:sz w:val="20"/>
+          <w:szCs w:val="20"/>
+        </w:rPr>
+      </w:pPr>
+      <w:r>
+        <w:rPr>
+          <w:rFonts w:ascii="Courier New" w:eastAsia="Times New Roman" w:hAnsi="Courier New" w:cs="Courier New"/>
+          <w:sz w:val="20"/>
+          <w:szCs w:val="20"/>
+        </w:rPr>
+        <w:t xml:space="preserve">        width: 100%;</w:t>
+      </w:r>
+    </w:p>
+    <w:p>
+      <w:pPr>
+        <w:tabs>
+          <w:tab w:val="left" w:pos="916"/>
+          <w:tab w:val="left" w:pos="1832"/>
+          <w:tab w:val="left" w:pos="2748"/>
+          <w:tab w:val="left" w:pos="3664"/>
+          <w:tab w:val="left" w:pos="4580"/>
+          <w:tab w:val="left" w:pos="5496"/>
+          <w:tab w:val="left" w:pos="6412"/>
+          <w:tab w:val="left" w:pos="7328"/>
+          <w:tab w:val="left" w:pos="8244"/>
+          <w:tab w:val="left" w:pos="9160"/>
+          <w:tab w:val="left" w:pos="10076"/>
+          <w:tab w:val="left" w:pos="10992"/>
+          <w:tab w:val="left" w:pos="11908"/>
+          <w:tab w:val="left" w:pos="12824"/>
+          <w:tab w:val="left" w:pos="13740"/>
+          <w:tab w:val="left" w:pos="14656"/>
+        </w:tabs>
+        <w:spacing w:line="240" w:lineRule="auto"/>
+        <w:rPr>
+          <w:rFonts w:ascii="Courier New" w:eastAsia="Times New Roman" w:hAnsi="Courier New" w:cs="Courier New"/>
+          <w:sz w:val="20"/>
+          <w:szCs w:val="20"/>
+        </w:rPr>
+      </w:pPr>
+      <w:r>
+        <w:rPr>
+          <w:rFonts w:ascii="Courier New" w:eastAsia="Times New Roman" w:hAnsi="Courier New" w:cs="Courier New"/>
+          <w:sz w:val="20"/>
+          <w:szCs w:val="20"/>
+        </w:rPr>
+        <w:t xml:space="preserve">    }</w:t>
+      </w:r>
+    </w:p>
+    <w:p>
+      <w:pPr>
+        <w:tabs>
+          <w:tab w:val="left" w:pos="916"/>
+          <w:tab w:val="left" w:pos="1832"/>
+          <w:tab w:val="left" w:pos="2748"/>
+          <w:tab w:val="left" w:pos="3664"/>
+          <w:tab w:val="left" w:pos="4580"/>
+          <w:tab w:val="left" w:pos="5496"/>
+          <w:tab w:val="left" w:pos="6412"/>
+          <w:tab w:val="left" w:pos="7328"/>
+          <w:tab w:val="left" w:pos="8244"/>
+          <w:tab w:val="left" w:pos="9160"/>
+          <w:tab w:val="left" w:pos="10076"/>
+          <w:tab w:val="left" w:pos="10992"/>
+          <w:tab w:val="left" w:pos="11908"/>
+          <w:tab w:val="left" w:pos="12824"/>
+          <w:tab w:val="left" w:pos="13740"/>
+          <w:tab w:val="left" w:pos="14656"/>
+        </w:tabs>
+        <w:spacing w:line="240" w:lineRule="auto"/>
+        <w:rPr>
+          <w:rFonts w:ascii="Courier New" w:eastAsia="Times New Roman" w:hAnsi="Courier New" w:cs="Courier New"/>
+          <w:sz w:val="20"/>
+          <w:szCs w:val="20"/>
+        </w:rPr>
+      </w:pPr>
+      <w:r>
+        <w:rPr>
+          <w:rFonts w:ascii="Courier New" w:eastAsia="Times New Roman" w:hAnsi="Courier New" w:cs="Courier New"/>
+          <w:sz w:val="20"/>
+          <w:szCs w:val="20"/>
+        </w:rPr>
+        <w:t>}</w:t>
+      </w:r>
+    </w:p>
+    <w:p>
+      <w:pPr>
+        <w:rPr>
+          <w:b/>
+          <w:u w:val="single"/>
+        </w:rPr>
+      </w:pPr>
+    </w:p>
+    <w:p>
+      <w:pPr>
+        <w:rPr>
+          <w:b/>
+          <w:u w:val="single"/>
+        </w:rPr>
+      </w:pPr>
+    </w:p>
+    <w:p>
+      <w:pPr>
+        <w:spacing w:before="100" w:beforeAutospacing="1" w:after="100" w:afterAutospacing="1" w:line="240" w:lineRule="auto"/>
+        <w:rPr>
+          <w:rFonts w:ascii="Times New Roman" w:eastAsia="Times New Roman" w:hAnsi="Times New Roman" w:cs="Times New Roman"/>
+          <w:sz w:val="24"/>
+          <w:szCs w:val="24"/>
+        </w:rPr>
+      </w:pPr>
+      <w:r>
+        <w:rPr>
+          <w:rFonts w:ascii="Times New Roman" w:eastAsia="Times New Roman" w:hAnsi="Times New Roman" w:cs="Times New Roman"/>
+          <w:sz w:val="24"/>
+          <w:szCs w:val="24"/>
+        </w:rPr>
+        <w:t>Nesta aula, aprendemos:</w:t>
+      </w:r>
+    </w:p>
+    <w:p>
+      <w:pPr>
+        <w:numPr>
+          <w:ilvl w:val="0"/>
+          <w:numId w:val="23"/>
+        </w:numPr>
+        <w:spacing w:before="100" w:beforeAutospacing="1" w:after="100" w:afterAutospacing="1" w:line="240" w:lineRule="auto"/>
+        <w:rPr>
+          <w:rFonts w:ascii="Times New Roman" w:eastAsia="Times New Roman" w:hAnsi="Times New Roman" w:cs="Times New Roman"/>
+          <w:sz w:val="24"/>
+          <w:szCs w:val="24"/>
+        </w:rPr>
+      </w:pPr>
+      <w:r>
+        <w:rPr>
+          <w:rFonts w:ascii="Times New Roman" w:eastAsia="Times New Roman" w:hAnsi="Times New Roman" w:cs="Times New Roman"/>
+          <w:b/>
+          <w:bCs/>
+          <w:sz w:val="24"/>
+          <w:szCs w:val="24"/>
+        </w:rPr>
+        <w:t>Design responsivo</w:t>
+      </w:r>
+      <w:r>
+        <w:rPr>
+          <w:rFonts w:ascii="Times New Roman" w:eastAsia="Times New Roman" w:hAnsi="Times New Roman" w:cs="Times New Roman"/>
+          <w:sz w:val="24"/>
+          <w:szCs w:val="24"/>
+        </w:rPr>
+        <w:t>: como ajustar o estilo da nossa página de acordo com o tamanho da tela do dispositivo que a acesse</w:t>
+      </w:r>
+    </w:p>
+    <w:p>
+      <w:pPr>
+        <w:numPr>
+          <w:ilvl w:val="1"/>
+          <w:numId w:val="23"/>
+        </w:numPr>
+        <w:spacing w:before="100" w:beforeAutospacing="1" w:after="100" w:afterAutospacing="1" w:line="240" w:lineRule="auto"/>
+        <w:rPr>
+          <w:rFonts w:ascii="Times New Roman" w:eastAsia="Times New Roman" w:hAnsi="Times New Roman" w:cs="Times New Roman"/>
+          <w:sz w:val="24"/>
+          <w:szCs w:val="24"/>
+        </w:rPr>
+      </w:pPr>
+      <w:r>
+        <w:rPr>
+          <w:rFonts w:ascii="Times New Roman" w:eastAsia="Times New Roman" w:hAnsi="Times New Roman" w:cs="Times New Roman"/>
+          <w:sz w:val="24"/>
+          <w:szCs w:val="24"/>
+        </w:rPr>
+        <w:t xml:space="preserve">Meta </w:t>
+      </w:r>
+      <w:r>
+        <w:rPr>
+          <w:rFonts w:ascii="Times New Roman" w:eastAsia="Times New Roman" w:hAnsi="Times New Roman" w:cs="Times New Roman"/>
+          <w:i/>
+          <w:iCs/>
+          <w:sz w:val="24"/>
+          <w:szCs w:val="24"/>
+        </w:rPr>
+        <w:t>tag</w:t>
+      </w:r>
+      <w:r>
+        <w:rPr>
+          <w:rFonts w:ascii="Times New Roman" w:eastAsia="Times New Roman" w:hAnsi="Times New Roman" w:cs="Times New Roman"/>
+          <w:sz w:val="24"/>
+          <w:szCs w:val="24"/>
+        </w:rPr>
+        <w:t xml:space="preserve"> de </w:t>
+      </w:r>
+      <w:r>
+        <w:rPr>
+          <w:rFonts w:ascii="Times New Roman" w:eastAsia="Times New Roman" w:hAnsi="Times New Roman" w:cs="Times New Roman"/>
+          <w:b/>
+          <w:bCs/>
+          <w:i/>
+          <w:iCs/>
+          <w:sz w:val="24"/>
+          <w:szCs w:val="24"/>
+        </w:rPr>
+        <w:t>Viewport</w:t>
+      </w:r>
+    </w:p>
+    <w:p>
+      <w:pPr>
+        <w:numPr>
+          <w:ilvl w:val="1"/>
+          <w:numId w:val="23"/>
+        </w:numPr>
+        <w:spacing w:before="100" w:beforeAutospacing="1" w:after="100" w:afterAutospacing="1" w:line="240" w:lineRule="auto"/>
+        <w:rPr>
+          <w:rFonts w:ascii="Times New Roman" w:eastAsia="Times New Roman" w:hAnsi="Times New Roman" w:cs="Times New Roman"/>
+          <w:sz w:val="24"/>
+          <w:szCs w:val="24"/>
+        </w:rPr>
+      </w:pPr>
+      <w:r>
+        <w:rPr>
+          <w:rFonts w:ascii="Times New Roman" w:eastAsia="Times New Roman" w:hAnsi="Times New Roman" w:cs="Times New Roman"/>
+          <w:i/>
+          <w:iCs/>
+          <w:sz w:val="24"/>
+          <w:szCs w:val="24"/>
+        </w:rPr>
+        <w:t>Media Queries</w:t>
+      </w:r>
+    </w:p>
+    <w:p>
+      <w:pPr>
+        <w:rPr>
+          <w:b/>
+          <w:u w:val="single"/>
+        </w:rPr>
+      </w:pPr>
     </w:p>
     <w:sectPr>
       <w:pgSz w:w="11909" w:h="16834"/>
@@ -11639,6 +12833,155 @@
     </w:lvl>
   </w:abstractNum>
   <w:abstractNum w:abstractNumId="15" w15:restartNumberingAfterBreak="0">
+    <w:nsid w:val="4E82168B"/>
+    <w:multiLevelType w:val="multilevel"/>
+    <w:tmpl w:val="29423F26"/>
+    <w:lvl w:ilvl="0">
+      <w:start w:val="1"/>
+      <w:numFmt w:val="bullet"/>
+      <w:lvlText w:val=""/>
+      <w:lvlJc w:val="left"/>
+      <w:pPr>
+        <w:tabs>
+          <w:tab w:val="num" w:pos="720"/>
+        </w:tabs>
+        <w:ind w:left="720" w:hanging="360"/>
+      </w:pPr>
+      <w:rPr>
+        <w:rFonts w:ascii="Symbol" w:hAnsi="Symbol" w:hint="default"/>
+        <w:sz w:val="20"/>
+      </w:rPr>
+    </w:lvl>
+    <w:lvl w:ilvl="1">
+      <w:start w:val="1"/>
+      <w:numFmt w:val="bullet"/>
+      <w:lvlText w:val="o"/>
+      <w:lvlJc w:val="left"/>
+      <w:pPr>
+        <w:tabs>
+          <w:tab w:val="num" w:pos="1440"/>
+        </w:tabs>
+        <w:ind w:left="1440" w:hanging="360"/>
+      </w:pPr>
+      <w:rPr>
+        <w:rFonts w:ascii="Courier New" w:hAnsi="Courier New" w:hint="default"/>
+        <w:sz w:val="20"/>
+      </w:rPr>
+    </w:lvl>
+    <w:lvl w:ilvl="2" w:tentative="1">
+      <w:start w:val="1"/>
+      <w:numFmt w:val="bullet"/>
+      <w:lvlText w:val=""/>
+      <w:lvlJc w:val="left"/>
+      <w:pPr>
+        <w:tabs>
+          <w:tab w:val="num" w:pos="2160"/>
+        </w:tabs>
+        <w:ind w:left="2160" w:hanging="360"/>
+      </w:pPr>
+      <w:rPr>
+        <w:rFonts w:ascii="Wingdings" w:hAnsi="Wingdings" w:hint="default"/>
+        <w:sz w:val="20"/>
+      </w:rPr>
+    </w:lvl>
+    <w:lvl w:ilvl="3" w:tentative="1">
+      <w:start w:val="1"/>
+      <w:numFmt w:val="bullet"/>
+      <w:lvlText w:val=""/>
+      <w:lvlJc w:val="left"/>
+      <w:pPr>
+        <w:tabs>
+          <w:tab w:val="num" w:pos="2880"/>
+        </w:tabs>
+        <w:ind w:left="2880" w:hanging="360"/>
+      </w:pPr>
+      <w:rPr>
+        <w:rFonts w:ascii="Wingdings" w:hAnsi="Wingdings" w:hint="default"/>
+        <w:sz w:val="20"/>
+      </w:rPr>
+    </w:lvl>
+    <w:lvl w:ilvl="4" w:tentative="1">
+      <w:start w:val="1"/>
+      <w:numFmt w:val="bullet"/>
+      <w:lvlText w:val=""/>
+      <w:lvlJc w:val="left"/>
+      <w:pPr>
+        <w:tabs>
+          <w:tab w:val="num" w:pos="3600"/>
+        </w:tabs>
+        <w:ind w:left="3600" w:hanging="360"/>
+      </w:pPr>
+      <w:rPr>
+        <w:rFonts w:ascii="Wingdings" w:hAnsi="Wingdings" w:hint="default"/>
+        <w:sz w:val="20"/>
+      </w:rPr>
+    </w:lvl>
+    <w:lvl w:ilvl="5" w:tentative="1">
+      <w:start w:val="1"/>
+      <w:numFmt w:val="bullet"/>
+      <w:lvlText w:val=""/>
+      <w:lvlJc w:val="left"/>
+      <w:pPr>
+        <w:tabs>
+          <w:tab w:val="num" w:pos="4320"/>
+        </w:tabs>
+        <w:ind w:left="4320" w:hanging="360"/>
+      </w:pPr>
+      <w:rPr>
+        <w:rFonts w:ascii="Wingdings" w:hAnsi="Wingdings" w:hint="default"/>
+        <w:sz w:val="20"/>
+      </w:rPr>
+    </w:lvl>
+    <w:lvl w:ilvl="6" w:tentative="1">
+      <w:start w:val="1"/>
+      <w:numFmt w:val="bullet"/>
+      <w:lvlText w:val=""/>
+      <w:lvlJc w:val="left"/>
+      <w:pPr>
+        <w:tabs>
+          <w:tab w:val="num" w:pos="5040"/>
+        </w:tabs>
+        <w:ind w:left="5040" w:hanging="360"/>
+      </w:pPr>
+      <w:rPr>
+        <w:rFonts w:ascii="Wingdings" w:hAnsi="Wingdings" w:hint="default"/>
+        <w:sz w:val="20"/>
+      </w:rPr>
+    </w:lvl>
+    <w:lvl w:ilvl="7" w:tentative="1">
+      <w:start w:val="1"/>
+      <w:numFmt w:val="bullet"/>
+      <w:lvlText w:val=""/>
+      <w:lvlJc w:val="left"/>
+      <w:pPr>
+        <w:tabs>
+          <w:tab w:val="num" w:pos="5760"/>
+        </w:tabs>
+        <w:ind w:left="5760" w:hanging="360"/>
+      </w:pPr>
+      <w:rPr>
+        <w:rFonts w:ascii="Wingdings" w:hAnsi="Wingdings" w:hint="default"/>
+        <w:sz w:val="20"/>
+      </w:rPr>
+    </w:lvl>
+    <w:lvl w:ilvl="8" w:tentative="1">
+      <w:start w:val="1"/>
+      <w:numFmt w:val="bullet"/>
+      <w:lvlText w:val=""/>
+      <w:lvlJc w:val="left"/>
+      <w:pPr>
+        <w:tabs>
+          <w:tab w:val="num" w:pos="6480"/>
+        </w:tabs>
+        <w:ind w:left="6480" w:hanging="360"/>
+      </w:pPr>
+      <w:rPr>
+        <w:rFonts w:ascii="Wingdings" w:hAnsi="Wingdings" w:hint="default"/>
+        <w:sz w:val="20"/>
+      </w:rPr>
+    </w:lvl>
+  </w:abstractNum>
+  <w:abstractNum w:abstractNumId="16" w15:restartNumberingAfterBreak="0">
     <w:nsid w:val="55EF017E"/>
     <w:multiLevelType w:val="multilevel"/>
     <w:tmpl w:val="FADEDAF6"/>
@@ -11787,7 +13130,7 @@
       </w:rPr>
     </w:lvl>
   </w:abstractNum>
-  <w:abstractNum w:abstractNumId="16" w15:restartNumberingAfterBreak="0">
+  <w:abstractNum w:abstractNumId="17" w15:restartNumberingAfterBreak="0">
     <w:nsid w:val="5EAE1138"/>
     <w:multiLevelType w:val="multilevel"/>
     <w:tmpl w:val="7DFA589C"/>
@@ -11936,7 +13279,7 @@
       </w:rPr>
     </w:lvl>
   </w:abstractNum>
-  <w:abstractNum w:abstractNumId="17" w15:restartNumberingAfterBreak="0">
+  <w:abstractNum w:abstractNumId="18" w15:restartNumberingAfterBreak="0">
     <w:nsid w:val="5EE70456"/>
     <w:multiLevelType w:val="multilevel"/>
     <w:tmpl w:val="08BC5816"/>
@@ -12085,7 +13428,7 @@
       </w:rPr>
     </w:lvl>
   </w:abstractNum>
-  <w:abstractNum w:abstractNumId="18" w15:restartNumberingAfterBreak="0">
+  <w:abstractNum w:abstractNumId="19" w15:restartNumberingAfterBreak="0">
     <w:nsid w:val="682F2BF0"/>
     <w:multiLevelType w:val="multilevel"/>
     <w:tmpl w:val="AB345F6E"/>
@@ -12234,7 +13577,7 @@
       </w:rPr>
     </w:lvl>
   </w:abstractNum>
-  <w:abstractNum w:abstractNumId="19" w15:restartNumberingAfterBreak="0">
+  <w:abstractNum w:abstractNumId="20" w15:restartNumberingAfterBreak="0">
     <w:nsid w:val="74D73074"/>
     <w:multiLevelType w:val="multilevel"/>
     <w:tmpl w:val="0220CAA4"/>
@@ -12383,7 +13726,7 @@
       </w:rPr>
     </w:lvl>
   </w:abstractNum>
-  <w:abstractNum w:abstractNumId="20" w15:restartNumberingAfterBreak="0">
+  <w:abstractNum w:abstractNumId="21" w15:restartNumberingAfterBreak="0">
     <w:nsid w:val="768B1512"/>
     <w:multiLevelType w:val="multilevel"/>
     <w:tmpl w:val="17929E46"/>
@@ -12532,7 +13875,7 @@
       </w:rPr>
     </w:lvl>
   </w:abstractNum>
-  <w:abstractNum w:abstractNumId="21" w15:restartNumberingAfterBreak="0">
+  <w:abstractNum w:abstractNumId="22" w15:restartNumberingAfterBreak="0">
     <w:nsid w:val="7AE33C59"/>
     <w:multiLevelType w:val="hybridMultilevel"/>
     <w:tmpl w:val="49B88A06"/>
@@ -12655,22 +13998,22 @@
     <w:abstractNumId w:val="5"/>
   </w:num>
   <w:num w:numId="4">
-    <w:abstractNumId w:val="16"/>
+    <w:abstractNumId w:val="17"/>
   </w:num>
   <w:num w:numId="5">
     <w:abstractNumId w:val="6"/>
   </w:num>
   <w:num w:numId="6">
-    <w:abstractNumId w:val="17"/>
+    <w:abstractNumId w:val="18"/>
   </w:num>
   <w:num w:numId="7">
     <w:abstractNumId w:val="13"/>
   </w:num>
   <w:num w:numId="8">
-    <w:abstractNumId w:val="18"/>
+    <w:abstractNumId w:val="19"/>
   </w:num>
   <w:num w:numId="9">
-    <w:abstractNumId w:val="15"/>
+    <w:abstractNumId w:val="16"/>
   </w:num>
   <w:num w:numId="10">
     <w:abstractNumId w:val="9"/>
@@ -12691,13 +14034,13 @@
     <w:abstractNumId w:val="4"/>
   </w:num>
   <w:num w:numId="16">
-    <w:abstractNumId w:val="21"/>
+    <w:abstractNumId w:val="22"/>
   </w:num>
   <w:num w:numId="17">
     <w:abstractNumId w:val="1"/>
   </w:num>
   <w:num w:numId="18">
-    <w:abstractNumId w:val="20"/>
+    <w:abstractNumId w:val="21"/>
   </w:num>
   <w:num w:numId="19">
     <w:abstractNumId w:val="0"/>
@@ -12709,7 +14052,10 @@
     <w:abstractNumId w:val="10"/>
   </w:num>
   <w:num w:numId="22">
-    <w:abstractNumId w:val="19"/>
+    <w:abstractNumId w:val="20"/>
+  </w:num>
+  <w:num w:numId="23">
+    <w:abstractNumId w:val="15"/>
   </w:num>
 </w:numbering>
 </file>

</xml_diff>